<commit_message>
edited dates in the document
</commit_message>
<xml_diff>
--- a/TestPlan_StephanieMedina_v3.docx
+++ b/TestPlan_StephanieMedina_v3.docx
@@ -1,6 +1,6 @@
 
 <file path=word/document.xml><?xml version="1.0" encoding="utf-8"?>
-<w:document xmlns:wpc="http://schemas.microsoft.com/office/word/2010/wordprocessingCanvas" xmlns:cx="http://schemas.microsoft.com/office/drawing/2014/chartex" xmlns:cx1="http://schemas.microsoft.com/office/drawing/2015/9/8/chartex" xmlns:cx2="http://schemas.microsoft.com/office/drawing/2015/10/21/chartex" xmlns:cx3="http://schemas.microsoft.com/office/drawing/2016/5/9/chartex" xmlns:cx4="http://schemas.microsoft.com/office/drawing/2016/5/10/chartex" xmlns:cx5="http://schemas.microsoft.com/office/drawing/2016/5/11/chartex" xmlns:cx6="http://schemas.microsoft.com/office/drawing/2016/5/12/chartex" xmlns:cx7="http://schemas.microsoft.com/office/drawing/2016/5/13/chartex" xmlns:cx8="http://schemas.microsoft.com/office/drawing/2016/5/14/chartex" xmlns:mc="http://schemas.openxmlformats.org/markup-compatibility/2006" xmlns:aink="http://schemas.microsoft.com/office/drawing/2016/ink" xmlns:am3d="http://schemas.microsoft.com/office/drawing/2017/model3d" xmlns:o="urn:schemas-microsoft-com:office:office" xmlns:r="http://schemas.openxmlformats.org/officeDocument/2006/relationships" xmlns:m="http://schemas.openxmlformats.org/officeDocument/2006/math" xmlns:v="urn:schemas-microsoft-com:vml" xmlns:wp14="http://schemas.microsoft.com/office/word/2010/wordprocessingDrawing" xmlns:wp="http://schemas.openxmlformats.org/drawingml/2006/wordprocessingDrawing" xmlns:w10="urn:schemas-microsoft-com:office:word" xmlns:w="http://schemas.openxmlformats.org/wordprocessingml/2006/main" xmlns:w14="http://schemas.microsoft.com/office/word/2010/wordml" xmlns:w15="http://schemas.microsoft.com/office/word/2012/wordml" xmlns:w16cid="http://schemas.microsoft.com/office/word/2016/wordml/cid" xmlns:w16se="http://schemas.microsoft.com/office/word/2015/wordml/symex" xmlns:wpg="http://schemas.microsoft.com/office/word/2010/wordprocessingGroup" xmlns:wpi="http://schemas.microsoft.com/office/word/2010/wordprocessingInk" xmlns:wne="http://schemas.microsoft.com/office/word/2006/wordml" xmlns:wps="http://schemas.microsoft.com/office/word/2010/wordprocessingShape" mc:Ignorable="w14 w15 w16se w16cid wp14">
+<w:document xmlns:wpc="http://schemas.microsoft.com/office/word/2010/wordprocessingCanvas" xmlns:cx="http://schemas.microsoft.com/office/drawing/2014/chartex" xmlns:cx1="http://schemas.microsoft.com/office/drawing/2015/9/8/chartex" xmlns:cx2="http://schemas.microsoft.com/office/drawing/2015/10/21/chartex" xmlns:cx3="http://schemas.microsoft.com/office/drawing/2016/5/9/chartex" xmlns:cx4="http://schemas.microsoft.com/office/drawing/2016/5/10/chartex" xmlns:cx5="http://schemas.microsoft.com/office/drawing/2016/5/11/chartex" xmlns:cx6="http://schemas.microsoft.com/office/drawing/2016/5/12/chartex" xmlns:cx7="http://schemas.microsoft.com/office/drawing/2016/5/13/chartex" xmlns:cx8="http://schemas.microsoft.com/office/drawing/2016/5/14/chartex" xmlns:mc="http://schemas.openxmlformats.org/markup-compatibility/2006" xmlns:aink="http://schemas.microsoft.com/office/drawing/2016/ink" xmlns:am3d="http://schemas.microsoft.com/office/drawing/2017/model3d" xmlns:o="urn:schemas-microsoft-com:office:office" xmlns:r="http://schemas.openxmlformats.org/officeDocument/2006/relationships" xmlns:m="http://schemas.openxmlformats.org/officeDocument/2006/math" xmlns:v="urn:schemas-microsoft-com:vml" xmlns:wp14="http://schemas.microsoft.com/office/word/2010/wordprocessingDrawing" xmlns:wp="http://schemas.openxmlformats.org/drawingml/2006/wordprocessingDrawing" xmlns:w10="urn:schemas-microsoft-com:office:word" xmlns:w="http://schemas.openxmlformats.org/wordprocessingml/2006/main" xmlns:w14="http://schemas.microsoft.com/office/word/2010/wordml" xmlns:w15="http://schemas.microsoft.com/office/word/2012/wordml" xmlns:w16cex="http://schemas.microsoft.com/office/word/2018/wordml/cex" xmlns:w16cid="http://schemas.microsoft.com/office/word/2016/wordml/cid" xmlns:w16="http://schemas.microsoft.com/office/word/2018/wordml" xmlns:w16se="http://schemas.microsoft.com/office/word/2015/wordml/symex" xmlns:wpg="http://schemas.microsoft.com/office/word/2010/wordprocessingGroup" xmlns:wpi="http://schemas.microsoft.com/office/word/2010/wordprocessingInk" xmlns:wne="http://schemas.microsoft.com/office/word/2006/wordml" xmlns:wps="http://schemas.microsoft.com/office/word/2010/wordprocessingShape" mc:Ignorable="w14 w15 w16se w16cid w16 w16cex wp14">
   <w:body>
     <w:p>
       <w:pPr>
@@ -42,55 +42,71 @@
           <w:color w:val="000000"/>
         </w:rPr>
       </w:pPr>
-      <w:r>
-        <w:t>04/08/2020</w:t>
+      <w:commentRangeStart w:id="0"/>
+      <w:r>
+        <w:t>04/</w:t>
+      </w:r>
+      <w:r>
+        <w:t>23</w:t>
+      </w:r>
+      <w:r>
+        <w:t>/2020</w:t>
+      </w:r>
+      <w:commentRangeEnd w:id="0"/>
+      <w:r>
+        <w:rPr>
+          <w:rStyle w:val="CommentReference"/>
+          <w:rFonts w:ascii="Times New Roman" w:hAnsi="Times New Roman"/>
+          <w:b w:val="0"/>
+        </w:rPr>
+        <w:commentReference w:id="0"/>
       </w:r>
     </w:p>
     <w:p>
       <w:pPr>
         <w:pStyle w:val="DocControlHeading"/>
         <w:sectPr>
-          <w:headerReference w:type="default" r:id="rId11"/>
-          <w:footerReference w:type="default" r:id="rId12"/>
+          <w:headerReference w:type="default" r:id="rId15"/>
+          <w:footerReference w:type="default" r:id="rId16"/>
           <w:pgSz w:w="12240" w:h="15840" w:code="1"/>
           <w:pgMar w:top="1440" w:right="1440" w:bottom="1440" w:left="1800" w:header="720" w:footer="720" w:gutter="0"/>
           <w:pgNumType w:fmt="lowerRoman"/>
           <w:cols w:space="720"/>
         </w:sectPr>
       </w:pPr>
-      <w:bookmarkStart w:id="0" w:name="_Toc461626763"/>
-      <w:bookmarkStart w:id="1" w:name="_Toc461628993"/>
-      <w:bookmarkStart w:id="2" w:name="_Toc461632035"/>
+      <w:bookmarkStart w:id="1" w:name="_Toc461626763"/>
+      <w:bookmarkStart w:id="2" w:name="_Toc461628993"/>
+      <w:bookmarkStart w:id="3" w:name="_Toc461632035"/>
     </w:p>
     <w:p>
       <w:pPr>
         <w:pStyle w:val="DocControlHeading"/>
       </w:pPr>
-      <w:bookmarkStart w:id="3" w:name="_Toc38556060"/>
+      <w:bookmarkStart w:id="4" w:name="_Toc38556060"/>
       <w:r>
         <w:lastRenderedPageBreak/>
         <w:t>Document Control</w:t>
       </w:r>
-      <w:bookmarkEnd w:id="0"/>
       <w:bookmarkEnd w:id="1"/>
       <w:bookmarkEnd w:id="2"/>
       <w:bookmarkEnd w:id="3"/>
+      <w:bookmarkEnd w:id="4"/>
     </w:p>
     <w:p>
       <w:pPr>
         <w:pStyle w:val="DocControlHeading2"/>
       </w:pPr>
-      <w:bookmarkStart w:id="4" w:name="_Toc461626764"/>
-      <w:bookmarkStart w:id="5" w:name="_Toc461628994"/>
-      <w:bookmarkStart w:id="6" w:name="_Toc461632036"/>
-      <w:bookmarkStart w:id="7" w:name="_Toc38556061"/>
+      <w:bookmarkStart w:id="5" w:name="_Toc461626764"/>
+      <w:bookmarkStart w:id="6" w:name="_Toc461628994"/>
+      <w:bookmarkStart w:id="7" w:name="_Toc461632036"/>
+      <w:bookmarkStart w:id="8" w:name="_Toc38556061"/>
       <w:r>
         <w:t>Approval</w:t>
       </w:r>
-      <w:bookmarkEnd w:id="4"/>
       <w:bookmarkEnd w:id="5"/>
       <w:bookmarkEnd w:id="6"/>
       <w:bookmarkEnd w:id="7"/>
+      <w:bookmarkEnd w:id="8"/>
     </w:p>
     <w:p>
       <w:pPr>
@@ -104,17 +120,17 @@
       <w:pPr>
         <w:pStyle w:val="DocControlHeading2"/>
       </w:pPr>
-      <w:bookmarkStart w:id="8" w:name="_Toc461626765"/>
-      <w:bookmarkStart w:id="9" w:name="_Toc461628995"/>
-      <w:bookmarkStart w:id="10" w:name="_Toc461632037"/>
-      <w:bookmarkStart w:id="11" w:name="_Toc38556062"/>
+      <w:bookmarkStart w:id="9" w:name="_Toc461626765"/>
+      <w:bookmarkStart w:id="10" w:name="_Toc461628995"/>
+      <w:bookmarkStart w:id="11" w:name="_Toc461632037"/>
+      <w:bookmarkStart w:id="12" w:name="_Toc38556062"/>
       <w:r>
         <w:t>Document Change Control</w:t>
       </w:r>
-      <w:bookmarkEnd w:id="8"/>
       <w:bookmarkEnd w:id="9"/>
       <w:bookmarkEnd w:id="10"/>
       <w:bookmarkEnd w:id="11"/>
+      <w:bookmarkEnd w:id="12"/>
     </w:p>
     <w:tbl>
       <w:tblPr>
@@ -227,8 +243,22 @@
             <w:tcW w:w="4428" w:type="dxa"/>
           </w:tcPr>
           <w:p>
-            <w:r>
-              <w:t>04/07/2020</w:t>
+            <w:commentRangeStart w:id="13"/>
+            <w:r>
+              <w:t>04/</w:t>
+            </w:r>
+            <w:r>
+              <w:t>23</w:t>
+            </w:r>
+            <w:r>
+              <w:t>/2020</w:t>
+            </w:r>
+            <w:commentRangeEnd w:id="13"/>
+            <w:r>
+              <w:rPr>
+                <w:rStyle w:val="CommentReference"/>
+              </w:rPr>
+              <w:commentReference w:id="13"/>
             </w:r>
           </w:p>
         </w:tc>
@@ -277,8 +307,16 @@
             <w:tcW w:w="4428" w:type="dxa"/>
           </w:tcPr>
           <w:p>
+            <w:commentRangeStart w:id="14"/>
             <w:r>
               <w:t>04/14/2020</w:t>
+            </w:r>
+            <w:commentRangeEnd w:id="14"/>
+            <w:r>
+              <w:rPr>
+                <w:rStyle w:val="CommentReference"/>
+              </w:rPr>
+              <w:commentReference w:id="14"/>
             </w:r>
           </w:p>
         </w:tc>
@@ -288,110 +326,110 @@
       <w:pPr>
         <w:pStyle w:val="DocControlHeading2"/>
       </w:pPr>
-      <w:bookmarkStart w:id="12" w:name="_Toc461626766"/>
-      <w:bookmarkStart w:id="13" w:name="_Toc461628996"/>
-      <w:bookmarkStart w:id="14" w:name="_Toc461632038"/>
-      <w:bookmarkStart w:id="15" w:name="_Toc38556063"/>
+      <w:bookmarkStart w:id="15" w:name="_Toc461626766"/>
+      <w:bookmarkStart w:id="16" w:name="_Toc461628996"/>
+      <w:bookmarkStart w:id="17" w:name="_Toc461632038"/>
+      <w:bookmarkStart w:id="18" w:name="_Toc38556063"/>
       <w:r>
         <w:t>Distribution List</w:t>
       </w:r>
-      <w:bookmarkEnd w:id="12"/>
-      <w:bookmarkEnd w:id="13"/>
-      <w:bookmarkEnd w:id="14"/>
       <w:bookmarkEnd w:id="15"/>
-    </w:p>
-    <w:p>
-      <w:pPr>
-        <w:pStyle w:val="Paragraph"/>
-      </w:pPr>
-      <w:r>
-        <w:t>This following list of people shall receive a copy of this document every time a new version of this document becomes available:</w:t>
-      </w:r>
-    </w:p>
-    <w:p>
-      <w:pPr>
-        <w:ind w:left="2160"/>
-      </w:pPr>
-      <w:r>
-        <w:t>Guidance Team Members:</w:t>
-      </w:r>
-    </w:p>
-    <w:p>
-      <w:pPr>
-        <w:ind w:left="2160"/>
-      </w:pPr>
-      <w:r>
-        <w:t>Steve Roach</w:t>
-      </w:r>
-    </w:p>
-    <w:p>
-      <w:pPr>
-        <w:ind w:left="2160"/>
-      </w:pPr>
-    </w:p>
-    <w:p>
-      <w:pPr>
-        <w:ind w:left="1440" w:firstLine="720"/>
-      </w:pPr>
-      <w:r>
-        <w:t xml:space="preserve">Customer: </w:t>
-      </w:r>
-    </w:p>
-    <w:p>
-      <w:pPr>
-        <w:ind w:left="1440" w:firstLine="720"/>
-      </w:pPr>
-      <w:r>
-        <w:tab/>
-      </w:r>
-    </w:p>
-    <w:p>
-      <w:pPr>
-        <w:ind w:left="1440" w:firstLine="720"/>
-      </w:pPr>
-      <w:r>
-        <w:t>Software Team Members:</w:t>
-      </w:r>
-    </w:p>
-    <w:p>
-      <w:pPr>
-        <w:ind w:left="1440" w:firstLine="720"/>
-      </w:pPr>
-      <w:r>
-        <w:t>Stephanie Medina</w:t>
-      </w:r>
-    </w:p>
-    <w:p>
-      <w:pPr>
-        <w:ind w:left="1440" w:firstLine="720"/>
-      </w:pPr>
-      <w:r>
-        <w:t>Raquel B. Gonzalez</w:t>
-      </w:r>
-    </w:p>
-    <w:p>
-      <w:pPr>
-        <w:ind w:left="1440" w:firstLine="720"/>
-      </w:pPr>
-      <w:r>
-        <w:t>Jonathan Roman</w:t>
-      </w:r>
-    </w:p>
-    <w:p>
-      <w:pPr>
-        <w:pStyle w:val="DocControlHeading2"/>
-      </w:pPr>
-      <w:bookmarkStart w:id="16" w:name="_Toc461626767"/>
-      <w:bookmarkStart w:id="17" w:name="_Toc461628997"/>
-      <w:bookmarkStart w:id="18" w:name="_Toc461632039"/>
-      <w:bookmarkStart w:id="19" w:name="_Toc38556064"/>
-      <w:r>
-        <w:t>Change Summary</w:t>
-      </w:r>
       <w:bookmarkEnd w:id="16"/>
       <w:bookmarkEnd w:id="17"/>
       <w:bookmarkEnd w:id="18"/>
+    </w:p>
+    <w:p>
+      <w:pPr>
+        <w:pStyle w:val="Paragraph"/>
+      </w:pPr>
+      <w:r>
+        <w:t>This following list of people shall receive a copy of this document every time a new version of this document becomes available:</w:t>
+      </w:r>
+    </w:p>
+    <w:p>
+      <w:pPr>
+        <w:ind w:left="2160"/>
+      </w:pPr>
+      <w:r>
+        <w:t>Guidance Team Members:</w:t>
+      </w:r>
+    </w:p>
+    <w:p>
+      <w:pPr>
+        <w:ind w:left="2160"/>
+      </w:pPr>
+      <w:r>
+        <w:t>Steve Roach</w:t>
+      </w:r>
+    </w:p>
+    <w:p>
+      <w:pPr>
+        <w:ind w:left="2160"/>
+      </w:pPr>
+    </w:p>
+    <w:p>
+      <w:pPr>
+        <w:ind w:left="1440" w:firstLine="720"/>
+      </w:pPr>
+      <w:r>
+        <w:t xml:space="preserve">Customer: </w:t>
+      </w:r>
+    </w:p>
+    <w:p>
+      <w:pPr>
+        <w:ind w:left="1440" w:firstLine="720"/>
+      </w:pPr>
+      <w:r>
+        <w:tab/>
+      </w:r>
+    </w:p>
+    <w:p>
+      <w:pPr>
+        <w:ind w:left="1440" w:firstLine="720"/>
+      </w:pPr>
+      <w:r>
+        <w:t>Software Team Members:</w:t>
+      </w:r>
+    </w:p>
+    <w:p>
+      <w:pPr>
+        <w:ind w:left="1440" w:firstLine="720"/>
+      </w:pPr>
+      <w:r>
+        <w:t>Stephanie Medina</w:t>
+      </w:r>
+    </w:p>
+    <w:p>
+      <w:pPr>
+        <w:ind w:left="1440" w:firstLine="720"/>
+      </w:pPr>
+      <w:r>
+        <w:t>Raquel B. Gonzalez</w:t>
+      </w:r>
+    </w:p>
+    <w:p>
+      <w:pPr>
+        <w:ind w:left="1440" w:firstLine="720"/>
+      </w:pPr>
+      <w:r>
+        <w:t>Jonathan Roman</w:t>
+      </w:r>
+    </w:p>
+    <w:p>
+      <w:pPr>
+        <w:pStyle w:val="DocControlHeading2"/>
+      </w:pPr>
+      <w:bookmarkStart w:id="19" w:name="_Toc461626767"/>
+      <w:bookmarkStart w:id="20" w:name="_Toc461628997"/>
+      <w:bookmarkStart w:id="21" w:name="_Toc461632039"/>
+      <w:bookmarkStart w:id="22" w:name="_Toc38556064"/>
+      <w:r>
+        <w:t>Change Summary</w:t>
+      </w:r>
       <w:bookmarkEnd w:id="19"/>
+      <w:bookmarkEnd w:id="20"/>
+      <w:bookmarkEnd w:id="21"/>
+      <w:bookmarkEnd w:id="22"/>
     </w:p>
     <w:p>
       <w:pPr>
@@ -1498,8 +1536,13 @@
       <w:pPr>
         <w:pStyle w:val="Paragraph"/>
       </w:pPr>
-      <w:r>
-        <w:t xml:space="preserve">Pfleeger, S.  </w:t>
+      <w:proofErr w:type="spellStart"/>
+      <w:r>
+        <w:t>Pfleeger</w:t>
+      </w:r>
+      <w:proofErr w:type="spellEnd"/>
+      <w:r>
+        <w:t xml:space="preserve">, S.  </w:t>
       </w:r>
       <w:r>
         <w:rPr>
@@ -5321,8 +5364,8 @@
     <w:p>
       <w:pPr>
         <w:sectPr>
-          <w:headerReference w:type="default" r:id="rId13"/>
-          <w:footerReference w:type="default" r:id="rId14"/>
+          <w:headerReference w:type="default" r:id="rId17"/>
+          <w:footerReference w:type="default" r:id="rId18"/>
           <w:pgSz w:w="12240" w:h="15840" w:code="1"/>
           <w:pgMar w:top="1440" w:right="1440" w:bottom="1440" w:left="1800" w:header="720" w:footer="720" w:gutter="0"/>
           <w:pgNumType w:fmt="lowerRoman"/>
@@ -5337,12 +5380,12 @@
       <w:pPr>
         <w:pStyle w:val="Heading1"/>
       </w:pPr>
-      <w:bookmarkStart w:id="20" w:name="_Toc38556065"/>
+      <w:bookmarkStart w:id="23" w:name="_Toc38556065"/>
       <w:r>
         <w:lastRenderedPageBreak/>
         <w:t>Introduction</w:t>
       </w:r>
-      <w:bookmarkEnd w:id="20"/>
+      <w:bookmarkEnd w:id="23"/>
     </w:p>
     <w:p>
       <w:pPr>
@@ -5365,11 +5408,11 @@
       <w:pPr>
         <w:pStyle w:val="Heading2"/>
       </w:pPr>
-      <w:bookmarkStart w:id="21" w:name="_Toc38556066"/>
+      <w:bookmarkStart w:id="24" w:name="_Toc38556066"/>
       <w:r>
         <w:t>Purpose</w:t>
       </w:r>
-      <w:bookmarkEnd w:id="21"/>
+      <w:bookmarkEnd w:id="24"/>
     </w:p>
     <w:p>
       <w:r>
@@ -5389,11 +5432,11 @@
       <w:pPr>
         <w:pStyle w:val="Heading2"/>
       </w:pPr>
-      <w:bookmarkStart w:id="22" w:name="_Toc38556067"/>
+      <w:bookmarkStart w:id="25" w:name="_Toc38556067"/>
       <w:r>
         <w:t>Scope</w:t>
       </w:r>
-      <w:bookmarkEnd w:id="22"/>
+      <w:bookmarkEnd w:id="25"/>
     </w:p>
     <w:p>
       <w:r>
@@ -5422,11 +5465,11 @@
       <w:pPr>
         <w:pStyle w:val="Heading2"/>
       </w:pPr>
-      <w:bookmarkStart w:id="23" w:name="_Toc38556068"/>
+      <w:bookmarkStart w:id="26" w:name="_Toc38556068"/>
       <w:r>
         <w:t>System Overview</w:t>
       </w:r>
-      <w:bookmarkEnd w:id="23"/>
+      <w:bookmarkEnd w:id="26"/>
     </w:p>
     <w:p>
       <w:r>
@@ -5436,13 +5479,29 @@
     <w:p/>
     <w:p>
       <w:r>
-        <w:t>A database is a set of flat files organized as rows and columns. A collection of related files are contained in a database. The database is organized in XML documents.  There are two kinds of XML documents: a database description and the data tables. The description file contains a description of the data tables: the table name and columns for each table. The format is</w:t>
+        <w:t xml:space="preserve">A database is a set of flat files organized as rows and columns. A collection of related files </w:t>
+      </w:r>
+      <w:proofErr w:type="gramStart"/>
+      <w:r>
+        <w:t>are</w:t>
+      </w:r>
+      <w:proofErr w:type="gramEnd"/>
+      <w:r>
+        <w:t xml:space="preserve"> contained in a database. The database is organized in XML documents.  There are two kinds of XML documents: a database description and the data tables. The description file contains a description of the data tables: the table name and columns for each table. The format is</w:t>
       </w:r>
     </w:p>
     <w:p>
       <w:r>
         <w:tab/>
-        <w:t>&lt;DATABASE name='databasename'&gt;</w:t>
+        <w:t>&lt;DATABASE name='</w:t>
+      </w:r>
+      <w:proofErr w:type="spellStart"/>
+      <w:r>
+        <w:t>databasename</w:t>
+      </w:r>
+      <w:proofErr w:type="spellEnd"/>
+      <w:r>
+        <w:t>'&gt;</w:t>
       </w:r>
     </w:p>
     <w:p>
@@ -5451,7 +5510,15 @@
       </w:r>
       <w:r>
         <w:tab/>
-        <w:t>&lt;TABLE name='tablename'&gt;</w:t>
+        <w:t>&lt;TABLE name='</w:t>
+      </w:r>
+      <w:proofErr w:type="spellStart"/>
+      <w:r>
+        <w:t>tablename</w:t>
+      </w:r>
+      <w:proofErr w:type="spellEnd"/>
+      <w:r>
+        <w:t>'&gt;</w:t>
       </w:r>
     </w:p>
     <w:p>
@@ -5463,7 +5530,23 @@
       </w:r>
       <w:r>
         <w:tab/>
-        <w:t>&lt;COLUMN name='columnname' type='columntype'/&gt;</w:t>
+        <w:t>&lt;COLUMN name='</w:t>
+      </w:r>
+      <w:proofErr w:type="spellStart"/>
+      <w:r>
+        <w:t>columnname</w:t>
+      </w:r>
+      <w:proofErr w:type="spellEnd"/>
+      <w:r>
+        <w:t>' type='</w:t>
+      </w:r>
+      <w:proofErr w:type="spellStart"/>
+      <w:r>
+        <w:t>columntype</w:t>
+      </w:r>
+      <w:proofErr w:type="spellEnd"/>
+      <w:r>
+        <w:t>'/&gt;</w:t>
       </w:r>
     </w:p>
     <w:p>
@@ -5517,7 +5600,15 @@
     <w:p>
       <w:r>
         <w:tab/>
-        <w:t>&lt;DATABASE name='databasename'&gt;</w:t>
+        <w:t>&lt;DATABASE name='</w:t>
+      </w:r>
+      <w:proofErr w:type="spellStart"/>
+      <w:r>
+        <w:t>databasename</w:t>
+      </w:r>
+      <w:proofErr w:type="spellEnd"/>
+      <w:r>
+        <w:t>'&gt;</w:t>
       </w:r>
     </w:p>
     <w:p>
@@ -5526,7 +5617,15 @@
       </w:r>
       <w:r>
         <w:tab/>
-        <w:t>&lt;TABLE name='tablename'&gt;</w:t>
+        <w:t>&lt;TABLE name='</w:t>
+      </w:r>
+      <w:proofErr w:type="spellStart"/>
+      <w:r>
+        <w:t>tablename</w:t>
+      </w:r>
+      <w:proofErr w:type="spellEnd"/>
+      <w:r>
+        <w:t>'&gt;</w:t>
       </w:r>
     </w:p>
     <w:p>
@@ -5553,7 +5652,23 @@
       </w:r>
       <w:r>
         <w:tab/>
-        <w:t>&lt;columnname&gt; value &lt;/columnname&gt;</w:t>
+        <w:t>&lt;</w:t>
+      </w:r>
+      <w:proofErr w:type="spellStart"/>
+      <w:r>
+        <w:t>columnname</w:t>
+      </w:r>
+      <w:proofErr w:type="spellEnd"/>
+      <w:r>
+        <w:t>&gt; value &lt;/</w:t>
+      </w:r>
+      <w:proofErr w:type="spellStart"/>
+      <w:r>
+        <w:t>columnname</w:t>
+      </w:r>
+      <w:proofErr w:type="spellEnd"/>
+      <w:r>
+        <w:t>&gt;</w:t>
       </w:r>
     </w:p>
     <w:p>
@@ -5624,7 +5739,28 @@
     </w:p>
     <w:p>
       <w:r>
-        <w:t xml:space="preserve">    &lt;ITEM date='mm/dd/yyyy'  author='authorname' comment='note' /&gt;</w:t>
+        <w:t xml:space="preserve">    &lt;ITEM date='mm/dd/</w:t>
+      </w:r>
+      <w:proofErr w:type="spellStart"/>
+      <w:r>
+        <w:t>yyyy</w:t>
+      </w:r>
+      <w:proofErr w:type="spellEnd"/>
+      <w:proofErr w:type="gramStart"/>
+      <w:r>
+        <w:t>'  author</w:t>
+      </w:r>
+      <w:proofErr w:type="gramEnd"/>
+      <w:r>
+        <w:t>='</w:t>
+      </w:r>
+      <w:proofErr w:type="spellStart"/>
+      <w:r>
+        <w:t>authorname</w:t>
+      </w:r>
+      <w:proofErr w:type="spellEnd"/>
+      <w:r>
+        <w:t>' comment='note' /&gt;</w:t>
       </w:r>
     </w:p>
     <w:p>
@@ -5698,7 +5834,15 @@
     </w:p>
     <w:p>
       <w:r>
-        <w:t xml:space="preserve">      &lt;CONSTRAINT name='NN_0' type='NotNull'/&gt;</w:t>
+        <w:t xml:space="preserve">      &lt;CONSTRAINT name='NN_0' type='</w:t>
+      </w:r>
+      <w:proofErr w:type="spellStart"/>
+      <w:r>
+        <w:t>NotNull</w:t>
+      </w:r>
+      <w:proofErr w:type="spellEnd"/>
+      <w:r>
+        <w:t>'/&gt;</w:t>
       </w:r>
     </w:p>
     <w:p>
@@ -5715,8 +5859,12 @@
     <w:p>
       <w:r>
         <w:tab/>
+      </w:r>
+      <w:proofErr w:type="spellStart"/>
+      <w:r>
         <w:t>NotNull</w:t>
       </w:r>
+      <w:proofErr w:type="spellEnd"/>
     </w:p>
     <w:p>
       <w:r>
@@ -5733,7 +5881,15 @@
     <w:p>
       <w:r>
         <w:lastRenderedPageBreak/>
-        <w:t>For NotNull, the entry in the data table must have some value. For Unique, the value must not be duplicated anywhere else in the table (e.g., the table's key value). For Check, the value must match one of the OPTION fields. For example:</w:t>
+        <w:t xml:space="preserve">For </w:t>
+      </w:r>
+      <w:proofErr w:type="spellStart"/>
+      <w:r>
+        <w:t>NotNull</w:t>
+      </w:r>
+      <w:proofErr w:type="spellEnd"/>
+      <w:r>
+        <w:t>, the entry in the data table must have some value. For Unique, the value must not be duplicated anywhere else in the table (e.g., the table's key value). For Check, the value must match one of the OPTION fields. For example:</w:t>
       </w:r>
     </w:p>
     <w:p>
@@ -5775,11 +5931,11 @@
       <w:pPr>
         <w:pStyle w:val="Heading2"/>
       </w:pPr>
-      <w:bookmarkStart w:id="24" w:name="_Toc38556069"/>
+      <w:bookmarkStart w:id="27" w:name="_Toc38556069"/>
       <w:r>
         <w:t>Suspension and Exit Criteria</w:t>
       </w:r>
-      <w:bookmarkEnd w:id="24"/>
+      <w:bookmarkEnd w:id="27"/>
     </w:p>
     <w:p>
       <w:r>
@@ -5802,14 +5958,14 @@
       <w:pPr>
         <w:pStyle w:val="Heading2"/>
       </w:pPr>
-      <w:bookmarkStart w:id="25" w:name="_Toc38556070"/>
+      <w:bookmarkStart w:id="28" w:name="_Toc38556070"/>
       <w:r>
         <w:t>Document</w:t>
       </w:r>
       <w:r>
         <w:t xml:space="preserve"> Overview</w:t>
       </w:r>
-      <w:bookmarkEnd w:id="25"/>
+      <w:bookmarkEnd w:id="28"/>
     </w:p>
     <w:p>
       <w:pPr>
@@ -5984,11 +6140,11 @@
       <w:pPr>
         <w:pStyle w:val="Heading2"/>
       </w:pPr>
-      <w:bookmarkStart w:id="26" w:name="_Toc38556071"/>
+      <w:bookmarkStart w:id="29" w:name="_Toc38556071"/>
       <w:r>
         <w:t>References</w:t>
       </w:r>
-      <w:bookmarkEnd w:id="26"/>
+      <w:bookmarkEnd w:id="29"/>
     </w:p>
     <w:p>
       <w:pPr>
@@ -6011,7 +6167,7 @@
         </w:rPr>
         <w:t xml:space="preserve">CS5387. (2020, April 5). CS5387/testplangroup3-team4. Retrieved from </w:t>
       </w:r>
-      <w:hyperlink r:id="rId15" w:history="1">
+      <w:hyperlink r:id="rId19" w:history="1">
         <w:r>
           <w:rPr>
             <w:rStyle w:val="Hyperlink"/>
@@ -6039,27 +6195,27 @@
         <w:pStyle w:val="Heading1"/>
         <w:pageBreakBefore w:val="0"/>
       </w:pPr>
-      <w:bookmarkStart w:id="27" w:name="_Toc227033591"/>
+      <w:bookmarkStart w:id="30" w:name="_Toc227033591"/>
       <w:r>
         <w:br w:type="page"/>
       </w:r>
-      <w:bookmarkStart w:id="28" w:name="_Toc38556072"/>
+      <w:bookmarkStart w:id="31" w:name="_Toc38556072"/>
       <w:r>
         <w:lastRenderedPageBreak/>
         <w:t>Test Items and Features</w:t>
       </w:r>
-      <w:bookmarkEnd w:id="27"/>
-      <w:bookmarkEnd w:id="28"/>
+      <w:bookmarkEnd w:id="30"/>
+      <w:bookmarkEnd w:id="31"/>
     </w:p>
     <w:p>
       <w:pPr>
         <w:pStyle w:val="Heading2"/>
       </w:pPr>
-      <w:bookmarkStart w:id="29" w:name="_Toc38556073"/>
+      <w:bookmarkStart w:id="32" w:name="_Toc38556073"/>
       <w:r>
         <w:t>Edit Menu</w:t>
       </w:r>
-      <w:bookmarkEnd w:id="29"/>
+      <w:bookmarkEnd w:id="32"/>
       <w:r>
         <w:t xml:space="preserve"> </w:t>
       </w:r>
@@ -6082,11 +6238,11 @@
       <w:pPr>
         <w:pStyle w:val="Heading3"/>
       </w:pPr>
-      <w:bookmarkStart w:id="30" w:name="_Toc38556074"/>
+      <w:bookmarkStart w:id="33" w:name="_Toc38556074"/>
       <w:r>
         <w:t>Insert</w:t>
       </w:r>
-      <w:bookmarkEnd w:id="30"/>
+      <w:bookmarkEnd w:id="33"/>
       <w:r>
         <w:t xml:space="preserve"> </w:t>
       </w:r>
@@ -6106,11 +6262,11 @@
       <w:pPr>
         <w:pStyle w:val="Heading3"/>
       </w:pPr>
-      <w:bookmarkStart w:id="31" w:name="_Toc38556075"/>
+      <w:bookmarkStart w:id="34" w:name="_Toc38556075"/>
       <w:r>
         <w:t>Delete</w:t>
       </w:r>
-      <w:bookmarkEnd w:id="31"/>
+      <w:bookmarkEnd w:id="34"/>
     </w:p>
     <w:p>
       <w:r>
@@ -6121,11 +6277,11 @@
       <w:pPr>
         <w:pStyle w:val="Heading3"/>
       </w:pPr>
-      <w:bookmarkStart w:id="32" w:name="_Toc38556076"/>
+      <w:bookmarkStart w:id="35" w:name="_Toc38556076"/>
       <w:r>
         <w:t>Copy</w:t>
       </w:r>
-      <w:bookmarkEnd w:id="32"/>
+      <w:bookmarkEnd w:id="35"/>
     </w:p>
     <w:p>
       <w:r>
@@ -6148,11 +6304,11 @@
       <w:pPr>
         <w:pStyle w:val="Heading3"/>
       </w:pPr>
-      <w:bookmarkStart w:id="33" w:name="_Toc38556077"/>
+      <w:bookmarkStart w:id="36" w:name="_Toc38556077"/>
       <w:r>
         <w:t>Paste</w:t>
       </w:r>
-      <w:bookmarkEnd w:id="33"/>
+      <w:bookmarkEnd w:id="36"/>
     </w:p>
     <w:p>
       <w:r>
@@ -6163,14 +6319,14 @@
       <w:pPr>
         <w:pStyle w:val="Heading3"/>
       </w:pPr>
-      <w:bookmarkStart w:id="34" w:name="_Toc38556078"/>
+      <w:bookmarkStart w:id="37" w:name="_Toc38556078"/>
       <w:r>
         <w:t>Drag</w:t>
       </w:r>
       <w:r>
         <w:t xml:space="preserve"> and Drop</w:t>
       </w:r>
-      <w:bookmarkEnd w:id="34"/>
+      <w:bookmarkEnd w:id="37"/>
     </w:p>
     <w:p>
       <w:r>
@@ -6190,11 +6346,11 @@
       <w:pPr>
         <w:pStyle w:val="Heading3"/>
       </w:pPr>
-      <w:bookmarkStart w:id="35" w:name="_Toc38556079"/>
+      <w:bookmarkStart w:id="38" w:name="_Toc38556079"/>
       <w:r>
         <w:t>Undo</w:t>
       </w:r>
-      <w:bookmarkEnd w:id="35"/>
+      <w:bookmarkEnd w:id="38"/>
     </w:p>
     <w:p>
       <w:r>
@@ -6208,11 +6364,11 @@
       <w:pPr>
         <w:pStyle w:val="Heading3"/>
       </w:pPr>
-      <w:bookmarkStart w:id="36" w:name="_Toc38556080"/>
+      <w:bookmarkStart w:id="39" w:name="_Toc38556080"/>
       <w:r>
         <w:t>Highlighting</w:t>
       </w:r>
-      <w:bookmarkEnd w:id="36"/>
+      <w:bookmarkEnd w:id="39"/>
       <w:r>
         <w:t xml:space="preserve"> </w:t>
       </w:r>
@@ -6229,12 +6385,12 @@
       <w:pPr>
         <w:pStyle w:val="Heading1"/>
       </w:pPr>
-      <w:bookmarkStart w:id="37" w:name="_Toc38556081"/>
+      <w:bookmarkStart w:id="40" w:name="_Toc38556081"/>
       <w:r>
         <w:lastRenderedPageBreak/>
         <w:t>Testing Approach</w:t>
       </w:r>
-      <w:bookmarkEnd w:id="37"/>
+      <w:bookmarkEnd w:id="40"/>
     </w:p>
     <w:p/>
     <w:p>
@@ -6299,11 +6455,11 @@
         <w:pStyle w:val="Caption"/>
         <w:keepNext/>
       </w:pPr>
-      <w:bookmarkStart w:id="38" w:name="_Ref234215049"/>
+      <w:bookmarkStart w:id="41" w:name="_Ref234215049"/>
       <w:r>
         <w:t>Table 1: Test Plan</w:t>
       </w:r>
-      <w:bookmarkEnd w:id="38"/>
+      <w:bookmarkEnd w:id="41"/>
     </w:p>
     <w:tbl>
       <w:tblPr>
@@ -7148,7 +7304,7 @@
         <w:ind w:left="180"/>
       </w:pPr>
       <w:r>
-        <w:t xml:space="preserve">~ NOTE: This </w:t>
+        <w:t>~ NOTE: This</w:t>
       </w:r>
       <w:r>
         <w:t xml:space="preserve"> Test Case 7 </w:t>
@@ -7164,12 +7320,12 @@
       <w:pPr>
         <w:pStyle w:val="Heading1"/>
       </w:pPr>
-      <w:bookmarkStart w:id="39" w:name="_Toc38556082"/>
+      <w:bookmarkStart w:id="42" w:name="_Toc38556082"/>
       <w:r>
         <w:lastRenderedPageBreak/>
         <w:t>Test XX</w:t>
       </w:r>
-      <w:bookmarkEnd w:id="39"/>
+      <w:bookmarkEnd w:id="42"/>
     </w:p>
     <w:p>
       <w:r>
@@ -7230,14 +7386,14 @@
       <w:pPr>
         <w:pStyle w:val="Heading2"/>
       </w:pPr>
-      <w:bookmarkStart w:id="40" w:name="_Toc38556083"/>
+      <w:bookmarkStart w:id="43" w:name="_Toc38556083"/>
       <w:r>
         <w:t xml:space="preserve">Test </w:t>
       </w:r>
       <w:r>
         <w:t>Case 1</w:t>
       </w:r>
-      <w:bookmarkEnd w:id="40"/>
+      <w:bookmarkEnd w:id="43"/>
     </w:p>
     <w:p>
       <w:pPr>
@@ -7262,8 +7418,8 @@
     <w:p>
       <w:pPr>
         <w:sectPr>
-          <w:headerReference w:type="default" r:id="rId16"/>
-          <w:footerReference w:type="default" r:id="rId17"/>
+          <w:headerReference w:type="default" r:id="rId20"/>
+          <w:footerReference w:type="default" r:id="rId21"/>
           <w:type w:val="continuous"/>
           <w:pgSz w:w="12240" w:h="15840" w:code="1"/>
           <w:pgMar w:top="1440" w:right="1440" w:bottom="1440" w:left="1800" w:header="720" w:footer="720" w:gutter="0"/>
@@ -7332,24 +7488,32 @@
             <w:r>
               <w:t xml:space="preserve">Current Status: </w:t>
             </w:r>
-            <w:commentRangeStart w:id="41"/>
-            <w:commentRangeStart w:id="42"/>
+            <w:commentRangeStart w:id="44"/>
+            <w:commentRangeStart w:id="45"/>
+            <w:commentRangeStart w:id="46"/>
             <w:r>
               <w:t>Fail</w:t>
             </w:r>
-            <w:commentRangeEnd w:id="41"/>
+            <w:commentRangeEnd w:id="44"/>
             <w:r>
               <w:rPr>
                 <w:rStyle w:val="CommentReference"/>
               </w:rPr>
-              <w:commentReference w:id="41"/>
-            </w:r>
-            <w:commentRangeEnd w:id="42"/>
+              <w:commentReference w:id="44"/>
+            </w:r>
+            <w:commentRangeEnd w:id="45"/>
             <w:r>
               <w:rPr>
                 <w:rStyle w:val="CommentReference"/>
               </w:rPr>
-              <w:commentReference w:id="42"/>
+              <w:commentReference w:id="45"/>
+            </w:r>
+            <w:commentRangeEnd w:id="46"/>
+            <w:r>
+              <w:rPr>
+                <w:rStyle w:val="CommentReference"/>
+              </w:rPr>
+              <w:commentReference w:id="46"/>
             </w:r>
           </w:p>
         </w:tc>
@@ -7517,10 +7681,18 @@
               <w:t xml:space="preserve"> </w:t>
             </w:r>
             <w:r>
-              <w:t xml:space="preserve">anywhere in the table and select the </w:t>
-            </w:r>
-            <w:r>
-              <w:t xml:space="preserve"> Edit Menu option. </w:t>
+              <w:t xml:space="preserve">anywhere in the table and select </w:t>
+            </w:r>
+            <w:proofErr w:type="gramStart"/>
+            <w:r>
+              <w:t xml:space="preserve">the </w:t>
+            </w:r>
+            <w:r>
+              <w:t xml:space="preserve"> Edit</w:t>
+            </w:r>
+            <w:proofErr w:type="gramEnd"/>
+            <w:r>
+              <w:t xml:space="preserve"> Menu option. </w:t>
             </w:r>
           </w:p>
           <w:p/>
@@ -7811,11 +7983,11 @@
       <w:pPr>
         <w:pStyle w:val="Heading2"/>
       </w:pPr>
-      <w:bookmarkStart w:id="43" w:name="_Toc38556084"/>
+      <w:bookmarkStart w:id="47" w:name="_Toc38556084"/>
       <w:r>
         <w:t>Test Case 2</w:t>
       </w:r>
-      <w:bookmarkEnd w:id="43"/>
+      <w:bookmarkEnd w:id="47"/>
     </w:p>
     <w:p>
       <w:pPr>
@@ -7856,8 +8028,8 @@
     <w:p>
       <w:pPr>
         <w:sectPr>
-          <w:headerReference w:type="default" r:id="rId21"/>
-          <w:footerReference w:type="default" r:id="rId22"/>
+          <w:headerReference w:type="default" r:id="rId22"/>
+          <w:footerReference w:type="default" r:id="rId23"/>
           <w:type w:val="continuous"/>
           <w:pgSz w:w="12240" w:h="15840" w:code="1"/>
           <w:pgMar w:top="1440" w:right="1440" w:bottom="1440" w:left="1800" w:header="720" w:footer="720" w:gutter="0"/>
@@ -8077,7 +8249,15 @@
           <w:p/>
           <w:p>
             <w:r>
-              <w:t xml:space="preserve">Click anywhere in the table and select the  Edit Menu option. </w:t>
+              <w:t xml:space="preserve">Click anywhere in the table and select </w:t>
+            </w:r>
+            <w:proofErr w:type="gramStart"/>
+            <w:r>
+              <w:t>the  Edit</w:t>
+            </w:r>
+            <w:proofErr w:type="gramEnd"/>
+            <w:r>
+              <w:t xml:space="preserve"> Menu option. </w:t>
             </w:r>
           </w:p>
           <w:p/>
@@ -8388,11 +8568,11 @@
       <w:pPr>
         <w:pStyle w:val="Heading2"/>
       </w:pPr>
-      <w:bookmarkStart w:id="44" w:name="_Toc38556085"/>
+      <w:bookmarkStart w:id="48" w:name="_Toc38556085"/>
       <w:r>
         <w:t>Test Plan 3</w:t>
       </w:r>
-      <w:bookmarkEnd w:id="44"/>
+      <w:bookmarkEnd w:id="48"/>
     </w:p>
     <w:p>
       <w:pPr>
@@ -8433,8 +8613,8 @@
     <w:p>
       <w:pPr>
         <w:sectPr>
-          <w:headerReference w:type="default" r:id="rId23"/>
-          <w:footerReference w:type="default" r:id="rId24"/>
+          <w:headerReference w:type="default" r:id="rId24"/>
+          <w:footerReference w:type="default" r:id="rId25"/>
           <w:type w:val="continuous"/>
           <w:pgSz w:w="12240" w:h="15840" w:code="1"/>
           <w:pgMar w:top="1440" w:right="1440" w:bottom="1440" w:left="1800" w:header="720" w:footer="720" w:gutter="0"/>
@@ -8654,7 +8834,15 @@
           <w:p/>
           <w:p>
             <w:r>
-              <w:t>Click anywhere in the table and select the  Edit Menu option.</w:t>
+              <w:t xml:space="preserve">Click anywhere in the table and select </w:t>
+            </w:r>
+            <w:proofErr w:type="gramStart"/>
+            <w:r>
+              <w:t>the  Edit</w:t>
+            </w:r>
+            <w:proofErr w:type="gramEnd"/>
+            <w:r>
+              <w:t xml:space="preserve"> Menu option.</w:t>
             </w:r>
           </w:p>
           <w:p/>
@@ -8979,11 +9167,11 @@
       <w:pPr>
         <w:pStyle w:val="Heading2"/>
       </w:pPr>
-      <w:bookmarkStart w:id="45" w:name="_Toc38556086"/>
+      <w:bookmarkStart w:id="49" w:name="_Toc38556086"/>
       <w:r>
         <w:t>Test Case 4</w:t>
       </w:r>
-      <w:bookmarkEnd w:id="45"/>
+      <w:bookmarkEnd w:id="49"/>
     </w:p>
     <w:p>
       <w:pPr>
@@ -9021,8 +9209,8 @@
     <w:p>
       <w:pPr>
         <w:sectPr>
-          <w:headerReference w:type="default" r:id="rId25"/>
-          <w:footerReference w:type="default" r:id="rId26"/>
+          <w:headerReference w:type="default" r:id="rId26"/>
+          <w:footerReference w:type="default" r:id="rId27"/>
           <w:type w:val="continuous"/>
           <w:pgSz w:w="12240" w:h="15840" w:code="1"/>
           <w:pgMar w:top="1440" w:right="1440" w:bottom="1440" w:left="1800" w:header="720" w:footer="720" w:gutter="0"/>
@@ -9044,13 +9232,13 @@
         <w:tblLook w:val="0000" w:firstRow="0" w:lastRow="0" w:firstColumn="0" w:lastColumn="0" w:noHBand="0" w:noVBand="0"/>
       </w:tblPr>
       <w:tblGrid>
-        <w:gridCol w:w="960"/>
-        <w:gridCol w:w="2084"/>
-        <w:gridCol w:w="1387"/>
+        <w:gridCol w:w="945"/>
+        <w:gridCol w:w="2060"/>
+        <w:gridCol w:w="1371"/>
         <w:gridCol w:w="12"/>
-        <w:gridCol w:w="319"/>
-        <w:gridCol w:w="2279"/>
-        <w:gridCol w:w="1949"/>
+        <w:gridCol w:w="310"/>
+        <w:gridCol w:w="2359"/>
+        <w:gridCol w:w="1933"/>
       </w:tblGrid>
       <w:tr>
         <w:trPr>
@@ -9314,11 +9502,12 @@
             </w:r>
           </w:p>
           <w:p>
-            <w:commentRangeStart w:id="46"/>
-            <w:commentRangeStart w:id="47"/>
-            <w:commentRangeStart w:id="48"/>
-            <w:commentRangeStart w:id="49"/>
-          </w:p>
+            <w:commentRangeStart w:id="50"/>
+            <w:commentRangeStart w:id="51"/>
+            <w:commentRangeStart w:id="52"/>
+            <w:commentRangeStart w:id="53"/>
+          </w:p>
+          <w:p/>
           <w:p>
             <w:r>
               <w:t xml:space="preserve">The </w:t>
@@ -9338,33 +9527,33 @@
             <w:r>
               <w:t>you want to drag</w:t>
             </w:r>
-            <w:commentRangeEnd w:id="46"/>
+            <w:commentRangeEnd w:id="50"/>
             <w:r>
               <w:rPr>
                 <w:rStyle w:val="CommentReference"/>
               </w:rPr>
-              <w:commentReference w:id="46"/>
-            </w:r>
-            <w:commentRangeEnd w:id="47"/>
+              <w:commentReference w:id="50"/>
+            </w:r>
+            <w:commentRangeEnd w:id="51"/>
             <w:r>
               <w:rPr>
                 <w:rStyle w:val="CommentReference"/>
               </w:rPr>
-              <w:commentReference w:id="47"/>
-            </w:r>
-            <w:commentRangeEnd w:id="48"/>
+              <w:commentReference w:id="51"/>
+            </w:r>
+            <w:commentRangeEnd w:id="52"/>
             <w:r>
               <w:rPr>
                 <w:rStyle w:val="CommentReference"/>
               </w:rPr>
-              <w:commentReference w:id="48"/>
-            </w:r>
-            <w:commentRangeEnd w:id="49"/>
+              <w:commentReference w:id="52"/>
+            </w:r>
+            <w:commentRangeEnd w:id="53"/>
             <w:r>
               <w:rPr>
                 <w:rStyle w:val="CommentReference"/>
               </w:rPr>
-              <w:commentReference w:id="49"/>
+              <w:commentReference w:id="53"/>
             </w:r>
           </w:p>
           <w:p/>
@@ -9461,10 +9650,7 @@
               <w:t>Worked as expected</w:t>
             </w:r>
             <w:r>
-              <w:t xml:space="preserve">. </w:t>
-            </w:r>
-            <w:r>
-              <w:t>Screenshots of results can be found in Section 7 Appendix.</w:t>
+              <w:t>. Screenshots of results can be found in Section 7 Appendix.</w:t>
             </w:r>
           </w:p>
         </w:tc>
@@ -9529,7 +9715,7 @@
       <w:pPr>
         <w:pStyle w:val="Heading2"/>
       </w:pPr>
-      <w:bookmarkStart w:id="50" w:name="_Toc38556087"/>
+      <w:bookmarkStart w:id="54" w:name="_Toc38556087"/>
       <w:r>
         <w:lastRenderedPageBreak/>
         <w:t>Test Case</w:t>
@@ -9537,7 +9723,7 @@
       <w:r>
         <w:t xml:space="preserve"> 5</w:t>
       </w:r>
-      <w:bookmarkEnd w:id="50"/>
+      <w:bookmarkEnd w:id="54"/>
     </w:p>
     <w:p>
       <w:r>
@@ -9570,8 +9756,8 @@
     <w:p>
       <w:pPr>
         <w:sectPr>
-          <w:headerReference w:type="default" r:id="rId27"/>
-          <w:footerReference w:type="default" r:id="rId28"/>
+          <w:headerReference w:type="default" r:id="rId28"/>
+          <w:footerReference w:type="default" r:id="rId29"/>
           <w:type w:val="continuous"/>
           <w:pgSz w:w="12240" w:h="15840" w:code="1"/>
           <w:pgMar w:top="1440" w:right="1440" w:bottom="1440" w:left="1800" w:header="720" w:footer="720" w:gutter="0"/>
@@ -9919,10 +10105,7 @@
               <w:t>Unable to edit column name.</w:t>
             </w:r>
             <w:r>
-              <w:t xml:space="preserve"> </w:t>
-            </w:r>
-            <w:r>
-              <w:t>Screenshots of results can be found in Section 7 Appendix.</w:t>
+              <w:t xml:space="preserve"> Screenshots of results can be found in Section 7 Appendix.</w:t>
             </w:r>
           </w:p>
         </w:tc>
@@ -9987,11 +10170,11 @@
       <w:pPr>
         <w:pStyle w:val="Heading2"/>
       </w:pPr>
-      <w:bookmarkStart w:id="51" w:name="_Toc38556088"/>
+      <w:bookmarkStart w:id="55" w:name="_Toc38556088"/>
       <w:r>
         <w:t>Test Case 6</w:t>
       </w:r>
-      <w:bookmarkEnd w:id="51"/>
+      <w:bookmarkEnd w:id="55"/>
     </w:p>
     <w:p>
       <w:pPr>
@@ -10035,8 +10218,8 @@
     <w:p>
       <w:pPr>
         <w:sectPr>
-          <w:headerReference w:type="default" r:id="rId29"/>
-          <w:footerReference w:type="default" r:id="rId30"/>
+          <w:headerReference w:type="default" r:id="rId30"/>
+          <w:footerReference w:type="default" r:id="rId31"/>
           <w:type w:val="continuous"/>
           <w:pgSz w:w="12240" w:h="15840" w:code="1"/>
           <w:pgMar w:top="1440" w:right="1440" w:bottom="1440" w:left="1800" w:header="720" w:footer="720" w:gutter="0"/>
@@ -10095,32 +10278,32 @@
             <w:r>
               <w:t xml:space="preserve">Current Status: </w:t>
             </w:r>
-            <w:commentRangeStart w:id="52"/>
-            <w:commentRangeStart w:id="53"/>
-            <w:commentRangeStart w:id="54"/>
+            <w:commentRangeStart w:id="56"/>
+            <w:commentRangeStart w:id="57"/>
+            <w:commentRangeStart w:id="58"/>
             <w:r>
               <w:t>Fail</w:t>
             </w:r>
-            <w:commentRangeEnd w:id="52"/>
+            <w:commentRangeEnd w:id="56"/>
             <w:r>
               <w:rPr>
                 <w:rStyle w:val="CommentReference"/>
               </w:rPr>
-              <w:commentReference w:id="52"/>
-            </w:r>
-            <w:commentRangeEnd w:id="53"/>
+              <w:commentReference w:id="56"/>
+            </w:r>
+            <w:commentRangeEnd w:id="57"/>
             <w:r>
               <w:rPr>
                 <w:rStyle w:val="CommentReference"/>
               </w:rPr>
-              <w:commentReference w:id="53"/>
-            </w:r>
-            <w:commentRangeEnd w:id="54"/>
+              <w:commentReference w:id="57"/>
+            </w:r>
+            <w:commentRangeEnd w:id="58"/>
             <w:r>
               <w:rPr>
                 <w:rStyle w:val="CommentReference"/>
               </w:rPr>
-              <w:commentReference w:id="54"/>
+              <w:commentReference w:id="58"/>
             </w:r>
           </w:p>
         </w:tc>
@@ -10501,10 +10684,7 @@
               <w:t xml:space="preserve"> In context of the undo functionality, if it was only supposed to undo the last action then the test passes.  However, if the functionality was to undo multiple actions, then it fails. Specifications do not mention or confirm which is the correct functionality.</w:t>
             </w:r>
             <w:r>
-              <w:t xml:space="preserve"> </w:t>
-            </w:r>
-            <w:r>
-              <w:t>Screenshots of results can be found in Section 7 Appendix.</w:t>
+              <w:t xml:space="preserve"> Screenshots of results can be found in Section 7 Appendix.</w:t>
             </w:r>
           </w:p>
         </w:tc>
@@ -10567,12 +10747,12 @@
       <w:pPr>
         <w:pStyle w:val="Heading2"/>
       </w:pPr>
-      <w:bookmarkStart w:id="55" w:name="_Toc38556089"/>
+      <w:bookmarkStart w:id="59" w:name="_Toc38556089"/>
       <w:r>
         <w:lastRenderedPageBreak/>
         <w:t>Test Case 7</w:t>
       </w:r>
-      <w:bookmarkEnd w:id="55"/>
+      <w:bookmarkEnd w:id="59"/>
     </w:p>
     <w:p>
       <w:pPr>
@@ -10616,8 +10796,8 @@
     <w:p>
       <w:pPr>
         <w:sectPr>
-          <w:headerReference w:type="default" r:id="rId31"/>
-          <w:footerReference w:type="default" r:id="rId32"/>
+          <w:headerReference w:type="default" r:id="rId32"/>
+          <w:footerReference w:type="default" r:id="rId33"/>
           <w:type w:val="continuous"/>
           <w:pgSz w:w="12240" w:h="15840" w:code="1"/>
           <w:pgMar w:top="1440" w:right="1440" w:bottom="1440" w:left="1800" w:header="720" w:footer="720" w:gutter="0"/>
@@ -10936,10 +11116,7 @@
               <w:t>Pastes and highlight the row that has been duplicated.</w:t>
             </w:r>
             <w:r>
-              <w:t xml:space="preserve"> </w:t>
-            </w:r>
-            <w:r>
-              <w:t>Screenshots of results can be found in Section 7 Appendix.</w:t>
+              <w:t xml:space="preserve"> Screenshots of results can be found in Section 7 Appendix.</w:t>
             </w:r>
           </w:p>
         </w:tc>
@@ -11004,11 +11181,11 @@
       <w:pPr>
         <w:pStyle w:val="Heading2"/>
       </w:pPr>
-      <w:bookmarkStart w:id="56" w:name="_Toc38556090"/>
+      <w:bookmarkStart w:id="60" w:name="_Toc38556090"/>
       <w:r>
         <w:t>Test Case 8</w:t>
       </w:r>
-      <w:bookmarkEnd w:id="56"/>
+      <w:bookmarkEnd w:id="60"/>
     </w:p>
     <w:p/>
     <w:p>
@@ -11047,8 +11224,8 @@
     <w:p>
       <w:pPr>
         <w:sectPr>
-          <w:headerReference w:type="default" r:id="rId33"/>
-          <w:footerReference w:type="default" r:id="rId34"/>
+          <w:headerReference w:type="default" r:id="rId34"/>
+          <w:footerReference w:type="default" r:id="rId35"/>
           <w:type w:val="continuous"/>
           <w:pgSz w:w="12240" w:h="15840" w:code="1"/>
           <w:pgMar w:top="1440" w:right="1440" w:bottom="1440" w:left="1800" w:header="720" w:footer="720" w:gutter="0"/>
@@ -11353,10 +11530,7 @@
               <w:t>Wasn’t sure what violates the constraints.</w:t>
             </w:r>
             <w:r>
-              <w:t xml:space="preserve"> </w:t>
-            </w:r>
-            <w:r>
-              <w:t>Screenshots of results can be found in Section 7 Appendix.</w:t>
+              <w:t xml:space="preserve"> Screenshots of results can be found in Section 7 Appendix.</w:t>
             </w:r>
           </w:p>
         </w:tc>
@@ -11421,15 +11595,15 @@
         <w:pStyle w:val="Heading1"/>
         <w:pageBreakBefore w:val="0"/>
       </w:pPr>
-      <w:bookmarkStart w:id="57" w:name="_Toc21505006"/>
-      <w:bookmarkStart w:id="58" w:name="_Toc227033594"/>
-      <w:bookmarkStart w:id="59" w:name="_Toc38556091"/>
+      <w:bookmarkStart w:id="61" w:name="_Toc21505006"/>
+      <w:bookmarkStart w:id="62" w:name="_Toc227033594"/>
+      <w:bookmarkStart w:id="63" w:name="_Toc38556091"/>
       <w:r>
         <w:t>User Interface Testing</w:t>
       </w:r>
-      <w:bookmarkEnd w:id="57"/>
-      <w:bookmarkEnd w:id="58"/>
-      <w:bookmarkEnd w:id="59"/>
+      <w:bookmarkEnd w:id="61"/>
+      <w:bookmarkEnd w:id="62"/>
+      <w:bookmarkEnd w:id="63"/>
     </w:p>
     <w:p/>
     <w:p>
@@ -11447,12 +11621,12 @@
       <w:pPr>
         <w:pStyle w:val="Heading1"/>
       </w:pPr>
-      <w:bookmarkStart w:id="60" w:name="_Toc38556092"/>
+      <w:bookmarkStart w:id="64" w:name="_Toc38556092"/>
       <w:r>
         <w:lastRenderedPageBreak/>
         <w:t>Test Schedule</w:t>
       </w:r>
-      <w:bookmarkEnd w:id="60"/>
+      <w:bookmarkEnd w:id="64"/>
     </w:p>
     <w:p>
       <w:r>
@@ -11608,14 +11782,14 @@
       <w:pPr>
         <w:pStyle w:val="Heading1"/>
       </w:pPr>
-      <w:bookmarkStart w:id="61" w:name="_Toc227033596"/>
-      <w:bookmarkStart w:id="62" w:name="_Toc38556093"/>
+      <w:bookmarkStart w:id="65" w:name="_Toc227033596"/>
+      <w:bookmarkStart w:id="66" w:name="_Toc38556093"/>
       <w:r>
         <w:lastRenderedPageBreak/>
         <w:t>Appendix</w:t>
       </w:r>
-      <w:bookmarkEnd w:id="61"/>
-      <w:bookmarkEnd w:id="62"/>
+      <w:bookmarkEnd w:id="65"/>
+      <w:bookmarkEnd w:id="66"/>
     </w:p>
     <w:p>
       <w:r>
@@ -11642,11 +11816,11 @@
       <w:pPr>
         <w:pStyle w:val="Heading2"/>
       </w:pPr>
-      <w:bookmarkStart w:id="63" w:name="_Toc38556094"/>
+      <w:bookmarkStart w:id="67" w:name="_Toc38556094"/>
       <w:r>
         <w:t>Test Case 1 Result:</w:t>
       </w:r>
-      <w:bookmarkEnd w:id="63"/>
+      <w:bookmarkEnd w:id="67"/>
     </w:p>
     <w:p>
       <w:r>
@@ -11675,7 +11849,7 @@
                     <pic:cNvPicPr/>
                   </pic:nvPicPr>
                   <pic:blipFill>
-                    <a:blip r:embed="rId35"/>
+                    <a:blip r:embed="rId36"/>
                     <a:stretch>
                       <a:fillRect/>
                     </a:stretch>
@@ -11702,39 +11876,15 @@
       <w:pPr>
         <w:pStyle w:val="Heading2"/>
       </w:pPr>
-      <w:bookmarkStart w:id="64" w:name="_Toc38556095"/>
+      <w:bookmarkStart w:id="68" w:name="_Toc38556095"/>
       <w:r>
         <w:t>Test Case 2 Result:</w:t>
       </w:r>
-      <w:bookmarkEnd w:id="64"/>
-    </w:p>
-    <w:p>
-      <w:r>
-        <w:t>The following</w:t>
-      </w:r>
-      <w:r>
-        <w:t xml:space="preserve"> are</w:t>
-      </w:r>
-      <w:r>
-        <w:t xml:space="preserve"> screenshot</w:t>
-      </w:r>
-      <w:r>
-        <w:t>s</w:t>
-      </w:r>
-      <w:r>
-        <w:t xml:space="preserve"> of the test result</w:t>
-      </w:r>
-      <w:r>
-        <w:t>s</w:t>
-      </w:r>
-      <w:r>
-        <w:t xml:space="preserve"> for Test Case </w:t>
-      </w:r>
-      <w:r>
-        <w:t>2</w:t>
-      </w:r>
-      <w:r>
-        <w:t>.</w:t>
+      <w:bookmarkEnd w:id="68"/>
+    </w:p>
+    <w:p>
+      <w:r>
+        <w:t>The following are screenshots of the test results for Test Case 2.</w:t>
       </w:r>
     </w:p>
     <w:p/>
@@ -11759,7 +11909,7 @@
                     <pic:cNvPicPr/>
                   </pic:nvPicPr>
                   <pic:blipFill>
-                    <a:blip r:embed="rId36"/>
+                    <a:blip r:embed="rId37"/>
                     <a:stretch>
                       <a:fillRect/>
                     </a:stretch>
@@ -11802,7 +11952,7 @@
                     <pic:cNvPicPr/>
                   </pic:nvPicPr>
                   <pic:blipFill>
-                    <a:blip r:embed="rId37"/>
+                    <a:blip r:embed="rId38"/>
                     <a:stretch>
                       <a:fillRect/>
                     </a:stretch>
@@ -11830,21 +11980,15 @@
       <w:pPr>
         <w:pStyle w:val="Heading2"/>
       </w:pPr>
-      <w:bookmarkStart w:id="65" w:name="_Toc38556096"/>
+      <w:bookmarkStart w:id="69" w:name="_Toc38556096"/>
       <w:r>
         <w:t>Test Case 3 Results:</w:t>
       </w:r>
-      <w:bookmarkEnd w:id="65"/>
-    </w:p>
-    <w:p>
-      <w:r>
-        <w:t xml:space="preserve">The following are screenshots of the test results for Test Case </w:t>
-      </w:r>
-      <w:r>
-        <w:t>3</w:t>
-      </w:r>
-      <w:r>
-        <w:t>.</w:t>
+      <w:bookmarkEnd w:id="69"/>
+    </w:p>
+    <w:p>
+      <w:r>
+        <w:t>The following are screenshots of the test results for Test Case 3.</w:t>
       </w:r>
     </w:p>
     <w:p/>
@@ -11869,7 +12013,7 @@
                     <pic:cNvPicPr/>
                   </pic:nvPicPr>
                   <pic:blipFill>
-                    <a:blip r:embed="rId38"/>
+                    <a:blip r:embed="rId39"/>
                     <a:stretch>
                       <a:fillRect/>
                     </a:stretch>
@@ -11912,7 +12056,7 @@
                     <pic:cNvPicPr/>
                   </pic:nvPicPr>
                   <pic:blipFill>
-                    <a:blip r:embed="rId39"/>
+                    <a:blip r:embed="rId40"/>
                     <a:stretch>
                       <a:fillRect/>
                     </a:stretch>
@@ -11938,21 +12082,15 @@
       <w:pPr>
         <w:pStyle w:val="Heading2"/>
       </w:pPr>
-      <w:bookmarkStart w:id="66" w:name="_Toc38556097"/>
+      <w:bookmarkStart w:id="70" w:name="_Toc38556097"/>
       <w:r>
         <w:t>Test Case 4 Result:</w:t>
       </w:r>
-      <w:bookmarkEnd w:id="66"/>
-    </w:p>
-    <w:p>
-      <w:r>
-        <w:t xml:space="preserve">The following are screenshots of the test results for Test Case </w:t>
-      </w:r>
-      <w:r>
-        <w:t>4</w:t>
-      </w:r>
-      <w:r>
-        <w:t>.</w:t>
+      <w:bookmarkEnd w:id="70"/>
+    </w:p>
+    <w:p>
+      <w:r>
+        <w:t>The following are screenshots of the test results for Test Case 4.</w:t>
       </w:r>
     </w:p>
     <w:p/>
@@ -11977,7 +12115,7 @@
                     <pic:cNvPicPr/>
                   </pic:nvPicPr>
                   <pic:blipFill>
-                    <a:blip r:embed="rId40"/>
+                    <a:blip r:embed="rId41"/>
                     <a:stretch>
                       <a:fillRect/>
                     </a:stretch>
@@ -12020,7 +12158,7 @@
                     <pic:cNvPicPr/>
                   </pic:nvPicPr>
                   <pic:blipFill>
-                    <a:blip r:embed="rId41"/>
+                    <a:blip r:embed="rId42"/>
                     <a:stretch>
                       <a:fillRect/>
                     </a:stretch>
@@ -12047,27 +12185,15 @@
       <w:pPr>
         <w:pStyle w:val="Heading2"/>
       </w:pPr>
-      <w:bookmarkStart w:id="67" w:name="_Toc38556098"/>
+      <w:bookmarkStart w:id="71" w:name="_Toc38556098"/>
       <w:r>
         <w:t>Test Case 5 Results:</w:t>
       </w:r>
-      <w:bookmarkEnd w:id="67"/>
-    </w:p>
-    <w:p>
-      <w:r>
-        <w:t xml:space="preserve">The following </w:t>
-      </w:r>
-      <w:r>
-        <w:t xml:space="preserve">is a </w:t>
-      </w:r>
-      <w:r>
-        <w:t xml:space="preserve">screenshot of the test results for Test Case </w:t>
-      </w:r>
-      <w:r>
-        <w:t>5</w:t>
-      </w:r>
-      <w:r>
-        <w:t>.</w:t>
+      <w:bookmarkEnd w:id="71"/>
+    </w:p>
+    <w:p>
+      <w:r>
+        <w:t>The following is a screenshot of the test results for Test Case 5.</w:t>
       </w:r>
     </w:p>
     <w:p/>
@@ -12093,7 +12219,7 @@
                     <pic:cNvPicPr/>
                   </pic:nvPicPr>
                   <pic:blipFill>
-                    <a:blip r:embed="rId40"/>
+                    <a:blip r:embed="rId41"/>
                     <a:stretch>
                       <a:fillRect/>
                     </a:stretch>
@@ -12119,21 +12245,15 @@
       <w:pPr>
         <w:pStyle w:val="Heading2"/>
       </w:pPr>
-      <w:bookmarkStart w:id="68" w:name="_Toc38556099"/>
+      <w:bookmarkStart w:id="72" w:name="_Toc38556099"/>
       <w:r>
         <w:t>Test Case 6 Results:</w:t>
       </w:r>
-      <w:bookmarkEnd w:id="68"/>
-    </w:p>
-    <w:p>
-      <w:r>
-        <w:t xml:space="preserve">The following are screenshots of the test results for Test Case </w:t>
-      </w:r>
-      <w:r>
-        <w:t>6</w:t>
-      </w:r>
-      <w:r>
-        <w:t>.</w:t>
+      <w:bookmarkEnd w:id="72"/>
+    </w:p>
+    <w:p>
+      <w:r>
+        <w:t>The following are screenshots of the test results for Test Case 6.</w:t>
       </w:r>
     </w:p>
     <w:p/>
@@ -12158,7 +12278,7 @@
                     <pic:cNvPicPr/>
                   </pic:nvPicPr>
                   <pic:blipFill>
-                    <a:blip r:embed="rId42"/>
+                    <a:blip r:embed="rId43"/>
                     <a:stretch>
                       <a:fillRect/>
                     </a:stretch>
@@ -12201,7 +12321,7 @@
                     <pic:cNvPicPr/>
                   </pic:nvPicPr>
                   <pic:blipFill rotWithShape="1">
-                    <a:blip r:embed="rId43"/>
+                    <a:blip r:embed="rId44"/>
                     <a:srcRect r="9195"/>
                     <a:stretch/>
                   </pic:blipFill>
@@ -12234,21 +12354,15 @@
       <w:pPr>
         <w:pStyle w:val="Heading2"/>
       </w:pPr>
-      <w:bookmarkStart w:id="69" w:name="_Toc38556100"/>
+      <w:bookmarkStart w:id="73" w:name="_Toc38556100"/>
       <w:r>
         <w:t>Test Case 7 Results:</w:t>
       </w:r>
-      <w:bookmarkEnd w:id="69"/>
-    </w:p>
-    <w:p>
-      <w:r>
-        <w:t xml:space="preserve">The following are screenshots of the test results for Test Case </w:t>
-      </w:r>
-      <w:r>
-        <w:t>7</w:t>
-      </w:r>
-      <w:r>
-        <w:t>.</w:t>
+      <w:bookmarkEnd w:id="73"/>
+    </w:p>
+    <w:p>
+      <w:r>
+        <w:t>The following are screenshots of the test results for Test Case 7.</w:t>
       </w:r>
     </w:p>
     <w:p/>
@@ -12274,7 +12388,7 @@
                     <pic:cNvPicPr/>
                   </pic:nvPicPr>
                   <pic:blipFill rotWithShape="1">
-                    <a:blip r:embed="rId44"/>
+                    <a:blip r:embed="rId45"/>
                     <a:srcRect r="2926" b="37422"/>
                     <a:stretch/>
                   </pic:blipFill>
@@ -12324,7 +12438,7 @@
                     <pic:cNvPicPr/>
                   </pic:nvPicPr>
                   <pic:blipFill rotWithShape="1">
-                    <a:blip r:embed="rId45"/>
+                    <a:blip r:embed="rId46"/>
                     <a:srcRect r="3393" b="40438"/>
                     <a:stretch/>
                   </pic:blipFill>
@@ -12358,33 +12472,15 @@
       <w:pPr>
         <w:pStyle w:val="Heading2"/>
       </w:pPr>
-      <w:bookmarkStart w:id="70" w:name="_Toc38556101"/>
+      <w:bookmarkStart w:id="74" w:name="_Toc38556101"/>
       <w:r>
         <w:t>Test Case 8 Results:</w:t>
       </w:r>
-      <w:bookmarkEnd w:id="70"/>
-    </w:p>
-    <w:p>
-      <w:r>
-        <w:t xml:space="preserve">The following </w:t>
-      </w:r>
-      <w:r>
-        <w:t>is a</w:t>
-      </w:r>
-      <w:r>
-        <w:t xml:space="preserve"> </w:t>
-      </w:r>
-      <w:r>
-        <w:t>screenshot of the test results</w:t>
-      </w:r>
-      <w:r>
-        <w:t xml:space="preserve"> for Test Case </w:t>
-      </w:r>
-      <w:r>
-        <w:t>3</w:t>
-      </w:r>
-      <w:r>
-        <w:t>.</w:t>
+      <w:bookmarkEnd w:id="74"/>
+    </w:p>
+    <w:p>
+      <w:r>
+        <w:t>The following is a screenshot of the test results for Test Case 3.</w:t>
       </w:r>
     </w:p>
     <w:p/>
@@ -12409,7 +12505,7 @@
                     <pic:cNvPicPr/>
                   </pic:nvPicPr>
                   <pic:blipFill>
-                    <a:blip r:embed="rId46"/>
+                    <a:blip r:embed="rId47"/>
                     <a:stretch>
                       <a:fillRect/>
                     </a:stretch>
@@ -12441,8 +12537,8 @@
 </file>
 
 <file path=word/comments.xml><?xml version="1.0" encoding="utf-8"?>
-<w:comments xmlns:wpc="http://schemas.microsoft.com/office/word/2010/wordprocessingCanvas" xmlns:cx="http://schemas.microsoft.com/office/drawing/2014/chartex" xmlns:cx1="http://schemas.microsoft.com/office/drawing/2015/9/8/chartex" xmlns:cx2="http://schemas.microsoft.com/office/drawing/2015/10/21/chartex" xmlns:cx3="http://schemas.microsoft.com/office/drawing/2016/5/9/chartex" xmlns:cx4="http://schemas.microsoft.com/office/drawing/2016/5/10/chartex" xmlns:cx5="http://schemas.microsoft.com/office/drawing/2016/5/11/chartex" xmlns:cx6="http://schemas.microsoft.com/office/drawing/2016/5/12/chartex" xmlns:cx7="http://schemas.microsoft.com/office/drawing/2016/5/13/chartex" xmlns:cx8="http://schemas.microsoft.com/office/drawing/2016/5/14/chartex" xmlns:mc="http://schemas.openxmlformats.org/markup-compatibility/2006" xmlns:aink="http://schemas.microsoft.com/office/drawing/2016/ink" xmlns:am3d="http://schemas.microsoft.com/office/drawing/2017/model3d" xmlns:o="urn:schemas-microsoft-com:office:office" xmlns:r="http://schemas.openxmlformats.org/officeDocument/2006/relationships" xmlns:m="http://schemas.openxmlformats.org/officeDocument/2006/math" xmlns:v="urn:schemas-microsoft-com:vml" xmlns:wp14="http://schemas.microsoft.com/office/word/2010/wordprocessingDrawing" xmlns:wp="http://schemas.openxmlformats.org/drawingml/2006/wordprocessingDrawing" xmlns:w10="urn:schemas-microsoft-com:office:word" xmlns:w="http://schemas.openxmlformats.org/wordprocessingml/2006/main" xmlns:w14="http://schemas.microsoft.com/office/word/2010/wordml" xmlns:w15="http://schemas.microsoft.com/office/word/2012/wordml" xmlns:w16cid="http://schemas.microsoft.com/office/word/2016/wordml/cid" xmlns:w16se="http://schemas.microsoft.com/office/word/2015/wordml/symex" xmlns:wpg="http://schemas.microsoft.com/office/word/2010/wordprocessingGroup" xmlns:wpi="http://schemas.microsoft.com/office/word/2010/wordprocessingInk" xmlns:wne="http://schemas.microsoft.com/office/word/2006/wordml" xmlns:wps="http://schemas.microsoft.com/office/word/2010/wordprocessingShape" mc:Ignorable="w14 w15 w16se w16cid wp14">
-  <w:comment w:id="41" w:author="Jonathan Roman" w:date="2020-04-22T19:28:00Z" w:initials="JR">
+<w:comments xmlns:wpc="http://schemas.microsoft.com/office/word/2010/wordprocessingCanvas" xmlns:cx="http://schemas.microsoft.com/office/drawing/2014/chartex" xmlns:cx1="http://schemas.microsoft.com/office/drawing/2015/9/8/chartex" xmlns:cx2="http://schemas.microsoft.com/office/drawing/2015/10/21/chartex" xmlns:cx3="http://schemas.microsoft.com/office/drawing/2016/5/9/chartex" xmlns:cx4="http://schemas.microsoft.com/office/drawing/2016/5/10/chartex" xmlns:cx5="http://schemas.microsoft.com/office/drawing/2016/5/11/chartex" xmlns:cx6="http://schemas.microsoft.com/office/drawing/2016/5/12/chartex" xmlns:cx7="http://schemas.microsoft.com/office/drawing/2016/5/13/chartex" xmlns:cx8="http://schemas.microsoft.com/office/drawing/2016/5/14/chartex" xmlns:mc="http://schemas.openxmlformats.org/markup-compatibility/2006" xmlns:aink="http://schemas.microsoft.com/office/drawing/2016/ink" xmlns:am3d="http://schemas.microsoft.com/office/drawing/2017/model3d" xmlns:o="urn:schemas-microsoft-com:office:office" xmlns:r="http://schemas.openxmlformats.org/officeDocument/2006/relationships" xmlns:m="http://schemas.openxmlformats.org/officeDocument/2006/math" xmlns:v="urn:schemas-microsoft-com:vml" xmlns:wp14="http://schemas.microsoft.com/office/word/2010/wordprocessingDrawing" xmlns:wp="http://schemas.openxmlformats.org/drawingml/2006/wordprocessingDrawing" xmlns:w10="urn:schemas-microsoft-com:office:word" xmlns:w="http://schemas.openxmlformats.org/wordprocessingml/2006/main" xmlns:w14="http://schemas.microsoft.com/office/word/2010/wordml" xmlns:w15="http://schemas.microsoft.com/office/word/2012/wordml" xmlns:w16cex="http://schemas.microsoft.com/office/word/2018/wordml/cex" xmlns:w16cid="http://schemas.microsoft.com/office/word/2016/wordml/cid" xmlns:w16="http://schemas.microsoft.com/office/word/2018/wordml" xmlns:w16se="http://schemas.microsoft.com/office/word/2015/wordml/symex" xmlns:wpg="http://schemas.microsoft.com/office/word/2010/wordprocessingGroup" xmlns:wpi="http://schemas.microsoft.com/office/word/2010/wordprocessingInk" xmlns:wne="http://schemas.microsoft.com/office/word/2006/wordml" xmlns:wps="http://schemas.microsoft.com/office/word/2010/wordprocessingShape" mc:Ignorable="w14 w15 w16se w16cid w16 w16cex wp14">
+  <w:comment w:id="0" w:author="Jonathan Roman" w:date="2020-04-23T20:59:00Z" w:initials="JR">
     <w:p>
       <w:pPr>
         <w:pStyle w:val="CommentText"/>
@@ -12454,11 +12550,11 @@
         <w:annotationRef/>
       </w:r>
       <w:r>
-        <w:t>Did the test actually fail if the insert was done at the bottom of the file?</w:t>
+        <w:t>Updated date was 4/08/2020</w:t>
       </w:r>
     </w:p>
   </w:comment>
-  <w:comment w:id="42" w:author="Medina, Stephanie" w:date="2020-04-23T17:28:00Z" w:initials="MS">
+  <w:comment w:id="13" w:author="Jonathan Roman" w:date="2020-04-23T20:59:00Z" w:initials="JR">
     <w:p>
       <w:pPr>
         <w:pStyle w:val="CommentText"/>
@@ -12470,11 +12566,11 @@
         <w:annotationRef/>
       </w:r>
       <w:r>
-        <w:t>No, I don’t think so. It wasn’t specified whether they wanted it to be inserted where it was clicked or at the bottom so the functionality works, I think the placement of the insertion is more of user preference no?</w:t>
+        <w:t>Updated date. was 4/7/2020</w:t>
       </w:r>
     </w:p>
   </w:comment>
-  <w:comment w:id="46" w:author="Gonzalez, Raquel B" w:date="2020-04-12T18:36:00Z" w:initials="GRB">
+  <w:comment w:id="14" w:author="Jonathan Roman" w:date="2020-04-23T21:00:00Z" w:initials="JR">
     <w:p>
       <w:pPr>
         <w:pStyle w:val="CommentText"/>
@@ -12486,11 +12582,11 @@
         <w:annotationRef/>
       </w:r>
       <w:r>
-        <w:t>How can we tell it is being detected?</w:t>
+        <w:t>Unsure what you want your next review date to be as well as the target date for the next update.</w:t>
       </w:r>
     </w:p>
   </w:comment>
-  <w:comment w:id="47" w:author="Medina, Stephanie" w:date="2020-04-13T17:36:00Z" w:initials="MS">
+  <w:comment w:id="44" w:author="Jonathan Roman" w:date="2020-04-22T19:28:00Z" w:initials="JR">
     <w:p>
       <w:pPr>
         <w:pStyle w:val="CommentText"/>
@@ -12502,11 +12598,11 @@
         <w:annotationRef/>
       </w:r>
       <w:r>
-        <w:t>Added a note where it describes the typical behavior of drag and drop</w:t>
+        <w:t>Did the test actually fail if the insert was done at the bottom of the file?</w:t>
       </w:r>
     </w:p>
   </w:comment>
-  <w:comment w:id="48" w:author="Jonathan Roman" w:date="2020-04-16T23:18:00Z" w:initials="JR">
+  <w:comment w:id="45" w:author="Medina, Stephanie" w:date="2020-04-23T17:28:00Z" w:initials="MS">
     <w:p>
       <w:pPr>
         <w:pStyle w:val="CommentText"/>
@@ -12518,11 +12614,11 @@
         <w:annotationRef/>
       </w:r>
       <w:r>
-        <w:t>Is there a specific place they should be clicking on the column in order for it to move or will clicking anywhere on the column work?</w:t>
+        <w:t>No, I don’t think so. It wasn’t specified whether they wanted it to be inserted where it was clicked or at the bottom so the functionality works, I think the placement of the insertion is more of user preference no?</w:t>
       </w:r>
     </w:p>
   </w:comment>
-  <w:comment w:id="49" w:author="Medina, Stephanie" w:date="2020-04-23T17:45:00Z" w:initials="MS">
+  <w:comment w:id="46" w:author="Jonathan Roman" w:date="2020-04-23T21:03:00Z" w:initials="JR">
     <w:p>
       <w:pPr>
         <w:pStyle w:val="CommentText"/>
@@ -12534,11 +12630,11 @@
         <w:annotationRef/>
       </w:r>
       <w:r>
-        <w:t>It looks like it is only on the column header, I added more details</w:t>
+        <w:t>Yeah it seems that the functionality is only meant to insert the row it never specified where.</w:t>
       </w:r>
     </w:p>
   </w:comment>
-  <w:comment w:id="52" w:author="Jonathan Roman" w:date="2020-04-22T19:33:00Z" w:initials="JR">
+  <w:comment w:id="50" w:author="Gonzalez, Raquel B" w:date="2020-04-12T18:36:00Z" w:initials="GRB">
     <w:p>
       <w:pPr>
         <w:pStyle w:val="CommentText"/>
@@ -12550,11 +12646,11 @@
         <w:annotationRef/>
       </w:r>
       <w:r>
-        <w:t>Was the test meant to show the undo feature for the last action, or was it meant to be able to undo multiple actions at a time?</w:t>
+        <w:t>How can we tell it is being detected?</w:t>
       </w:r>
     </w:p>
   </w:comment>
-  <w:comment w:id="53" w:author="Medina, Stephanie" w:date="2020-04-23T17:47:00Z" w:initials="MS">
+  <w:comment w:id="51" w:author="Medina, Stephanie" w:date="2020-04-13T17:36:00Z" w:initials="MS">
     <w:p>
       <w:pPr>
         <w:pStyle w:val="CommentText"/>
@@ -12566,11 +12662,75 @@
         <w:annotationRef/>
       </w:r>
       <w:r>
+        <w:t>Added a note where it describes the typical behavior of drag and drop</w:t>
+      </w:r>
+    </w:p>
+  </w:comment>
+  <w:comment w:id="52" w:author="Jonathan Roman" w:date="2020-04-16T23:18:00Z" w:initials="JR">
+    <w:p>
+      <w:pPr>
+        <w:pStyle w:val="CommentText"/>
+      </w:pPr>
+      <w:r>
+        <w:rPr>
+          <w:rStyle w:val="CommentReference"/>
+        </w:rPr>
+        <w:annotationRef/>
+      </w:r>
+      <w:r>
+        <w:t>Is there a specific place they should be clicking on the column in order for it to move or will clicking anywhere on the column work?</w:t>
+      </w:r>
+    </w:p>
+  </w:comment>
+  <w:comment w:id="53" w:author="Medina, Stephanie" w:date="2020-04-23T17:45:00Z" w:initials="MS">
+    <w:p>
+      <w:pPr>
+        <w:pStyle w:val="CommentText"/>
+      </w:pPr>
+      <w:r>
+        <w:rPr>
+          <w:rStyle w:val="CommentReference"/>
+        </w:rPr>
+        <w:annotationRef/>
+      </w:r>
+      <w:r>
+        <w:t>It looks like it is only on the column header, I added more details</w:t>
+      </w:r>
+    </w:p>
+  </w:comment>
+  <w:comment w:id="56" w:author="Jonathan Roman" w:date="2020-04-22T19:33:00Z" w:initials="JR">
+    <w:p>
+      <w:pPr>
+        <w:pStyle w:val="CommentText"/>
+      </w:pPr>
+      <w:r>
+        <w:rPr>
+          <w:rStyle w:val="CommentReference"/>
+        </w:rPr>
+        <w:annotationRef/>
+      </w:r>
+      <w:r>
+        <w:t>Was the test meant to show the undo feature for the last action, or was it meant to be able to undo multiple actions at a time?</w:t>
+      </w:r>
+    </w:p>
+  </w:comment>
+  <w:comment w:id="57" w:author="Medina, Stephanie" w:date="2020-04-23T17:47:00Z" w:initials="MS">
+    <w:p>
+      <w:pPr>
+        <w:pStyle w:val="CommentText"/>
+      </w:pPr>
+      <w:r>
+        <w:rPr>
+          <w:rStyle w:val="CommentReference"/>
+        </w:rPr>
+        <w:annotationRef/>
+      </w:r>
+      <w:r>
         <w:t>The specification doesn’t mention that it has to undo multiple actions so in that context it passes, but if it is supposed to then yes it does fail</w:t>
       </w:r>
     </w:p>
   </w:comment>
-  <w:comment w:id="54" w:author="Medina, Stephanie" w:date="2020-04-23T17:48:00Z" w:initials="MS">
+  <w:comment w:id="58" w:author="Medina, Stephanie" w:date="2020-04-23T17:48:00Z" w:initials="MS">
     <w:p>
       <w:pPr>
         <w:pStyle w:val="CommentText"/>
@@ -12590,9 +12750,13 @@
 </file>
 
 <file path=word/commentsExtended.xml><?xml version="1.0" encoding="utf-8"?>
-<w15:commentsEx xmlns:wpc="http://schemas.microsoft.com/office/word/2010/wordprocessingCanvas" xmlns:cx="http://schemas.microsoft.com/office/drawing/2014/chartex" xmlns:cx1="http://schemas.microsoft.com/office/drawing/2015/9/8/chartex" xmlns:cx2="http://schemas.microsoft.com/office/drawing/2015/10/21/chartex" xmlns:cx3="http://schemas.microsoft.com/office/drawing/2016/5/9/chartex" xmlns:cx4="http://schemas.microsoft.com/office/drawing/2016/5/10/chartex" xmlns:cx5="http://schemas.microsoft.com/office/drawing/2016/5/11/chartex" xmlns:cx6="http://schemas.microsoft.com/office/drawing/2016/5/12/chartex" xmlns:cx7="http://schemas.microsoft.com/office/drawing/2016/5/13/chartex" xmlns:cx8="http://schemas.microsoft.com/office/drawing/2016/5/14/chartex" xmlns:mc="http://schemas.openxmlformats.org/markup-compatibility/2006" xmlns:aink="http://schemas.microsoft.com/office/drawing/2016/ink" xmlns:am3d="http://schemas.microsoft.com/office/drawing/2017/model3d" xmlns:o="urn:schemas-microsoft-com:office:office" xmlns:r="http://schemas.openxmlformats.org/officeDocument/2006/relationships" xmlns:m="http://schemas.openxmlformats.org/officeDocument/2006/math" xmlns:v="urn:schemas-microsoft-com:vml" xmlns:wp14="http://schemas.microsoft.com/office/word/2010/wordprocessingDrawing" xmlns:wp="http://schemas.openxmlformats.org/drawingml/2006/wordprocessingDrawing" xmlns:w10="urn:schemas-microsoft-com:office:word" xmlns:w="http://schemas.openxmlformats.org/wordprocessingml/2006/main" xmlns:w14="http://schemas.microsoft.com/office/word/2010/wordml" xmlns:w15="http://schemas.microsoft.com/office/word/2012/wordml" xmlns:w16cid="http://schemas.microsoft.com/office/word/2016/wordml/cid" xmlns:w16se="http://schemas.microsoft.com/office/word/2015/wordml/symex" xmlns:wpg="http://schemas.microsoft.com/office/word/2010/wordprocessingGroup" xmlns:wpi="http://schemas.microsoft.com/office/word/2010/wordprocessingInk" xmlns:wne="http://schemas.microsoft.com/office/word/2006/wordml" xmlns:wps="http://schemas.microsoft.com/office/word/2010/wordprocessingShape" mc:Ignorable="w14 w15 w16se w16cid wp14">
+<w15:commentsEx xmlns:wpc="http://schemas.microsoft.com/office/word/2010/wordprocessingCanvas" xmlns:cx="http://schemas.microsoft.com/office/drawing/2014/chartex" xmlns:cx1="http://schemas.microsoft.com/office/drawing/2015/9/8/chartex" xmlns:cx2="http://schemas.microsoft.com/office/drawing/2015/10/21/chartex" xmlns:cx3="http://schemas.microsoft.com/office/drawing/2016/5/9/chartex" xmlns:cx4="http://schemas.microsoft.com/office/drawing/2016/5/10/chartex" xmlns:cx5="http://schemas.microsoft.com/office/drawing/2016/5/11/chartex" xmlns:cx6="http://schemas.microsoft.com/office/drawing/2016/5/12/chartex" xmlns:cx7="http://schemas.microsoft.com/office/drawing/2016/5/13/chartex" xmlns:cx8="http://schemas.microsoft.com/office/drawing/2016/5/14/chartex" xmlns:mc="http://schemas.openxmlformats.org/markup-compatibility/2006" xmlns:aink="http://schemas.microsoft.com/office/drawing/2016/ink" xmlns:am3d="http://schemas.microsoft.com/office/drawing/2017/model3d" xmlns:o="urn:schemas-microsoft-com:office:office" xmlns:r="http://schemas.openxmlformats.org/officeDocument/2006/relationships" xmlns:m="http://schemas.openxmlformats.org/officeDocument/2006/math" xmlns:v="urn:schemas-microsoft-com:vml" xmlns:wp14="http://schemas.microsoft.com/office/word/2010/wordprocessingDrawing" xmlns:wp="http://schemas.openxmlformats.org/drawingml/2006/wordprocessingDrawing" xmlns:w10="urn:schemas-microsoft-com:office:word" xmlns:w="http://schemas.openxmlformats.org/wordprocessingml/2006/main" xmlns:w14="http://schemas.microsoft.com/office/word/2010/wordml" xmlns:w15="http://schemas.microsoft.com/office/word/2012/wordml" xmlns:w16cex="http://schemas.microsoft.com/office/word/2018/wordml/cex" xmlns:w16cid="http://schemas.microsoft.com/office/word/2016/wordml/cid" xmlns:w16="http://schemas.microsoft.com/office/word/2018/wordml" xmlns:w16se="http://schemas.microsoft.com/office/word/2015/wordml/symex" xmlns:wpg="http://schemas.microsoft.com/office/word/2010/wordprocessingGroup" xmlns:wpi="http://schemas.microsoft.com/office/word/2010/wordprocessingInk" xmlns:wne="http://schemas.microsoft.com/office/word/2006/wordml" xmlns:wps="http://schemas.microsoft.com/office/word/2010/wordprocessingShape" mc:Ignorable="w14 w15 w16se w16cid w16 w16cex wp14">
+  <w15:commentEx w15:paraId="2459B3C7" w15:done="0"/>
+  <w15:commentEx w15:paraId="11319C58" w15:done="0"/>
+  <w15:commentEx w15:paraId="5745668A" w15:done="0"/>
   <w15:commentEx w15:paraId="181114A9" w15:done="0"/>
   <w15:commentEx w15:paraId="3B3D1244" w15:paraIdParent="181114A9" w15:done="0"/>
+  <w15:commentEx w15:paraId="36C438A9" w15:paraIdParent="181114A9" w15:done="0"/>
   <w15:commentEx w15:paraId="7104B49D" w15:done="0"/>
   <w15:commentEx w15:paraId="64902C22" w15:paraIdParent="7104B49D" w15:done="0"/>
   <w15:commentEx w15:paraId="31B32403" w15:paraIdParent="7104B49D" w15:done="0"/>
@@ -12605,26 +12769,24 @@
 
 <file path=word/commentsExtensible.xml><?xml version="1.0" encoding="utf-8"?>
 <w16cex:commentsExtensible xmlns:wpc="http://schemas.microsoft.com/office/word/2010/wordprocessingCanvas" xmlns:cx="http://schemas.microsoft.com/office/drawing/2014/chartex" xmlns:cx1="http://schemas.microsoft.com/office/drawing/2015/9/8/chartex" xmlns:cx2="http://schemas.microsoft.com/office/drawing/2015/10/21/chartex" xmlns:cx3="http://schemas.microsoft.com/office/drawing/2016/5/9/chartex" xmlns:cx4="http://schemas.microsoft.com/office/drawing/2016/5/10/chartex" xmlns:cx5="http://schemas.microsoft.com/office/drawing/2016/5/11/chartex" xmlns:cx6="http://schemas.microsoft.com/office/drawing/2016/5/12/chartex" xmlns:cx7="http://schemas.microsoft.com/office/drawing/2016/5/13/chartex" xmlns:cx8="http://schemas.microsoft.com/office/drawing/2016/5/14/chartex" xmlns:mc="http://schemas.openxmlformats.org/markup-compatibility/2006" xmlns:aink="http://schemas.microsoft.com/office/drawing/2016/ink" xmlns:am3d="http://schemas.microsoft.com/office/drawing/2017/model3d" xmlns:o="urn:schemas-microsoft-com:office:office" xmlns:r="http://schemas.openxmlformats.org/officeDocument/2006/relationships" xmlns:m="http://schemas.openxmlformats.org/officeDocument/2006/math" xmlns:v="urn:schemas-microsoft-com:vml" xmlns:wp14="http://schemas.microsoft.com/office/word/2010/wordprocessingDrawing" xmlns:wp="http://schemas.openxmlformats.org/drawingml/2006/wordprocessingDrawing" xmlns:w10="urn:schemas-microsoft-com:office:word" xmlns:w="http://schemas.openxmlformats.org/wordprocessingml/2006/main" xmlns:w14="http://schemas.microsoft.com/office/word/2010/wordml" xmlns:w15="http://schemas.microsoft.com/office/word/2012/wordml" xmlns:w16cex="http://schemas.microsoft.com/office/word/2018/wordml/cex" xmlns:w16cid="http://schemas.microsoft.com/office/word/2016/wordml/cid" xmlns:w16="http://schemas.microsoft.com/office/word/2018/wordml" xmlns:w16se="http://schemas.microsoft.com/office/word/2015/wordml/symex" xmlns:wpg="http://schemas.microsoft.com/office/word/2010/wordprocessingGroup" xmlns:wpi="http://schemas.microsoft.com/office/word/2010/wordprocessingInk" xmlns:wne="http://schemas.microsoft.com/office/word/2006/wordml" xmlns:wps="http://schemas.microsoft.com/office/word/2010/wordprocessingShape" mc:Ignorable="w14 w15 w16se w16cid w16 w16cex wp14">
-  <w16cex:commentExtensible w16cex:durableId="22435142" w16cex:dateUtc="2020-04-17T03:48:00Z"/>
-  <w16cex:commentExtensible w16cex:durableId="2244A58C" w16cex:dateUtc="2020-04-18T04:00:00Z"/>
-  <w16cex:commentExtensible w16cex:durableId="22435313" w16cex:dateUtc="2020-04-17T03:56:00Z"/>
-  <w16cex:commentExtensible w16cex:durableId="2244B6FB" w16cex:dateUtc="2020-04-18T05:15:00Z"/>
-  <w16cex:commentExtensible w16cex:durableId="2243538A" w16cex:dateUtc="2020-04-17T03:58:00Z"/>
+  <w16cex:commentExtensible w16cex:durableId="224C8015" w16cex:dateUtc="2020-04-24T02:59:00Z"/>
+  <w16cex:commentExtensible w16cex:durableId="224C803B" w16cex:dateUtc="2020-04-24T02:59:00Z"/>
+  <w16cex:commentExtensible w16cex:durableId="224C805A" w16cex:dateUtc="2020-04-24T03:00:00Z"/>
   <w16cex:commentExtensible w16cex:durableId="224B197B" w16cex:dateUtc="2020-04-23T01:28:00Z"/>
+  <w16cex:commentExtensible w16cex:durableId="224C8114" w16cex:dateUtc="2020-04-24T03:03:00Z"/>
   <w16cex:commentExtensible w16cex:durableId="22436648" w16cex:dateUtc="2020-04-17T05:18:00Z"/>
   <w16cex:commentExtensible w16cex:durableId="224B1A83" w16cex:dateUtc="2020-04-23T01:33:00Z"/>
-  <w16cex:commentExtensible w16cex:durableId="2244B7AE" w16cex:dateUtc="2020-04-18T05:18:00Z"/>
-  <w16cex:commentExtensible w16cex:durableId="2244B7CA" w16cex:dateUtc="2020-04-18T05:18:00Z"/>
-  <w16cex:commentExtensible w16cex:durableId="2244B7D3" w16cex:dateUtc="2020-04-18T05:18:00Z"/>
-  <w16cex:commentExtensible w16cex:durableId="2244B69D" w16cex:dateUtc="2020-04-18T05:13:00Z"/>
-  <w16cex:commentExtensible w16cex:durableId="2244B757" w16cex:dateUtc="2020-04-18T05:16:00Z"/>
 </w16cex:commentsExtensible>
 </file>
 
 <file path=word/commentsIds.xml><?xml version="1.0" encoding="utf-8"?>
-<w16cid:commentsIds xmlns:wpc="http://schemas.microsoft.com/office/word/2010/wordprocessingCanvas" xmlns:cx="http://schemas.microsoft.com/office/drawing/2014/chartex" xmlns:cx1="http://schemas.microsoft.com/office/drawing/2015/9/8/chartex" xmlns:cx2="http://schemas.microsoft.com/office/drawing/2015/10/21/chartex" xmlns:cx3="http://schemas.microsoft.com/office/drawing/2016/5/9/chartex" xmlns:cx4="http://schemas.microsoft.com/office/drawing/2016/5/10/chartex" xmlns:cx5="http://schemas.microsoft.com/office/drawing/2016/5/11/chartex" xmlns:cx6="http://schemas.microsoft.com/office/drawing/2016/5/12/chartex" xmlns:cx7="http://schemas.microsoft.com/office/drawing/2016/5/13/chartex" xmlns:cx8="http://schemas.microsoft.com/office/drawing/2016/5/14/chartex" xmlns:mc="http://schemas.openxmlformats.org/markup-compatibility/2006" xmlns:aink="http://schemas.microsoft.com/office/drawing/2016/ink" xmlns:am3d="http://schemas.microsoft.com/office/drawing/2017/model3d" xmlns:o="urn:schemas-microsoft-com:office:office" xmlns:r="http://schemas.openxmlformats.org/officeDocument/2006/relationships" xmlns:m="http://schemas.openxmlformats.org/officeDocument/2006/math" xmlns:v="urn:schemas-microsoft-com:vml" xmlns:wp14="http://schemas.microsoft.com/office/word/2010/wordprocessingDrawing" xmlns:wp="http://schemas.openxmlformats.org/drawingml/2006/wordprocessingDrawing" xmlns:w10="urn:schemas-microsoft-com:office:word" xmlns:w="http://schemas.openxmlformats.org/wordprocessingml/2006/main" xmlns:w14="http://schemas.microsoft.com/office/word/2010/wordml" xmlns:w15="http://schemas.microsoft.com/office/word/2012/wordml" xmlns:w16cid="http://schemas.microsoft.com/office/word/2016/wordml/cid" xmlns:w16se="http://schemas.microsoft.com/office/word/2015/wordml/symex" xmlns:wpg="http://schemas.microsoft.com/office/word/2010/wordprocessingGroup" xmlns:wpi="http://schemas.microsoft.com/office/word/2010/wordprocessingInk" xmlns:wne="http://schemas.microsoft.com/office/word/2006/wordml" xmlns:wps="http://schemas.microsoft.com/office/word/2010/wordprocessingShape" mc:Ignorable="w14 w15 w16se w16cid wp14">
+<w16cid:commentsIds xmlns:wpc="http://schemas.microsoft.com/office/word/2010/wordprocessingCanvas" xmlns:cx="http://schemas.microsoft.com/office/drawing/2014/chartex" xmlns:cx1="http://schemas.microsoft.com/office/drawing/2015/9/8/chartex" xmlns:cx2="http://schemas.microsoft.com/office/drawing/2015/10/21/chartex" xmlns:cx3="http://schemas.microsoft.com/office/drawing/2016/5/9/chartex" xmlns:cx4="http://schemas.microsoft.com/office/drawing/2016/5/10/chartex" xmlns:cx5="http://schemas.microsoft.com/office/drawing/2016/5/11/chartex" xmlns:cx6="http://schemas.microsoft.com/office/drawing/2016/5/12/chartex" xmlns:cx7="http://schemas.microsoft.com/office/drawing/2016/5/13/chartex" xmlns:cx8="http://schemas.microsoft.com/office/drawing/2016/5/14/chartex" xmlns:mc="http://schemas.openxmlformats.org/markup-compatibility/2006" xmlns:aink="http://schemas.microsoft.com/office/drawing/2016/ink" xmlns:am3d="http://schemas.microsoft.com/office/drawing/2017/model3d" xmlns:o="urn:schemas-microsoft-com:office:office" xmlns:r="http://schemas.openxmlformats.org/officeDocument/2006/relationships" xmlns:m="http://schemas.openxmlformats.org/officeDocument/2006/math" xmlns:v="urn:schemas-microsoft-com:vml" xmlns:wp14="http://schemas.microsoft.com/office/word/2010/wordprocessingDrawing" xmlns:wp="http://schemas.openxmlformats.org/drawingml/2006/wordprocessingDrawing" xmlns:w10="urn:schemas-microsoft-com:office:word" xmlns:w="http://schemas.openxmlformats.org/wordprocessingml/2006/main" xmlns:w14="http://schemas.microsoft.com/office/word/2010/wordml" xmlns:w15="http://schemas.microsoft.com/office/word/2012/wordml" xmlns:w16cex="http://schemas.microsoft.com/office/word/2018/wordml/cex" xmlns:w16cid="http://schemas.microsoft.com/office/word/2016/wordml/cid" xmlns:w16="http://schemas.microsoft.com/office/word/2018/wordml" xmlns:w16se="http://schemas.microsoft.com/office/word/2015/wordml/symex" xmlns:wpg="http://schemas.microsoft.com/office/word/2010/wordprocessingGroup" xmlns:wpi="http://schemas.microsoft.com/office/word/2010/wordprocessingInk" xmlns:wne="http://schemas.microsoft.com/office/word/2006/wordml" xmlns:wps="http://schemas.microsoft.com/office/word/2010/wordprocessingShape" mc:Ignorable="w14 w15 w16se w16cid w16 w16cex wp14">
+  <w16cid:commentId w16cid:paraId="2459B3C7" w16cid:durableId="224C8015"/>
+  <w16cid:commentId w16cid:paraId="11319C58" w16cid:durableId="224C803B"/>
+  <w16cid:commentId w16cid:paraId="5745668A" w16cid:durableId="224C805A"/>
   <w16cid:commentId w16cid:paraId="181114A9" w16cid:durableId="224B197B"/>
   <w16cid:commentId w16cid:paraId="3B3D1244" w16cid:durableId="224C4EA9"/>
+  <w16cid:commentId w16cid:paraId="36C438A9" w16cid:durableId="224C8114"/>
   <w16cid:commentId w16cid:paraId="7104B49D" w16cid:durableId="223DDE4A"/>
   <w16cid:commentId w16cid:paraId="64902C22" w16cid:durableId="223F21B8"/>
   <w16cid:commentId w16cid:paraId="31B32403" w16cid:durableId="22436648"/>
@@ -12636,7 +12798,7 @@
 </file>
 
 <file path=word/endnotes.xml><?xml version="1.0" encoding="utf-8"?>
-<w:endnotes xmlns:wpc="http://schemas.microsoft.com/office/word/2010/wordprocessingCanvas" xmlns:cx="http://schemas.microsoft.com/office/drawing/2014/chartex" xmlns:cx1="http://schemas.microsoft.com/office/drawing/2015/9/8/chartex" xmlns:cx2="http://schemas.microsoft.com/office/drawing/2015/10/21/chartex" xmlns:cx3="http://schemas.microsoft.com/office/drawing/2016/5/9/chartex" xmlns:cx4="http://schemas.microsoft.com/office/drawing/2016/5/10/chartex" xmlns:cx5="http://schemas.microsoft.com/office/drawing/2016/5/11/chartex" xmlns:cx6="http://schemas.microsoft.com/office/drawing/2016/5/12/chartex" xmlns:cx7="http://schemas.microsoft.com/office/drawing/2016/5/13/chartex" xmlns:cx8="http://schemas.microsoft.com/office/drawing/2016/5/14/chartex" xmlns:mc="http://schemas.openxmlformats.org/markup-compatibility/2006" xmlns:aink="http://schemas.microsoft.com/office/drawing/2016/ink" xmlns:am3d="http://schemas.microsoft.com/office/drawing/2017/model3d" xmlns:o="urn:schemas-microsoft-com:office:office" xmlns:r="http://schemas.openxmlformats.org/officeDocument/2006/relationships" xmlns:m="http://schemas.openxmlformats.org/officeDocument/2006/math" xmlns:v="urn:schemas-microsoft-com:vml" xmlns:wp14="http://schemas.microsoft.com/office/word/2010/wordprocessingDrawing" xmlns:wp="http://schemas.openxmlformats.org/drawingml/2006/wordprocessingDrawing" xmlns:w10="urn:schemas-microsoft-com:office:word" xmlns:w="http://schemas.openxmlformats.org/wordprocessingml/2006/main" xmlns:w14="http://schemas.microsoft.com/office/word/2010/wordml" xmlns:w15="http://schemas.microsoft.com/office/word/2012/wordml" xmlns:w16cid="http://schemas.microsoft.com/office/word/2016/wordml/cid" xmlns:w16se="http://schemas.microsoft.com/office/word/2015/wordml/symex" xmlns:wpg="http://schemas.microsoft.com/office/word/2010/wordprocessingGroup" xmlns:wpi="http://schemas.microsoft.com/office/word/2010/wordprocessingInk" xmlns:wne="http://schemas.microsoft.com/office/word/2006/wordml" xmlns:wps="http://schemas.microsoft.com/office/word/2010/wordprocessingShape" mc:Ignorable="w14 w15 w16se w16cid wp14">
+<w:endnotes xmlns:wpc="http://schemas.microsoft.com/office/word/2010/wordprocessingCanvas" xmlns:cx="http://schemas.microsoft.com/office/drawing/2014/chartex" xmlns:cx1="http://schemas.microsoft.com/office/drawing/2015/9/8/chartex" xmlns:cx2="http://schemas.microsoft.com/office/drawing/2015/10/21/chartex" xmlns:cx3="http://schemas.microsoft.com/office/drawing/2016/5/9/chartex" xmlns:cx4="http://schemas.microsoft.com/office/drawing/2016/5/10/chartex" xmlns:cx5="http://schemas.microsoft.com/office/drawing/2016/5/11/chartex" xmlns:cx6="http://schemas.microsoft.com/office/drawing/2016/5/12/chartex" xmlns:cx7="http://schemas.microsoft.com/office/drawing/2016/5/13/chartex" xmlns:cx8="http://schemas.microsoft.com/office/drawing/2016/5/14/chartex" xmlns:mc="http://schemas.openxmlformats.org/markup-compatibility/2006" xmlns:aink="http://schemas.microsoft.com/office/drawing/2016/ink" xmlns:am3d="http://schemas.microsoft.com/office/drawing/2017/model3d" xmlns:o="urn:schemas-microsoft-com:office:office" xmlns:r="http://schemas.openxmlformats.org/officeDocument/2006/relationships" xmlns:m="http://schemas.openxmlformats.org/officeDocument/2006/math" xmlns:v="urn:schemas-microsoft-com:vml" xmlns:wp14="http://schemas.microsoft.com/office/word/2010/wordprocessingDrawing" xmlns:wp="http://schemas.openxmlformats.org/drawingml/2006/wordprocessingDrawing" xmlns:w10="urn:schemas-microsoft-com:office:word" xmlns:w="http://schemas.openxmlformats.org/wordprocessingml/2006/main" xmlns:w14="http://schemas.microsoft.com/office/word/2010/wordml" xmlns:w15="http://schemas.microsoft.com/office/word/2012/wordml" xmlns:w16cex="http://schemas.microsoft.com/office/word/2018/wordml/cex" xmlns:w16cid="http://schemas.microsoft.com/office/word/2016/wordml/cid" xmlns:w16="http://schemas.microsoft.com/office/word/2018/wordml" xmlns:w16se="http://schemas.microsoft.com/office/word/2015/wordml/symex" xmlns:wpg="http://schemas.microsoft.com/office/word/2010/wordprocessingGroup" xmlns:wpi="http://schemas.microsoft.com/office/word/2010/wordprocessingInk" xmlns:wne="http://schemas.microsoft.com/office/word/2006/wordml" xmlns:wps="http://schemas.microsoft.com/office/word/2010/wordprocessingShape" mc:Ignorable="w14 w15 w16se w16cid w16 w16cex wp14">
   <w:endnote w:type="separator" w:id="-1">
     <w:p>
       <w:r>
@@ -12655,7 +12817,7 @@
 </file>
 
 <file path=word/footer1.xml><?xml version="1.0" encoding="utf-8"?>
-<w:ftr xmlns:wpc="http://schemas.microsoft.com/office/word/2010/wordprocessingCanvas" xmlns:cx="http://schemas.microsoft.com/office/drawing/2014/chartex" xmlns:cx1="http://schemas.microsoft.com/office/drawing/2015/9/8/chartex" xmlns:cx2="http://schemas.microsoft.com/office/drawing/2015/10/21/chartex" xmlns:cx3="http://schemas.microsoft.com/office/drawing/2016/5/9/chartex" xmlns:cx4="http://schemas.microsoft.com/office/drawing/2016/5/10/chartex" xmlns:cx5="http://schemas.microsoft.com/office/drawing/2016/5/11/chartex" xmlns:cx6="http://schemas.microsoft.com/office/drawing/2016/5/12/chartex" xmlns:cx7="http://schemas.microsoft.com/office/drawing/2016/5/13/chartex" xmlns:cx8="http://schemas.microsoft.com/office/drawing/2016/5/14/chartex" xmlns:mc="http://schemas.openxmlformats.org/markup-compatibility/2006" xmlns:aink="http://schemas.microsoft.com/office/drawing/2016/ink" xmlns:am3d="http://schemas.microsoft.com/office/drawing/2017/model3d" xmlns:o="urn:schemas-microsoft-com:office:office" xmlns:r="http://schemas.openxmlformats.org/officeDocument/2006/relationships" xmlns:m="http://schemas.openxmlformats.org/officeDocument/2006/math" xmlns:v="urn:schemas-microsoft-com:vml" xmlns:wp14="http://schemas.microsoft.com/office/word/2010/wordprocessingDrawing" xmlns:wp="http://schemas.openxmlformats.org/drawingml/2006/wordprocessingDrawing" xmlns:w10="urn:schemas-microsoft-com:office:word" xmlns:w="http://schemas.openxmlformats.org/wordprocessingml/2006/main" xmlns:w14="http://schemas.microsoft.com/office/word/2010/wordml" xmlns:w15="http://schemas.microsoft.com/office/word/2012/wordml" xmlns:w16cid="http://schemas.microsoft.com/office/word/2016/wordml/cid" xmlns:w16se="http://schemas.microsoft.com/office/word/2015/wordml/symex" xmlns:wpg="http://schemas.microsoft.com/office/word/2010/wordprocessingGroup" xmlns:wpi="http://schemas.microsoft.com/office/word/2010/wordprocessingInk" xmlns:wne="http://schemas.microsoft.com/office/word/2006/wordml" xmlns:wps="http://schemas.microsoft.com/office/word/2010/wordprocessingShape" mc:Ignorable="w14 w15 w16se w16cid wp14">
+<w:ftr xmlns:wpc="http://schemas.microsoft.com/office/word/2010/wordprocessingCanvas" xmlns:cx="http://schemas.microsoft.com/office/drawing/2014/chartex" xmlns:cx1="http://schemas.microsoft.com/office/drawing/2015/9/8/chartex" xmlns:cx2="http://schemas.microsoft.com/office/drawing/2015/10/21/chartex" xmlns:cx3="http://schemas.microsoft.com/office/drawing/2016/5/9/chartex" xmlns:cx4="http://schemas.microsoft.com/office/drawing/2016/5/10/chartex" xmlns:cx5="http://schemas.microsoft.com/office/drawing/2016/5/11/chartex" xmlns:cx6="http://schemas.microsoft.com/office/drawing/2016/5/12/chartex" xmlns:cx7="http://schemas.microsoft.com/office/drawing/2016/5/13/chartex" xmlns:cx8="http://schemas.microsoft.com/office/drawing/2016/5/14/chartex" xmlns:mc="http://schemas.openxmlformats.org/markup-compatibility/2006" xmlns:aink="http://schemas.microsoft.com/office/drawing/2016/ink" xmlns:am3d="http://schemas.microsoft.com/office/drawing/2017/model3d" xmlns:o="urn:schemas-microsoft-com:office:office" xmlns:r="http://schemas.openxmlformats.org/officeDocument/2006/relationships" xmlns:m="http://schemas.openxmlformats.org/officeDocument/2006/math" xmlns:v="urn:schemas-microsoft-com:vml" xmlns:wp14="http://schemas.microsoft.com/office/word/2010/wordprocessingDrawing" xmlns:wp="http://schemas.openxmlformats.org/drawingml/2006/wordprocessingDrawing" xmlns:w10="urn:schemas-microsoft-com:office:word" xmlns:w="http://schemas.openxmlformats.org/wordprocessingml/2006/main" xmlns:w14="http://schemas.microsoft.com/office/word/2010/wordml" xmlns:w15="http://schemas.microsoft.com/office/word/2012/wordml" xmlns:w16cex="http://schemas.microsoft.com/office/word/2018/wordml/cex" xmlns:w16cid="http://schemas.microsoft.com/office/word/2016/wordml/cid" xmlns:w16="http://schemas.microsoft.com/office/word/2018/wordml" xmlns:w16se="http://schemas.microsoft.com/office/word/2015/wordml/symex" xmlns:wpg="http://schemas.microsoft.com/office/word/2010/wordprocessingGroup" xmlns:wpi="http://schemas.microsoft.com/office/word/2010/wordprocessingInk" xmlns:wne="http://schemas.microsoft.com/office/word/2006/wordml" xmlns:wps="http://schemas.microsoft.com/office/word/2010/wordprocessingShape" mc:Ignorable="w14 w15 w16se w16cid w16 w16cex wp14">
   <w:tbl>
     <w:tblPr>
       <w:tblW w:w="0" w:type="auto"/>
@@ -12713,7 +12875,7 @@
 </file>
 
 <file path=word/footer10.xml><?xml version="1.0" encoding="utf-8"?>
-<w:ftr xmlns:wpc="http://schemas.microsoft.com/office/word/2010/wordprocessingCanvas" xmlns:cx="http://schemas.microsoft.com/office/drawing/2014/chartex" xmlns:cx1="http://schemas.microsoft.com/office/drawing/2015/9/8/chartex" xmlns:cx2="http://schemas.microsoft.com/office/drawing/2015/10/21/chartex" xmlns:cx3="http://schemas.microsoft.com/office/drawing/2016/5/9/chartex" xmlns:cx4="http://schemas.microsoft.com/office/drawing/2016/5/10/chartex" xmlns:cx5="http://schemas.microsoft.com/office/drawing/2016/5/11/chartex" xmlns:cx6="http://schemas.microsoft.com/office/drawing/2016/5/12/chartex" xmlns:cx7="http://schemas.microsoft.com/office/drawing/2016/5/13/chartex" xmlns:cx8="http://schemas.microsoft.com/office/drawing/2016/5/14/chartex" xmlns:mc="http://schemas.openxmlformats.org/markup-compatibility/2006" xmlns:aink="http://schemas.microsoft.com/office/drawing/2016/ink" xmlns:am3d="http://schemas.microsoft.com/office/drawing/2017/model3d" xmlns:o="urn:schemas-microsoft-com:office:office" xmlns:r="http://schemas.openxmlformats.org/officeDocument/2006/relationships" xmlns:m="http://schemas.openxmlformats.org/officeDocument/2006/math" xmlns:v="urn:schemas-microsoft-com:vml" xmlns:wp14="http://schemas.microsoft.com/office/word/2010/wordprocessingDrawing" xmlns:wp="http://schemas.openxmlformats.org/drawingml/2006/wordprocessingDrawing" xmlns:w10="urn:schemas-microsoft-com:office:word" xmlns:w="http://schemas.openxmlformats.org/wordprocessingml/2006/main" xmlns:w14="http://schemas.microsoft.com/office/word/2010/wordml" xmlns:w15="http://schemas.microsoft.com/office/word/2012/wordml" xmlns:w16cid="http://schemas.microsoft.com/office/word/2016/wordml/cid" xmlns:w16se="http://schemas.microsoft.com/office/word/2015/wordml/symex" xmlns:wpg="http://schemas.microsoft.com/office/word/2010/wordprocessingGroup" xmlns:wpi="http://schemas.microsoft.com/office/word/2010/wordprocessingInk" xmlns:wne="http://schemas.microsoft.com/office/word/2006/wordml" xmlns:wps="http://schemas.microsoft.com/office/word/2010/wordprocessingShape" mc:Ignorable="w14 w15 w16se w16cid wp14">
+<w:ftr xmlns:wpc="http://schemas.microsoft.com/office/word/2010/wordprocessingCanvas" xmlns:cx="http://schemas.microsoft.com/office/drawing/2014/chartex" xmlns:cx1="http://schemas.microsoft.com/office/drawing/2015/9/8/chartex" xmlns:cx2="http://schemas.microsoft.com/office/drawing/2015/10/21/chartex" xmlns:cx3="http://schemas.microsoft.com/office/drawing/2016/5/9/chartex" xmlns:cx4="http://schemas.microsoft.com/office/drawing/2016/5/10/chartex" xmlns:cx5="http://schemas.microsoft.com/office/drawing/2016/5/11/chartex" xmlns:cx6="http://schemas.microsoft.com/office/drawing/2016/5/12/chartex" xmlns:cx7="http://schemas.microsoft.com/office/drawing/2016/5/13/chartex" xmlns:cx8="http://schemas.microsoft.com/office/drawing/2016/5/14/chartex" xmlns:mc="http://schemas.openxmlformats.org/markup-compatibility/2006" xmlns:aink="http://schemas.microsoft.com/office/drawing/2016/ink" xmlns:am3d="http://schemas.microsoft.com/office/drawing/2017/model3d" xmlns:o="urn:schemas-microsoft-com:office:office" xmlns:r="http://schemas.openxmlformats.org/officeDocument/2006/relationships" xmlns:m="http://schemas.openxmlformats.org/officeDocument/2006/math" xmlns:v="urn:schemas-microsoft-com:vml" xmlns:wp14="http://schemas.microsoft.com/office/word/2010/wordprocessingDrawing" xmlns:wp="http://schemas.openxmlformats.org/drawingml/2006/wordprocessingDrawing" xmlns:w10="urn:schemas-microsoft-com:office:word" xmlns:w="http://schemas.openxmlformats.org/wordprocessingml/2006/main" xmlns:w14="http://schemas.microsoft.com/office/word/2010/wordml" xmlns:w15="http://schemas.microsoft.com/office/word/2012/wordml" xmlns:w16cex="http://schemas.microsoft.com/office/word/2018/wordml/cex" xmlns:w16cid="http://schemas.microsoft.com/office/word/2016/wordml/cid" xmlns:w16="http://schemas.microsoft.com/office/word/2018/wordml" xmlns:w16se="http://schemas.microsoft.com/office/word/2015/wordml/symex" xmlns:wpg="http://schemas.microsoft.com/office/word/2010/wordprocessingGroup" xmlns:wpi="http://schemas.microsoft.com/office/word/2010/wordprocessingInk" xmlns:wne="http://schemas.microsoft.com/office/word/2006/wordml" xmlns:wps="http://schemas.microsoft.com/office/word/2010/wordprocessingShape" mc:Ignorable="w14 w15 w16se w16cid w16 w16cex wp14">
   <w:tbl>
     <w:tblPr>
       <w:tblW w:w="9000" w:type="dxa"/>
@@ -12858,7 +13020,7 @@
 </file>
 
 <file path=word/footer2.xml><?xml version="1.0" encoding="utf-8"?>
-<w:ftr xmlns:wpc="http://schemas.microsoft.com/office/word/2010/wordprocessingCanvas" xmlns:cx="http://schemas.microsoft.com/office/drawing/2014/chartex" xmlns:cx1="http://schemas.microsoft.com/office/drawing/2015/9/8/chartex" xmlns:cx2="http://schemas.microsoft.com/office/drawing/2015/10/21/chartex" xmlns:cx3="http://schemas.microsoft.com/office/drawing/2016/5/9/chartex" xmlns:cx4="http://schemas.microsoft.com/office/drawing/2016/5/10/chartex" xmlns:cx5="http://schemas.microsoft.com/office/drawing/2016/5/11/chartex" xmlns:cx6="http://schemas.microsoft.com/office/drawing/2016/5/12/chartex" xmlns:cx7="http://schemas.microsoft.com/office/drawing/2016/5/13/chartex" xmlns:cx8="http://schemas.microsoft.com/office/drawing/2016/5/14/chartex" xmlns:mc="http://schemas.openxmlformats.org/markup-compatibility/2006" xmlns:aink="http://schemas.microsoft.com/office/drawing/2016/ink" xmlns:am3d="http://schemas.microsoft.com/office/drawing/2017/model3d" xmlns:o="urn:schemas-microsoft-com:office:office" xmlns:r="http://schemas.openxmlformats.org/officeDocument/2006/relationships" xmlns:m="http://schemas.openxmlformats.org/officeDocument/2006/math" xmlns:v="urn:schemas-microsoft-com:vml" xmlns:wp14="http://schemas.microsoft.com/office/word/2010/wordprocessingDrawing" xmlns:wp="http://schemas.openxmlformats.org/drawingml/2006/wordprocessingDrawing" xmlns:w10="urn:schemas-microsoft-com:office:word" xmlns:w="http://schemas.openxmlformats.org/wordprocessingml/2006/main" xmlns:w14="http://schemas.microsoft.com/office/word/2010/wordml" xmlns:w15="http://schemas.microsoft.com/office/word/2012/wordml" xmlns:w16cid="http://schemas.microsoft.com/office/word/2016/wordml/cid" xmlns:w16se="http://schemas.microsoft.com/office/word/2015/wordml/symex" xmlns:wpg="http://schemas.microsoft.com/office/word/2010/wordprocessingGroup" xmlns:wpi="http://schemas.microsoft.com/office/word/2010/wordprocessingInk" xmlns:wne="http://schemas.microsoft.com/office/word/2006/wordml" xmlns:wps="http://schemas.microsoft.com/office/word/2010/wordprocessingShape" mc:Ignorable="w14 w15 w16se w16cid wp14">
+<w:ftr xmlns:wpc="http://schemas.microsoft.com/office/word/2010/wordprocessingCanvas" xmlns:cx="http://schemas.microsoft.com/office/drawing/2014/chartex" xmlns:cx1="http://schemas.microsoft.com/office/drawing/2015/9/8/chartex" xmlns:cx2="http://schemas.microsoft.com/office/drawing/2015/10/21/chartex" xmlns:cx3="http://schemas.microsoft.com/office/drawing/2016/5/9/chartex" xmlns:cx4="http://schemas.microsoft.com/office/drawing/2016/5/10/chartex" xmlns:cx5="http://schemas.microsoft.com/office/drawing/2016/5/11/chartex" xmlns:cx6="http://schemas.microsoft.com/office/drawing/2016/5/12/chartex" xmlns:cx7="http://schemas.microsoft.com/office/drawing/2016/5/13/chartex" xmlns:cx8="http://schemas.microsoft.com/office/drawing/2016/5/14/chartex" xmlns:mc="http://schemas.openxmlformats.org/markup-compatibility/2006" xmlns:aink="http://schemas.microsoft.com/office/drawing/2016/ink" xmlns:am3d="http://schemas.microsoft.com/office/drawing/2017/model3d" xmlns:o="urn:schemas-microsoft-com:office:office" xmlns:r="http://schemas.openxmlformats.org/officeDocument/2006/relationships" xmlns:m="http://schemas.openxmlformats.org/officeDocument/2006/math" xmlns:v="urn:schemas-microsoft-com:vml" xmlns:wp14="http://schemas.microsoft.com/office/word/2010/wordprocessingDrawing" xmlns:wp="http://schemas.openxmlformats.org/drawingml/2006/wordprocessingDrawing" xmlns:w10="urn:schemas-microsoft-com:office:word" xmlns:w="http://schemas.openxmlformats.org/wordprocessingml/2006/main" xmlns:w14="http://schemas.microsoft.com/office/word/2010/wordml" xmlns:w15="http://schemas.microsoft.com/office/word/2012/wordml" xmlns:w16cex="http://schemas.microsoft.com/office/word/2018/wordml/cex" xmlns:w16cid="http://schemas.microsoft.com/office/word/2016/wordml/cid" xmlns:w16="http://schemas.microsoft.com/office/word/2018/wordml" xmlns:w16se="http://schemas.microsoft.com/office/word/2015/wordml/symex" xmlns:wpg="http://schemas.microsoft.com/office/word/2010/wordprocessingGroup" xmlns:wpi="http://schemas.microsoft.com/office/word/2010/wordprocessingInk" xmlns:wne="http://schemas.microsoft.com/office/word/2006/wordml" xmlns:wps="http://schemas.microsoft.com/office/word/2010/wordprocessingShape" mc:Ignorable="w14 w15 w16se w16cid w16 w16cex wp14">
   <w:tbl>
     <w:tblPr>
       <w:tblW w:w="0" w:type="auto"/>
@@ -12963,7 +13125,7 @@
               <w:b w:val="0"/>
               <w:bCs/>
             </w:rPr>
-            <w:t>04/08/2020</w:t>
+            <w:t>04/23/2020</w:t>
           </w:r>
         </w:p>
       </w:tc>
@@ -13055,7 +13217,7 @@
 </file>
 
 <file path=word/footer3.xml><?xml version="1.0" encoding="utf-8"?>
-<w:ftr xmlns:wpc="http://schemas.microsoft.com/office/word/2010/wordprocessingCanvas" xmlns:cx="http://schemas.microsoft.com/office/drawing/2014/chartex" xmlns:cx1="http://schemas.microsoft.com/office/drawing/2015/9/8/chartex" xmlns:cx2="http://schemas.microsoft.com/office/drawing/2015/10/21/chartex" xmlns:cx3="http://schemas.microsoft.com/office/drawing/2016/5/9/chartex" xmlns:cx4="http://schemas.microsoft.com/office/drawing/2016/5/10/chartex" xmlns:cx5="http://schemas.microsoft.com/office/drawing/2016/5/11/chartex" xmlns:cx6="http://schemas.microsoft.com/office/drawing/2016/5/12/chartex" xmlns:cx7="http://schemas.microsoft.com/office/drawing/2016/5/13/chartex" xmlns:cx8="http://schemas.microsoft.com/office/drawing/2016/5/14/chartex" xmlns:mc="http://schemas.openxmlformats.org/markup-compatibility/2006" xmlns:aink="http://schemas.microsoft.com/office/drawing/2016/ink" xmlns:am3d="http://schemas.microsoft.com/office/drawing/2017/model3d" xmlns:o="urn:schemas-microsoft-com:office:office" xmlns:r="http://schemas.openxmlformats.org/officeDocument/2006/relationships" xmlns:m="http://schemas.openxmlformats.org/officeDocument/2006/math" xmlns:v="urn:schemas-microsoft-com:vml" xmlns:wp14="http://schemas.microsoft.com/office/word/2010/wordprocessingDrawing" xmlns:wp="http://schemas.openxmlformats.org/drawingml/2006/wordprocessingDrawing" xmlns:w10="urn:schemas-microsoft-com:office:word" xmlns:w="http://schemas.openxmlformats.org/wordprocessingml/2006/main" xmlns:w14="http://schemas.microsoft.com/office/word/2010/wordml" xmlns:w15="http://schemas.microsoft.com/office/word/2012/wordml" xmlns:w16cid="http://schemas.microsoft.com/office/word/2016/wordml/cid" xmlns:w16se="http://schemas.microsoft.com/office/word/2015/wordml/symex" xmlns:wpg="http://schemas.microsoft.com/office/word/2010/wordprocessingGroup" xmlns:wpi="http://schemas.microsoft.com/office/word/2010/wordprocessingInk" xmlns:wne="http://schemas.microsoft.com/office/word/2006/wordml" xmlns:wps="http://schemas.microsoft.com/office/word/2010/wordprocessingShape" mc:Ignorable="w14 w15 w16se w16cid wp14">
+<w:ftr xmlns:wpc="http://schemas.microsoft.com/office/word/2010/wordprocessingCanvas" xmlns:cx="http://schemas.microsoft.com/office/drawing/2014/chartex" xmlns:cx1="http://schemas.microsoft.com/office/drawing/2015/9/8/chartex" xmlns:cx2="http://schemas.microsoft.com/office/drawing/2015/10/21/chartex" xmlns:cx3="http://schemas.microsoft.com/office/drawing/2016/5/9/chartex" xmlns:cx4="http://schemas.microsoft.com/office/drawing/2016/5/10/chartex" xmlns:cx5="http://schemas.microsoft.com/office/drawing/2016/5/11/chartex" xmlns:cx6="http://schemas.microsoft.com/office/drawing/2016/5/12/chartex" xmlns:cx7="http://schemas.microsoft.com/office/drawing/2016/5/13/chartex" xmlns:cx8="http://schemas.microsoft.com/office/drawing/2016/5/14/chartex" xmlns:mc="http://schemas.openxmlformats.org/markup-compatibility/2006" xmlns:aink="http://schemas.microsoft.com/office/drawing/2016/ink" xmlns:am3d="http://schemas.microsoft.com/office/drawing/2017/model3d" xmlns:o="urn:schemas-microsoft-com:office:office" xmlns:r="http://schemas.openxmlformats.org/officeDocument/2006/relationships" xmlns:m="http://schemas.openxmlformats.org/officeDocument/2006/math" xmlns:v="urn:schemas-microsoft-com:vml" xmlns:wp14="http://schemas.microsoft.com/office/word/2010/wordprocessingDrawing" xmlns:wp="http://schemas.openxmlformats.org/drawingml/2006/wordprocessingDrawing" xmlns:w10="urn:schemas-microsoft-com:office:word" xmlns:w="http://schemas.openxmlformats.org/wordprocessingml/2006/main" xmlns:w14="http://schemas.microsoft.com/office/word/2010/wordml" xmlns:w15="http://schemas.microsoft.com/office/word/2012/wordml" xmlns:w16cex="http://schemas.microsoft.com/office/word/2018/wordml/cex" xmlns:w16cid="http://schemas.microsoft.com/office/word/2016/wordml/cid" xmlns:w16="http://schemas.microsoft.com/office/word/2018/wordml" xmlns:w16se="http://schemas.microsoft.com/office/word/2015/wordml/symex" xmlns:wpg="http://schemas.microsoft.com/office/word/2010/wordprocessingGroup" xmlns:wpi="http://schemas.microsoft.com/office/word/2010/wordprocessingInk" xmlns:wne="http://schemas.microsoft.com/office/word/2006/wordml" xmlns:wps="http://schemas.microsoft.com/office/word/2010/wordprocessingShape" mc:Ignorable="w14 w15 w16se w16cid w16 w16cex wp14">
   <w:tbl>
     <w:tblPr>
       <w:tblW w:w="9000" w:type="dxa"/>
@@ -13124,7 +13286,7 @@
             <w:pStyle w:val="Footer"/>
           </w:pPr>
           <w:r>
-            <w:t>04/07/2020</w:t>
+            <w:t>04/23/2020</w:t>
           </w:r>
         </w:p>
       </w:tc>
@@ -13200,7 +13362,7 @@
 </file>
 
 <file path=word/footer4.xml><?xml version="1.0" encoding="utf-8"?>
-<w:ftr xmlns:wpc="http://schemas.microsoft.com/office/word/2010/wordprocessingCanvas" xmlns:cx="http://schemas.microsoft.com/office/drawing/2014/chartex" xmlns:cx1="http://schemas.microsoft.com/office/drawing/2015/9/8/chartex" xmlns:cx2="http://schemas.microsoft.com/office/drawing/2015/10/21/chartex" xmlns:cx3="http://schemas.microsoft.com/office/drawing/2016/5/9/chartex" xmlns:cx4="http://schemas.microsoft.com/office/drawing/2016/5/10/chartex" xmlns:cx5="http://schemas.microsoft.com/office/drawing/2016/5/11/chartex" xmlns:cx6="http://schemas.microsoft.com/office/drawing/2016/5/12/chartex" xmlns:cx7="http://schemas.microsoft.com/office/drawing/2016/5/13/chartex" xmlns:cx8="http://schemas.microsoft.com/office/drawing/2016/5/14/chartex" xmlns:mc="http://schemas.openxmlformats.org/markup-compatibility/2006" xmlns:aink="http://schemas.microsoft.com/office/drawing/2016/ink" xmlns:am3d="http://schemas.microsoft.com/office/drawing/2017/model3d" xmlns:o="urn:schemas-microsoft-com:office:office" xmlns:r="http://schemas.openxmlformats.org/officeDocument/2006/relationships" xmlns:m="http://schemas.openxmlformats.org/officeDocument/2006/math" xmlns:v="urn:schemas-microsoft-com:vml" xmlns:wp14="http://schemas.microsoft.com/office/word/2010/wordprocessingDrawing" xmlns:wp="http://schemas.openxmlformats.org/drawingml/2006/wordprocessingDrawing" xmlns:w10="urn:schemas-microsoft-com:office:word" xmlns:w="http://schemas.openxmlformats.org/wordprocessingml/2006/main" xmlns:w14="http://schemas.microsoft.com/office/word/2010/wordml" xmlns:w15="http://schemas.microsoft.com/office/word/2012/wordml" xmlns:w16cid="http://schemas.microsoft.com/office/word/2016/wordml/cid" xmlns:w16se="http://schemas.microsoft.com/office/word/2015/wordml/symex" xmlns:wpg="http://schemas.microsoft.com/office/word/2010/wordprocessingGroup" xmlns:wpi="http://schemas.microsoft.com/office/word/2010/wordprocessingInk" xmlns:wne="http://schemas.microsoft.com/office/word/2006/wordml" xmlns:wps="http://schemas.microsoft.com/office/word/2010/wordprocessingShape" mc:Ignorable="w14 w15 w16se w16cid wp14">
+<w:ftr xmlns:wpc="http://schemas.microsoft.com/office/word/2010/wordprocessingCanvas" xmlns:cx="http://schemas.microsoft.com/office/drawing/2014/chartex" xmlns:cx1="http://schemas.microsoft.com/office/drawing/2015/9/8/chartex" xmlns:cx2="http://schemas.microsoft.com/office/drawing/2015/10/21/chartex" xmlns:cx3="http://schemas.microsoft.com/office/drawing/2016/5/9/chartex" xmlns:cx4="http://schemas.microsoft.com/office/drawing/2016/5/10/chartex" xmlns:cx5="http://schemas.microsoft.com/office/drawing/2016/5/11/chartex" xmlns:cx6="http://schemas.microsoft.com/office/drawing/2016/5/12/chartex" xmlns:cx7="http://schemas.microsoft.com/office/drawing/2016/5/13/chartex" xmlns:cx8="http://schemas.microsoft.com/office/drawing/2016/5/14/chartex" xmlns:mc="http://schemas.openxmlformats.org/markup-compatibility/2006" xmlns:aink="http://schemas.microsoft.com/office/drawing/2016/ink" xmlns:am3d="http://schemas.microsoft.com/office/drawing/2017/model3d" xmlns:o="urn:schemas-microsoft-com:office:office" xmlns:r="http://schemas.openxmlformats.org/officeDocument/2006/relationships" xmlns:m="http://schemas.openxmlformats.org/officeDocument/2006/math" xmlns:v="urn:schemas-microsoft-com:vml" xmlns:wp14="http://schemas.microsoft.com/office/word/2010/wordprocessingDrawing" xmlns:wp="http://schemas.openxmlformats.org/drawingml/2006/wordprocessingDrawing" xmlns:w10="urn:schemas-microsoft-com:office:word" xmlns:w="http://schemas.openxmlformats.org/wordprocessingml/2006/main" xmlns:w14="http://schemas.microsoft.com/office/word/2010/wordml" xmlns:w15="http://schemas.microsoft.com/office/word/2012/wordml" xmlns:w16cex="http://schemas.microsoft.com/office/word/2018/wordml/cex" xmlns:w16cid="http://schemas.microsoft.com/office/word/2016/wordml/cid" xmlns:w16="http://schemas.microsoft.com/office/word/2018/wordml" xmlns:w16se="http://schemas.microsoft.com/office/word/2015/wordml/symex" xmlns:wpg="http://schemas.microsoft.com/office/word/2010/wordprocessingGroup" xmlns:wpi="http://schemas.microsoft.com/office/word/2010/wordprocessingInk" xmlns:wne="http://schemas.microsoft.com/office/word/2006/wordml" xmlns:wps="http://schemas.microsoft.com/office/word/2010/wordprocessingShape" mc:Ignorable="w14 w15 w16se w16cid w16 w16cex wp14">
   <w:tbl>
     <w:tblPr>
       <w:tblW w:w="9000" w:type="dxa"/>
@@ -13345,7 +13507,7 @@
 </file>
 
 <file path=word/footer5.xml><?xml version="1.0" encoding="utf-8"?>
-<w:ftr xmlns:wpc="http://schemas.microsoft.com/office/word/2010/wordprocessingCanvas" xmlns:cx="http://schemas.microsoft.com/office/drawing/2014/chartex" xmlns:cx1="http://schemas.microsoft.com/office/drawing/2015/9/8/chartex" xmlns:cx2="http://schemas.microsoft.com/office/drawing/2015/10/21/chartex" xmlns:cx3="http://schemas.microsoft.com/office/drawing/2016/5/9/chartex" xmlns:cx4="http://schemas.microsoft.com/office/drawing/2016/5/10/chartex" xmlns:cx5="http://schemas.microsoft.com/office/drawing/2016/5/11/chartex" xmlns:cx6="http://schemas.microsoft.com/office/drawing/2016/5/12/chartex" xmlns:cx7="http://schemas.microsoft.com/office/drawing/2016/5/13/chartex" xmlns:cx8="http://schemas.microsoft.com/office/drawing/2016/5/14/chartex" xmlns:mc="http://schemas.openxmlformats.org/markup-compatibility/2006" xmlns:aink="http://schemas.microsoft.com/office/drawing/2016/ink" xmlns:am3d="http://schemas.microsoft.com/office/drawing/2017/model3d" xmlns:o="urn:schemas-microsoft-com:office:office" xmlns:r="http://schemas.openxmlformats.org/officeDocument/2006/relationships" xmlns:m="http://schemas.openxmlformats.org/officeDocument/2006/math" xmlns:v="urn:schemas-microsoft-com:vml" xmlns:wp14="http://schemas.microsoft.com/office/word/2010/wordprocessingDrawing" xmlns:wp="http://schemas.openxmlformats.org/drawingml/2006/wordprocessingDrawing" xmlns:w10="urn:schemas-microsoft-com:office:word" xmlns:w="http://schemas.openxmlformats.org/wordprocessingml/2006/main" xmlns:w14="http://schemas.microsoft.com/office/word/2010/wordml" xmlns:w15="http://schemas.microsoft.com/office/word/2012/wordml" xmlns:w16cid="http://schemas.microsoft.com/office/word/2016/wordml/cid" xmlns:w16se="http://schemas.microsoft.com/office/word/2015/wordml/symex" xmlns:wpg="http://schemas.microsoft.com/office/word/2010/wordprocessingGroup" xmlns:wpi="http://schemas.microsoft.com/office/word/2010/wordprocessingInk" xmlns:wne="http://schemas.microsoft.com/office/word/2006/wordml" xmlns:wps="http://schemas.microsoft.com/office/word/2010/wordprocessingShape" mc:Ignorable="w14 w15 w16se w16cid wp14">
+<w:ftr xmlns:wpc="http://schemas.microsoft.com/office/word/2010/wordprocessingCanvas" xmlns:cx="http://schemas.microsoft.com/office/drawing/2014/chartex" xmlns:cx1="http://schemas.microsoft.com/office/drawing/2015/9/8/chartex" xmlns:cx2="http://schemas.microsoft.com/office/drawing/2015/10/21/chartex" xmlns:cx3="http://schemas.microsoft.com/office/drawing/2016/5/9/chartex" xmlns:cx4="http://schemas.microsoft.com/office/drawing/2016/5/10/chartex" xmlns:cx5="http://schemas.microsoft.com/office/drawing/2016/5/11/chartex" xmlns:cx6="http://schemas.microsoft.com/office/drawing/2016/5/12/chartex" xmlns:cx7="http://schemas.microsoft.com/office/drawing/2016/5/13/chartex" xmlns:cx8="http://schemas.microsoft.com/office/drawing/2016/5/14/chartex" xmlns:mc="http://schemas.openxmlformats.org/markup-compatibility/2006" xmlns:aink="http://schemas.microsoft.com/office/drawing/2016/ink" xmlns:am3d="http://schemas.microsoft.com/office/drawing/2017/model3d" xmlns:o="urn:schemas-microsoft-com:office:office" xmlns:r="http://schemas.openxmlformats.org/officeDocument/2006/relationships" xmlns:m="http://schemas.openxmlformats.org/officeDocument/2006/math" xmlns:v="urn:schemas-microsoft-com:vml" xmlns:wp14="http://schemas.microsoft.com/office/word/2010/wordprocessingDrawing" xmlns:wp="http://schemas.openxmlformats.org/drawingml/2006/wordprocessingDrawing" xmlns:w10="urn:schemas-microsoft-com:office:word" xmlns:w="http://schemas.openxmlformats.org/wordprocessingml/2006/main" xmlns:w14="http://schemas.microsoft.com/office/word/2010/wordml" xmlns:w15="http://schemas.microsoft.com/office/word/2012/wordml" xmlns:w16cex="http://schemas.microsoft.com/office/word/2018/wordml/cex" xmlns:w16cid="http://schemas.microsoft.com/office/word/2016/wordml/cid" xmlns:w16="http://schemas.microsoft.com/office/word/2018/wordml" xmlns:w16se="http://schemas.microsoft.com/office/word/2015/wordml/symex" xmlns:wpg="http://schemas.microsoft.com/office/word/2010/wordprocessingGroup" xmlns:wpi="http://schemas.microsoft.com/office/word/2010/wordprocessingInk" xmlns:wne="http://schemas.microsoft.com/office/word/2006/wordml" xmlns:wps="http://schemas.microsoft.com/office/word/2010/wordprocessingShape" mc:Ignorable="w14 w15 w16se w16cid w16 w16cex wp14">
   <w:tbl>
     <w:tblPr>
       <w:tblW w:w="9000" w:type="dxa"/>
@@ -13490,7 +13652,7 @@
 </file>
 
 <file path=word/footer6.xml><?xml version="1.0" encoding="utf-8"?>
-<w:ftr xmlns:wpc="http://schemas.microsoft.com/office/word/2010/wordprocessingCanvas" xmlns:cx="http://schemas.microsoft.com/office/drawing/2014/chartex" xmlns:cx1="http://schemas.microsoft.com/office/drawing/2015/9/8/chartex" xmlns:cx2="http://schemas.microsoft.com/office/drawing/2015/10/21/chartex" xmlns:cx3="http://schemas.microsoft.com/office/drawing/2016/5/9/chartex" xmlns:cx4="http://schemas.microsoft.com/office/drawing/2016/5/10/chartex" xmlns:cx5="http://schemas.microsoft.com/office/drawing/2016/5/11/chartex" xmlns:cx6="http://schemas.microsoft.com/office/drawing/2016/5/12/chartex" xmlns:cx7="http://schemas.microsoft.com/office/drawing/2016/5/13/chartex" xmlns:cx8="http://schemas.microsoft.com/office/drawing/2016/5/14/chartex" xmlns:mc="http://schemas.openxmlformats.org/markup-compatibility/2006" xmlns:aink="http://schemas.microsoft.com/office/drawing/2016/ink" xmlns:am3d="http://schemas.microsoft.com/office/drawing/2017/model3d" xmlns:o="urn:schemas-microsoft-com:office:office" xmlns:r="http://schemas.openxmlformats.org/officeDocument/2006/relationships" xmlns:m="http://schemas.openxmlformats.org/officeDocument/2006/math" xmlns:v="urn:schemas-microsoft-com:vml" xmlns:wp14="http://schemas.microsoft.com/office/word/2010/wordprocessingDrawing" xmlns:wp="http://schemas.openxmlformats.org/drawingml/2006/wordprocessingDrawing" xmlns:w10="urn:schemas-microsoft-com:office:word" xmlns:w="http://schemas.openxmlformats.org/wordprocessingml/2006/main" xmlns:w14="http://schemas.microsoft.com/office/word/2010/wordml" xmlns:w15="http://schemas.microsoft.com/office/word/2012/wordml" xmlns:w16cid="http://schemas.microsoft.com/office/word/2016/wordml/cid" xmlns:w16se="http://schemas.microsoft.com/office/word/2015/wordml/symex" xmlns:wpg="http://schemas.microsoft.com/office/word/2010/wordprocessingGroup" xmlns:wpi="http://schemas.microsoft.com/office/word/2010/wordprocessingInk" xmlns:wne="http://schemas.microsoft.com/office/word/2006/wordml" xmlns:wps="http://schemas.microsoft.com/office/word/2010/wordprocessingShape" mc:Ignorable="w14 w15 w16se w16cid wp14">
+<w:ftr xmlns:wpc="http://schemas.microsoft.com/office/word/2010/wordprocessingCanvas" xmlns:cx="http://schemas.microsoft.com/office/drawing/2014/chartex" xmlns:cx1="http://schemas.microsoft.com/office/drawing/2015/9/8/chartex" xmlns:cx2="http://schemas.microsoft.com/office/drawing/2015/10/21/chartex" xmlns:cx3="http://schemas.microsoft.com/office/drawing/2016/5/9/chartex" xmlns:cx4="http://schemas.microsoft.com/office/drawing/2016/5/10/chartex" xmlns:cx5="http://schemas.microsoft.com/office/drawing/2016/5/11/chartex" xmlns:cx6="http://schemas.microsoft.com/office/drawing/2016/5/12/chartex" xmlns:cx7="http://schemas.microsoft.com/office/drawing/2016/5/13/chartex" xmlns:cx8="http://schemas.microsoft.com/office/drawing/2016/5/14/chartex" xmlns:mc="http://schemas.openxmlformats.org/markup-compatibility/2006" xmlns:aink="http://schemas.microsoft.com/office/drawing/2016/ink" xmlns:am3d="http://schemas.microsoft.com/office/drawing/2017/model3d" xmlns:o="urn:schemas-microsoft-com:office:office" xmlns:r="http://schemas.openxmlformats.org/officeDocument/2006/relationships" xmlns:m="http://schemas.openxmlformats.org/officeDocument/2006/math" xmlns:v="urn:schemas-microsoft-com:vml" xmlns:wp14="http://schemas.microsoft.com/office/word/2010/wordprocessingDrawing" xmlns:wp="http://schemas.openxmlformats.org/drawingml/2006/wordprocessingDrawing" xmlns:w10="urn:schemas-microsoft-com:office:word" xmlns:w="http://schemas.openxmlformats.org/wordprocessingml/2006/main" xmlns:w14="http://schemas.microsoft.com/office/word/2010/wordml" xmlns:w15="http://schemas.microsoft.com/office/word/2012/wordml" xmlns:w16cex="http://schemas.microsoft.com/office/word/2018/wordml/cex" xmlns:w16cid="http://schemas.microsoft.com/office/word/2016/wordml/cid" xmlns:w16="http://schemas.microsoft.com/office/word/2018/wordml" xmlns:w16se="http://schemas.microsoft.com/office/word/2015/wordml/symex" xmlns:wpg="http://schemas.microsoft.com/office/word/2010/wordprocessingGroup" xmlns:wpi="http://schemas.microsoft.com/office/word/2010/wordprocessingInk" xmlns:wne="http://schemas.microsoft.com/office/word/2006/wordml" xmlns:wps="http://schemas.microsoft.com/office/word/2010/wordprocessingShape" mc:Ignorable="w14 w15 w16se w16cid w16 w16cex wp14">
   <w:tbl>
     <w:tblPr>
       <w:tblW w:w="9000" w:type="dxa"/>
@@ -13635,7 +13797,7 @@
 </file>
 
 <file path=word/footer7.xml><?xml version="1.0" encoding="utf-8"?>
-<w:ftr xmlns:wpc="http://schemas.microsoft.com/office/word/2010/wordprocessingCanvas" xmlns:cx="http://schemas.microsoft.com/office/drawing/2014/chartex" xmlns:cx1="http://schemas.microsoft.com/office/drawing/2015/9/8/chartex" xmlns:cx2="http://schemas.microsoft.com/office/drawing/2015/10/21/chartex" xmlns:cx3="http://schemas.microsoft.com/office/drawing/2016/5/9/chartex" xmlns:cx4="http://schemas.microsoft.com/office/drawing/2016/5/10/chartex" xmlns:cx5="http://schemas.microsoft.com/office/drawing/2016/5/11/chartex" xmlns:cx6="http://schemas.microsoft.com/office/drawing/2016/5/12/chartex" xmlns:cx7="http://schemas.microsoft.com/office/drawing/2016/5/13/chartex" xmlns:cx8="http://schemas.microsoft.com/office/drawing/2016/5/14/chartex" xmlns:mc="http://schemas.openxmlformats.org/markup-compatibility/2006" xmlns:aink="http://schemas.microsoft.com/office/drawing/2016/ink" xmlns:am3d="http://schemas.microsoft.com/office/drawing/2017/model3d" xmlns:o="urn:schemas-microsoft-com:office:office" xmlns:r="http://schemas.openxmlformats.org/officeDocument/2006/relationships" xmlns:m="http://schemas.openxmlformats.org/officeDocument/2006/math" xmlns:v="urn:schemas-microsoft-com:vml" xmlns:wp14="http://schemas.microsoft.com/office/word/2010/wordprocessingDrawing" xmlns:wp="http://schemas.openxmlformats.org/drawingml/2006/wordprocessingDrawing" xmlns:w10="urn:schemas-microsoft-com:office:word" xmlns:w="http://schemas.openxmlformats.org/wordprocessingml/2006/main" xmlns:w14="http://schemas.microsoft.com/office/word/2010/wordml" xmlns:w15="http://schemas.microsoft.com/office/word/2012/wordml" xmlns:w16cid="http://schemas.microsoft.com/office/word/2016/wordml/cid" xmlns:w16se="http://schemas.microsoft.com/office/word/2015/wordml/symex" xmlns:wpg="http://schemas.microsoft.com/office/word/2010/wordprocessingGroup" xmlns:wpi="http://schemas.microsoft.com/office/word/2010/wordprocessingInk" xmlns:wne="http://schemas.microsoft.com/office/word/2006/wordml" xmlns:wps="http://schemas.microsoft.com/office/word/2010/wordprocessingShape" mc:Ignorable="w14 w15 w16se w16cid wp14">
+<w:ftr xmlns:wpc="http://schemas.microsoft.com/office/word/2010/wordprocessingCanvas" xmlns:cx="http://schemas.microsoft.com/office/drawing/2014/chartex" xmlns:cx1="http://schemas.microsoft.com/office/drawing/2015/9/8/chartex" xmlns:cx2="http://schemas.microsoft.com/office/drawing/2015/10/21/chartex" xmlns:cx3="http://schemas.microsoft.com/office/drawing/2016/5/9/chartex" xmlns:cx4="http://schemas.microsoft.com/office/drawing/2016/5/10/chartex" xmlns:cx5="http://schemas.microsoft.com/office/drawing/2016/5/11/chartex" xmlns:cx6="http://schemas.microsoft.com/office/drawing/2016/5/12/chartex" xmlns:cx7="http://schemas.microsoft.com/office/drawing/2016/5/13/chartex" xmlns:cx8="http://schemas.microsoft.com/office/drawing/2016/5/14/chartex" xmlns:mc="http://schemas.openxmlformats.org/markup-compatibility/2006" xmlns:aink="http://schemas.microsoft.com/office/drawing/2016/ink" xmlns:am3d="http://schemas.microsoft.com/office/drawing/2017/model3d" xmlns:o="urn:schemas-microsoft-com:office:office" xmlns:r="http://schemas.openxmlformats.org/officeDocument/2006/relationships" xmlns:m="http://schemas.openxmlformats.org/officeDocument/2006/math" xmlns:v="urn:schemas-microsoft-com:vml" xmlns:wp14="http://schemas.microsoft.com/office/word/2010/wordprocessingDrawing" xmlns:wp="http://schemas.openxmlformats.org/drawingml/2006/wordprocessingDrawing" xmlns:w10="urn:schemas-microsoft-com:office:word" xmlns:w="http://schemas.openxmlformats.org/wordprocessingml/2006/main" xmlns:w14="http://schemas.microsoft.com/office/word/2010/wordml" xmlns:w15="http://schemas.microsoft.com/office/word/2012/wordml" xmlns:w16cex="http://schemas.microsoft.com/office/word/2018/wordml/cex" xmlns:w16cid="http://schemas.microsoft.com/office/word/2016/wordml/cid" xmlns:w16="http://schemas.microsoft.com/office/word/2018/wordml" xmlns:w16se="http://schemas.microsoft.com/office/word/2015/wordml/symex" xmlns:wpg="http://schemas.microsoft.com/office/word/2010/wordprocessingGroup" xmlns:wpi="http://schemas.microsoft.com/office/word/2010/wordprocessingInk" xmlns:wne="http://schemas.microsoft.com/office/word/2006/wordml" xmlns:wps="http://schemas.microsoft.com/office/word/2010/wordprocessingShape" mc:Ignorable="w14 w15 w16se w16cid w16 w16cex wp14">
   <w:tbl>
     <w:tblPr>
       <w:tblW w:w="9000" w:type="dxa"/>
@@ -13780,7 +13942,7 @@
 </file>
 
 <file path=word/footer8.xml><?xml version="1.0" encoding="utf-8"?>
-<w:ftr xmlns:wpc="http://schemas.microsoft.com/office/word/2010/wordprocessingCanvas" xmlns:cx="http://schemas.microsoft.com/office/drawing/2014/chartex" xmlns:cx1="http://schemas.microsoft.com/office/drawing/2015/9/8/chartex" xmlns:cx2="http://schemas.microsoft.com/office/drawing/2015/10/21/chartex" xmlns:cx3="http://schemas.microsoft.com/office/drawing/2016/5/9/chartex" xmlns:cx4="http://schemas.microsoft.com/office/drawing/2016/5/10/chartex" xmlns:cx5="http://schemas.microsoft.com/office/drawing/2016/5/11/chartex" xmlns:cx6="http://schemas.microsoft.com/office/drawing/2016/5/12/chartex" xmlns:cx7="http://schemas.microsoft.com/office/drawing/2016/5/13/chartex" xmlns:cx8="http://schemas.microsoft.com/office/drawing/2016/5/14/chartex" xmlns:mc="http://schemas.openxmlformats.org/markup-compatibility/2006" xmlns:aink="http://schemas.microsoft.com/office/drawing/2016/ink" xmlns:am3d="http://schemas.microsoft.com/office/drawing/2017/model3d" xmlns:o="urn:schemas-microsoft-com:office:office" xmlns:r="http://schemas.openxmlformats.org/officeDocument/2006/relationships" xmlns:m="http://schemas.openxmlformats.org/officeDocument/2006/math" xmlns:v="urn:schemas-microsoft-com:vml" xmlns:wp14="http://schemas.microsoft.com/office/word/2010/wordprocessingDrawing" xmlns:wp="http://schemas.openxmlformats.org/drawingml/2006/wordprocessingDrawing" xmlns:w10="urn:schemas-microsoft-com:office:word" xmlns:w="http://schemas.openxmlformats.org/wordprocessingml/2006/main" xmlns:w14="http://schemas.microsoft.com/office/word/2010/wordml" xmlns:w15="http://schemas.microsoft.com/office/word/2012/wordml" xmlns:w16cid="http://schemas.microsoft.com/office/word/2016/wordml/cid" xmlns:w16se="http://schemas.microsoft.com/office/word/2015/wordml/symex" xmlns:wpg="http://schemas.microsoft.com/office/word/2010/wordprocessingGroup" xmlns:wpi="http://schemas.microsoft.com/office/word/2010/wordprocessingInk" xmlns:wne="http://schemas.microsoft.com/office/word/2006/wordml" xmlns:wps="http://schemas.microsoft.com/office/word/2010/wordprocessingShape" mc:Ignorable="w14 w15 w16se w16cid wp14">
+<w:ftr xmlns:wpc="http://schemas.microsoft.com/office/word/2010/wordprocessingCanvas" xmlns:cx="http://schemas.microsoft.com/office/drawing/2014/chartex" xmlns:cx1="http://schemas.microsoft.com/office/drawing/2015/9/8/chartex" xmlns:cx2="http://schemas.microsoft.com/office/drawing/2015/10/21/chartex" xmlns:cx3="http://schemas.microsoft.com/office/drawing/2016/5/9/chartex" xmlns:cx4="http://schemas.microsoft.com/office/drawing/2016/5/10/chartex" xmlns:cx5="http://schemas.microsoft.com/office/drawing/2016/5/11/chartex" xmlns:cx6="http://schemas.microsoft.com/office/drawing/2016/5/12/chartex" xmlns:cx7="http://schemas.microsoft.com/office/drawing/2016/5/13/chartex" xmlns:cx8="http://schemas.microsoft.com/office/drawing/2016/5/14/chartex" xmlns:mc="http://schemas.openxmlformats.org/markup-compatibility/2006" xmlns:aink="http://schemas.microsoft.com/office/drawing/2016/ink" xmlns:am3d="http://schemas.microsoft.com/office/drawing/2017/model3d" xmlns:o="urn:schemas-microsoft-com:office:office" xmlns:r="http://schemas.openxmlformats.org/officeDocument/2006/relationships" xmlns:m="http://schemas.openxmlformats.org/officeDocument/2006/math" xmlns:v="urn:schemas-microsoft-com:vml" xmlns:wp14="http://schemas.microsoft.com/office/word/2010/wordprocessingDrawing" xmlns:wp="http://schemas.openxmlformats.org/drawingml/2006/wordprocessingDrawing" xmlns:w10="urn:schemas-microsoft-com:office:word" xmlns:w="http://schemas.openxmlformats.org/wordprocessingml/2006/main" xmlns:w14="http://schemas.microsoft.com/office/word/2010/wordml" xmlns:w15="http://schemas.microsoft.com/office/word/2012/wordml" xmlns:w16cex="http://schemas.microsoft.com/office/word/2018/wordml/cex" xmlns:w16cid="http://schemas.microsoft.com/office/word/2016/wordml/cid" xmlns:w16="http://schemas.microsoft.com/office/word/2018/wordml" xmlns:w16se="http://schemas.microsoft.com/office/word/2015/wordml/symex" xmlns:wpg="http://schemas.microsoft.com/office/word/2010/wordprocessingGroup" xmlns:wpi="http://schemas.microsoft.com/office/word/2010/wordprocessingInk" xmlns:wne="http://schemas.microsoft.com/office/word/2006/wordml" xmlns:wps="http://schemas.microsoft.com/office/word/2010/wordprocessingShape" mc:Ignorable="w14 w15 w16se w16cid w16 w16cex wp14">
   <w:tbl>
     <w:tblPr>
       <w:tblW w:w="9000" w:type="dxa"/>
@@ -13925,7 +14087,7 @@
 </file>
 
 <file path=word/footer9.xml><?xml version="1.0" encoding="utf-8"?>
-<w:ftr xmlns:wpc="http://schemas.microsoft.com/office/word/2010/wordprocessingCanvas" xmlns:cx="http://schemas.microsoft.com/office/drawing/2014/chartex" xmlns:cx1="http://schemas.microsoft.com/office/drawing/2015/9/8/chartex" xmlns:cx2="http://schemas.microsoft.com/office/drawing/2015/10/21/chartex" xmlns:cx3="http://schemas.microsoft.com/office/drawing/2016/5/9/chartex" xmlns:cx4="http://schemas.microsoft.com/office/drawing/2016/5/10/chartex" xmlns:cx5="http://schemas.microsoft.com/office/drawing/2016/5/11/chartex" xmlns:cx6="http://schemas.microsoft.com/office/drawing/2016/5/12/chartex" xmlns:cx7="http://schemas.microsoft.com/office/drawing/2016/5/13/chartex" xmlns:cx8="http://schemas.microsoft.com/office/drawing/2016/5/14/chartex" xmlns:mc="http://schemas.openxmlformats.org/markup-compatibility/2006" xmlns:aink="http://schemas.microsoft.com/office/drawing/2016/ink" xmlns:am3d="http://schemas.microsoft.com/office/drawing/2017/model3d" xmlns:o="urn:schemas-microsoft-com:office:office" xmlns:r="http://schemas.openxmlformats.org/officeDocument/2006/relationships" xmlns:m="http://schemas.openxmlformats.org/officeDocument/2006/math" xmlns:v="urn:schemas-microsoft-com:vml" xmlns:wp14="http://schemas.microsoft.com/office/word/2010/wordprocessingDrawing" xmlns:wp="http://schemas.openxmlformats.org/drawingml/2006/wordprocessingDrawing" xmlns:w10="urn:schemas-microsoft-com:office:word" xmlns:w="http://schemas.openxmlformats.org/wordprocessingml/2006/main" xmlns:w14="http://schemas.microsoft.com/office/word/2010/wordml" xmlns:w15="http://schemas.microsoft.com/office/word/2012/wordml" xmlns:w16cid="http://schemas.microsoft.com/office/word/2016/wordml/cid" xmlns:w16se="http://schemas.microsoft.com/office/word/2015/wordml/symex" xmlns:wpg="http://schemas.microsoft.com/office/word/2010/wordprocessingGroup" xmlns:wpi="http://schemas.microsoft.com/office/word/2010/wordprocessingInk" xmlns:wne="http://schemas.microsoft.com/office/word/2006/wordml" xmlns:wps="http://schemas.microsoft.com/office/word/2010/wordprocessingShape" mc:Ignorable="w14 w15 w16se w16cid wp14">
+<w:ftr xmlns:wpc="http://schemas.microsoft.com/office/word/2010/wordprocessingCanvas" xmlns:cx="http://schemas.microsoft.com/office/drawing/2014/chartex" xmlns:cx1="http://schemas.microsoft.com/office/drawing/2015/9/8/chartex" xmlns:cx2="http://schemas.microsoft.com/office/drawing/2015/10/21/chartex" xmlns:cx3="http://schemas.microsoft.com/office/drawing/2016/5/9/chartex" xmlns:cx4="http://schemas.microsoft.com/office/drawing/2016/5/10/chartex" xmlns:cx5="http://schemas.microsoft.com/office/drawing/2016/5/11/chartex" xmlns:cx6="http://schemas.microsoft.com/office/drawing/2016/5/12/chartex" xmlns:cx7="http://schemas.microsoft.com/office/drawing/2016/5/13/chartex" xmlns:cx8="http://schemas.microsoft.com/office/drawing/2016/5/14/chartex" xmlns:mc="http://schemas.openxmlformats.org/markup-compatibility/2006" xmlns:aink="http://schemas.microsoft.com/office/drawing/2016/ink" xmlns:am3d="http://schemas.microsoft.com/office/drawing/2017/model3d" xmlns:o="urn:schemas-microsoft-com:office:office" xmlns:r="http://schemas.openxmlformats.org/officeDocument/2006/relationships" xmlns:m="http://schemas.openxmlformats.org/officeDocument/2006/math" xmlns:v="urn:schemas-microsoft-com:vml" xmlns:wp14="http://schemas.microsoft.com/office/word/2010/wordprocessingDrawing" xmlns:wp="http://schemas.openxmlformats.org/drawingml/2006/wordprocessingDrawing" xmlns:w10="urn:schemas-microsoft-com:office:word" xmlns:w="http://schemas.openxmlformats.org/wordprocessingml/2006/main" xmlns:w14="http://schemas.microsoft.com/office/word/2010/wordml" xmlns:w15="http://schemas.microsoft.com/office/word/2012/wordml" xmlns:w16cex="http://schemas.microsoft.com/office/word/2018/wordml/cex" xmlns:w16cid="http://schemas.microsoft.com/office/word/2016/wordml/cid" xmlns:w16="http://schemas.microsoft.com/office/word/2018/wordml" xmlns:w16se="http://schemas.microsoft.com/office/word/2015/wordml/symex" xmlns:wpg="http://schemas.microsoft.com/office/word/2010/wordprocessingGroup" xmlns:wpi="http://schemas.microsoft.com/office/word/2010/wordprocessingInk" xmlns:wne="http://schemas.microsoft.com/office/word/2006/wordml" xmlns:wps="http://schemas.microsoft.com/office/word/2010/wordprocessingShape" mc:Ignorable="w14 w15 w16se w16cid w16 w16cex wp14">
   <w:tbl>
     <w:tblPr>
       <w:tblW w:w="9000" w:type="dxa"/>
@@ -14070,7 +14232,7 @@
 </file>
 
 <file path=word/footnotes.xml><?xml version="1.0" encoding="utf-8"?>
-<w:footnotes xmlns:wpc="http://schemas.microsoft.com/office/word/2010/wordprocessingCanvas" xmlns:cx="http://schemas.microsoft.com/office/drawing/2014/chartex" xmlns:cx1="http://schemas.microsoft.com/office/drawing/2015/9/8/chartex" xmlns:cx2="http://schemas.microsoft.com/office/drawing/2015/10/21/chartex" xmlns:cx3="http://schemas.microsoft.com/office/drawing/2016/5/9/chartex" xmlns:cx4="http://schemas.microsoft.com/office/drawing/2016/5/10/chartex" xmlns:cx5="http://schemas.microsoft.com/office/drawing/2016/5/11/chartex" xmlns:cx6="http://schemas.microsoft.com/office/drawing/2016/5/12/chartex" xmlns:cx7="http://schemas.microsoft.com/office/drawing/2016/5/13/chartex" xmlns:cx8="http://schemas.microsoft.com/office/drawing/2016/5/14/chartex" xmlns:mc="http://schemas.openxmlformats.org/markup-compatibility/2006" xmlns:aink="http://schemas.microsoft.com/office/drawing/2016/ink" xmlns:am3d="http://schemas.microsoft.com/office/drawing/2017/model3d" xmlns:o="urn:schemas-microsoft-com:office:office" xmlns:r="http://schemas.openxmlformats.org/officeDocument/2006/relationships" xmlns:m="http://schemas.openxmlformats.org/officeDocument/2006/math" xmlns:v="urn:schemas-microsoft-com:vml" xmlns:wp14="http://schemas.microsoft.com/office/word/2010/wordprocessingDrawing" xmlns:wp="http://schemas.openxmlformats.org/drawingml/2006/wordprocessingDrawing" xmlns:w10="urn:schemas-microsoft-com:office:word" xmlns:w="http://schemas.openxmlformats.org/wordprocessingml/2006/main" xmlns:w14="http://schemas.microsoft.com/office/word/2010/wordml" xmlns:w15="http://schemas.microsoft.com/office/word/2012/wordml" xmlns:w16cid="http://schemas.microsoft.com/office/word/2016/wordml/cid" xmlns:w16se="http://schemas.microsoft.com/office/word/2015/wordml/symex" xmlns:wpg="http://schemas.microsoft.com/office/word/2010/wordprocessingGroup" xmlns:wpi="http://schemas.microsoft.com/office/word/2010/wordprocessingInk" xmlns:wne="http://schemas.microsoft.com/office/word/2006/wordml" xmlns:wps="http://schemas.microsoft.com/office/word/2010/wordprocessingShape" mc:Ignorable="w14 w15 w16se w16cid wp14">
+<w:footnotes xmlns:wpc="http://schemas.microsoft.com/office/word/2010/wordprocessingCanvas" xmlns:cx="http://schemas.microsoft.com/office/drawing/2014/chartex" xmlns:cx1="http://schemas.microsoft.com/office/drawing/2015/9/8/chartex" xmlns:cx2="http://schemas.microsoft.com/office/drawing/2015/10/21/chartex" xmlns:cx3="http://schemas.microsoft.com/office/drawing/2016/5/9/chartex" xmlns:cx4="http://schemas.microsoft.com/office/drawing/2016/5/10/chartex" xmlns:cx5="http://schemas.microsoft.com/office/drawing/2016/5/11/chartex" xmlns:cx6="http://schemas.microsoft.com/office/drawing/2016/5/12/chartex" xmlns:cx7="http://schemas.microsoft.com/office/drawing/2016/5/13/chartex" xmlns:cx8="http://schemas.microsoft.com/office/drawing/2016/5/14/chartex" xmlns:mc="http://schemas.openxmlformats.org/markup-compatibility/2006" xmlns:aink="http://schemas.microsoft.com/office/drawing/2016/ink" xmlns:am3d="http://schemas.microsoft.com/office/drawing/2017/model3d" xmlns:o="urn:schemas-microsoft-com:office:office" xmlns:r="http://schemas.openxmlformats.org/officeDocument/2006/relationships" xmlns:m="http://schemas.openxmlformats.org/officeDocument/2006/math" xmlns:v="urn:schemas-microsoft-com:vml" xmlns:wp14="http://schemas.microsoft.com/office/word/2010/wordprocessingDrawing" xmlns:wp="http://schemas.openxmlformats.org/drawingml/2006/wordprocessingDrawing" xmlns:w10="urn:schemas-microsoft-com:office:word" xmlns:w="http://schemas.openxmlformats.org/wordprocessingml/2006/main" xmlns:w14="http://schemas.microsoft.com/office/word/2010/wordml" xmlns:w15="http://schemas.microsoft.com/office/word/2012/wordml" xmlns:w16cex="http://schemas.microsoft.com/office/word/2018/wordml/cex" xmlns:w16cid="http://schemas.microsoft.com/office/word/2016/wordml/cid" xmlns:w16="http://schemas.microsoft.com/office/word/2018/wordml" xmlns:w16se="http://schemas.microsoft.com/office/word/2015/wordml/symex" xmlns:wpg="http://schemas.microsoft.com/office/word/2010/wordprocessingGroup" xmlns:wpi="http://schemas.microsoft.com/office/word/2010/wordprocessingInk" xmlns:wne="http://schemas.microsoft.com/office/word/2006/wordml" xmlns:wps="http://schemas.microsoft.com/office/word/2010/wordprocessingShape" mc:Ignorable="w14 w15 w16se w16cid w16 w16cex wp14">
   <w:footnote w:type="separator" w:id="-1">
     <w:p>
       <w:r>
@@ -14089,7 +14251,7 @@
 </file>
 
 <file path=word/header1.xml><?xml version="1.0" encoding="utf-8"?>
-<w:hdr xmlns:wpc="http://schemas.microsoft.com/office/word/2010/wordprocessingCanvas" xmlns:cx="http://schemas.microsoft.com/office/drawing/2014/chartex" xmlns:cx1="http://schemas.microsoft.com/office/drawing/2015/9/8/chartex" xmlns:cx2="http://schemas.microsoft.com/office/drawing/2015/10/21/chartex" xmlns:cx3="http://schemas.microsoft.com/office/drawing/2016/5/9/chartex" xmlns:cx4="http://schemas.microsoft.com/office/drawing/2016/5/10/chartex" xmlns:cx5="http://schemas.microsoft.com/office/drawing/2016/5/11/chartex" xmlns:cx6="http://schemas.microsoft.com/office/drawing/2016/5/12/chartex" xmlns:cx7="http://schemas.microsoft.com/office/drawing/2016/5/13/chartex" xmlns:cx8="http://schemas.microsoft.com/office/drawing/2016/5/14/chartex" xmlns:mc="http://schemas.openxmlformats.org/markup-compatibility/2006" xmlns:aink="http://schemas.microsoft.com/office/drawing/2016/ink" xmlns:am3d="http://schemas.microsoft.com/office/drawing/2017/model3d" xmlns:o="urn:schemas-microsoft-com:office:office" xmlns:r="http://schemas.openxmlformats.org/officeDocument/2006/relationships" xmlns:m="http://schemas.openxmlformats.org/officeDocument/2006/math" xmlns:v="urn:schemas-microsoft-com:vml" xmlns:wp14="http://schemas.microsoft.com/office/word/2010/wordprocessingDrawing" xmlns:wp="http://schemas.openxmlformats.org/drawingml/2006/wordprocessingDrawing" xmlns:w10="urn:schemas-microsoft-com:office:word" xmlns:w="http://schemas.openxmlformats.org/wordprocessingml/2006/main" xmlns:w14="http://schemas.microsoft.com/office/word/2010/wordml" xmlns:w15="http://schemas.microsoft.com/office/word/2012/wordml" xmlns:w16cid="http://schemas.microsoft.com/office/word/2016/wordml/cid" xmlns:w16se="http://schemas.microsoft.com/office/word/2015/wordml/symex" xmlns:wpg="http://schemas.microsoft.com/office/word/2010/wordprocessingGroup" xmlns:wpi="http://schemas.microsoft.com/office/word/2010/wordprocessingInk" xmlns:wne="http://schemas.microsoft.com/office/word/2006/wordml" xmlns:wps="http://schemas.microsoft.com/office/word/2010/wordprocessingShape" mc:Ignorable="w14 w15 w16se w16cid wp14">
+<w:hdr xmlns:wpc="http://schemas.microsoft.com/office/word/2010/wordprocessingCanvas" xmlns:cx="http://schemas.microsoft.com/office/drawing/2014/chartex" xmlns:cx1="http://schemas.microsoft.com/office/drawing/2015/9/8/chartex" xmlns:cx2="http://schemas.microsoft.com/office/drawing/2015/10/21/chartex" xmlns:cx3="http://schemas.microsoft.com/office/drawing/2016/5/9/chartex" xmlns:cx4="http://schemas.microsoft.com/office/drawing/2016/5/10/chartex" xmlns:cx5="http://schemas.microsoft.com/office/drawing/2016/5/11/chartex" xmlns:cx6="http://schemas.microsoft.com/office/drawing/2016/5/12/chartex" xmlns:cx7="http://schemas.microsoft.com/office/drawing/2016/5/13/chartex" xmlns:cx8="http://schemas.microsoft.com/office/drawing/2016/5/14/chartex" xmlns:mc="http://schemas.openxmlformats.org/markup-compatibility/2006" xmlns:aink="http://schemas.microsoft.com/office/drawing/2016/ink" xmlns:am3d="http://schemas.microsoft.com/office/drawing/2017/model3d" xmlns:o="urn:schemas-microsoft-com:office:office" xmlns:r="http://schemas.openxmlformats.org/officeDocument/2006/relationships" xmlns:m="http://schemas.openxmlformats.org/officeDocument/2006/math" xmlns:v="urn:schemas-microsoft-com:vml" xmlns:wp14="http://schemas.microsoft.com/office/word/2010/wordprocessingDrawing" xmlns:wp="http://schemas.openxmlformats.org/drawingml/2006/wordprocessingDrawing" xmlns:w10="urn:schemas-microsoft-com:office:word" xmlns:w="http://schemas.openxmlformats.org/wordprocessingml/2006/main" xmlns:w14="http://schemas.microsoft.com/office/word/2010/wordml" xmlns:w15="http://schemas.microsoft.com/office/word/2012/wordml" xmlns:w16cex="http://schemas.microsoft.com/office/word/2018/wordml/cex" xmlns:w16cid="http://schemas.microsoft.com/office/word/2016/wordml/cid" xmlns:w16="http://schemas.microsoft.com/office/word/2018/wordml" xmlns:w16se="http://schemas.microsoft.com/office/word/2015/wordml/symex" xmlns:wpg="http://schemas.microsoft.com/office/word/2010/wordprocessingGroup" xmlns:wpi="http://schemas.microsoft.com/office/word/2010/wordprocessingInk" xmlns:wne="http://schemas.microsoft.com/office/word/2006/wordml" xmlns:wps="http://schemas.microsoft.com/office/word/2010/wordprocessingShape" mc:Ignorable="w14 w15 w16se w16cid w16 w16cex wp14">
   <w:p>
     <w:pPr>
       <w:rPr>
@@ -14187,7 +14349,7 @@
 </file>
 
 <file path=word/header10.xml><?xml version="1.0" encoding="utf-8"?>
-<w:hdr xmlns:wpc="http://schemas.microsoft.com/office/word/2010/wordprocessingCanvas" xmlns:cx="http://schemas.microsoft.com/office/drawing/2014/chartex" xmlns:cx1="http://schemas.microsoft.com/office/drawing/2015/9/8/chartex" xmlns:cx2="http://schemas.microsoft.com/office/drawing/2015/10/21/chartex" xmlns:cx3="http://schemas.microsoft.com/office/drawing/2016/5/9/chartex" xmlns:cx4="http://schemas.microsoft.com/office/drawing/2016/5/10/chartex" xmlns:cx5="http://schemas.microsoft.com/office/drawing/2016/5/11/chartex" xmlns:cx6="http://schemas.microsoft.com/office/drawing/2016/5/12/chartex" xmlns:cx7="http://schemas.microsoft.com/office/drawing/2016/5/13/chartex" xmlns:cx8="http://schemas.microsoft.com/office/drawing/2016/5/14/chartex" xmlns:mc="http://schemas.openxmlformats.org/markup-compatibility/2006" xmlns:aink="http://schemas.microsoft.com/office/drawing/2016/ink" xmlns:am3d="http://schemas.microsoft.com/office/drawing/2017/model3d" xmlns:o="urn:schemas-microsoft-com:office:office" xmlns:r="http://schemas.openxmlformats.org/officeDocument/2006/relationships" xmlns:m="http://schemas.openxmlformats.org/officeDocument/2006/math" xmlns:v="urn:schemas-microsoft-com:vml" xmlns:wp14="http://schemas.microsoft.com/office/word/2010/wordprocessingDrawing" xmlns:wp="http://schemas.openxmlformats.org/drawingml/2006/wordprocessingDrawing" xmlns:w10="urn:schemas-microsoft-com:office:word" xmlns:w="http://schemas.openxmlformats.org/wordprocessingml/2006/main" xmlns:w14="http://schemas.microsoft.com/office/word/2010/wordml" xmlns:w15="http://schemas.microsoft.com/office/word/2012/wordml" xmlns:w16cid="http://schemas.microsoft.com/office/word/2016/wordml/cid" xmlns:w16se="http://schemas.microsoft.com/office/word/2015/wordml/symex" xmlns:wpg="http://schemas.microsoft.com/office/word/2010/wordprocessingGroup" xmlns:wpi="http://schemas.microsoft.com/office/word/2010/wordprocessingInk" xmlns:wne="http://schemas.microsoft.com/office/word/2006/wordml" xmlns:wps="http://schemas.microsoft.com/office/word/2010/wordprocessingShape" mc:Ignorable="w14 w15 w16se w16cid wp14">
+<w:hdr xmlns:wpc="http://schemas.microsoft.com/office/word/2010/wordprocessingCanvas" xmlns:cx="http://schemas.microsoft.com/office/drawing/2014/chartex" xmlns:cx1="http://schemas.microsoft.com/office/drawing/2015/9/8/chartex" xmlns:cx2="http://schemas.microsoft.com/office/drawing/2015/10/21/chartex" xmlns:cx3="http://schemas.microsoft.com/office/drawing/2016/5/9/chartex" xmlns:cx4="http://schemas.microsoft.com/office/drawing/2016/5/10/chartex" xmlns:cx5="http://schemas.microsoft.com/office/drawing/2016/5/11/chartex" xmlns:cx6="http://schemas.microsoft.com/office/drawing/2016/5/12/chartex" xmlns:cx7="http://schemas.microsoft.com/office/drawing/2016/5/13/chartex" xmlns:cx8="http://schemas.microsoft.com/office/drawing/2016/5/14/chartex" xmlns:mc="http://schemas.openxmlformats.org/markup-compatibility/2006" xmlns:aink="http://schemas.microsoft.com/office/drawing/2016/ink" xmlns:am3d="http://schemas.microsoft.com/office/drawing/2017/model3d" xmlns:o="urn:schemas-microsoft-com:office:office" xmlns:r="http://schemas.openxmlformats.org/officeDocument/2006/relationships" xmlns:m="http://schemas.openxmlformats.org/officeDocument/2006/math" xmlns:v="urn:schemas-microsoft-com:vml" xmlns:wp14="http://schemas.microsoft.com/office/word/2010/wordprocessingDrawing" xmlns:wp="http://schemas.openxmlformats.org/drawingml/2006/wordprocessingDrawing" xmlns:w10="urn:schemas-microsoft-com:office:word" xmlns:w="http://schemas.openxmlformats.org/wordprocessingml/2006/main" xmlns:w14="http://schemas.microsoft.com/office/word/2010/wordml" xmlns:w15="http://schemas.microsoft.com/office/word/2012/wordml" xmlns:w16cex="http://schemas.microsoft.com/office/word/2018/wordml/cex" xmlns:w16cid="http://schemas.microsoft.com/office/word/2016/wordml/cid" xmlns:w16="http://schemas.microsoft.com/office/word/2018/wordml" xmlns:w16se="http://schemas.microsoft.com/office/word/2015/wordml/symex" xmlns:wpg="http://schemas.microsoft.com/office/word/2010/wordprocessingGroup" xmlns:wpi="http://schemas.microsoft.com/office/word/2010/wordprocessingInk" xmlns:wne="http://schemas.microsoft.com/office/word/2006/wordml" xmlns:wps="http://schemas.microsoft.com/office/word/2010/wordprocessingShape" mc:Ignorable="w14 w15 w16se w16cid w16 w16cex wp14">
   <w:p>
     <w:pPr>
       <w:pStyle w:val="Header"/>
@@ -14211,7 +14373,7 @@
 </file>
 
 <file path=word/header2.xml><?xml version="1.0" encoding="utf-8"?>
-<w:hdr xmlns:wpc="http://schemas.microsoft.com/office/word/2010/wordprocessingCanvas" xmlns:cx="http://schemas.microsoft.com/office/drawing/2014/chartex" xmlns:cx1="http://schemas.microsoft.com/office/drawing/2015/9/8/chartex" xmlns:cx2="http://schemas.microsoft.com/office/drawing/2015/10/21/chartex" xmlns:cx3="http://schemas.microsoft.com/office/drawing/2016/5/9/chartex" xmlns:cx4="http://schemas.microsoft.com/office/drawing/2016/5/10/chartex" xmlns:cx5="http://schemas.microsoft.com/office/drawing/2016/5/11/chartex" xmlns:cx6="http://schemas.microsoft.com/office/drawing/2016/5/12/chartex" xmlns:cx7="http://schemas.microsoft.com/office/drawing/2016/5/13/chartex" xmlns:cx8="http://schemas.microsoft.com/office/drawing/2016/5/14/chartex" xmlns:mc="http://schemas.openxmlformats.org/markup-compatibility/2006" xmlns:aink="http://schemas.microsoft.com/office/drawing/2016/ink" xmlns:am3d="http://schemas.microsoft.com/office/drawing/2017/model3d" xmlns:o="urn:schemas-microsoft-com:office:office" xmlns:r="http://schemas.openxmlformats.org/officeDocument/2006/relationships" xmlns:m="http://schemas.openxmlformats.org/officeDocument/2006/math" xmlns:v="urn:schemas-microsoft-com:vml" xmlns:wp14="http://schemas.microsoft.com/office/word/2010/wordprocessingDrawing" xmlns:wp="http://schemas.openxmlformats.org/drawingml/2006/wordprocessingDrawing" xmlns:w10="urn:schemas-microsoft-com:office:word" xmlns:w="http://schemas.openxmlformats.org/wordprocessingml/2006/main" xmlns:w14="http://schemas.microsoft.com/office/word/2010/wordml" xmlns:w15="http://schemas.microsoft.com/office/word/2012/wordml" xmlns:w16cid="http://schemas.microsoft.com/office/word/2016/wordml/cid" xmlns:w16se="http://schemas.microsoft.com/office/word/2015/wordml/symex" xmlns:wpg="http://schemas.microsoft.com/office/word/2010/wordprocessingGroup" xmlns:wpi="http://schemas.microsoft.com/office/word/2010/wordprocessingInk" xmlns:wne="http://schemas.microsoft.com/office/word/2006/wordml" xmlns:wps="http://schemas.microsoft.com/office/word/2010/wordprocessingShape" mc:Ignorable="w14 w15 w16se w16cid wp14">
+<w:hdr xmlns:wpc="http://schemas.microsoft.com/office/word/2010/wordprocessingCanvas" xmlns:cx="http://schemas.microsoft.com/office/drawing/2014/chartex" xmlns:cx1="http://schemas.microsoft.com/office/drawing/2015/9/8/chartex" xmlns:cx2="http://schemas.microsoft.com/office/drawing/2015/10/21/chartex" xmlns:cx3="http://schemas.microsoft.com/office/drawing/2016/5/9/chartex" xmlns:cx4="http://schemas.microsoft.com/office/drawing/2016/5/10/chartex" xmlns:cx5="http://schemas.microsoft.com/office/drawing/2016/5/11/chartex" xmlns:cx6="http://schemas.microsoft.com/office/drawing/2016/5/12/chartex" xmlns:cx7="http://schemas.microsoft.com/office/drawing/2016/5/13/chartex" xmlns:cx8="http://schemas.microsoft.com/office/drawing/2016/5/14/chartex" xmlns:mc="http://schemas.openxmlformats.org/markup-compatibility/2006" xmlns:aink="http://schemas.microsoft.com/office/drawing/2016/ink" xmlns:am3d="http://schemas.microsoft.com/office/drawing/2017/model3d" xmlns:o="urn:schemas-microsoft-com:office:office" xmlns:r="http://schemas.openxmlformats.org/officeDocument/2006/relationships" xmlns:m="http://schemas.openxmlformats.org/officeDocument/2006/math" xmlns:v="urn:schemas-microsoft-com:vml" xmlns:wp14="http://schemas.microsoft.com/office/word/2010/wordprocessingDrawing" xmlns:wp="http://schemas.openxmlformats.org/drawingml/2006/wordprocessingDrawing" xmlns:w10="urn:schemas-microsoft-com:office:word" xmlns:w="http://schemas.openxmlformats.org/wordprocessingml/2006/main" xmlns:w14="http://schemas.microsoft.com/office/word/2010/wordml" xmlns:w15="http://schemas.microsoft.com/office/word/2012/wordml" xmlns:w16cex="http://schemas.microsoft.com/office/word/2018/wordml/cex" xmlns:w16cid="http://schemas.microsoft.com/office/word/2016/wordml/cid" xmlns:w16="http://schemas.microsoft.com/office/word/2018/wordml" xmlns:w16se="http://schemas.microsoft.com/office/word/2015/wordml/symex" xmlns:wpg="http://schemas.microsoft.com/office/word/2010/wordprocessingGroup" xmlns:wpi="http://schemas.microsoft.com/office/word/2010/wordprocessingInk" xmlns:wne="http://schemas.microsoft.com/office/word/2006/wordml" xmlns:wps="http://schemas.microsoft.com/office/word/2010/wordprocessingShape" mc:Ignorable="w14 w15 w16se w16cid w16 w16cex wp14">
   <w:p>
     <w:pPr>
       <w:pStyle w:val="Header"/>
@@ -14224,7 +14386,7 @@
 </file>
 
 <file path=word/header3.xml><?xml version="1.0" encoding="utf-8"?>
-<w:hdr xmlns:wpc="http://schemas.microsoft.com/office/word/2010/wordprocessingCanvas" xmlns:cx="http://schemas.microsoft.com/office/drawing/2014/chartex" xmlns:cx1="http://schemas.microsoft.com/office/drawing/2015/9/8/chartex" xmlns:cx2="http://schemas.microsoft.com/office/drawing/2015/10/21/chartex" xmlns:cx3="http://schemas.microsoft.com/office/drawing/2016/5/9/chartex" xmlns:cx4="http://schemas.microsoft.com/office/drawing/2016/5/10/chartex" xmlns:cx5="http://schemas.microsoft.com/office/drawing/2016/5/11/chartex" xmlns:cx6="http://schemas.microsoft.com/office/drawing/2016/5/12/chartex" xmlns:cx7="http://schemas.microsoft.com/office/drawing/2016/5/13/chartex" xmlns:cx8="http://schemas.microsoft.com/office/drawing/2016/5/14/chartex" xmlns:mc="http://schemas.openxmlformats.org/markup-compatibility/2006" xmlns:aink="http://schemas.microsoft.com/office/drawing/2016/ink" xmlns:am3d="http://schemas.microsoft.com/office/drawing/2017/model3d" xmlns:o="urn:schemas-microsoft-com:office:office" xmlns:r="http://schemas.openxmlformats.org/officeDocument/2006/relationships" xmlns:m="http://schemas.openxmlformats.org/officeDocument/2006/math" xmlns:v="urn:schemas-microsoft-com:vml" xmlns:wp14="http://schemas.microsoft.com/office/word/2010/wordprocessingDrawing" xmlns:wp="http://schemas.openxmlformats.org/drawingml/2006/wordprocessingDrawing" xmlns:w10="urn:schemas-microsoft-com:office:word" xmlns:w="http://schemas.openxmlformats.org/wordprocessingml/2006/main" xmlns:w14="http://schemas.microsoft.com/office/word/2010/wordml" xmlns:w15="http://schemas.microsoft.com/office/word/2012/wordml" xmlns:w16cid="http://schemas.microsoft.com/office/word/2016/wordml/cid" xmlns:w16se="http://schemas.microsoft.com/office/word/2015/wordml/symex" xmlns:wpg="http://schemas.microsoft.com/office/word/2010/wordprocessingGroup" xmlns:wpi="http://schemas.microsoft.com/office/word/2010/wordprocessingInk" xmlns:wne="http://schemas.microsoft.com/office/word/2006/wordml" xmlns:wps="http://schemas.microsoft.com/office/word/2010/wordprocessingShape" mc:Ignorable="w14 w15 w16se w16cid wp14">
+<w:hdr xmlns:wpc="http://schemas.microsoft.com/office/word/2010/wordprocessingCanvas" xmlns:cx="http://schemas.microsoft.com/office/drawing/2014/chartex" xmlns:cx1="http://schemas.microsoft.com/office/drawing/2015/9/8/chartex" xmlns:cx2="http://schemas.microsoft.com/office/drawing/2015/10/21/chartex" xmlns:cx3="http://schemas.microsoft.com/office/drawing/2016/5/9/chartex" xmlns:cx4="http://schemas.microsoft.com/office/drawing/2016/5/10/chartex" xmlns:cx5="http://schemas.microsoft.com/office/drawing/2016/5/11/chartex" xmlns:cx6="http://schemas.microsoft.com/office/drawing/2016/5/12/chartex" xmlns:cx7="http://schemas.microsoft.com/office/drawing/2016/5/13/chartex" xmlns:cx8="http://schemas.microsoft.com/office/drawing/2016/5/14/chartex" xmlns:mc="http://schemas.openxmlformats.org/markup-compatibility/2006" xmlns:aink="http://schemas.microsoft.com/office/drawing/2016/ink" xmlns:am3d="http://schemas.microsoft.com/office/drawing/2017/model3d" xmlns:o="urn:schemas-microsoft-com:office:office" xmlns:r="http://schemas.openxmlformats.org/officeDocument/2006/relationships" xmlns:m="http://schemas.openxmlformats.org/officeDocument/2006/math" xmlns:v="urn:schemas-microsoft-com:vml" xmlns:wp14="http://schemas.microsoft.com/office/word/2010/wordprocessingDrawing" xmlns:wp="http://schemas.openxmlformats.org/drawingml/2006/wordprocessingDrawing" xmlns:w10="urn:schemas-microsoft-com:office:word" xmlns:w="http://schemas.openxmlformats.org/wordprocessingml/2006/main" xmlns:w14="http://schemas.microsoft.com/office/word/2010/wordml" xmlns:w15="http://schemas.microsoft.com/office/word/2012/wordml" xmlns:w16cex="http://schemas.microsoft.com/office/word/2018/wordml/cex" xmlns:w16cid="http://schemas.microsoft.com/office/word/2016/wordml/cid" xmlns:w16="http://schemas.microsoft.com/office/word/2018/wordml" xmlns:w16se="http://schemas.microsoft.com/office/word/2015/wordml/symex" xmlns:wpg="http://schemas.microsoft.com/office/word/2010/wordprocessingGroup" xmlns:wpi="http://schemas.microsoft.com/office/word/2010/wordprocessingInk" xmlns:wne="http://schemas.microsoft.com/office/word/2006/wordml" xmlns:wps="http://schemas.microsoft.com/office/word/2010/wordprocessingShape" mc:Ignorable="w14 w15 w16se w16cid w16 w16cex wp14">
   <w:p>
     <w:pPr>
       <w:pStyle w:val="Header"/>
@@ -14248,7 +14410,7 @@
 </file>
 
 <file path=word/header4.xml><?xml version="1.0" encoding="utf-8"?>
-<w:hdr xmlns:wpc="http://schemas.microsoft.com/office/word/2010/wordprocessingCanvas" xmlns:cx="http://schemas.microsoft.com/office/drawing/2014/chartex" xmlns:cx1="http://schemas.microsoft.com/office/drawing/2015/9/8/chartex" xmlns:cx2="http://schemas.microsoft.com/office/drawing/2015/10/21/chartex" xmlns:cx3="http://schemas.microsoft.com/office/drawing/2016/5/9/chartex" xmlns:cx4="http://schemas.microsoft.com/office/drawing/2016/5/10/chartex" xmlns:cx5="http://schemas.microsoft.com/office/drawing/2016/5/11/chartex" xmlns:cx6="http://schemas.microsoft.com/office/drawing/2016/5/12/chartex" xmlns:cx7="http://schemas.microsoft.com/office/drawing/2016/5/13/chartex" xmlns:cx8="http://schemas.microsoft.com/office/drawing/2016/5/14/chartex" xmlns:mc="http://schemas.openxmlformats.org/markup-compatibility/2006" xmlns:aink="http://schemas.microsoft.com/office/drawing/2016/ink" xmlns:am3d="http://schemas.microsoft.com/office/drawing/2017/model3d" xmlns:o="urn:schemas-microsoft-com:office:office" xmlns:r="http://schemas.openxmlformats.org/officeDocument/2006/relationships" xmlns:m="http://schemas.openxmlformats.org/officeDocument/2006/math" xmlns:v="urn:schemas-microsoft-com:vml" xmlns:wp14="http://schemas.microsoft.com/office/word/2010/wordprocessingDrawing" xmlns:wp="http://schemas.openxmlformats.org/drawingml/2006/wordprocessingDrawing" xmlns:w10="urn:schemas-microsoft-com:office:word" xmlns:w="http://schemas.openxmlformats.org/wordprocessingml/2006/main" xmlns:w14="http://schemas.microsoft.com/office/word/2010/wordml" xmlns:w15="http://schemas.microsoft.com/office/word/2012/wordml" xmlns:w16cid="http://schemas.microsoft.com/office/word/2016/wordml/cid" xmlns:w16se="http://schemas.microsoft.com/office/word/2015/wordml/symex" xmlns:wpg="http://schemas.microsoft.com/office/word/2010/wordprocessingGroup" xmlns:wpi="http://schemas.microsoft.com/office/word/2010/wordprocessingInk" xmlns:wne="http://schemas.microsoft.com/office/word/2006/wordml" xmlns:wps="http://schemas.microsoft.com/office/word/2010/wordprocessingShape" mc:Ignorable="w14 w15 w16se w16cid wp14">
+<w:hdr xmlns:wpc="http://schemas.microsoft.com/office/word/2010/wordprocessingCanvas" xmlns:cx="http://schemas.microsoft.com/office/drawing/2014/chartex" xmlns:cx1="http://schemas.microsoft.com/office/drawing/2015/9/8/chartex" xmlns:cx2="http://schemas.microsoft.com/office/drawing/2015/10/21/chartex" xmlns:cx3="http://schemas.microsoft.com/office/drawing/2016/5/9/chartex" xmlns:cx4="http://schemas.microsoft.com/office/drawing/2016/5/10/chartex" xmlns:cx5="http://schemas.microsoft.com/office/drawing/2016/5/11/chartex" xmlns:cx6="http://schemas.microsoft.com/office/drawing/2016/5/12/chartex" xmlns:cx7="http://schemas.microsoft.com/office/drawing/2016/5/13/chartex" xmlns:cx8="http://schemas.microsoft.com/office/drawing/2016/5/14/chartex" xmlns:mc="http://schemas.openxmlformats.org/markup-compatibility/2006" xmlns:aink="http://schemas.microsoft.com/office/drawing/2016/ink" xmlns:am3d="http://schemas.microsoft.com/office/drawing/2017/model3d" xmlns:o="urn:schemas-microsoft-com:office:office" xmlns:r="http://schemas.openxmlformats.org/officeDocument/2006/relationships" xmlns:m="http://schemas.openxmlformats.org/officeDocument/2006/math" xmlns:v="urn:schemas-microsoft-com:vml" xmlns:wp14="http://schemas.microsoft.com/office/word/2010/wordprocessingDrawing" xmlns:wp="http://schemas.openxmlformats.org/drawingml/2006/wordprocessingDrawing" xmlns:w10="urn:schemas-microsoft-com:office:word" xmlns:w="http://schemas.openxmlformats.org/wordprocessingml/2006/main" xmlns:w14="http://schemas.microsoft.com/office/word/2010/wordml" xmlns:w15="http://schemas.microsoft.com/office/word/2012/wordml" xmlns:w16cex="http://schemas.microsoft.com/office/word/2018/wordml/cex" xmlns:w16cid="http://schemas.microsoft.com/office/word/2016/wordml/cid" xmlns:w16="http://schemas.microsoft.com/office/word/2018/wordml" xmlns:w16se="http://schemas.microsoft.com/office/word/2015/wordml/symex" xmlns:wpg="http://schemas.microsoft.com/office/word/2010/wordprocessingGroup" xmlns:wpi="http://schemas.microsoft.com/office/word/2010/wordprocessingInk" xmlns:wne="http://schemas.microsoft.com/office/word/2006/wordml" xmlns:wps="http://schemas.microsoft.com/office/word/2010/wordprocessingShape" mc:Ignorable="w14 w15 w16se w16cid w16 w16cex wp14">
   <w:p>
     <w:pPr>
       <w:pStyle w:val="Header"/>
@@ -14272,7 +14434,7 @@
 </file>
 
 <file path=word/header5.xml><?xml version="1.0" encoding="utf-8"?>
-<w:hdr xmlns:wpc="http://schemas.microsoft.com/office/word/2010/wordprocessingCanvas" xmlns:cx="http://schemas.microsoft.com/office/drawing/2014/chartex" xmlns:cx1="http://schemas.microsoft.com/office/drawing/2015/9/8/chartex" xmlns:cx2="http://schemas.microsoft.com/office/drawing/2015/10/21/chartex" xmlns:cx3="http://schemas.microsoft.com/office/drawing/2016/5/9/chartex" xmlns:cx4="http://schemas.microsoft.com/office/drawing/2016/5/10/chartex" xmlns:cx5="http://schemas.microsoft.com/office/drawing/2016/5/11/chartex" xmlns:cx6="http://schemas.microsoft.com/office/drawing/2016/5/12/chartex" xmlns:cx7="http://schemas.microsoft.com/office/drawing/2016/5/13/chartex" xmlns:cx8="http://schemas.microsoft.com/office/drawing/2016/5/14/chartex" xmlns:mc="http://schemas.openxmlformats.org/markup-compatibility/2006" xmlns:aink="http://schemas.microsoft.com/office/drawing/2016/ink" xmlns:am3d="http://schemas.microsoft.com/office/drawing/2017/model3d" xmlns:o="urn:schemas-microsoft-com:office:office" xmlns:r="http://schemas.openxmlformats.org/officeDocument/2006/relationships" xmlns:m="http://schemas.openxmlformats.org/officeDocument/2006/math" xmlns:v="urn:schemas-microsoft-com:vml" xmlns:wp14="http://schemas.microsoft.com/office/word/2010/wordprocessingDrawing" xmlns:wp="http://schemas.openxmlformats.org/drawingml/2006/wordprocessingDrawing" xmlns:w10="urn:schemas-microsoft-com:office:word" xmlns:w="http://schemas.openxmlformats.org/wordprocessingml/2006/main" xmlns:w14="http://schemas.microsoft.com/office/word/2010/wordml" xmlns:w15="http://schemas.microsoft.com/office/word/2012/wordml" xmlns:w16cid="http://schemas.microsoft.com/office/word/2016/wordml/cid" xmlns:w16se="http://schemas.microsoft.com/office/word/2015/wordml/symex" xmlns:wpg="http://schemas.microsoft.com/office/word/2010/wordprocessingGroup" xmlns:wpi="http://schemas.microsoft.com/office/word/2010/wordprocessingInk" xmlns:wne="http://schemas.microsoft.com/office/word/2006/wordml" xmlns:wps="http://schemas.microsoft.com/office/word/2010/wordprocessingShape" mc:Ignorable="w14 w15 w16se w16cid wp14">
+<w:hdr xmlns:wpc="http://schemas.microsoft.com/office/word/2010/wordprocessingCanvas" xmlns:cx="http://schemas.microsoft.com/office/drawing/2014/chartex" xmlns:cx1="http://schemas.microsoft.com/office/drawing/2015/9/8/chartex" xmlns:cx2="http://schemas.microsoft.com/office/drawing/2015/10/21/chartex" xmlns:cx3="http://schemas.microsoft.com/office/drawing/2016/5/9/chartex" xmlns:cx4="http://schemas.microsoft.com/office/drawing/2016/5/10/chartex" xmlns:cx5="http://schemas.microsoft.com/office/drawing/2016/5/11/chartex" xmlns:cx6="http://schemas.microsoft.com/office/drawing/2016/5/12/chartex" xmlns:cx7="http://schemas.microsoft.com/office/drawing/2016/5/13/chartex" xmlns:cx8="http://schemas.microsoft.com/office/drawing/2016/5/14/chartex" xmlns:mc="http://schemas.openxmlformats.org/markup-compatibility/2006" xmlns:aink="http://schemas.microsoft.com/office/drawing/2016/ink" xmlns:am3d="http://schemas.microsoft.com/office/drawing/2017/model3d" xmlns:o="urn:schemas-microsoft-com:office:office" xmlns:r="http://schemas.openxmlformats.org/officeDocument/2006/relationships" xmlns:m="http://schemas.openxmlformats.org/officeDocument/2006/math" xmlns:v="urn:schemas-microsoft-com:vml" xmlns:wp14="http://schemas.microsoft.com/office/word/2010/wordprocessingDrawing" xmlns:wp="http://schemas.openxmlformats.org/drawingml/2006/wordprocessingDrawing" xmlns:w10="urn:schemas-microsoft-com:office:word" xmlns:w="http://schemas.openxmlformats.org/wordprocessingml/2006/main" xmlns:w14="http://schemas.microsoft.com/office/word/2010/wordml" xmlns:w15="http://schemas.microsoft.com/office/word/2012/wordml" xmlns:w16cex="http://schemas.microsoft.com/office/word/2018/wordml/cex" xmlns:w16cid="http://schemas.microsoft.com/office/word/2016/wordml/cid" xmlns:w16="http://schemas.microsoft.com/office/word/2018/wordml" xmlns:w16se="http://schemas.microsoft.com/office/word/2015/wordml/symex" xmlns:wpg="http://schemas.microsoft.com/office/word/2010/wordprocessingGroup" xmlns:wpi="http://schemas.microsoft.com/office/word/2010/wordprocessingInk" xmlns:wne="http://schemas.microsoft.com/office/word/2006/wordml" xmlns:wps="http://schemas.microsoft.com/office/word/2010/wordprocessingShape" mc:Ignorable="w14 w15 w16se w16cid w16 w16cex wp14">
   <w:p>
     <w:pPr>
       <w:pStyle w:val="Header"/>
@@ -14296,7 +14458,7 @@
 </file>
 
 <file path=word/header6.xml><?xml version="1.0" encoding="utf-8"?>
-<w:hdr xmlns:wpc="http://schemas.microsoft.com/office/word/2010/wordprocessingCanvas" xmlns:cx="http://schemas.microsoft.com/office/drawing/2014/chartex" xmlns:cx1="http://schemas.microsoft.com/office/drawing/2015/9/8/chartex" xmlns:cx2="http://schemas.microsoft.com/office/drawing/2015/10/21/chartex" xmlns:cx3="http://schemas.microsoft.com/office/drawing/2016/5/9/chartex" xmlns:cx4="http://schemas.microsoft.com/office/drawing/2016/5/10/chartex" xmlns:cx5="http://schemas.microsoft.com/office/drawing/2016/5/11/chartex" xmlns:cx6="http://schemas.microsoft.com/office/drawing/2016/5/12/chartex" xmlns:cx7="http://schemas.microsoft.com/office/drawing/2016/5/13/chartex" xmlns:cx8="http://schemas.microsoft.com/office/drawing/2016/5/14/chartex" xmlns:mc="http://schemas.openxmlformats.org/markup-compatibility/2006" xmlns:aink="http://schemas.microsoft.com/office/drawing/2016/ink" xmlns:am3d="http://schemas.microsoft.com/office/drawing/2017/model3d" xmlns:o="urn:schemas-microsoft-com:office:office" xmlns:r="http://schemas.openxmlformats.org/officeDocument/2006/relationships" xmlns:m="http://schemas.openxmlformats.org/officeDocument/2006/math" xmlns:v="urn:schemas-microsoft-com:vml" xmlns:wp14="http://schemas.microsoft.com/office/word/2010/wordprocessingDrawing" xmlns:wp="http://schemas.openxmlformats.org/drawingml/2006/wordprocessingDrawing" xmlns:w10="urn:schemas-microsoft-com:office:word" xmlns:w="http://schemas.openxmlformats.org/wordprocessingml/2006/main" xmlns:w14="http://schemas.microsoft.com/office/word/2010/wordml" xmlns:w15="http://schemas.microsoft.com/office/word/2012/wordml" xmlns:w16cid="http://schemas.microsoft.com/office/word/2016/wordml/cid" xmlns:w16se="http://schemas.microsoft.com/office/word/2015/wordml/symex" xmlns:wpg="http://schemas.microsoft.com/office/word/2010/wordprocessingGroup" xmlns:wpi="http://schemas.microsoft.com/office/word/2010/wordprocessingInk" xmlns:wne="http://schemas.microsoft.com/office/word/2006/wordml" xmlns:wps="http://schemas.microsoft.com/office/word/2010/wordprocessingShape" mc:Ignorable="w14 w15 w16se w16cid wp14">
+<w:hdr xmlns:wpc="http://schemas.microsoft.com/office/word/2010/wordprocessingCanvas" xmlns:cx="http://schemas.microsoft.com/office/drawing/2014/chartex" xmlns:cx1="http://schemas.microsoft.com/office/drawing/2015/9/8/chartex" xmlns:cx2="http://schemas.microsoft.com/office/drawing/2015/10/21/chartex" xmlns:cx3="http://schemas.microsoft.com/office/drawing/2016/5/9/chartex" xmlns:cx4="http://schemas.microsoft.com/office/drawing/2016/5/10/chartex" xmlns:cx5="http://schemas.microsoft.com/office/drawing/2016/5/11/chartex" xmlns:cx6="http://schemas.microsoft.com/office/drawing/2016/5/12/chartex" xmlns:cx7="http://schemas.microsoft.com/office/drawing/2016/5/13/chartex" xmlns:cx8="http://schemas.microsoft.com/office/drawing/2016/5/14/chartex" xmlns:mc="http://schemas.openxmlformats.org/markup-compatibility/2006" xmlns:aink="http://schemas.microsoft.com/office/drawing/2016/ink" xmlns:am3d="http://schemas.microsoft.com/office/drawing/2017/model3d" xmlns:o="urn:schemas-microsoft-com:office:office" xmlns:r="http://schemas.openxmlformats.org/officeDocument/2006/relationships" xmlns:m="http://schemas.openxmlformats.org/officeDocument/2006/math" xmlns:v="urn:schemas-microsoft-com:vml" xmlns:wp14="http://schemas.microsoft.com/office/word/2010/wordprocessingDrawing" xmlns:wp="http://schemas.openxmlformats.org/drawingml/2006/wordprocessingDrawing" xmlns:w10="urn:schemas-microsoft-com:office:word" xmlns:w="http://schemas.openxmlformats.org/wordprocessingml/2006/main" xmlns:w14="http://schemas.microsoft.com/office/word/2010/wordml" xmlns:w15="http://schemas.microsoft.com/office/word/2012/wordml" xmlns:w16cex="http://schemas.microsoft.com/office/word/2018/wordml/cex" xmlns:w16cid="http://schemas.microsoft.com/office/word/2016/wordml/cid" xmlns:w16="http://schemas.microsoft.com/office/word/2018/wordml" xmlns:w16se="http://schemas.microsoft.com/office/word/2015/wordml/symex" xmlns:wpg="http://schemas.microsoft.com/office/word/2010/wordprocessingGroup" xmlns:wpi="http://schemas.microsoft.com/office/word/2010/wordprocessingInk" xmlns:wne="http://schemas.microsoft.com/office/word/2006/wordml" xmlns:wps="http://schemas.microsoft.com/office/word/2010/wordprocessingShape" mc:Ignorable="w14 w15 w16se w16cid w16 w16cex wp14">
   <w:p>
     <w:pPr>
       <w:pStyle w:val="Header"/>
@@ -14320,7 +14482,7 @@
 </file>
 
 <file path=word/header7.xml><?xml version="1.0" encoding="utf-8"?>
-<w:hdr xmlns:wpc="http://schemas.microsoft.com/office/word/2010/wordprocessingCanvas" xmlns:cx="http://schemas.microsoft.com/office/drawing/2014/chartex" xmlns:cx1="http://schemas.microsoft.com/office/drawing/2015/9/8/chartex" xmlns:cx2="http://schemas.microsoft.com/office/drawing/2015/10/21/chartex" xmlns:cx3="http://schemas.microsoft.com/office/drawing/2016/5/9/chartex" xmlns:cx4="http://schemas.microsoft.com/office/drawing/2016/5/10/chartex" xmlns:cx5="http://schemas.microsoft.com/office/drawing/2016/5/11/chartex" xmlns:cx6="http://schemas.microsoft.com/office/drawing/2016/5/12/chartex" xmlns:cx7="http://schemas.microsoft.com/office/drawing/2016/5/13/chartex" xmlns:cx8="http://schemas.microsoft.com/office/drawing/2016/5/14/chartex" xmlns:mc="http://schemas.openxmlformats.org/markup-compatibility/2006" xmlns:aink="http://schemas.microsoft.com/office/drawing/2016/ink" xmlns:am3d="http://schemas.microsoft.com/office/drawing/2017/model3d" xmlns:o="urn:schemas-microsoft-com:office:office" xmlns:r="http://schemas.openxmlformats.org/officeDocument/2006/relationships" xmlns:m="http://schemas.openxmlformats.org/officeDocument/2006/math" xmlns:v="urn:schemas-microsoft-com:vml" xmlns:wp14="http://schemas.microsoft.com/office/word/2010/wordprocessingDrawing" xmlns:wp="http://schemas.openxmlformats.org/drawingml/2006/wordprocessingDrawing" xmlns:w10="urn:schemas-microsoft-com:office:word" xmlns:w="http://schemas.openxmlformats.org/wordprocessingml/2006/main" xmlns:w14="http://schemas.microsoft.com/office/word/2010/wordml" xmlns:w15="http://schemas.microsoft.com/office/word/2012/wordml" xmlns:w16cid="http://schemas.microsoft.com/office/word/2016/wordml/cid" xmlns:w16se="http://schemas.microsoft.com/office/word/2015/wordml/symex" xmlns:wpg="http://schemas.microsoft.com/office/word/2010/wordprocessingGroup" xmlns:wpi="http://schemas.microsoft.com/office/word/2010/wordprocessingInk" xmlns:wne="http://schemas.microsoft.com/office/word/2006/wordml" xmlns:wps="http://schemas.microsoft.com/office/word/2010/wordprocessingShape" mc:Ignorable="w14 w15 w16se w16cid wp14">
+<w:hdr xmlns:wpc="http://schemas.microsoft.com/office/word/2010/wordprocessingCanvas" xmlns:cx="http://schemas.microsoft.com/office/drawing/2014/chartex" xmlns:cx1="http://schemas.microsoft.com/office/drawing/2015/9/8/chartex" xmlns:cx2="http://schemas.microsoft.com/office/drawing/2015/10/21/chartex" xmlns:cx3="http://schemas.microsoft.com/office/drawing/2016/5/9/chartex" xmlns:cx4="http://schemas.microsoft.com/office/drawing/2016/5/10/chartex" xmlns:cx5="http://schemas.microsoft.com/office/drawing/2016/5/11/chartex" xmlns:cx6="http://schemas.microsoft.com/office/drawing/2016/5/12/chartex" xmlns:cx7="http://schemas.microsoft.com/office/drawing/2016/5/13/chartex" xmlns:cx8="http://schemas.microsoft.com/office/drawing/2016/5/14/chartex" xmlns:mc="http://schemas.openxmlformats.org/markup-compatibility/2006" xmlns:aink="http://schemas.microsoft.com/office/drawing/2016/ink" xmlns:am3d="http://schemas.microsoft.com/office/drawing/2017/model3d" xmlns:o="urn:schemas-microsoft-com:office:office" xmlns:r="http://schemas.openxmlformats.org/officeDocument/2006/relationships" xmlns:m="http://schemas.openxmlformats.org/officeDocument/2006/math" xmlns:v="urn:schemas-microsoft-com:vml" xmlns:wp14="http://schemas.microsoft.com/office/word/2010/wordprocessingDrawing" xmlns:wp="http://schemas.openxmlformats.org/drawingml/2006/wordprocessingDrawing" xmlns:w10="urn:schemas-microsoft-com:office:word" xmlns:w="http://schemas.openxmlformats.org/wordprocessingml/2006/main" xmlns:w14="http://schemas.microsoft.com/office/word/2010/wordml" xmlns:w15="http://schemas.microsoft.com/office/word/2012/wordml" xmlns:w16cex="http://schemas.microsoft.com/office/word/2018/wordml/cex" xmlns:w16cid="http://schemas.microsoft.com/office/word/2016/wordml/cid" xmlns:w16="http://schemas.microsoft.com/office/word/2018/wordml" xmlns:w16se="http://schemas.microsoft.com/office/word/2015/wordml/symex" xmlns:wpg="http://schemas.microsoft.com/office/word/2010/wordprocessingGroup" xmlns:wpi="http://schemas.microsoft.com/office/word/2010/wordprocessingInk" xmlns:wne="http://schemas.microsoft.com/office/word/2006/wordml" xmlns:wps="http://schemas.microsoft.com/office/word/2010/wordprocessingShape" mc:Ignorable="w14 w15 w16se w16cid w16 w16cex wp14">
   <w:p>
     <w:pPr>
       <w:pStyle w:val="Header"/>
@@ -14344,7 +14506,7 @@
 </file>
 
 <file path=word/header8.xml><?xml version="1.0" encoding="utf-8"?>
-<w:hdr xmlns:wpc="http://schemas.microsoft.com/office/word/2010/wordprocessingCanvas" xmlns:cx="http://schemas.microsoft.com/office/drawing/2014/chartex" xmlns:cx1="http://schemas.microsoft.com/office/drawing/2015/9/8/chartex" xmlns:cx2="http://schemas.microsoft.com/office/drawing/2015/10/21/chartex" xmlns:cx3="http://schemas.microsoft.com/office/drawing/2016/5/9/chartex" xmlns:cx4="http://schemas.microsoft.com/office/drawing/2016/5/10/chartex" xmlns:cx5="http://schemas.microsoft.com/office/drawing/2016/5/11/chartex" xmlns:cx6="http://schemas.microsoft.com/office/drawing/2016/5/12/chartex" xmlns:cx7="http://schemas.microsoft.com/office/drawing/2016/5/13/chartex" xmlns:cx8="http://schemas.microsoft.com/office/drawing/2016/5/14/chartex" xmlns:mc="http://schemas.openxmlformats.org/markup-compatibility/2006" xmlns:aink="http://schemas.microsoft.com/office/drawing/2016/ink" xmlns:am3d="http://schemas.microsoft.com/office/drawing/2017/model3d" xmlns:o="urn:schemas-microsoft-com:office:office" xmlns:r="http://schemas.openxmlformats.org/officeDocument/2006/relationships" xmlns:m="http://schemas.openxmlformats.org/officeDocument/2006/math" xmlns:v="urn:schemas-microsoft-com:vml" xmlns:wp14="http://schemas.microsoft.com/office/word/2010/wordprocessingDrawing" xmlns:wp="http://schemas.openxmlformats.org/drawingml/2006/wordprocessingDrawing" xmlns:w10="urn:schemas-microsoft-com:office:word" xmlns:w="http://schemas.openxmlformats.org/wordprocessingml/2006/main" xmlns:w14="http://schemas.microsoft.com/office/word/2010/wordml" xmlns:w15="http://schemas.microsoft.com/office/word/2012/wordml" xmlns:w16cid="http://schemas.microsoft.com/office/word/2016/wordml/cid" xmlns:w16se="http://schemas.microsoft.com/office/word/2015/wordml/symex" xmlns:wpg="http://schemas.microsoft.com/office/word/2010/wordprocessingGroup" xmlns:wpi="http://schemas.microsoft.com/office/word/2010/wordprocessingInk" xmlns:wne="http://schemas.microsoft.com/office/word/2006/wordml" xmlns:wps="http://schemas.microsoft.com/office/word/2010/wordprocessingShape" mc:Ignorable="w14 w15 w16se w16cid wp14">
+<w:hdr xmlns:wpc="http://schemas.microsoft.com/office/word/2010/wordprocessingCanvas" xmlns:cx="http://schemas.microsoft.com/office/drawing/2014/chartex" xmlns:cx1="http://schemas.microsoft.com/office/drawing/2015/9/8/chartex" xmlns:cx2="http://schemas.microsoft.com/office/drawing/2015/10/21/chartex" xmlns:cx3="http://schemas.microsoft.com/office/drawing/2016/5/9/chartex" xmlns:cx4="http://schemas.microsoft.com/office/drawing/2016/5/10/chartex" xmlns:cx5="http://schemas.microsoft.com/office/drawing/2016/5/11/chartex" xmlns:cx6="http://schemas.microsoft.com/office/drawing/2016/5/12/chartex" xmlns:cx7="http://schemas.microsoft.com/office/drawing/2016/5/13/chartex" xmlns:cx8="http://schemas.microsoft.com/office/drawing/2016/5/14/chartex" xmlns:mc="http://schemas.openxmlformats.org/markup-compatibility/2006" xmlns:aink="http://schemas.microsoft.com/office/drawing/2016/ink" xmlns:am3d="http://schemas.microsoft.com/office/drawing/2017/model3d" xmlns:o="urn:schemas-microsoft-com:office:office" xmlns:r="http://schemas.openxmlformats.org/officeDocument/2006/relationships" xmlns:m="http://schemas.openxmlformats.org/officeDocument/2006/math" xmlns:v="urn:schemas-microsoft-com:vml" xmlns:wp14="http://schemas.microsoft.com/office/word/2010/wordprocessingDrawing" xmlns:wp="http://schemas.openxmlformats.org/drawingml/2006/wordprocessingDrawing" xmlns:w10="urn:schemas-microsoft-com:office:word" xmlns:w="http://schemas.openxmlformats.org/wordprocessingml/2006/main" xmlns:w14="http://schemas.microsoft.com/office/word/2010/wordml" xmlns:w15="http://schemas.microsoft.com/office/word/2012/wordml" xmlns:w16cex="http://schemas.microsoft.com/office/word/2018/wordml/cex" xmlns:w16cid="http://schemas.microsoft.com/office/word/2016/wordml/cid" xmlns:w16="http://schemas.microsoft.com/office/word/2018/wordml" xmlns:w16se="http://schemas.microsoft.com/office/word/2015/wordml/symex" xmlns:wpg="http://schemas.microsoft.com/office/word/2010/wordprocessingGroup" xmlns:wpi="http://schemas.microsoft.com/office/word/2010/wordprocessingInk" xmlns:wne="http://schemas.microsoft.com/office/word/2006/wordml" xmlns:wps="http://schemas.microsoft.com/office/word/2010/wordprocessingShape" mc:Ignorable="w14 w15 w16se w16cid w16 w16cex wp14">
   <w:p>
     <w:pPr>
       <w:pStyle w:val="Header"/>
@@ -14368,7 +14530,7 @@
 </file>
 
 <file path=word/header9.xml><?xml version="1.0" encoding="utf-8"?>
-<w:hdr xmlns:wpc="http://schemas.microsoft.com/office/word/2010/wordprocessingCanvas" xmlns:cx="http://schemas.microsoft.com/office/drawing/2014/chartex" xmlns:cx1="http://schemas.microsoft.com/office/drawing/2015/9/8/chartex" xmlns:cx2="http://schemas.microsoft.com/office/drawing/2015/10/21/chartex" xmlns:cx3="http://schemas.microsoft.com/office/drawing/2016/5/9/chartex" xmlns:cx4="http://schemas.microsoft.com/office/drawing/2016/5/10/chartex" xmlns:cx5="http://schemas.microsoft.com/office/drawing/2016/5/11/chartex" xmlns:cx6="http://schemas.microsoft.com/office/drawing/2016/5/12/chartex" xmlns:cx7="http://schemas.microsoft.com/office/drawing/2016/5/13/chartex" xmlns:cx8="http://schemas.microsoft.com/office/drawing/2016/5/14/chartex" xmlns:mc="http://schemas.openxmlformats.org/markup-compatibility/2006" xmlns:aink="http://schemas.microsoft.com/office/drawing/2016/ink" xmlns:am3d="http://schemas.microsoft.com/office/drawing/2017/model3d" xmlns:o="urn:schemas-microsoft-com:office:office" xmlns:r="http://schemas.openxmlformats.org/officeDocument/2006/relationships" xmlns:m="http://schemas.openxmlformats.org/officeDocument/2006/math" xmlns:v="urn:schemas-microsoft-com:vml" xmlns:wp14="http://schemas.microsoft.com/office/word/2010/wordprocessingDrawing" xmlns:wp="http://schemas.openxmlformats.org/drawingml/2006/wordprocessingDrawing" xmlns:w10="urn:schemas-microsoft-com:office:word" xmlns:w="http://schemas.openxmlformats.org/wordprocessingml/2006/main" xmlns:w14="http://schemas.microsoft.com/office/word/2010/wordml" xmlns:w15="http://schemas.microsoft.com/office/word/2012/wordml" xmlns:w16cid="http://schemas.microsoft.com/office/word/2016/wordml/cid" xmlns:w16se="http://schemas.microsoft.com/office/word/2015/wordml/symex" xmlns:wpg="http://schemas.microsoft.com/office/word/2010/wordprocessingGroup" xmlns:wpi="http://schemas.microsoft.com/office/word/2010/wordprocessingInk" xmlns:wne="http://schemas.microsoft.com/office/word/2006/wordml" xmlns:wps="http://schemas.microsoft.com/office/word/2010/wordprocessingShape" mc:Ignorable="w14 w15 w16se w16cid wp14">
+<w:hdr xmlns:wpc="http://schemas.microsoft.com/office/word/2010/wordprocessingCanvas" xmlns:cx="http://schemas.microsoft.com/office/drawing/2014/chartex" xmlns:cx1="http://schemas.microsoft.com/office/drawing/2015/9/8/chartex" xmlns:cx2="http://schemas.microsoft.com/office/drawing/2015/10/21/chartex" xmlns:cx3="http://schemas.microsoft.com/office/drawing/2016/5/9/chartex" xmlns:cx4="http://schemas.microsoft.com/office/drawing/2016/5/10/chartex" xmlns:cx5="http://schemas.microsoft.com/office/drawing/2016/5/11/chartex" xmlns:cx6="http://schemas.microsoft.com/office/drawing/2016/5/12/chartex" xmlns:cx7="http://schemas.microsoft.com/office/drawing/2016/5/13/chartex" xmlns:cx8="http://schemas.microsoft.com/office/drawing/2016/5/14/chartex" xmlns:mc="http://schemas.openxmlformats.org/markup-compatibility/2006" xmlns:aink="http://schemas.microsoft.com/office/drawing/2016/ink" xmlns:am3d="http://schemas.microsoft.com/office/drawing/2017/model3d" xmlns:o="urn:schemas-microsoft-com:office:office" xmlns:r="http://schemas.openxmlformats.org/officeDocument/2006/relationships" xmlns:m="http://schemas.openxmlformats.org/officeDocument/2006/math" xmlns:v="urn:schemas-microsoft-com:vml" xmlns:wp14="http://schemas.microsoft.com/office/word/2010/wordprocessingDrawing" xmlns:wp="http://schemas.openxmlformats.org/drawingml/2006/wordprocessingDrawing" xmlns:w10="urn:schemas-microsoft-com:office:word" xmlns:w="http://schemas.openxmlformats.org/wordprocessingml/2006/main" xmlns:w14="http://schemas.microsoft.com/office/word/2010/wordml" xmlns:w15="http://schemas.microsoft.com/office/word/2012/wordml" xmlns:w16cex="http://schemas.microsoft.com/office/word/2018/wordml/cex" xmlns:w16cid="http://schemas.microsoft.com/office/word/2016/wordml/cid" xmlns:w16="http://schemas.microsoft.com/office/word/2018/wordml" xmlns:w16se="http://schemas.microsoft.com/office/word/2015/wordml/symex" xmlns:wpg="http://schemas.microsoft.com/office/word/2010/wordprocessingGroup" xmlns:wpi="http://schemas.microsoft.com/office/word/2010/wordprocessingInk" xmlns:wne="http://schemas.microsoft.com/office/word/2006/wordml" xmlns:wps="http://schemas.microsoft.com/office/word/2010/wordprocessingShape" mc:Ignorable="w14 w15 w16se w16cid w16 w16cex wp14">
   <w:p>
     <w:pPr>
       <w:pStyle w:val="Header"/>
@@ -14392,7 +14554,7 @@
 </file>
 
 <file path=word/numbering.xml><?xml version="1.0" encoding="utf-8"?>
-<w:numbering xmlns:wpc="http://schemas.microsoft.com/office/word/2010/wordprocessingCanvas" xmlns:cx="http://schemas.microsoft.com/office/drawing/2014/chartex" xmlns:cx1="http://schemas.microsoft.com/office/drawing/2015/9/8/chartex" xmlns:cx2="http://schemas.microsoft.com/office/drawing/2015/10/21/chartex" xmlns:cx3="http://schemas.microsoft.com/office/drawing/2016/5/9/chartex" xmlns:cx4="http://schemas.microsoft.com/office/drawing/2016/5/10/chartex" xmlns:cx5="http://schemas.microsoft.com/office/drawing/2016/5/11/chartex" xmlns:cx6="http://schemas.microsoft.com/office/drawing/2016/5/12/chartex" xmlns:cx7="http://schemas.microsoft.com/office/drawing/2016/5/13/chartex" xmlns:cx8="http://schemas.microsoft.com/office/drawing/2016/5/14/chartex" xmlns:mc="http://schemas.openxmlformats.org/markup-compatibility/2006" xmlns:aink="http://schemas.microsoft.com/office/drawing/2016/ink" xmlns:am3d="http://schemas.microsoft.com/office/drawing/2017/model3d" xmlns:o="urn:schemas-microsoft-com:office:office" xmlns:r="http://schemas.openxmlformats.org/officeDocument/2006/relationships" xmlns:m="http://schemas.openxmlformats.org/officeDocument/2006/math" xmlns:v="urn:schemas-microsoft-com:vml" xmlns:wp14="http://schemas.microsoft.com/office/word/2010/wordprocessingDrawing" xmlns:wp="http://schemas.openxmlformats.org/drawingml/2006/wordprocessingDrawing" xmlns:w10="urn:schemas-microsoft-com:office:word" xmlns:w="http://schemas.openxmlformats.org/wordprocessingml/2006/main" xmlns:w14="http://schemas.microsoft.com/office/word/2010/wordml" xmlns:w15="http://schemas.microsoft.com/office/word/2012/wordml" xmlns:w16cid="http://schemas.microsoft.com/office/word/2016/wordml/cid" xmlns:w16se="http://schemas.microsoft.com/office/word/2015/wordml/symex" xmlns:wpg="http://schemas.microsoft.com/office/word/2010/wordprocessingGroup" xmlns:wpi="http://schemas.microsoft.com/office/word/2010/wordprocessingInk" xmlns:wne="http://schemas.microsoft.com/office/word/2006/wordml" xmlns:wps="http://schemas.microsoft.com/office/word/2010/wordprocessingShape" mc:Ignorable="w14 w15 w16se w16cid wp14">
+<w:numbering xmlns:wpc="http://schemas.microsoft.com/office/word/2010/wordprocessingCanvas" xmlns:cx="http://schemas.microsoft.com/office/drawing/2014/chartex" xmlns:cx1="http://schemas.microsoft.com/office/drawing/2015/9/8/chartex" xmlns:cx2="http://schemas.microsoft.com/office/drawing/2015/10/21/chartex" xmlns:cx3="http://schemas.microsoft.com/office/drawing/2016/5/9/chartex" xmlns:cx4="http://schemas.microsoft.com/office/drawing/2016/5/10/chartex" xmlns:cx5="http://schemas.microsoft.com/office/drawing/2016/5/11/chartex" xmlns:cx6="http://schemas.microsoft.com/office/drawing/2016/5/12/chartex" xmlns:cx7="http://schemas.microsoft.com/office/drawing/2016/5/13/chartex" xmlns:cx8="http://schemas.microsoft.com/office/drawing/2016/5/14/chartex" xmlns:mc="http://schemas.openxmlformats.org/markup-compatibility/2006" xmlns:aink="http://schemas.microsoft.com/office/drawing/2016/ink" xmlns:am3d="http://schemas.microsoft.com/office/drawing/2017/model3d" xmlns:o="urn:schemas-microsoft-com:office:office" xmlns:r="http://schemas.openxmlformats.org/officeDocument/2006/relationships" xmlns:m="http://schemas.openxmlformats.org/officeDocument/2006/math" xmlns:v="urn:schemas-microsoft-com:vml" xmlns:wp14="http://schemas.microsoft.com/office/word/2010/wordprocessingDrawing" xmlns:wp="http://schemas.openxmlformats.org/drawingml/2006/wordprocessingDrawing" xmlns:w10="urn:schemas-microsoft-com:office:word" xmlns:w="http://schemas.openxmlformats.org/wordprocessingml/2006/main" xmlns:w14="http://schemas.microsoft.com/office/word/2010/wordml" xmlns:w15="http://schemas.microsoft.com/office/word/2012/wordml" xmlns:w16cex="http://schemas.microsoft.com/office/word/2018/wordml/cex" xmlns:w16cid="http://schemas.microsoft.com/office/word/2016/wordml/cid" xmlns:w16="http://schemas.microsoft.com/office/word/2018/wordml" xmlns:w16se="http://schemas.microsoft.com/office/word/2015/wordml/symex" xmlns:wpg="http://schemas.microsoft.com/office/word/2010/wordprocessingGroup" xmlns:wpi="http://schemas.microsoft.com/office/word/2010/wordprocessingInk" xmlns:wne="http://schemas.microsoft.com/office/word/2006/wordml" xmlns:wps="http://schemas.microsoft.com/office/word/2010/wordprocessingShape" mc:Ignorable="w14 w15 w16se w16cid w16 w16cex wp14">
   <w:abstractNum w:abstractNumId="0" w15:restartNumberingAfterBreak="0">
     <w:nsid w:val="FFFFFFFB"/>
     <w:multiLevelType w:val="multilevel"/>
@@ -15426,7 +15588,7 @@
 </file>
 
 <file path=word/people.xml><?xml version="1.0" encoding="utf-8"?>
-<w15:people xmlns:wpc="http://schemas.microsoft.com/office/word/2010/wordprocessingCanvas" xmlns:cx="http://schemas.microsoft.com/office/drawing/2014/chartex" xmlns:cx1="http://schemas.microsoft.com/office/drawing/2015/9/8/chartex" xmlns:cx2="http://schemas.microsoft.com/office/drawing/2015/10/21/chartex" xmlns:cx3="http://schemas.microsoft.com/office/drawing/2016/5/9/chartex" xmlns:cx4="http://schemas.microsoft.com/office/drawing/2016/5/10/chartex" xmlns:cx5="http://schemas.microsoft.com/office/drawing/2016/5/11/chartex" xmlns:cx6="http://schemas.microsoft.com/office/drawing/2016/5/12/chartex" xmlns:cx7="http://schemas.microsoft.com/office/drawing/2016/5/13/chartex" xmlns:cx8="http://schemas.microsoft.com/office/drawing/2016/5/14/chartex" xmlns:mc="http://schemas.openxmlformats.org/markup-compatibility/2006" xmlns:aink="http://schemas.microsoft.com/office/drawing/2016/ink" xmlns:am3d="http://schemas.microsoft.com/office/drawing/2017/model3d" xmlns:o="urn:schemas-microsoft-com:office:office" xmlns:r="http://schemas.openxmlformats.org/officeDocument/2006/relationships" xmlns:m="http://schemas.openxmlformats.org/officeDocument/2006/math" xmlns:v="urn:schemas-microsoft-com:vml" xmlns:wp14="http://schemas.microsoft.com/office/word/2010/wordprocessingDrawing" xmlns:wp="http://schemas.openxmlformats.org/drawingml/2006/wordprocessingDrawing" xmlns:w10="urn:schemas-microsoft-com:office:word" xmlns:w="http://schemas.openxmlformats.org/wordprocessingml/2006/main" xmlns:w14="http://schemas.microsoft.com/office/word/2010/wordml" xmlns:w15="http://schemas.microsoft.com/office/word/2012/wordml" xmlns:w16cid="http://schemas.microsoft.com/office/word/2016/wordml/cid" xmlns:w16se="http://schemas.microsoft.com/office/word/2015/wordml/symex" xmlns:wpg="http://schemas.microsoft.com/office/word/2010/wordprocessingGroup" xmlns:wpi="http://schemas.microsoft.com/office/word/2010/wordprocessingInk" xmlns:wne="http://schemas.microsoft.com/office/word/2006/wordml" xmlns:wps="http://schemas.microsoft.com/office/word/2010/wordprocessingShape" mc:Ignorable="w14 w15 w16se w16cid wp14">
+<w15:people xmlns:wpc="http://schemas.microsoft.com/office/word/2010/wordprocessingCanvas" xmlns:cx="http://schemas.microsoft.com/office/drawing/2014/chartex" xmlns:cx1="http://schemas.microsoft.com/office/drawing/2015/9/8/chartex" xmlns:cx2="http://schemas.microsoft.com/office/drawing/2015/10/21/chartex" xmlns:cx3="http://schemas.microsoft.com/office/drawing/2016/5/9/chartex" xmlns:cx4="http://schemas.microsoft.com/office/drawing/2016/5/10/chartex" xmlns:cx5="http://schemas.microsoft.com/office/drawing/2016/5/11/chartex" xmlns:cx6="http://schemas.microsoft.com/office/drawing/2016/5/12/chartex" xmlns:cx7="http://schemas.microsoft.com/office/drawing/2016/5/13/chartex" xmlns:cx8="http://schemas.microsoft.com/office/drawing/2016/5/14/chartex" xmlns:mc="http://schemas.openxmlformats.org/markup-compatibility/2006" xmlns:aink="http://schemas.microsoft.com/office/drawing/2016/ink" xmlns:am3d="http://schemas.microsoft.com/office/drawing/2017/model3d" xmlns:o="urn:schemas-microsoft-com:office:office" xmlns:r="http://schemas.openxmlformats.org/officeDocument/2006/relationships" xmlns:m="http://schemas.openxmlformats.org/officeDocument/2006/math" xmlns:v="urn:schemas-microsoft-com:vml" xmlns:wp14="http://schemas.microsoft.com/office/word/2010/wordprocessingDrawing" xmlns:wp="http://schemas.openxmlformats.org/drawingml/2006/wordprocessingDrawing" xmlns:w10="urn:schemas-microsoft-com:office:word" xmlns:w="http://schemas.openxmlformats.org/wordprocessingml/2006/main" xmlns:w14="http://schemas.microsoft.com/office/word/2010/wordml" xmlns:w15="http://schemas.microsoft.com/office/word/2012/wordml" xmlns:w16cex="http://schemas.microsoft.com/office/word/2018/wordml/cex" xmlns:w16cid="http://schemas.microsoft.com/office/word/2016/wordml/cid" xmlns:w16="http://schemas.microsoft.com/office/word/2018/wordml" xmlns:w16se="http://schemas.microsoft.com/office/word/2015/wordml/symex" xmlns:wpg="http://schemas.microsoft.com/office/word/2010/wordprocessingGroup" xmlns:wpi="http://schemas.microsoft.com/office/word/2010/wordprocessingInk" xmlns:wne="http://schemas.microsoft.com/office/word/2006/wordml" xmlns:wps="http://schemas.microsoft.com/office/word/2010/wordprocessingShape" mc:Ignorable="w14 w15 w16se w16cid w16 w16cex wp14">
   <w15:person w15:author="Jonathan Roman">
     <w15:presenceInfo w15:providerId="Windows Live" w15:userId="3eb3d1642d8adc84"/>
   </w15:person>
@@ -15437,7 +15599,7 @@
 </file>
 
 <file path=word/styles.xml><?xml version="1.0" encoding="utf-8"?>
-<w:styles xmlns:mc="http://schemas.openxmlformats.org/markup-compatibility/2006" xmlns:r="http://schemas.openxmlformats.org/officeDocument/2006/relationships" xmlns:w="http://schemas.openxmlformats.org/wordprocessingml/2006/main" xmlns:w14="http://schemas.microsoft.com/office/word/2010/wordml" xmlns:w15="http://schemas.microsoft.com/office/word/2012/wordml" xmlns:w16cid="http://schemas.microsoft.com/office/word/2016/wordml/cid" xmlns:w16se="http://schemas.microsoft.com/office/word/2015/wordml/symex" mc:Ignorable="w14 w15 w16se w16cid">
+<w:styles xmlns:mc="http://schemas.openxmlformats.org/markup-compatibility/2006" xmlns:r="http://schemas.openxmlformats.org/officeDocument/2006/relationships" xmlns:w="http://schemas.openxmlformats.org/wordprocessingml/2006/main" xmlns:w14="http://schemas.microsoft.com/office/word/2010/wordml" xmlns:w15="http://schemas.microsoft.com/office/word/2012/wordml" xmlns:w16cex="http://schemas.microsoft.com/office/word/2018/wordml/cex" xmlns:w16cid="http://schemas.microsoft.com/office/word/2016/wordml/cid" xmlns:w16="http://schemas.microsoft.com/office/word/2018/wordml" xmlns:w16se="http://schemas.microsoft.com/office/word/2015/wordml/symex" mc:Ignorable="w14 w15 w16se w16cid w16 w16cex">
   <w:docDefaults>
     <w:rPrDefault>
       <w:rPr>
@@ -17034,21 +17196,12 @@
 </file>
 
 <file path=customXml/item1.xml><?xml version="1.0" encoding="utf-8"?>
-<?mso-contentType ?>
-<FormTemplates xmlns="http://schemas.microsoft.com/sharepoint/v3/contenttype/forms">
-  <Display>DocumentLibraryForm</Display>
-  <Edit>DocumentLibraryForm</Edit>
-  <New>DocumentLibraryForm</New>
-</FormTemplates>
-</file>
-
-<file path=customXml/item2.xml><?xml version="1.0" encoding="utf-8"?>
 <p:properties xmlns:p="http://schemas.microsoft.com/office/2006/metadata/properties" xmlns:xsi="http://www.w3.org/2001/XMLSchema-instance" xmlns:pc="http://schemas.microsoft.com/office/infopath/2007/PartnerControls">
   <documentManagement/>
 </p:properties>
 </file>
 
-<file path=customXml/item3.xml><?xml version="1.0" encoding="utf-8"?>
+<file path=customXml/item2.xml><?xml version="1.0" encoding="utf-8"?>
 <ct:contentTypeSchema xmlns:ct="http://schemas.microsoft.com/office/2006/metadata/contentType" xmlns:ma="http://schemas.microsoft.com/office/2006/metadata/properties/metaAttributes" ct:_="" ma:_="" ma:contentTypeName="Document" ma:contentTypeID="0x0101006746E99376B77945BDBDEDF334809E4C" ma:contentTypeVersion="4" ma:contentTypeDescription="Create a new document." ma:contentTypeScope="" ma:versionID="58e26180c18d7120da187a40396786b9">
   <xsd:schema xmlns:xsd="http://www.w3.org/2001/XMLSchema" xmlns:xs="http://www.w3.org/2001/XMLSchema" xmlns:p="http://schemas.microsoft.com/office/2006/metadata/properties" xmlns:ns3="72dce3d1-2c8f-438e-a961-01521f76d788" targetNamespace="http://schemas.microsoft.com/office/2006/metadata/properties" ma:root="true" ma:fieldsID="2e4218cba28f0bdf91f1e993b750d926" ns3:_="">
     <xsd:import namespace="72dce3d1-2c8f-438e-a961-01521f76d788"/>
@@ -17194,19 +17347,20 @@
 </ct:contentTypeSchema>
 </file>
 
+<file path=customXml/item3.xml><?xml version="1.0" encoding="utf-8"?>
+<?mso-contentType ?>
+<FormTemplates xmlns="http://schemas.microsoft.com/sharepoint/v3/contenttype/forms">
+  <Display>DocumentLibraryForm</Display>
+  <Edit>DocumentLibraryForm</Edit>
+  <New>DocumentLibraryForm</New>
+</FormTemplates>
+</file>
+
 <file path=customXml/item4.xml><?xml version="1.0" encoding="utf-8"?>
 <b:Sources xmlns:b="http://schemas.openxmlformats.org/officeDocument/2006/bibliography" xmlns="http://schemas.openxmlformats.org/officeDocument/2006/bibliography" SelectedStyle="/APASixthEditionOfficeOnline.xsl" StyleName="APA" Version="6"/>
 </file>
 
 <file path=customXml/itemProps1.xml><?xml version="1.0" encoding="utf-8"?>
-<ds:datastoreItem xmlns:ds="http://schemas.openxmlformats.org/officeDocument/2006/customXml" ds:itemID="{91EA8238-CF19-4D8C-9B34-E7B5B250DF9C}">
-  <ds:schemaRefs>
-    <ds:schemaRef ds:uri="http://schemas.microsoft.com/sharepoint/v3/contenttype/forms"/>
-  </ds:schemaRefs>
-</ds:datastoreItem>
-</file>
-
-<file path=customXml/itemProps2.xml><?xml version="1.0" encoding="utf-8"?>
 <ds:datastoreItem xmlns:ds="http://schemas.openxmlformats.org/officeDocument/2006/customXml" ds:itemID="{9309B550-9F05-434A-A7D6-5821D689AFBA}">
   <ds:schemaRefs>
     <ds:schemaRef ds:uri="http://schemas.microsoft.com/office/2006/metadata/properties"/>
@@ -17215,7 +17369,7 @@
 </ds:datastoreItem>
 </file>
 
-<file path=customXml/itemProps3.xml><?xml version="1.0" encoding="utf-8"?>
+<file path=customXml/itemProps2.xml><?xml version="1.0" encoding="utf-8"?>
 <ds:datastoreItem xmlns:ds="http://schemas.openxmlformats.org/officeDocument/2006/customXml" ds:itemID="{6F987438-80AC-4DDA-98EF-D209D80EB81B}">
   <ds:schemaRefs>
     <ds:schemaRef ds:uri="http://schemas.microsoft.com/office/2006/metadata/contentType"/>
@@ -17233,8 +17387,16 @@
 </ds:datastoreItem>
 </file>
 
+<file path=customXml/itemProps3.xml><?xml version="1.0" encoding="utf-8"?>
+<ds:datastoreItem xmlns:ds="http://schemas.openxmlformats.org/officeDocument/2006/customXml" ds:itemID="{91EA8238-CF19-4D8C-9B34-E7B5B250DF9C}">
+  <ds:schemaRefs>
+    <ds:schemaRef ds:uri="http://schemas.microsoft.com/sharepoint/v3/contenttype/forms"/>
+  </ds:schemaRefs>
+</ds:datastoreItem>
+</file>
+
 <file path=customXml/itemProps4.xml><?xml version="1.0" encoding="utf-8"?>
-<ds:datastoreItem xmlns:ds="http://schemas.openxmlformats.org/officeDocument/2006/customXml" ds:itemID="{EDAEA5A2-F83E-4410-92DD-8A6F2E949CFA}">
+<ds:datastoreItem xmlns:ds="http://schemas.openxmlformats.org/officeDocument/2006/customXml" ds:itemID="{64916731-4EF6-4B9B-A779-4647B6A581C5}">
   <ds:schemaRefs>
     <ds:schemaRef ds:uri="http://schemas.openxmlformats.org/officeDocument/2006/bibliography"/>
   </ds:schemaRefs>

</xml_diff>

<commit_message>
Resolved all comments - Final Upload
</commit_message>
<xml_diff>
--- a/TestPlan_StephanieMedina_v3.docx
+++ b/TestPlan_StephanieMedina_v3.docx
@@ -1,6 +1,6 @@
 
 <file path=word/document.xml><?xml version="1.0" encoding="utf-8"?>
-<w:document xmlns:wpc="http://schemas.microsoft.com/office/word/2010/wordprocessingCanvas" xmlns:cx="http://schemas.microsoft.com/office/drawing/2014/chartex" xmlns:cx1="http://schemas.microsoft.com/office/drawing/2015/9/8/chartex" xmlns:cx2="http://schemas.microsoft.com/office/drawing/2015/10/21/chartex" xmlns:cx3="http://schemas.microsoft.com/office/drawing/2016/5/9/chartex" xmlns:cx4="http://schemas.microsoft.com/office/drawing/2016/5/10/chartex" xmlns:cx5="http://schemas.microsoft.com/office/drawing/2016/5/11/chartex" xmlns:cx6="http://schemas.microsoft.com/office/drawing/2016/5/12/chartex" xmlns:cx7="http://schemas.microsoft.com/office/drawing/2016/5/13/chartex" xmlns:cx8="http://schemas.microsoft.com/office/drawing/2016/5/14/chartex" xmlns:mc="http://schemas.openxmlformats.org/markup-compatibility/2006" xmlns:aink="http://schemas.microsoft.com/office/drawing/2016/ink" xmlns:am3d="http://schemas.microsoft.com/office/drawing/2017/model3d" xmlns:o="urn:schemas-microsoft-com:office:office" xmlns:r="http://schemas.openxmlformats.org/officeDocument/2006/relationships" xmlns:m="http://schemas.openxmlformats.org/officeDocument/2006/math" xmlns:v="urn:schemas-microsoft-com:vml" xmlns:wp14="http://schemas.microsoft.com/office/word/2010/wordprocessingDrawing" xmlns:wp="http://schemas.openxmlformats.org/drawingml/2006/wordprocessingDrawing" xmlns:w10="urn:schemas-microsoft-com:office:word" xmlns:w="http://schemas.openxmlformats.org/wordprocessingml/2006/main" xmlns:w14="http://schemas.microsoft.com/office/word/2010/wordml" xmlns:w15="http://schemas.microsoft.com/office/word/2012/wordml" xmlns:w16cex="http://schemas.microsoft.com/office/word/2018/wordml/cex" xmlns:w16cid="http://schemas.microsoft.com/office/word/2016/wordml/cid" xmlns:w16="http://schemas.microsoft.com/office/word/2018/wordml" xmlns:w16se="http://schemas.microsoft.com/office/word/2015/wordml/symex" xmlns:wpg="http://schemas.microsoft.com/office/word/2010/wordprocessingGroup" xmlns:wpi="http://schemas.microsoft.com/office/word/2010/wordprocessingInk" xmlns:wne="http://schemas.microsoft.com/office/word/2006/wordml" xmlns:wps="http://schemas.microsoft.com/office/word/2010/wordprocessingShape" mc:Ignorable="w14 w15 w16se w16cid w16 w16cex wp14">
+<w:document xmlns:wpc="http://schemas.microsoft.com/office/word/2010/wordprocessingCanvas" xmlns:cx="http://schemas.microsoft.com/office/drawing/2014/chartex" xmlns:cx1="http://schemas.microsoft.com/office/drawing/2015/9/8/chartex" xmlns:cx2="http://schemas.microsoft.com/office/drawing/2015/10/21/chartex" xmlns:cx3="http://schemas.microsoft.com/office/drawing/2016/5/9/chartex" xmlns:cx4="http://schemas.microsoft.com/office/drawing/2016/5/10/chartex" xmlns:cx5="http://schemas.microsoft.com/office/drawing/2016/5/11/chartex" xmlns:cx6="http://schemas.microsoft.com/office/drawing/2016/5/12/chartex" xmlns:cx7="http://schemas.microsoft.com/office/drawing/2016/5/13/chartex" xmlns:cx8="http://schemas.microsoft.com/office/drawing/2016/5/14/chartex" xmlns:mc="http://schemas.openxmlformats.org/markup-compatibility/2006" xmlns:aink="http://schemas.microsoft.com/office/drawing/2016/ink" xmlns:am3d="http://schemas.microsoft.com/office/drawing/2017/model3d" xmlns:o="urn:schemas-microsoft-com:office:office" xmlns:r="http://schemas.openxmlformats.org/officeDocument/2006/relationships" xmlns:m="http://schemas.openxmlformats.org/officeDocument/2006/math" xmlns:v="urn:schemas-microsoft-com:vml" xmlns:wp14="http://schemas.microsoft.com/office/word/2010/wordprocessingDrawing" xmlns:wp="http://schemas.openxmlformats.org/drawingml/2006/wordprocessingDrawing" xmlns:w10="urn:schemas-microsoft-com:office:word" xmlns:w="http://schemas.openxmlformats.org/wordprocessingml/2006/main" xmlns:w14="http://schemas.microsoft.com/office/word/2010/wordml" xmlns:w15="http://schemas.microsoft.com/office/word/2012/wordml" xmlns:w16cid="http://schemas.microsoft.com/office/word/2016/wordml/cid" xmlns:w16se="http://schemas.microsoft.com/office/word/2015/wordml/symex" xmlns:wpg="http://schemas.microsoft.com/office/word/2010/wordprocessingGroup" xmlns:wpi="http://schemas.microsoft.com/office/word/2010/wordprocessingInk" xmlns:wne="http://schemas.microsoft.com/office/word/2006/wordml" xmlns:wps="http://schemas.microsoft.com/office/word/2010/wordprocessingShape" mc:Ignorable="w14 w15 w16se w16cid wp14">
   <w:body>
     <w:p>
       <w:pPr>
@@ -42,7 +42,6 @@
           <w:color w:val="000000"/>
         </w:rPr>
       </w:pPr>
-      <w:commentRangeStart w:id="0"/>
       <w:r>
         <w:t>04/</w:t>
       </w:r>
@@ -51,86 +50,77 @@
       </w:r>
       <w:r>
         <w:t>/2020</w:t>
-      </w:r>
-      <w:commentRangeEnd w:id="0"/>
-      <w:r>
-        <w:rPr>
-          <w:rStyle w:val="CommentReference"/>
-          <w:rFonts w:ascii="Times New Roman" w:hAnsi="Times New Roman"/>
-          <w:b w:val="0"/>
-        </w:rPr>
-        <w:commentReference w:id="0"/>
       </w:r>
     </w:p>
     <w:p>
       <w:pPr>
         <w:pStyle w:val="DocControlHeading"/>
         <w:sectPr>
-          <w:headerReference w:type="default" r:id="rId15"/>
-          <w:footerReference w:type="default" r:id="rId16"/>
+          <w:headerReference w:type="default" r:id="rId11"/>
+          <w:footerReference w:type="default" r:id="rId12"/>
           <w:pgSz w:w="12240" w:h="15840" w:code="1"/>
           <w:pgMar w:top="1440" w:right="1440" w:bottom="1440" w:left="1800" w:header="720" w:footer="720" w:gutter="0"/>
           <w:pgNumType w:fmt="lowerRoman"/>
           <w:cols w:space="720"/>
         </w:sectPr>
       </w:pPr>
-      <w:bookmarkStart w:id="1" w:name="_Toc461626763"/>
-      <w:bookmarkStart w:id="2" w:name="_Toc461628993"/>
-      <w:bookmarkStart w:id="3" w:name="_Toc461632035"/>
+      <w:bookmarkStart w:id="0" w:name="_Toc461626763"/>
+      <w:bookmarkStart w:id="1" w:name="_Toc461628993"/>
+      <w:bookmarkStart w:id="2" w:name="_Toc461632035"/>
     </w:p>
     <w:p>
       <w:pPr>
         <w:pStyle w:val="DocControlHeading"/>
       </w:pPr>
-      <w:bookmarkStart w:id="4" w:name="_Toc38556060"/>
+      <w:bookmarkStart w:id="3" w:name="_Toc38556060"/>
       <w:r>
         <w:lastRenderedPageBreak/>
         <w:t>Document Control</w:t>
       </w:r>
+      <w:bookmarkEnd w:id="0"/>
       <w:bookmarkEnd w:id="1"/>
       <w:bookmarkEnd w:id="2"/>
       <w:bookmarkEnd w:id="3"/>
+    </w:p>
+    <w:p>
+      <w:pPr>
+        <w:pStyle w:val="DocControlHeading2"/>
+      </w:pPr>
+      <w:bookmarkStart w:id="4" w:name="_Toc461626764"/>
+      <w:bookmarkStart w:id="5" w:name="_Toc461628994"/>
+      <w:bookmarkStart w:id="6" w:name="_Toc461632036"/>
+      <w:bookmarkStart w:id="7" w:name="_Toc38556061"/>
+      <w:r>
+        <w:t>Approval</w:t>
+      </w:r>
       <w:bookmarkEnd w:id="4"/>
-    </w:p>
-    <w:p>
-      <w:pPr>
-        <w:pStyle w:val="DocControlHeading2"/>
-      </w:pPr>
-      <w:bookmarkStart w:id="5" w:name="_Toc461626764"/>
-      <w:bookmarkStart w:id="6" w:name="_Toc461628994"/>
-      <w:bookmarkStart w:id="7" w:name="_Toc461632036"/>
-      <w:bookmarkStart w:id="8" w:name="_Toc38556061"/>
-      <w:r>
-        <w:t>Approval</w:t>
-      </w:r>
       <w:bookmarkEnd w:id="5"/>
       <w:bookmarkEnd w:id="6"/>
       <w:bookmarkEnd w:id="7"/>
+    </w:p>
+    <w:p>
+      <w:pPr>
+        <w:pStyle w:val="Paragraph"/>
+      </w:pPr>
+      <w:r>
+        <w:t>The Guidance Team and the customer shall approve this document.</w:t>
+      </w:r>
+    </w:p>
+    <w:p>
+      <w:pPr>
+        <w:pStyle w:val="DocControlHeading2"/>
+      </w:pPr>
+      <w:bookmarkStart w:id="8" w:name="_Toc461626765"/>
+      <w:bookmarkStart w:id="9" w:name="_Toc461628995"/>
+      <w:bookmarkStart w:id="10" w:name="_Toc461632037"/>
+      <w:bookmarkStart w:id="11" w:name="_Toc38556062"/>
+      <w:r>
+        <w:t>Document Change Control</w:t>
+      </w:r>
       <w:bookmarkEnd w:id="8"/>
-    </w:p>
-    <w:p>
-      <w:pPr>
-        <w:pStyle w:val="Paragraph"/>
-      </w:pPr>
-      <w:r>
-        <w:t>The Guidance Team and the customer shall approve this document.</w:t>
-      </w:r>
-    </w:p>
-    <w:p>
-      <w:pPr>
-        <w:pStyle w:val="DocControlHeading2"/>
-      </w:pPr>
-      <w:bookmarkStart w:id="9" w:name="_Toc461626765"/>
-      <w:bookmarkStart w:id="10" w:name="_Toc461628995"/>
-      <w:bookmarkStart w:id="11" w:name="_Toc461632037"/>
-      <w:bookmarkStart w:id="12" w:name="_Toc38556062"/>
-      <w:r>
-        <w:t>Document Change Control</w:t>
-      </w:r>
       <w:bookmarkEnd w:id="9"/>
       <w:bookmarkEnd w:id="10"/>
       <w:bookmarkEnd w:id="11"/>
-      <w:bookmarkEnd w:id="12"/>
     </w:p>
     <w:tbl>
       <w:tblPr>
@@ -194,7 +184,13 @@
           </w:tcPr>
           <w:p>
             <w:r>
-              <w:t>04/07/2020</w:t>
+              <w:t>04/</w:t>
+            </w:r>
+            <w:r>
+              <w:t>23</w:t>
+            </w:r>
+            <w:r>
+              <w:t>/2020</w:t>
             </w:r>
           </w:p>
         </w:tc>
@@ -243,7 +239,6 @@
             <w:tcW w:w="4428" w:type="dxa"/>
           </w:tcPr>
           <w:p>
-            <w:commentRangeStart w:id="13"/>
             <w:r>
               <w:t>04/</w:t>
             </w:r>
@@ -252,13 +247,6 @@
             </w:r>
             <w:r>
               <w:t>/2020</w:t>
-            </w:r>
-            <w:commentRangeEnd w:id="13"/>
-            <w:r>
-              <w:rPr>
-                <w:rStyle w:val="CommentReference"/>
-              </w:rPr>
-              <w:commentReference w:id="13"/>
             </w:r>
           </w:p>
         </w:tc>
@@ -307,16 +295,8 @@
             <w:tcW w:w="4428" w:type="dxa"/>
           </w:tcPr>
           <w:p>
-            <w:commentRangeStart w:id="14"/>
-            <w:r>
-              <w:t>04/14/2020</w:t>
-            </w:r>
-            <w:commentRangeEnd w:id="14"/>
-            <w:r>
-              <w:rPr>
-                <w:rStyle w:val="CommentReference"/>
-              </w:rPr>
-              <w:commentReference w:id="14"/>
+            <w:r>
+              <w:t>End date – 04/24/2020</w:t>
             </w:r>
           </w:p>
         </w:tc>
@@ -326,110 +306,110 @@
       <w:pPr>
         <w:pStyle w:val="DocControlHeading2"/>
       </w:pPr>
-      <w:bookmarkStart w:id="15" w:name="_Toc461626766"/>
-      <w:bookmarkStart w:id="16" w:name="_Toc461628996"/>
-      <w:bookmarkStart w:id="17" w:name="_Toc461632038"/>
-      <w:bookmarkStart w:id="18" w:name="_Toc38556063"/>
+      <w:bookmarkStart w:id="12" w:name="_Toc461626766"/>
+      <w:bookmarkStart w:id="13" w:name="_Toc461628996"/>
+      <w:bookmarkStart w:id="14" w:name="_Toc461632038"/>
+      <w:bookmarkStart w:id="15" w:name="_Toc38556063"/>
       <w:r>
         <w:t>Distribution List</w:t>
       </w:r>
+      <w:bookmarkEnd w:id="12"/>
+      <w:bookmarkEnd w:id="13"/>
+      <w:bookmarkEnd w:id="14"/>
       <w:bookmarkEnd w:id="15"/>
+    </w:p>
+    <w:p>
+      <w:pPr>
+        <w:pStyle w:val="Paragraph"/>
+      </w:pPr>
+      <w:r>
+        <w:t>This following list of people shall receive a copy of this document every time a new version of this document becomes available:</w:t>
+      </w:r>
+    </w:p>
+    <w:p>
+      <w:pPr>
+        <w:ind w:left="2160"/>
+      </w:pPr>
+      <w:r>
+        <w:t>Guidance Team Members:</w:t>
+      </w:r>
+    </w:p>
+    <w:p>
+      <w:pPr>
+        <w:ind w:left="2160"/>
+      </w:pPr>
+      <w:r>
+        <w:t>Steve Roach</w:t>
+      </w:r>
+    </w:p>
+    <w:p>
+      <w:pPr>
+        <w:ind w:left="2160"/>
+      </w:pPr>
+    </w:p>
+    <w:p>
+      <w:pPr>
+        <w:ind w:left="1440" w:firstLine="720"/>
+      </w:pPr>
+      <w:r>
+        <w:t xml:space="preserve">Customer: </w:t>
+      </w:r>
+    </w:p>
+    <w:p>
+      <w:pPr>
+        <w:ind w:left="1440" w:firstLine="720"/>
+      </w:pPr>
+      <w:r>
+        <w:tab/>
+      </w:r>
+    </w:p>
+    <w:p>
+      <w:pPr>
+        <w:ind w:left="1440" w:firstLine="720"/>
+      </w:pPr>
+      <w:r>
+        <w:t>Software Team Members:</w:t>
+      </w:r>
+    </w:p>
+    <w:p>
+      <w:pPr>
+        <w:ind w:left="1440" w:firstLine="720"/>
+      </w:pPr>
+      <w:r>
+        <w:t>Stephanie Medina</w:t>
+      </w:r>
+    </w:p>
+    <w:p>
+      <w:pPr>
+        <w:ind w:left="1440" w:firstLine="720"/>
+      </w:pPr>
+      <w:r>
+        <w:t>Raquel B. Gonzalez</w:t>
+      </w:r>
+    </w:p>
+    <w:p>
+      <w:pPr>
+        <w:ind w:left="1440" w:firstLine="720"/>
+      </w:pPr>
+      <w:r>
+        <w:t>Jonathan Roman</w:t>
+      </w:r>
+    </w:p>
+    <w:p>
+      <w:pPr>
+        <w:pStyle w:val="DocControlHeading2"/>
+      </w:pPr>
+      <w:bookmarkStart w:id="16" w:name="_Toc461626767"/>
+      <w:bookmarkStart w:id="17" w:name="_Toc461628997"/>
+      <w:bookmarkStart w:id="18" w:name="_Toc461632039"/>
+      <w:bookmarkStart w:id="19" w:name="_Toc38556064"/>
+      <w:r>
+        <w:t>Change Summary</w:t>
+      </w:r>
       <w:bookmarkEnd w:id="16"/>
       <w:bookmarkEnd w:id="17"/>
       <w:bookmarkEnd w:id="18"/>
-    </w:p>
-    <w:p>
-      <w:pPr>
-        <w:pStyle w:val="Paragraph"/>
-      </w:pPr>
-      <w:r>
-        <w:t>This following list of people shall receive a copy of this document every time a new version of this document becomes available:</w:t>
-      </w:r>
-    </w:p>
-    <w:p>
-      <w:pPr>
-        <w:ind w:left="2160"/>
-      </w:pPr>
-      <w:r>
-        <w:t>Guidance Team Members:</w:t>
-      </w:r>
-    </w:p>
-    <w:p>
-      <w:pPr>
-        <w:ind w:left="2160"/>
-      </w:pPr>
-      <w:r>
-        <w:t>Steve Roach</w:t>
-      </w:r>
-    </w:p>
-    <w:p>
-      <w:pPr>
-        <w:ind w:left="2160"/>
-      </w:pPr>
-    </w:p>
-    <w:p>
-      <w:pPr>
-        <w:ind w:left="1440" w:firstLine="720"/>
-      </w:pPr>
-      <w:r>
-        <w:t xml:space="preserve">Customer: </w:t>
-      </w:r>
-    </w:p>
-    <w:p>
-      <w:pPr>
-        <w:ind w:left="1440" w:firstLine="720"/>
-      </w:pPr>
-      <w:r>
-        <w:tab/>
-      </w:r>
-    </w:p>
-    <w:p>
-      <w:pPr>
-        <w:ind w:left="1440" w:firstLine="720"/>
-      </w:pPr>
-      <w:r>
-        <w:t>Software Team Members:</w:t>
-      </w:r>
-    </w:p>
-    <w:p>
-      <w:pPr>
-        <w:ind w:left="1440" w:firstLine="720"/>
-      </w:pPr>
-      <w:r>
-        <w:t>Stephanie Medina</w:t>
-      </w:r>
-    </w:p>
-    <w:p>
-      <w:pPr>
-        <w:ind w:left="1440" w:firstLine="720"/>
-      </w:pPr>
-      <w:r>
-        <w:t>Raquel B. Gonzalez</w:t>
-      </w:r>
-    </w:p>
-    <w:p>
-      <w:pPr>
-        <w:ind w:left="1440" w:firstLine="720"/>
-      </w:pPr>
-      <w:r>
-        <w:t>Jonathan Roman</w:t>
-      </w:r>
-    </w:p>
-    <w:p>
-      <w:pPr>
-        <w:pStyle w:val="DocControlHeading2"/>
-      </w:pPr>
-      <w:bookmarkStart w:id="19" w:name="_Toc461626767"/>
-      <w:bookmarkStart w:id="20" w:name="_Toc461628997"/>
-      <w:bookmarkStart w:id="21" w:name="_Toc461632039"/>
-      <w:bookmarkStart w:id="22" w:name="_Toc38556064"/>
-      <w:r>
-        <w:t>Change Summary</w:t>
-      </w:r>
       <w:bookmarkEnd w:id="19"/>
-      <w:bookmarkEnd w:id="20"/>
-      <w:bookmarkEnd w:id="21"/>
-      <w:bookmarkEnd w:id="22"/>
     </w:p>
     <w:p>
       <w:pPr>
@@ -5364,8 +5344,8 @@
     <w:p>
       <w:pPr>
         <w:sectPr>
-          <w:headerReference w:type="default" r:id="rId17"/>
-          <w:footerReference w:type="default" r:id="rId18"/>
+          <w:headerReference w:type="default" r:id="rId13"/>
+          <w:footerReference w:type="default" r:id="rId14"/>
           <w:pgSz w:w="12240" w:h="15840" w:code="1"/>
           <w:pgMar w:top="1440" w:right="1440" w:bottom="1440" w:left="1800" w:header="720" w:footer="720" w:gutter="0"/>
           <w:pgNumType w:fmt="lowerRoman"/>
@@ -5380,12 +5360,12 @@
       <w:pPr>
         <w:pStyle w:val="Heading1"/>
       </w:pPr>
-      <w:bookmarkStart w:id="23" w:name="_Toc38556065"/>
+      <w:bookmarkStart w:id="20" w:name="_Toc38556065"/>
       <w:r>
         <w:lastRenderedPageBreak/>
         <w:t>Introduction</w:t>
       </w:r>
-      <w:bookmarkEnd w:id="23"/>
+      <w:bookmarkEnd w:id="20"/>
     </w:p>
     <w:p>
       <w:pPr>
@@ -5408,11 +5388,11 @@
       <w:pPr>
         <w:pStyle w:val="Heading2"/>
       </w:pPr>
-      <w:bookmarkStart w:id="24" w:name="_Toc38556066"/>
+      <w:bookmarkStart w:id="21" w:name="_Toc38556066"/>
       <w:r>
         <w:t>Purpose</w:t>
       </w:r>
-      <w:bookmarkEnd w:id="24"/>
+      <w:bookmarkEnd w:id="21"/>
     </w:p>
     <w:p>
       <w:r>
@@ -5432,11 +5412,11 @@
       <w:pPr>
         <w:pStyle w:val="Heading2"/>
       </w:pPr>
-      <w:bookmarkStart w:id="25" w:name="_Toc38556067"/>
+      <w:bookmarkStart w:id="22" w:name="_Toc38556067"/>
       <w:r>
         <w:t>Scope</w:t>
       </w:r>
-      <w:bookmarkEnd w:id="25"/>
+      <w:bookmarkEnd w:id="22"/>
     </w:p>
     <w:p>
       <w:r>
@@ -5465,11 +5445,11 @@
       <w:pPr>
         <w:pStyle w:val="Heading2"/>
       </w:pPr>
-      <w:bookmarkStart w:id="26" w:name="_Toc38556068"/>
+      <w:bookmarkStart w:id="23" w:name="_Toc38556068"/>
       <w:r>
         <w:t>System Overview</w:t>
       </w:r>
-      <w:bookmarkEnd w:id="26"/>
+      <w:bookmarkEnd w:id="23"/>
     </w:p>
     <w:p>
       <w:r>
@@ -5493,15 +5473,7 @@
     <w:p>
       <w:r>
         <w:tab/>
-        <w:t>&lt;DATABASE name='</w:t>
-      </w:r>
-      <w:proofErr w:type="spellStart"/>
-      <w:r>
-        <w:t>databasename</w:t>
-      </w:r>
-      <w:proofErr w:type="spellEnd"/>
-      <w:r>
-        <w:t>'&gt;</w:t>
+        <w:t>&lt;DATABASE name='databasename'&gt;</w:t>
       </w:r>
     </w:p>
     <w:p>
@@ -5510,15 +5482,7 @@
       </w:r>
       <w:r>
         <w:tab/>
-        <w:t>&lt;TABLE name='</w:t>
-      </w:r>
-      <w:proofErr w:type="spellStart"/>
-      <w:r>
-        <w:t>tablename</w:t>
-      </w:r>
-      <w:proofErr w:type="spellEnd"/>
-      <w:r>
-        <w:t>'&gt;</w:t>
+        <w:t>&lt;TABLE name='tablename'&gt;</w:t>
       </w:r>
     </w:p>
     <w:p>
@@ -5530,23 +5494,7 @@
       </w:r>
       <w:r>
         <w:tab/>
-        <w:t>&lt;COLUMN name='</w:t>
-      </w:r>
-      <w:proofErr w:type="spellStart"/>
-      <w:r>
-        <w:t>columnname</w:t>
-      </w:r>
-      <w:proofErr w:type="spellEnd"/>
-      <w:r>
-        <w:t>' type='</w:t>
-      </w:r>
-      <w:proofErr w:type="spellStart"/>
-      <w:r>
-        <w:t>columntype</w:t>
-      </w:r>
-      <w:proofErr w:type="spellEnd"/>
-      <w:r>
-        <w:t>'/&gt;</w:t>
+        <w:t>&lt;COLUMN name='columnname' type='columntype'/&gt;</w:t>
       </w:r>
     </w:p>
     <w:p>
@@ -5600,15 +5548,7 @@
     <w:p>
       <w:r>
         <w:tab/>
-        <w:t>&lt;DATABASE name='</w:t>
-      </w:r>
-      <w:proofErr w:type="spellStart"/>
-      <w:r>
-        <w:t>databasename</w:t>
-      </w:r>
-      <w:proofErr w:type="spellEnd"/>
-      <w:r>
-        <w:t>'&gt;</w:t>
+        <w:t>&lt;DATABASE name='databasename'&gt;</w:t>
       </w:r>
     </w:p>
     <w:p>
@@ -5617,15 +5557,7 @@
       </w:r>
       <w:r>
         <w:tab/>
-        <w:t>&lt;TABLE name='</w:t>
-      </w:r>
-      <w:proofErr w:type="spellStart"/>
-      <w:r>
-        <w:t>tablename</w:t>
-      </w:r>
-      <w:proofErr w:type="spellEnd"/>
-      <w:r>
-        <w:t>'&gt;</w:t>
+        <w:t>&lt;TABLE name='tablename'&gt;</w:t>
       </w:r>
     </w:p>
     <w:p>
@@ -5652,23 +5584,7 @@
       </w:r>
       <w:r>
         <w:tab/>
-        <w:t>&lt;</w:t>
-      </w:r>
-      <w:proofErr w:type="spellStart"/>
-      <w:r>
-        <w:t>columnname</w:t>
-      </w:r>
-      <w:proofErr w:type="spellEnd"/>
-      <w:r>
-        <w:t>&gt; value &lt;/</w:t>
-      </w:r>
-      <w:proofErr w:type="spellStart"/>
-      <w:r>
-        <w:t>columnname</w:t>
-      </w:r>
-      <w:proofErr w:type="spellEnd"/>
-      <w:r>
-        <w:t>&gt;</w:t>
+        <w:t>&lt;columnname&gt; value &lt;/columnname&gt;</w:t>
       </w:r>
     </w:p>
     <w:p>
@@ -5746,13 +5662,8 @@
         <w:t>yyyy</w:t>
       </w:r>
       <w:proofErr w:type="spellEnd"/>
-      <w:proofErr w:type="gramStart"/>
-      <w:r>
-        <w:t>'  author</w:t>
-      </w:r>
-      <w:proofErr w:type="gramEnd"/>
-      <w:r>
-        <w:t>='</w:t>
+      <w:r>
+        <w:t>'  author='</w:t>
       </w:r>
       <w:proofErr w:type="spellStart"/>
       <w:r>
@@ -5931,11 +5842,11 @@
       <w:pPr>
         <w:pStyle w:val="Heading2"/>
       </w:pPr>
-      <w:bookmarkStart w:id="27" w:name="_Toc38556069"/>
+      <w:bookmarkStart w:id="24" w:name="_Toc38556069"/>
       <w:r>
         <w:t>Suspension and Exit Criteria</w:t>
       </w:r>
-      <w:bookmarkEnd w:id="27"/>
+      <w:bookmarkEnd w:id="24"/>
     </w:p>
     <w:p>
       <w:r>
@@ -5958,14 +5869,14 @@
       <w:pPr>
         <w:pStyle w:val="Heading2"/>
       </w:pPr>
-      <w:bookmarkStart w:id="28" w:name="_Toc38556070"/>
+      <w:bookmarkStart w:id="25" w:name="_Toc38556070"/>
       <w:r>
         <w:t>Document</w:t>
       </w:r>
       <w:r>
         <w:t xml:space="preserve"> Overview</w:t>
       </w:r>
-      <w:bookmarkEnd w:id="28"/>
+      <w:bookmarkEnd w:id="25"/>
     </w:p>
     <w:p>
       <w:pPr>
@@ -6109,14 +6020,7 @@
         </w:numPr>
       </w:pPr>
       <w:r>
-        <w:rPr>
-          <w:i/>
-          <w:iCs/>
-        </w:rPr>
-        <w:t>Other Sections:</w:t>
-      </w:r>
-      <w:r>
-        <w:t xml:space="preserve"> not applicable for this scenario</w:t>
+        <w:t>Appendix: further details for expected output and/or visuals needed for the sections in this document</w:t>
       </w:r>
       <w:r>
         <w:t>.</w:t>
@@ -6124,27 +6028,13 @@
     </w:p>
     <w:p>
       <w:pPr>
-        <w:numPr>
-          <w:ilvl w:val="0"/>
-          <w:numId w:val="16"/>
-        </w:numPr>
-      </w:pPr>
-      <w:r>
-        <w:t>Appendix: further details for expected output and/or visuals needed for the sections in this document</w:t>
-      </w:r>
-      <w:r>
-        <w:t>.</w:t>
-      </w:r>
-    </w:p>
-    <w:p>
-      <w:pPr>
         <w:pStyle w:val="Heading2"/>
       </w:pPr>
-      <w:bookmarkStart w:id="29" w:name="_Toc38556071"/>
+      <w:bookmarkStart w:id="26" w:name="_Toc38556071"/>
       <w:r>
         <w:t>References</w:t>
       </w:r>
-      <w:bookmarkEnd w:id="29"/>
+      <w:bookmarkEnd w:id="26"/>
     </w:p>
     <w:p>
       <w:pPr>
@@ -6167,7 +6057,7 @@
         </w:rPr>
         <w:t xml:space="preserve">CS5387. (2020, April 5). CS5387/testplangroup3-team4. Retrieved from </w:t>
       </w:r>
-      <w:hyperlink r:id="rId19" w:history="1">
+      <w:hyperlink r:id="rId15" w:history="1">
         <w:r>
           <w:rPr>
             <w:rStyle w:val="Hyperlink"/>
@@ -6195,186 +6085,186 @@
         <w:pStyle w:val="Heading1"/>
         <w:pageBreakBefore w:val="0"/>
       </w:pPr>
-      <w:bookmarkStart w:id="30" w:name="_Toc227033591"/>
+      <w:bookmarkStart w:id="27" w:name="_Toc227033591"/>
       <w:r>
         <w:br w:type="page"/>
       </w:r>
-      <w:bookmarkStart w:id="31" w:name="_Toc38556072"/>
+      <w:bookmarkStart w:id="28" w:name="_Toc38556072"/>
       <w:r>
         <w:lastRenderedPageBreak/>
         <w:t>Test Items and Features</w:t>
       </w:r>
+      <w:bookmarkEnd w:id="27"/>
+      <w:bookmarkEnd w:id="28"/>
+    </w:p>
+    <w:p>
+      <w:pPr>
+        <w:pStyle w:val="Heading2"/>
+      </w:pPr>
+      <w:bookmarkStart w:id="29" w:name="_Toc38556073"/>
+      <w:r>
+        <w:t>Edit Menu</w:t>
+      </w:r>
+      <w:bookmarkEnd w:id="29"/>
+      <w:r>
+        <w:t xml:space="preserve"> </w:t>
+      </w:r>
+    </w:p>
+    <w:p>
+      <w:r>
+        <w:t>This option allows the user to insert, delete, copy, paste, and undo. The</w:t>
+      </w:r>
+      <w:r>
+        <w:t xml:space="preserve"> edit option is one of the 4 options available in the menu </w:t>
+      </w:r>
+      <w:r>
+        <w:t>for the tool. The specific section where this option is available is in the data table display. Since the data that is being displayed is editable, that is why this option appears here.</w:t>
+      </w:r>
+      <w:r>
+        <w:t xml:space="preserve"> </w:t>
+      </w:r>
+    </w:p>
+    <w:p>
+      <w:pPr>
+        <w:pStyle w:val="Heading3"/>
+      </w:pPr>
+      <w:bookmarkStart w:id="30" w:name="_Toc38556074"/>
+      <w:r>
+        <w:t>Insert</w:t>
+      </w:r>
       <w:bookmarkEnd w:id="30"/>
+      <w:r>
+        <w:t xml:space="preserve"> </w:t>
+      </w:r>
+    </w:p>
+    <w:p>
+      <w:r>
+        <w:t xml:space="preserve">This option from the edit menu </w:t>
+      </w:r>
+      <w:r>
+        <w:t>is a row operation where all the rows are affected</w:t>
+      </w:r>
+      <w:r>
+        <w:t>.</w:t>
+      </w:r>
+    </w:p>
+    <w:p>
+      <w:pPr>
+        <w:pStyle w:val="Heading3"/>
+      </w:pPr>
+      <w:bookmarkStart w:id="31" w:name="_Toc38556075"/>
+      <w:r>
+        <w:t>Delete</w:t>
+      </w:r>
       <w:bookmarkEnd w:id="31"/>
     </w:p>
     <w:p>
-      <w:pPr>
-        <w:pStyle w:val="Heading2"/>
-      </w:pPr>
-      <w:bookmarkStart w:id="32" w:name="_Toc38556073"/>
-      <w:r>
-        <w:t>Edit Menu</w:t>
+      <w:r>
+        <w:t>This option from the edit menu is a row operation where all the rows are affected.</w:t>
+      </w:r>
+    </w:p>
+    <w:p>
+      <w:pPr>
+        <w:pStyle w:val="Heading3"/>
+      </w:pPr>
+      <w:bookmarkStart w:id="32" w:name="_Toc38556076"/>
+      <w:r>
+        <w:t>Copy</w:t>
       </w:r>
       <w:bookmarkEnd w:id="32"/>
+    </w:p>
+    <w:p>
+      <w:r>
+        <w:t>This option from the edit menu will allow the user to copy any column</w:t>
+      </w:r>
+      <w:r>
+        <w:t xml:space="preserve"> or row</w:t>
+      </w:r>
+      <w:r>
+        <w:t xml:space="preserve"> they select in order to </w:t>
+      </w:r>
+      <w:r>
+        <w:t>change the position of that column</w:t>
+      </w:r>
+      <w:r>
+        <w:t xml:space="preserve"> or row.</w:t>
+      </w:r>
+    </w:p>
+    <w:p>
+      <w:pPr>
+        <w:pStyle w:val="Heading3"/>
+      </w:pPr>
+      <w:bookmarkStart w:id="33" w:name="_Toc38556077"/>
+      <w:r>
+        <w:t>Paste</w:t>
+      </w:r>
+      <w:bookmarkEnd w:id="33"/>
+    </w:p>
+    <w:p>
+      <w:r>
+        <w:t>This option from the edit menu will allow the user to paste whatever they copied beforehand to wherever they selected.</w:t>
+      </w:r>
+    </w:p>
+    <w:p>
+      <w:pPr>
+        <w:pStyle w:val="Heading3"/>
+      </w:pPr>
+      <w:bookmarkStart w:id="34" w:name="_Toc38556078"/>
+      <w:r>
+        <w:t>Drag</w:t>
+      </w:r>
+      <w:r>
+        <w:t xml:space="preserve"> and Drop</w:t>
+      </w:r>
+      <w:bookmarkEnd w:id="34"/>
+    </w:p>
+    <w:p>
+      <w:r>
+        <w:t xml:space="preserve">An additional functionality where if the user does not want to copy and paste, they can drag and drop whatever </w:t>
+      </w:r>
+      <w:r>
+        <w:t xml:space="preserve">column </w:t>
+      </w:r>
+      <w:r>
+        <w:t>they want</w:t>
+      </w:r>
+      <w:r>
+        <w:t>.</w:t>
+      </w:r>
+    </w:p>
+    <w:p>
+      <w:pPr>
+        <w:pStyle w:val="Heading3"/>
+      </w:pPr>
+      <w:bookmarkStart w:id="35" w:name="_Toc38556079"/>
+      <w:r>
+        <w:t>Undo</w:t>
+      </w:r>
+      <w:bookmarkEnd w:id="35"/>
+    </w:p>
+    <w:p>
+      <w:r>
+        <w:t xml:space="preserve">This option from the edit menu is </w:t>
+      </w:r>
+      <w:r>
+        <w:t>any operation that affects the data. If a certain action affects the data, the user will be able to select undo in order to revert back.</w:t>
+      </w:r>
+    </w:p>
+    <w:p>
+      <w:pPr>
+        <w:pStyle w:val="Heading3"/>
+      </w:pPr>
+      <w:bookmarkStart w:id="36" w:name="_Toc38556080"/>
+      <w:r>
+        <w:t>Highlighting</w:t>
+      </w:r>
+      <w:bookmarkEnd w:id="36"/>
       <w:r>
         <w:t xml:space="preserve"> </w:t>
       </w:r>
     </w:p>
     <w:p>
       <w:r>
-        <w:t>This option allows the user to insert, delete, copy, paste, and undo. The</w:t>
-      </w:r>
-      <w:r>
-        <w:t xml:space="preserve"> edit option is one of the 4 options available in the menu </w:t>
-      </w:r>
-      <w:r>
-        <w:t>for the tool. The specific section where this option is available is in the data table display. Since the data that is being displayed is editable, that is why this option appears here.</w:t>
-      </w:r>
-      <w:r>
-        <w:t xml:space="preserve"> </w:t>
-      </w:r>
-    </w:p>
-    <w:p>
-      <w:pPr>
-        <w:pStyle w:val="Heading3"/>
-      </w:pPr>
-      <w:bookmarkStart w:id="33" w:name="_Toc38556074"/>
-      <w:r>
-        <w:t>Insert</w:t>
-      </w:r>
-      <w:bookmarkEnd w:id="33"/>
-      <w:r>
-        <w:t xml:space="preserve"> </w:t>
-      </w:r>
-    </w:p>
-    <w:p>
-      <w:r>
-        <w:t xml:space="preserve">This option from the edit menu </w:t>
-      </w:r>
-      <w:r>
-        <w:t>is a row operation where all the rows are affected</w:t>
-      </w:r>
-      <w:r>
-        <w:t>.</w:t>
-      </w:r>
-    </w:p>
-    <w:p>
-      <w:pPr>
-        <w:pStyle w:val="Heading3"/>
-      </w:pPr>
-      <w:bookmarkStart w:id="34" w:name="_Toc38556075"/>
-      <w:r>
-        <w:t>Delete</w:t>
-      </w:r>
-      <w:bookmarkEnd w:id="34"/>
-    </w:p>
-    <w:p>
-      <w:r>
-        <w:t>This option from the edit menu is a row operation where all the rows are affected.</w:t>
-      </w:r>
-    </w:p>
-    <w:p>
-      <w:pPr>
-        <w:pStyle w:val="Heading3"/>
-      </w:pPr>
-      <w:bookmarkStart w:id="35" w:name="_Toc38556076"/>
-      <w:r>
-        <w:t>Copy</w:t>
-      </w:r>
-      <w:bookmarkEnd w:id="35"/>
-    </w:p>
-    <w:p>
-      <w:r>
-        <w:t>This option from the edit menu will allow the user to copy any column</w:t>
-      </w:r>
-      <w:r>
-        <w:t xml:space="preserve"> or row</w:t>
-      </w:r>
-      <w:r>
-        <w:t xml:space="preserve"> they select in order to </w:t>
-      </w:r>
-      <w:r>
-        <w:t>change the position of that column</w:t>
-      </w:r>
-      <w:r>
-        <w:t xml:space="preserve"> or row.</w:t>
-      </w:r>
-    </w:p>
-    <w:p>
-      <w:pPr>
-        <w:pStyle w:val="Heading3"/>
-      </w:pPr>
-      <w:bookmarkStart w:id="36" w:name="_Toc38556077"/>
-      <w:r>
-        <w:t>Paste</w:t>
-      </w:r>
-      <w:bookmarkEnd w:id="36"/>
-    </w:p>
-    <w:p>
-      <w:r>
-        <w:t>This option from the edit menu will allow the user to paste whatever they copied beforehand to wherever they selected.</w:t>
-      </w:r>
-    </w:p>
-    <w:p>
-      <w:pPr>
-        <w:pStyle w:val="Heading3"/>
-      </w:pPr>
-      <w:bookmarkStart w:id="37" w:name="_Toc38556078"/>
-      <w:r>
-        <w:t>Drag</w:t>
-      </w:r>
-      <w:r>
-        <w:t xml:space="preserve"> and Drop</w:t>
-      </w:r>
-      <w:bookmarkEnd w:id="37"/>
-    </w:p>
-    <w:p>
-      <w:r>
-        <w:t xml:space="preserve">An additional functionality where if the user does not want to copy and paste, they can drag and drop whatever </w:t>
-      </w:r>
-      <w:r>
-        <w:t xml:space="preserve">column </w:t>
-      </w:r>
-      <w:r>
-        <w:t>they want</w:t>
-      </w:r>
-      <w:r>
-        <w:t>.</w:t>
-      </w:r>
-    </w:p>
-    <w:p>
-      <w:pPr>
-        <w:pStyle w:val="Heading3"/>
-      </w:pPr>
-      <w:bookmarkStart w:id="38" w:name="_Toc38556079"/>
-      <w:r>
-        <w:t>Undo</w:t>
-      </w:r>
-      <w:bookmarkEnd w:id="38"/>
-    </w:p>
-    <w:p>
-      <w:r>
-        <w:t xml:space="preserve">This option from the edit menu is </w:t>
-      </w:r>
-      <w:r>
-        <w:t>any operation that affects the data. If a certain action affects the data, the user will be able to select undo in order to revert back.</w:t>
-      </w:r>
-    </w:p>
-    <w:p>
-      <w:pPr>
-        <w:pStyle w:val="Heading3"/>
-      </w:pPr>
-      <w:bookmarkStart w:id="39" w:name="_Toc38556080"/>
-      <w:r>
-        <w:t>Highlighting</w:t>
-      </w:r>
-      <w:bookmarkEnd w:id="39"/>
-      <w:r>
-        <w:t xml:space="preserve"> </w:t>
-      </w:r>
-    </w:p>
-    <w:p>
-      <w:r>
         <w:t xml:space="preserve">For this functionality, duplicate rows will be highlighted in yellow and any fields that are violating field constraints that </w:t>
       </w:r>
       <w:r>
@@ -6385,12 +6275,12 @@
       <w:pPr>
         <w:pStyle w:val="Heading1"/>
       </w:pPr>
-      <w:bookmarkStart w:id="40" w:name="_Toc38556081"/>
+      <w:bookmarkStart w:id="37" w:name="_Toc38556081"/>
       <w:r>
         <w:lastRenderedPageBreak/>
         <w:t>Testing Approach</w:t>
       </w:r>
-      <w:bookmarkEnd w:id="40"/>
+      <w:bookmarkEnd w:id="37"/>
     </w:p>
     <w:p/>
     <w:p>
@@ -6455,11 +6345,11 @@
         <w:pStyle w:val="Caption"/>
         <w:keepNext/>
       </w:pPr>
-      <w:bookmarkStart w:id="41" w:name="_Ref234215049"/>
+      <w:bookmarkStart w:id="38" w:name="_Ref234215049"/>
       <w:r>
         <w:t>Table 1: Test Plan</w:t>
       </w:r>
-      <w:bookmarkEnd w:id="41"/>
+      <w:bookmarkEnd w:id="38"/>
     </w:p>
     <w:tbl>
       <w:tblPr>
@@ -7320,12 +7210,12 @@
       <w:pPr>
         <w:pStyle w:val="Heading1"/>
       </w:pPr>
-      <w:bookmarkStart w:id="42" w:name="_Toc38556082"/>
+      <w:bookmarkStart w:id="39" w:name="_Toc38556082"/>
       <w:r>
         <w:lastRenderedPageBreak/>
         <w:t>Test XX</w:t>
       </w:r>
-      <w:bookmarkEnd w:id="42"/>
+      <w:bookmarkEnd w:id="39"/>
     </w:p>
     <w:p>
       <w:r>
@@ -7386,14 +7276,14 @@
       <w:pPr>
         <w:pStyle w:val="Heading2"/>
       </w:pPr>
-      <w:bookmarkStart w:id="43" w:name="_Toc38556083"/>
+      <w:bookmarkStart w:id="40" w:name="_Toc38556083"/>
       <w:r>
         <w:t xml:space="preserve">Test </w:t>
       </w:r>
       <w:r>
         <w:t>Case 1</w:t>
       </w:r>
-      <w:bookmarkEnd w:id="43"/>
+      <w:bookmarkEnd w:id="40"/>
     </w:p>
     <w:p>
       <w:pPr>
@@ -7418,8 +7308,8 @@
     <w:p>
       <w:pPr>
         <w:sectPr>
-          <w:headerReference w:type="default" r:id="rId20"/>
-          <w:footerReference w:type="default" r:id="rId21"/>
+          <w:headerReference w:type="default" r:id="rId16"/>
+          <w:footerReference w:type="default" r:id="rId17"/>
           <w:type w:val="continuous"/>
           <w:pgSz w:w="12240" w:h="15840" w:code="1"/>
           <w:pgMar w:top="1440" w:right="1440" w:bottom="1440" w:left="1800" w:header="720" w:footer="720" w:gutter="0"/>
@@ -7488,32 +7378,8 @@
             <w:r>
               <w:t xml:space="preserve">Current Status: </w:t>
             </w:r>
-            <w:commentRangeStart w:id="44"/>
-            <w:commentRangeStart w:id="45"/>
-            <w:commentRangeStart w:id="46"/>
             <w:r>
               <w:t>Fail</w:t>
-            </w:r>
-            <w:commentRangeEnd w:id="44"/>
-            <w:r>
-              <w:rPr>
-                <w:rStyle w:val="CommentReference"/>
-              </w:rPr>
-              <w:commentReference w:id="44"/>
-            </w:r>
-            <w:commentRangeEnd w:id="45"/>
-            <w:r>
-              <w:rPr>
-                <w:rStyle w:val="CommentReference"/>
-              </w:rPr>
-              <w:commentReference w:id="45"/>
-            </w:r>
-            <w:commentRangeEnd w:id="46"/>
-            <w:r>
-              <w:rPr>
-                <w:rStyle w:val="CommentReference"/>
-              </w:rPr>
-              <w:commentReference w:id="46"/>
             </w:r>
           </w:p>
         </w:tc>
@@ -7681,18 +7547,10 @@
               <w:t xml:space="preserve"> </w:t>
             </w:r>
             <w:r>
-              <w:t xml:space="preserve">anywhere in the table and select </w:t>
-            </w:r>
-            <w:proofErr w:type="gramStart"/>
-            <w:r>
-              <w:t xml:space="preserve">the </w:t>
-            </w:r>
-            <w:r>
-              <w:t xml:space="preserve"> Edit</w:t>
-            </w:r>
-            <w:proofErr w:type="gramEnd"/>
-            <w:r>
-              <w:t xml:space="preserve"> Menu option. </w:t>
+              <w:t xml:space="preserve">anywhere in the table and select the </w:t>
+            </w:r>
+            <w:r>
+              <w:t xml:space="preserve"> Edit Menu option. </w:t>
             </w:r>
           </w:p>
           <w:p/>
@@ -7983,11 +7841,11 @@
       <w:pPr>
         <w:pStyle w:val="Heading2"/>
       </w:pPr>
-      <w:bookmarkStart w:id="47" w:name="_Toc38556084"/>
+      <w:bookmarkStart w:id="41" w:name="_Toc38556084"/>
       <w:r>
         <w:t>Test Case 2</w:t>
       </w:r>
-      <w:bookmarkEnd w:id="47"/>
+      <w:bookmarkEnd w:id="41"/>
     </w:p>
     <w:p>
       <w:pPr>
@@ -8028,8 +7886,8 @@
     <w:p>
       <w:pPr>
         <w:sectPr>
-          <w:headerReference w:type="default" r:id="rId22"/>
-          <w:footerReference w:type="default" r:id="rId23"/>
+          <w:headerReference w:type="default" r:id="rId18"/>
+          <w:footerReference w:type="default" r:id="rId19"/>
           <w:type w:val="continuous"/>
           <w:pgSz w:w="12240" w:h="15840" w:code="1"/>
           <w:pgMar w:top="1440" w:right="1440" w:bottom="1440" w:left="1800" w:header="720" w:footer="720" w:gutter="0"/>
@@ -8249,15 +8107,7 @@
           <w:p/>
           <w:p>
             <w:r>
-              <w:t xml:space="preserve">Click anywhere in the table and select </w:t>
-            </w:r>
-            <w:proofErr w:type="gramStart"/>
-            <w:r>
-              <w:t>the  Edit</w:t>
-            </w:r>
-            <w:proofErr w:type="gramEnd"/>
-            <w:r>
-              <w:t xml:space="preserve"> Menu option. </w:t>
+              <w:t xml:space="preserve">Click anywhere in the table and select the  Edit Menu option. </w:t>
             </w:r>
           </w:p>
           <w:p/>
@@ -8568,11 +8418,11 @@
       <w:pPr>
         <w:pStyle w:val="Heading2"/>
       </w:pPr>
-      <w:bookmarkStart w:id="48" w:name="_Toc38556085"/>
+      <w:bookmarkStart w:id="42" w:name="_Toc38556085"/>
       <w:r>
         <w:t>Test Plan 3</w:t>
       </w:r>
-      <w:bookmarkEnd w:id="48"/>
+      <w:bookmarkEnd w:id="42"/>
     </w:p>
     <w:p>
       <w:pPr>
@@ -8613,8 +8463,8 @@
     <w:p>
       <w:pPr>
         <w:sectPr>
-          <w:headerReference w:type="default" r:id="rId24"/>
-          <w:footerReference w:type="default" r:id="rId25"/>
+          <w:headerReference w:type="default" r:id="rId20"/>
+          <w:footerReference w:type="default" r:id="rId21"/>
           <w:type w:val="continuous"/>
           <w:pgSz w:w="12240" w:h="15840" w:code="1"/>
           <w:pgMar w:top="1440" w:right="1440" w:bottom="1440" w:left="1800" w:header="720" w:footer="720" w:gutter="0"/>
@@ -8834,15 +8684,7 @@
           <w:p/>
           <w:p>
             <w:r>
-              <w:t xml:space="preserve">Click anywhere in the table and select </w:t>
-            </w:r>
-            <w:proofErr w:type="gramStart"/>
-            <w:r>
-              <w:t>the  Edit</w:t>
-            </w:r>
-            <w:proofErr w:type="gramEnd"/>
-            <w:r>
-              <w:t xml:space="preserve"> Menu option.</w:t>
+              <w:t>Click anywhere in the table and select the  Edit Menu option.</w:t>
             </w:r>
           </w:p>
           <w:p/>
@@ -9167,11 +9009,11 @@
       <w:pPr>
         <w:pStyle w:val="Heading2"/>
       </w:pPr>
-      <w:bookmarkStart w:id="49" w:name="_Toc38556086"/>
+      <w:bookmarkStart w:id="43" w:name="_Toc38556086"/>
       <w:r>
         <w:t>Test Case 4</w:t>
       </w:r>
-      <w:bookmarkEnd w:id="49"/>
+      <w:bookmarkEnd w:id="43"/>
     </w:p>
     <w:p>
       <w:pPr>
@@ -9209,8 +9051,8 @@
     <w:p>
       <w:pPr>
         <w:sectPr>
-          <w:headerReference w:type="default" r:id="rId26"/>
-          <w:footerReference w:type="default" r:id="rId27"/>
+          <w:headerReference w:type="default" r:id="rId22"/>
+          <w:footerReference w:type="default" r:id="rId23"/>
           <w:type w:val="continuous"/>
           <w:pgSz w:w="12240" w:h="15840" w:code="1"/>
           <w:pgMar w:top="1440" w:right="1440" w:bottom="1440" w:left="1800" w:header="720" w:footer="720" w:gutter="0"/>
@@ -9232,13 +9074,13 @@
         <w:tblLook w:val="0000" w:firstRow="0" w:lastRow="0" w:firstColumn="0" w:lastColumn="0" w:noHBand="0" w:noVBand="0"/>
       </w:tblPr>
       <w:tblGrid>
-        <w:gridCol w:w="945"/>
-        <w:gridCol w:w="2060"/>
-        <w:gridCol w:w="1371"/>
+        <w:gridCol w:w="982"/>
+        <w:gridCol w:w="2117"/>
+        <w:gridCol w:w="1410"/>
         <w:gridCol w:w="12"/>
-        <w:gridCol w:w="310"/>
-        <w:gridCol w:w="2359"/>
-        <w:gridCol w:w="1933"/>
+        <w:gridCol w:w="332"/>
+        <w:gridCol w:w="2167"/>
+        <w:gridCol w:w="1970"/>
       </w:tblGrid>
       <w:tr>
         <w:trPr>
@@ -9501,12 +9343,7 @@
               <w:t>The other populated tables shall appear as a list on the main window and a separate window shall appear with the table</w:t>
             </w:r>
           </w:p>
-          <w:p>
-            <w:commentRangeStart w:id="50"/>
-            <w:commentRangeStart w:id="51"/>
-            <w:commentRangeStart w:id="52"/>
-            <w:commentRangeStart w:id="53"/>
-          </w:p>
+          <w:p/>
           <w:p/>
           <w:p>
             <w:r>
@@ -9526,34 +9363,6 @@
             </w:r>
             <w:r>
               <w:t>you want to drag</w:t>
-            </w:r>
-            <w:commentRangeEnd w:id="50"/>
-            <w:r>
-              <w:rPr>
-                <w:rStyle w:val="CommentReference"/>
-              </w:rPr>
-              <w:commentReference w:id="50"/>
-            </w:r>
-            <w:commentRangeEnd w:id="51"/>
-            <w:r>
-              <w:rPr>
-                <w:rStyle w:val="CommentReference"/>
-              </w:rPr>
-              <w:commentReference w:id="51"/>
-            </w:r>
-            <w:commentRangeEnd w:id="52"/>
-            <w:r>
-              <w:rPr>
-                <w:rStyle w:val="CommentReference"/>
-              </w:rPr>
-              <w:commentReference w:id="52"/>
-            </w:r>
-            <w:commentRangeEnd w:id="53"/>
-            <w:r>
-              <w:rPr>
-                <w:rStyle w:val="CommentReference"/>
-              </w:rPr>
-              <w:commentReference w:id="53"/>
             </w:r>
           </w:p>
           <w:p/>
@@ -9715,15 +9524,14 @@
       <w:pPr>
         <w:pStyle w:val="Heading2"/>
       </w:pPr>
-      <w:bookmarkStart w:id="54" w:name="_Toc38556087"/>
-      <w:r>
-        <w:lastRenderedPageBreak/>
+      <w:bookmarkStart w:id="44" w:name="_Toc38556087"/>
+      <w:r>
         <w:t>Test Case</w:t>
       </w:r>
       <w:r>
         <w:t xml:space="preserve"> 5</w:t>
       </w:r>
-      <w:bookmarkEnd w:id="54"/>
+      <w:bookmarkEnd w:id="44"/>
     </w:p>
     <w:p>
       <w:r>
@@ -9756,8 +9564,8 @@
     <w:p>
       <w:pPr>
         <w:sectPr>
-          <w:headerReference w:type="default" r:id="rId28"/>
-          <w:footerReference w:type="default" r:id="rId29"/>
+          <w:headerReference w:type="default" r:id="rId24"/>
+          <w:footerReference w:type="default" r:id="rId25"/>
           <w:type w:val="continuous"/>
           <w:pgSz w:w="12240" w:h="15840" w:code="1"/>
           <w:pgMar w:top="1440" w:right="1440" w:bottom="1440" w:left="1800" w:header="720" w:footer="720" w:gutter="0"/>
@@ -10170,11 +9978,11 @@
       <w:pPr>
         <w:pStyle w:val="Heading2"/>
       </w:pPr>
-      <w:bookmarkStart w:id="55" w:name="_Toc38556088"/>
+      <w:bookmarkStart w:id="45" w:name="_Toc38556088"/>
       <w:r>
         <w:t>Test Case 6</w:t>
       </w:r>
-      <w:bookmarkEnd w:id="55"/>
+      <w:bookmarkEnd w:id="45"/>
     </w:p>
     <w:p>
       <w:pPr>
@@ -10199,6 +10007,7 @@
           <w:b/>
           <w:bCs/>
         </w:rPr>
+        <w:lastRenderedPageBreak/>
         <w:t>Notes:</w:t>
       </w:r>
       <w:r>
@@ -10218,8 +10027,8 @@
     <w:p>
       <w:pPr>
         <w:sectPr>
-          <w:headerReference w:type="default" r:id="rId30"/>
-          <w:footerReference w:type="default" r:id="rId31"/>
+          <w:headerReference w:type="default" r:id="rId26"/>
+          <w:footerReference w:type="default" r:id="rId27"/>
           <w:type w:val="continuous"/>
           <w:pgSz w:w="12240" w:h="15840" w:code="1"/>
           <w:pgMar w:top="1440" w:right="1440" w:bottom="1440" w:left="1800" w:header="720" w:footer="720" w:gutter="0"/>
@@ -10261,7 +10070,6 @@
           </w:tcPr>
           <w:p>
             <w:r>
-              <w:lastRenderedPageBreak/>
               <w:t xml:space="preserve">Test No.: </w:t>
             </w:r>
             <w:r>
@@ -10278,32 +10086,8 @@
             <w:r>
               <w:t xml:space="preserve">Current Status: </w:t>
             </w:r>
-            <w:commentRangeStart w:id="56"/>
-            <w:commentRangeStart w:id="57"/>
-            <w:commentRangeStart w:id="58"/>
             <w:r>
               <w:t>Fail</w:t>
-            </w:r>
-            <w:commentRangeEnd w:id="56"/>
-            <w:r>
-              <w:rPr>
-                <w:rStyle w:val="CommentReference"/>
-              </w:rPr>
-              <w:commentReference w:id="56"/>
-            </w:r>
-            <w:commentRangeEnd w:id="57"/>
-            <w:r>
-              <w:rPr>
-                <w:rStyle w:val="CommentReference"/>
-              </w:rPr>
-              <w:commentReference w:id="57"/>
-            </w:r>
-            <w:commentRangeEnd w:id="58"/>
-            <w:r>
-              <w:rPr>
-                <w:rStyle w:val="CommentReference"/>
-              </w:rPr>
-              <w:commentReference w:id="58"/>
             </w:r>
           </w:p>
         </w:tc>
@@ -10700,6 +10484,7 @@
           </w:tcPr>
           <w:p>
             <w:r>
+              <w:lastRenderedPageBreak/>
               <w:t xml:space="preserve">Testing Team: </w:t>
             </w:r>
           </w:p>
@@ -10747,12 +10532,11 @@
       <w:pPr>
         <w:pStyle w:val="Heading2"/>
       </w:pPr>
-      <w:bookmarkStart w:id="59" w:name="_Toc38556089"/>
-      <w:r>
-        <w:lastRenderedPageBreak/>
+      <w:bookmarkStart w:id="46" w:name="_Toc38556089"/>
+      <w:r>
         <w:t>Test Case 7</w:t>
       </w:r>
-      <w:bookmarkEnd w:id="59"/>
+      <w:bookmarkEnd w:id="46"/>
     </w:p>
     <w:p>
       <w:pPr>
@@ -10796,8 +10580,8 @@
     <w:p>
       <w:pPr>
         <w:sectPr>
-          <w:headerReference w:type="default" r:id="rId32"/>
-          <w:footerReference w:type="default" r:id="rId33"/>
+          <w:headerReference w:type="default" r:id="rId28"/>
+          <w:footerReference w:type="default" r:id="rId29"/>
           <w:type w:val="continuous"/>
           <w:pgSz w:w="12240" w:h="15840" w:code="1"/>
           <w:pgMar w:top="1440" w:right="1440" w:bottom="1440" w:left="1800" w:header="720" w:footer="720" w:gutter="0"/>
@@ -11181,11 +10965,11 @@
       <w:pPr>
         <w:pStyle w:val="Heading2"/>
       </w:pPr>
-      <w:bookmarkStart w:id="60" w:name="_Toc38556090"/>
+      <w:bookmarkStart w:id="47" w:name="_Toc38556090"/>
       <w:r>
         <w:t>Test Case 8</w:t>
       </w:r>
-      <w:bookmarkEnd w:id="60"/>
+      <w:bookmarkEnd w:id="47"/>
     </w:p>
     <w:p/>
     <w:p>
@@ -11224,8 +11008,8 @@
     <w:p>
       <w:pPr>
         <w:sectPr>
-          <w:headerReference w:type="default" r:id="rId34"/>
-          <w:footerReference w:type="default" r:id="rId35"/>
+          <w:headerReference w:type="default" r:id="rId30"/>
+          <w:footerReference w:type="default" r:id="rId31"/>
           <w:type w:val="continuous"/>
           <w:pgSz w:w="12240" w:h="15840" w:code="1"/>
           <w:pgMar w:top="1440" w:right="1440" w:bottom="1440" w:left="1800" w:header="720" w:footer="720" w:gutter="0"/>
@@ -11267,6 +11051,7 @@
           </w:tcPr>
           <w:p>
             <w:r>
+              <w:lastRenderedPageBreak/>
               <w:t xml:space="preserve">Test No.: </w:t>
             </w:r>
             <w:r>
@@ -11322,7 +11107,6 @@
           </w:tcPr>
           <w:p>
             <w:r>
-              <w:lastRenderedPageBreak/>
               <w:t xml:space="preserve">Testing approach: </w:t>
             </w:r>
             <w:r>
@@ -11527,7 +11311,10 @@
           </w:p>
           <w:p>
             <w:r>
-              <w:t>Wasn’t sure what violates the constraints.</w:t>
+              <w:t>The changes specified did result in what was expected. The change caused for the component to be highlighted red</w:t>
+            </w:r>
+            <w:r>
+              <w:t>.</w:t>
             </w:r>
             <w:r>
               <w:t xml:space="preserve"> Screenshots of results can be found in Section 7 Appendix.</w:t>
@@ -11595,15 +11382,15 @@
         <w:pStyle w:val="Heading1"/>
         <w:pageBreakBefore w:val="0"/>
       </w:pPr>
-      <w:bookmarkStart w:id="61" w:name="_Toc21505006"/>
-      <w:bookmarkStart w:id="62" w:name="_Toc227033594"/>
-      <w:bookmarkStart w:id="63" w:name="_Toc38556091"/>
+      <w:bookmarkStart w:id="48" w:name="_Toc21505006"/>
+      <w:bookmarkStart w:id="49" w:name="_Toc227033594"/>
+      <w:bookmarkStart w:id="50" w:name="_Toc38556091"/>
       <w:r>
         <w:t>User Interface Testing</w:t>
       </w:r>
-      <w:bookmarkEnd w:id="61"/>
-      <w:bookmarkEnd w:id="62"/>
-      <w:bookmarkEnd w:id="63"/>
+      <w:bookmarkEnd w:id="48"/>
+      <w:bookmarkEnd w:id="49"/>
+      <w:bookmarkEnd w:id="50"/>
     </w:p>
     <w:p/>
     <w:p>
@@ -11621,12 +11408,12 @@
       <w:pPr>
         <w:pStyle w:val="Heading1"/>
       </w:pPr>
-      <w:bookmarkStart w:id="64" w:name="_Toc38556092"/>
+      <w:bookmarkStart w:id="51" w:name="_Toc38556092"/>
       <w:r>
         <w:lastRenderedPageBreak/>
         <w:t>Test Schedule</w:t>
       </w:r>
-      <w:bookmarkEnd w:id="64"/>
+      <w:bookmarkEnd w:id="51"/>
     </w:p>
     <w:p>
       <w:r>
@@ -11782,14 +11569,14 @@
       <w:pPr>
         <w:pStyle w:val="Heading1"/>
       </w:pPr>
-      <w:bookmarkStart w:id="65" w:name="_Toc227033596"/>
-      <w:bookmarkStart w:id="66" w:name="_Toc38556093"/>
+      <w:bookmarkStart w:id="52" w:name="_Toc227033596"/>
+      <w:bookmarkStart w:id="53" w:name="_Toc38556093"/>
       <w:r>
         <w:lastRenderedPageBreak/>
         <w:t>Appendix</w:t>
       </w:r>
-      <w:bookmarkEnd w:id="65"/>
-      <w:bookmarkEnd w:id="66"/>
+      <w:bookmarkEnd w:id="52"/>
+      <w:bookmarkEnd w:id="53"/>
     </w:p>
     <w:p>
       <w:r>
@@ -11816,11 +11603,11 @@
       <w:pPr>
         <w:pStyle w:val="Heading2"/>
       </w:pPr>
-      <w:bookmarkStart w:id="67" w:name="_Toc38556094"/>
+      <w:bookmarkStart w:id="54" w:name="_Toc38556094"/>
       <w:r>
         <w:t>Test Case 1 Result:</w:t>
       </w:r>
-      <w:bookmarkEnd w:id="67"/>
+      <w:bookmarkEnd w:id="54"/>
     </w:p>
     <w:p>
       <w:r>
@@ -11849,7 +11636,7 @@
                     <pic:cNvPicPr/>
                   </pic:nvPicPr>
                   <pic:blipFill>
-                    <a:blip r:embed="rId36"/>
+                    <a:blip r:embed="rId32"/>
                     <a:stretch>
                       <a:fillRect/>
                     </a:stretch>
@@ -11876,11 +11663,11 @@
       <w:pPr>
         <w:pStyle w:val="Heading2"/>
       </w:pPr>
-      <w:bookmarkStart w:id="68" w:name="_Toc38556095"/>
+      <w:bookmarkStart w:id="55" w:name="_Toc38556095"/>
       <w:r>
         <w:t>Test Case 2 Result:</w:t>
       </w:r>
-      <w:bookmarkEnd w:id="68"/>
+      <w:bookmarkEnd w:id="55"/>
     </w:p>
     <w:p>
       <w:r>
@@ -11909,7 +11696,7 @@
                     <pic:cNvPicPr/>
                   </pic:nvPicPr>
                   <pic:blipFill>
-                    <a:blip r:embed="rId37"/>
+                    <a:blip r:embed="rId33"/>
                     <a:stretch>
                       <a:fillRect/>
                     </a:stretch>
@@ -11952,7 +11739,7 @@
                     <pic:cNvPicPr/>
                   </pic:nvPicPr>
                   <pic:blipFill>
-                    <a:blip r:embed="rId38"/>
+                    <a:blip r:embed="rId34"/>
                     <a:stretch>
                       <a:fillRect/>
                     </a:stretch>
@@ -11980,11 +11767,11 @@
       <w:pPr>
         <w:pStyle w:val="Heading2"/>
       </w:pPr>
-      <w:bookmarkStart w:id="69" w:name="_Toc38556096"/>
+      <w:bookmarkStart w:id="56" w:name="_Toc38556096"/>
       <w:r>
         <w:t>Test Case 3 Results:</w:t>
       </w:r>
-      <w:bookmarkEnd w:id="69"/>
+      <w:bookmarkEnd w:id="56"/>
     </w:p>
     <w:p>
       <w:r>
@@ -12013,7 +11800,7 @@
                     <pic:cNvPicPr/>
                   </pic:nvPicPr>
                   <pic:blipFill>
-                    <a:blip r:embed="rId39"/>
+                    <a:blip r:embed="rId35"/>
                     <a:stretch>
                       <a:fillRect/>
                     </a:stretch>
@@ -12056,7 +11843,7 @@
                     <pic:cNvPicPr/>
                   </pic:nvPicPr>
                   <pic:blipFill>
-                    <a:blip r:embed="rId40"/>
+                    <a:blip r:embed="rId36"/>
                     <a:stretch>
                       <a:fillRect/>
                     </a:stretch>
@@ -12082,11 +11869,11 @@
       <w:pPr>
         <w:pStyle w:val="Heading2"/>
       </w:pPr>
-      <w:bookmarkStart w:id="70" w:name="_Toc38556097"/>
+      <w:bookmarkStart w:id="57" w:name="_Toc38556097"/>
       <w:r>
         <w:t>Test Case 4 Result:</w:t>
       </w:r>
-      <w:bookmarkEnd w:id="70"/>
+      <w:bookmarkEnd w:id="57"/>
     </w:p>
     <w:p>
       <w:r>
@@ -12115,7 +11902,7 @@
                     <pic:cNvPicPr/>
                   </pic:nvPicPr>
                   <pic:blipFill>
-                    <a:blip r:embed="rId41"/>
+                    <a:blip r:embed="rId37"/>
                     <a:stretch>
                       <a:fillRect/>
                     </a:stretch>
@@ -12158,7 +11945,7 @@
                     <pic:cNvPicPr/>
                   </pic:nvPicPr>
                   <pic:blipFill>
-                    <a:blip r:embed="rId42"/>
+                    <a:blip r:embed="rId38"/>
                     <a:stretch>
                       <a:fillRect/>
                     </a:stretch>
@@ -12185,11 +11972,11 @@
       <w:pPr>
         <w:pStyle w:val="Heading2"/>
       </w:pPr>
-      <w:bookmarkStart w:id="71" w:name="_Toc38556098"/>
+      <w:bookmarkStart w:id="58" w:name="_Toc38556098"/>
       <w:r>
         <w:t>Test Case 5 Results:</w:t>
       </w:r>
-      <w:bookmarkEnd w:id="71"/>
+      <w:bookmarkEnd w:id="58"/>
     </w:p>
     <w:p>
       <w:r>
@@ -12219,7 +12006,7 @@
                     <pic:cNvPicPr/>
                   </pic:nvPicPr>
                   <pic:blipFill>
-                    <a:blip r:embed="rId41"/>
+                    <a:blip r:embed="rId37"/>
                     <a:stretch>
                       <a:fillRect/>
                     </a:stretch>
@@ -12245,11 +12032,11 @@
       <w:pPr>
         <w:pStyle w:val="Heading2"/>
       </w:pPr>
-      <w:bookmarkStart w:id="72" w:name="_Toc38556099"/>
+      <w:bookmarkStart w:id="59" w:name="_Toc38556099"/>
       <w:r>
         <w:t>Test Case 6 Results:</w:t>
       </w:r>
-      <w:bookmarkEnd w:id="72"/>
+      <w:bookmarkEnd w:id="59"/>
     </w:p>
     <w:p>
       <w:r>
@@ -12278,7 +12065,7 @@
                     <pic:cNvPicPr/>
                   </pic:nvPicPr>
                   <pic:blipFill>
-                    <a:blip r:embed="rId43"/>
+                    <a:blip r:embed="rId39"/>
                     <a:stretch>
                       <a:fillRect/>
                     </a:stretch>
@@ -12321,7 +12108,7 @@
                     <pic:cNvPicPr/>
                   </pic:nvPicPr>
                   <pic:blipFill rotWithShape="1">
-                    <a:blip r:embed="rId44"/>
+                    <a:blip r:embed="rId40"/>
                     <a:srcRect r="9195"/>
                     <a:stretch/>
                   </pic:blipFill>
@@ -12354,11 +12141,11 @@
       <w:pPr>
         <w:pStyle w:val="Heading2"/>
       </w:pPr>
-      <w:bookmarkStart w:id="73" w:name="_Toc38556100"/>
+      <w:bookmarkStart w:id="60" w:name="_Toc38556100"/>
       <w:r>
         <w:t>Test Case 7 Results:</w:t>
       </w:r>
-      <w:bookmarkEnd w:id="73"/>
+      <w:bookmarkEnd w:id="60"/>
     </w:p>
     <w:p>
       <w:r>
@@ -12388,7 +12175,7 @@
                     <pic:cNvPicPr/>
                   </pic:nvPicPr>
                   <pic:blipFill rotWithShape="1">
-                    <a:blip r:embed="rId45"/>
+                    <a:blip r:embed="rId41"/>
                     <a:srcRect r="2926" b="37422"/>
                     <a:stretch/>
                   </pic:blipFill>
@@ -12438,7 +12225,7 @@
                     <pic:cNvPicPr/>
                   </pic:nvPicPr>
                   <pic:blipFill rotWithShape="1">
-                    <a:blip r:embed="rId46"/>
+                    <a:blip r:embed="rId42"/>
                     <a:srcRect r="3393" b="40438"/>
                     <a:stretch/>
                   </pic:blipFill>
@@ -12467,16 +12254,15 @@
       </w:r>
     </w:p>
     <w:p/>
-    <w:p/>
     <w:p>
       <w:pPr>
         <w:pStyle w:val="Heading2"/>
       </w:pPr>
-      <w:bookmarkStart w:id="74" w:name="_Toc38556101"/>
+      <w:bookmarkStart w:id="61" w:name="_Toc38556101"/>
       <w:r>
         <w:t>Test Case 8 Results:</w:t>
       </w:r>
-      <w:bookmarkEnd w:id="74"/>
+      <w:bookmarkEnd w:id="61"/>
     </w:p>
     <w:p>
       <w:r>
@@ -12490,9 +12276,9 @@
           <w:noProof/>
         </w:rPr>
         <w:drawing>
-          <wp:inline distT="0" distB="0" distL="0" distR="0" wp14:anchorId="57F5F94E" wp14:editId="580BA91B">
-            <wp:extent cx="2728271" cy="2815343"/>
-            <wp:effectExtent l="0" t="0" r="0" b="4445"/>
+          <wp:inline distT="0" distB="0" distL="0" distR="0" wp14:anchorId="57F5F94E" wp14:editId="7A65AD08">
+            <wp:extent cx="2365555" cy="2441051"/>
+            <wp:effectExtent l="0" t="0" r="0" b="0"/>
             <wp:docPr id="15" name="Picture 15"/>
             <wp:cNvGraphicFramePr>
               <a:graphicFrameLocks xmlns:a="http://schemas.openxmlformats.org/drawingml/2006/main" noChangeAspect="1"/>
@@ -12505,7 +12291,7 @@
                     <pic:cNvPicPr/>
                   </pic:nvPicPr>
                   <pic:blipFill>
-                    <a:blip r:embed="rId47"/>
+                    <a:blip r:embed="rId43"/>
                     <a:stretch>
                       <a:fillRect/>
                     </a:stretch>
@@ -12513,7 +12299,7 @@
                   <pic:spPr>
                     <a:xfrm>
                       <a:off x="0" y="0"/>
-                      <a:ext cx="2746753" cy="2834415"/>
+                      <a:ext cx="2405164" cy="2481924"/>
                     </a:xfrm>
                     <a:prstGeom prst="rect">
                       <a:avLst/>
@@ -12525,6 +12311,109 @@
           </wp:inline>
         </w:drawing>
       </w:r>
+      <w:r>
+        <w:t xml:space="preserve">   </w:t>
+      </w:r>
+      <w:r>
+        <w:rPr>
+          <w:noProof/>
+        </w:rPr>
+        <w:drawing>
+          <wp:inline distT="0" distB="0" distL="0" distR="0" wp14:anchorId="3C77065A" wp14:editId="27AD1B0D">
+            <wp:extent cx="2322164" cy="2409245"/>
+            <wp:effectExtent l="0" t="0" r="2540" b="0"/>
+            <wp:docPr id="2" name="Picture 2"/>
+            <wp:cNvGraphicFramePr>
+              <a:graphicFrameLocks xmlns:a="http://schemas.openxmlformats.org/drawingml/2006/main" noChangeAspect="1"/>
+            </wp:cNvGraphicFramePr>
+            <a:graphic xmlns:a="http://schemas.openxmlformats.org/drawingml/2006/main">
+              <a:graphicData uri="http://schemas.openxmlformats.org/drawingml/2006/picture">
+                <pic:pic xmlns:pic="http://schemas.openxmlformats.org/drawingml/2006/picture">
+                  <pic:nvPicPr>
+                    <pic:cNvPr id="1" name=""/>
+                    <pic:cNvPicPr/>
+                  </pic:nvPicPr>
+                  <pic:blipFill>
+                    <a:blip r:embed="rId44"/>
+                    <a:stretch>
+                      <a:fillRect/>
+                    </a:stretch>
+                  </pic:blipFill>
+                  <pic:spPr>
+                    <a:xfrm>
+                      <a:off x="0" y="0"/>
+                      <a:ext cx="2374824" cy="2463879"/>
+                    </a:xfrm>
+                    <a:prstGeom prst="rect">
+                      <a:avLst/>
+                    </a:prstGeom>
+                  </pic:spPr>
+                </pic:pic>
+              </a:graphicData>
+            </a:graphic>
+          </wp:inline>
+        </w:drawing>
+      </w:r>
+    </w:p>
+    <w:p/>
+    <w:p>
+      <w:r>
+        <w:rPr>
+          <w:noProof/>
+        </w:rPr>
+        <w:drawing>
+          <wp:inline distT="0" distB="0" distL="0" distR="0" wp14:anchorId="559A6779" wp14:editId="0246F082">
+            <wp:extent cx="2369489" cy="2464082"/>
+            <wp:effectExtent l="0" t="0" r="0" b="0"/>
+            <wp:docPr id="6" name="Picture 6"/>
+            <wp:cNvGraphicFramePr>
+              <a:graphicFrameLocks xmlns:a="http://schemas.openxmlformats.org/drawingml/2006/main" noChangeAspect="1"/>
+            </wp:cNvGraphicFramePr>
+            <a:graphic xmlns:a="http://schemas.openxmlformats.org/drawingml/2006/main">
+              <a:graphicData uri="http://schemas.openxmlformats.org/drawingml/2006/picture">
+                <pic:pic xmlns:pic="http://schemas.openxmlformats.org/drawingml/2006/picture">
+                  <pic:nvPicPr>
+                    <pic:cNvPr id="1" name=""/>
+                    <pic:cNvPicPr/>
+                  </pic:nvPicPr>
+                  <pic:blipFill rotWithShape="1">
+                    <a:blip r:embed="rId45"/>
+                    <a:srcRect l="899" r="1866" b="1728"/>
+                    <a:stretch/>
+                  </pic:blipFill>
+                  <pic:spPr bwMode="auto">
+                    <a:xfrm>
+                      <a:off x="0" y="0"/>
+                      <a:ext cx="2387993" cy="2483325"/>
+                    </a:xfrm>
+                    <a:prstGeom prst="rect">
+                      <a:avLst/>
+                    </a:prstGeom>
+                    <a:ln>
+                      <a:noFill/>
+                    </a:ln>
+                    <a:extLst>
+                      <a:ext uri="{53640926-AAD7-44D8-BBD7-CCE9431645EC}">
+                        <a14:shadowObscured xmlns:a14="http://schemas.microsoft.com/office/drawing/2010/main"/>
+                      </a:ext>
+                    </a:extLst>
+                  </pic:spPr>
+                </pic:pic>
+              </a:graphicData>
+            </a:graphic>
+          </wp:inline>
+        </w:drawing>
+      </w:r>
+      <w:r>
+        <w:t xml:space="preserve">  </w:t>
+      </w:r>
+    </w:p>
+    <w:p/>
+    <w:p/>
+    <w:p>
+      <w:r>
+        <w:t>*</w:t>
+      </w:r>
     </w:p>
     <w:sectPr>
       <w:type w:val="continuous"/>
@@ -12534,237 +12423,6 @@
     </w:sectPr>
   </w:body>
 </w:document>
-</file>
-
-<file path=word/comments.xml><?xml version="1.0" encoding="utf-8"?>
-<w:comments xmlns:wpc="http://schemas.microsoft.com/office/word/2010/wordprocessingCanvas" xmlns:cx="http://schemas.microsoft.com/office/drawing/2014/chartex" xmlns:cx1="http://schemas.microsoft.com/office/drawing/2015/9/8/chartex" xmlns:cx2="http://schemas.microsoft.com/office/drawing/2015/10/21/chartex" xmlns:cx3="http://schemas.microsoft.com/office/drawing/2016/5/9/chartex" xmlns:cx4="http://schemas.microsoft.com/office/drawing/2016/5/10/chartex" xmlns:cx5="http://schemas.microsoft.com/office/drawing/2016/5/11/chartex" xmlns:cx6="http://schemas.microsoft.com/office/drawing/2016/5/12/chartex" xmlns:cx7="http://schemas.microsoft.com/office/drawing/2016/5/13/chartex" xmlns:cx8="http://schemas.microsoft.com/office/drawing/2016/5/14/chartex" xmlns:mc="http://schemas.openxmlformats.org/markup-compatibility/2006" xmlns:aink="http://schemas.microsoft.com/office/drawing/2016/ink" xmlns:am3d="http://schemas.microsoft.com/office/drawing/2017/model3d" xmlns:o="urn:schemas-microsoft-com:office:office" xmlns:r="http://schemas.openxmlformats.org/officeDocument/2006/relationships" xmlns:m="http://schemas.openxmlformats.org/officeDocument/2006/math" xmlns:v="urn:schemas-microsoft-com:vml" xmlns:wp14="http://schemas.microsoft.com/office/word/2010/wordprocessingDrawing" xmlns:wp="http://schemas.openxmlformats.org/drawingml/2006/wordprocessingDrawing" xmlns:w10="urn:schemas-microsoft-com:office:word" xmlns:w="http://schemas.openxmlformats.org/wordprocessingml/2006/main" xmlns:w14="http://schemas.microsoft.com/office/word/2010/wordml" xmlns:w15="http://schemas.microsoft.com/office/word/2012/wordml" xmlns:w16cex="http://schemas.microsoft.com/office/word/2018/wordml/cex" xmlns:w16cid="http://schemas.microsoft.com/office/word/2016/wordml/cid" xmlns:w16="http://schemas.microsoft.com/office/word/2018/wordml" xmlns:w16se="http://schemas.microsoft.com/office/word/2015/wordml/symex" xmlns:wpg="http://schemas.microsoft.com/office/word/2010/wordprocessingGroup" xmlns:wpi="http://schemas.microsoft.com/office/word/2010/wordprocessingInk" xmlns:wne="http://schemas.microsoft.com/office/word/2006/wordml" xmlns:wps="http://schemas.microsoft.com/office/word/2010/wordprocessingShape" mc:Ignorable="w14 w15 w16se w16cid w16 w16cex wp14">
-  <w:comment w:id="0" w:author="Jonathan Roman" w:date="2020-04-23T20:59:00Z" w:initials="JR">
-    <w:p>
-      <w:pPr>
-        <w:pStyle w:val="CommentText"/>
-      </w:pPr>
-      <w:r>
-        <w:rPr>
-          <w:rStyle w:val="CommentReference"/>
-        </w:rPr>
-        <w:annotationRef/>
-      </w:r>
-      <w:r>
-        <w:t>Updated date was 4/08/2020</w:t>
-      </w:r>
-    </w:p>
-  </w:comment>
-  <w:comment w:id="13" w:author="Jonathan Roman" w:date="2020-04-23T20:59:00Z" w:initials="JR">
-    <w:p>
-      <w:pPr>
-        <w:pStyle w:val="CommentText"/>
-      </w:pPr>
-      <w:r>
-        <w:rPr>
-          <w:rStyle w:val="CommentReference"/>
-        </w:rPr>
-        <w:annotationRef/>
-      </w:r>
-      <w:r>
-        <w:t>Updated date. was 4/7/2020</w:t>
-      </w:r>
-    </w:p>
-  </w:comment>
-  <w:comment w:id="14" w:author="Jonathan Roman" w:date="2020-04-23T21:00:00Z" w:initials="JR">
-    <w:p>
-      <w:pPr>
-        <w:pStyle w:val="CommentText"/>
-      </w:pPr>
-      <w:r>
-        <w:rPr>
-          <w:rStyle w:val="CommentReference"/>
-        </w:rPr>
-        <w:annotationRef/>
-      </w:r>
-      <w:r>
-        <w:t>Unsure what you want your next review date to be as well as the target date for the next update.</w:t>
-      </w:r>
-    </w:p>
-  </w:comment>
-  <w:comment w:id="44" w:author="Jonathan Roman" w:date="2020-04-22T19:28:00Z" w:initials="JR">
-    <w:p>
-      <w:pPr>
-        <w:pStyle w:val="CommentText"/>
-      </w:pPr>
-      <w:r>
-        <w:rPr>
-          <w:rStyle w:val="CommentReference"/>
-        </w:rPr>
-        <w:annotationRef/>
-      </w:r>
-      <w:r>
-        <w:t>Did the test actually fail if the insert was done at the bottom of the file?</w:t>
-      </w:r>
-    </w:p>
-  </w:comment>
-  <w:comment w:id="45" w:author="Medina, Stephanie" w:date="2020-04-23T17:28:00Z" w:initials="MS">
-    <w:p>
-      <w:pPr>
-        <w:pStyle w:val="CommentText"/>
-      </w:pPr>
-      <w:r>
-        <w:rPr>
-          <w:rStyle w:val="CommentReference"/>
-        </w:rPr>
-        <w:annotationRef/>
-      </w:r>
-      <w:r>
-        <w:t>No, I don’t think so. It wasn’t specified whether they wanted it to be inserted where it was clicked or at the bottom so the functionality works, I think the placement of the insertion is more of user preference no?</w:t>
-      </w:r>
-    </w:p>
-  </w:comment>
-  <w:comment w:id="46" w:author="Jonathan Roman" w:date="2020-04-23T21:03:00Z" w:initials="JR">
-    <w:p>
-      <w:pPr>
-        <w:pStyle w:val="CommentText"/>
-      </w:pPr>
-      <w:r>
-        <w:rPr>
-          <w:rStyle w:val="CommentReference"/>
-        </w:rPr>
-        <w:annotationRef/>
-      </w:r>
-      <w:r>
-        <w:t>Yeah it seems that the functionality is only meant to insert the row it never specified where.</w:t>
-      </w:r>
-    </w:p>
-  </w:comment>
-  <w:comment w:id="50" w:author="Gonzalez, Raquel B" w:date="2020-04-12T18:36:00Z" w:initials="GRB">
-    <w:p>
-      <w:pPr>
-        <w:pStyle w:val="CommentText"/>
-      </w:pPr>
-      <w:r>
-        <w:rPr>
-          <w:rStyle w:val="CommentReference"/>
-        </w:rPr>
-        <w:annotationRef/>
-      </w:r>
-      <w:r>
-        <w:t>How can we tell it is being detected?</w:t>
-      </w:r>
-    </w:p>
-  </w:comment>
-  <w:comment w:id="51" w:author="Medina, Stephanie" w:date="2020-04-13T17:36:00Z" w:initials="MS">
-    <w:p>
-      <w:pPr>
-        <w:pStyle w:val="CommentText"/>
-      </w:pPr>
-      <w:r>
-        <w:rPr>
-          <w:rStyle w:val="CommentReference"/>
-        </w:rPr>
-        <w:annotationRef/>
-      </w:r>
-      <w:r>
-        <w:t>Added a note where it describes the typical behavior of drag and drop</w:t>
-      </w:r>
-    </w:p>
-  </w:comment>
-  <w:comment w:id="52" w:author="Jonathan Roman" w:date="2020-04-16T23:18:00Z" w:initials="JR">
-    <w:p>
-      <w:pPr>
-        <w:pStyle w:val="CommentText"/>
-      </w:pPr>
-      <w:r>
-        <w:rPr>
-          <w:rStyle w:val="CommentReference"/>
-        </w:rPr>
-        <w:annotationRef/>
-      </w:r>
-      <w:r>
-        <w:t>Is there a specific place they should be clicking on the column in order for it to move or will clicking anywhere on the column work?</w:t>
-      </w:r>
-    </w:p>
-  </w:comment>
-  <w:comment w:id="53" w:author="Medina, Stephanie" w:date="2020-04-23T17:45:00Z" w:initials="MS">
-    <w:p>
-      <w:pPr>
-        <w:pStyle w:val="CommentText"/>
-      </w:pPr>
-      <w:r>
-        <w:rPr>
-          <w:rStyle w:val="CommentReference"/>
-        </w:rPr>
-        <w:annotationRef/>
-      </w:r>
-      <w:r>
-        <w:t>It looks like it is only on the column header, I added more details</w:t>
-      </w:r>
-    </w:p>
-  </w:comment>
-  <w:comment w:id="56" w:author="Jonathan Roman" w:date="2020-04-22T19:33:00Z" w:initials="JR">
-    <w:p>
-      <w:pPr>
-        <w:pStyle w:val="CommentText"/>
-      </w:pPr>
-      <w:r>
-        <w:rPr>
-          <w:rStyle w:val="CommentReference"/>
-        </w:rPr>
-        <w:annotationRef/>
-      </w:r>
-      <w:r>
-        <w:t>Was the test meant to show the undo feature for the last action, or was it meant to be able to undo multiple actions at a time?</w:t>
-      </w:r>
-    </w:p>
-  </w:comment>
-  <w:comment w:id="57" w:author="Medina, Stephanie" w:date="2020-04-23T17:47:00Z" w:initials="MS">
-    <w:p>
-      <w:pPr>
-        <w:pStyle w:val="CommentText"/>
-      </w:pPr>
-      <w:r>
-        <w:rPr>
-          <w:rStyle w:val="CommentReference"/>
-        </w:rPr>
-        <w:annotationRef/>
-      </w:r>
-      <w:r>
-        <w:t>The specification doesn’t mention that it has to undo multiple actions so in that context it passes, but if it is supposed to then yes it does fail</w:t>
-      </w:r>
-    </w:p>
-  </w:comment>
-  <w:comment w:id="58" w:author="Medina, Stephanie" w:date="2020-04-23T17:48:00Z" w:initials="MS">
-    <w:p>
-      <w:pPr>
-        <w:pStyle w:val="CommentText"/>
-      </w:pPr>
-      <w:r>
-        <w:rPr>
-          <w:rStyle w:val="CommentReference"/>
-        </w:rPr>
-        <w:annotationRef/>
-      </w:r>
-      <w:r>
-        <w:t>Specification is vague so this should be added in the concluding remarks</w:t>
-      </w:r>
-    </w:p>
-  </w:comment>
-</w:comments>
-</file>
-
-<file path=word/commentsExtended.xml><?xml version="1.0" encoding="utf-8"?>
-<w15:commentsEx xmlns:wpc="http://schemas.microsoft.com/office/word/2010/wordprocessingCanvas" xmlns:cx="http://schemas.microsoft.com/office/drawing/2014/chartex" xmlns:cx1="http://schemas.microsoft.com/office/drawing/2015/9/8/chartex" xmlns:cx2="http://schemas.microsoft.com/office/drawing/2015/10/21/chartex" xmlns:cx3="http://schemas.microsoft.com/office/drawing/2016/5/9/chartex" xmlns:cx4="http://schemas.microsoft.com/office/drawing/2016/5/10/chartex" xmlns:cx5="http://schemas.microsoft.com/office/drawing/2016/5/11/chartex" xmlns:cx6="http://schemas.microsoft.com/office/drawing/2016/5/12/chartex" xmlns:cx7="http://schemas.microsoft.com/office/drawing/2016/5/13/chartex" xmlns:cx8="http://schemas.microsoft.com/office/drawing/2016/5/14/chartex" xmlns:mc="http://schemas.openxmlformats.org/markup-compatibility/2006" xmlns:aink="http://schemas.microsoft.com/office/drawing/2016/ink" xmlns:am3d="http://schemas.microsoft.com/office/drawing/2017/model3d" xmlns:o="urn:schemas-microsoft-com:office:office" xmlns:r="http://schemas.openxmlformats.org/officeDocument/2006/relationships" xmlns:m="http://schemas.openxmlformats.org/officeDocument/2006/math" xmlns:v="urn:schemas-microsoft-com:vml" xmlns:wp14="http://schemas.microsoft.com/office/word/2010/wordprocessingDrawing" xmlns:wp="http://schemas.openxmlformats.org/drawingml/2006/wordprocessingDrawing" xmlns:w10="urn:schemas-microsoft-com:office:word" xmlns:w="http://schemas.openxmlformats.org/wordprocessingml/2006/main" xmlns:w14="http://schemas.microsoft.com/office/word/2010/wordml" xmlns:w15="http://schemas.microsoft.com/office/word/2012/wordml" xmlns:w16cex="http://schemas.microsoft.com/office/word/2018/wordml/cex" xmlns:w16cid="http://schemas.microsoft.com/office/word/2016/wordml/cid" xmlns:w16="http://schemas.microsoft.com/office/word/2018/wordml" xmlns:w16se="http://schemas.microsoft.com/office/word/2015/wordml/symex" xmlns:wpg="http://schemas.microsoft.com/office/word/2010/wordprocessingGroup" xmlns:wpi="http://schemas.microsoft.com/office/word/2010/wordprocessingInk" xmlns:wne="http://schemas.microsoft.com/office/word/2006/wordml" xmlns:wps="http://schemas.microsoft.com/office/word/2010/wordprocessingShape" mc:Ignorable="w14 w15 w16se w16cid w16 w16cex wp14">
-  <w15:commentEx w15:paraId="2459B3C7" w15:done="0"/>
-  <w15:commentEx w15:paraId="11319C58" w15:done="0"/>
-  <w15:commentEx w15:paraId="5745668A" w15:done="0"/>
-  <w15:commentEx w15:paraId="181114A9" w15:done="0"/>
-  <w15:commentEx w15:paraId="3B3D1244" w15:paraIdParent="181114A9" w15:done="0"/>
-  <w15:commentEx w15:paraId="36C438A9" w15:paraIdParent="181114A9" w15:done="0"/>
-  <w15:commentEx w15:paraId="7104B49D" w15:done="0"/>
-  <w15:commentEx w15:paraId="64902C22" w15:paraIdParent="7104B49D" w15:done="0"/>
-  <w15:commentEx w15:paraId="31B32403" w15:paraIdParent="7104B49D" w15:done="0"/>
-  <w15:commentEx w15:paraId="40AAA1DE" w15:paraIdParent="7104B49D" w15:done="0"/>
-  <w15:commentEx w15:paraId="7D4C6106" w15:done="0"/>
-  <w15:commentEx w15:paraId="51E1D394" w15:paraIdParent="7D4C6106" w15:done="0"/>
-  <w15:commentEx w15:paraId="4812F68D" w15:paraIdParent="7D4C6106" w15:done="0"/>
-</w15:commentsEx>
 </file>
 
 <file path=word/commentsExtensible.xml><?xml version="1.0" encoding="utf-8"?>
@@ -12779,26 +12437,8 @@
 </w16cex:commentsExtensible>
 </file>
 
-<file path=word/commentsIds.xml><?xml version="1.0" encoding="utf-8"?>
-<w16cid:commentsIds xmlns:wpc="http://schemas.microsoft.com/office/word/2010/wordprocessingCanvas" xmlns:cx="http://schemas.microsoft.com/office/drawing/2014/chartex" xmlns:cx1="http://schemas.microsoft.com/office/drawing/2015/9/8/chartex" xmlns:cx2="http://schemas.microsoft.com/office/drawing/2015/10/21/chartex" xmlns:cx3="http://schemas.microsoft.com/office/drawing/2016/5/9/chartex" xmlns:cx4="http://schemas.microsoft.com/office/drawing/2016/5/10/chartex" xmlns:cx5="http://schemas.microsoft.com/office/drawing/2016/5/11/chartex" xmlns:cx6="http://schemas.microsoft.com/office/drawing/2016/5/12/chartex" xmlns:cx7="http://schemas.microsoft.com/office/drawing/2016/5/13/chartex" xmlns:cx8="http://schemas.microsoft.com/office/drawing/2016/5/14/chartex" xmlns:mc="http://schemas.openxmlformats.org/markup-compatibility/2006" xmlns:aink="http://schemas.microsoft.com/office/drawing/2016/ink" xmlns:am3d="http://schemas.microsoft.com/office/drawing/2017/model3d" xmlns:o="urn:schemas-microsoft-com:office:office" xmlns:r="http://schemas.openxmlformats.org/officeDocument/2006/relationships" xmlns:m="http://schemas.openxmlformats.org/officeDocument/2006/math" xmlns:v="urn:schemas-microsoft-com:vml" xmlns:wp14="http://schemas.microsoft.com/office/word/2010/wordprocessingDrawing" xmlns:wp="http://schemas.openxmlformats.org/drawingml/2006/wordprocessingDrawing" xmlns:w10="urn:schemas-microsoft-com:office:word" xmlns:w="http://schemas.openxmlformats.org/wordprocessingml/2006/main" xmlns:w14="http://schemas.microsoft.com/office/word/2010/wordml" xmlns:w15="http://schemas.microsoft.com/office/word/2012/wordml" xmlns:w16cex="http://schemas.microsoft.com/office/word/2018/wordml/cex" xmlns:w16cid="http://schemas.microsoft.com/office/word/2016/wordml/cid" xmlns:w16="http://schemas.microsoft.com/office/word/2018/wordml" xmlns:w16se="http://schemas.microsoft.com/office/word/2015/wordml/symex" xmlns:wpg="http://schemas.microsoft.com/office/word/2010/wordprocessingGroup" xmlns:wpi="http://schemas.microsoft.com/office/word/2010/wordprocessingInk" xmlns:wne="http://schemas.microsoft.com/office/word/2006/wordml" xmlns:wps="http://schemas.microsoft.com/office/word/2010/wordprocessingShape" mc:Ignorable="w14 w15 w16se w16cid w16 w16cex wp14">
-  <w16cid:commentId w16cid:paraId="2459B3C7" w16cid:durableId="224C8015"/>
-  <w16cid:commentId w16cid:paraId="11319C58" w16cid:durableId="224C803B"/>
-  <w16cid:commentId w16cid:paraId="5745668A" w16cid:durableId="224C805A"/>
-  <w16cid:commentId w16cid:paraId="181114A9" w16cid:durableId="224B197B"/>
-  <w16cid:commentId w16cid:paraId="3B3D1244" w16cid:durableId="224C4EA9"/>
-  <w16cid:commentId w16cid:paraId="36C438A9" w16cid:durableId="224C8114"/>
-  <w16cid:commentId w16cid:paraId="7104B49D" w16cid:durableId="223DDE4A"/>
-  <w16cid:commentId w16cid:paraId="64902C22" w16cid:durableId="223F21B8"/>
-  <w16cid:commentId w16cid:paraId="31B32403" w16cid:durableId="22436648"/>
-  <w16cid:commentId w16cid:paraId="40AAA1DE" w16cid:durableId="224C52AD"/>
-  <w16cid:commentId w16cid:paraId="7D4C6106" w16cid:durableId="224B1A83"/>
-  <w16cid:commentId w16cid:paraId="51E1D394" w16cid:durableId="224C5325"/>
-  <w16cid:commentId w16cid:paraId="4812F68D" w16cid:durableId="224C5371"/>
-</w16cid:commentsIds>
-</file>
-
 <file path=word/endnotes.xml><?xml version="1.0" encoding="utf-8"?>
-<w:endnotes xmlns:wpc="http://schemas.microsoft.com/office/word/2010/wordprocessingCanvas" xmlns:cx="http://schemas.microsoft.com/office/drawing/2014/chartex" xmlns:cx1="http://schemas.microsoft.com/office/drawing/2015/9/8/chartex" xmlns:cx2="http://schemas.microsoft.com/office/drawing/2015/10/21/chartex" xmlns:cx3="http://schemas.microsoft.com/office/drawing/2016/5/9/chartex" xmlns:cx4="http://schemas.microsoft.com/office/drawing/2016/5/10/chartex" xmlns:cx5="http://schemas.microsoft.com/office/drawing/2016/5/11/chartex" xmlns:cx6="http://schemas.microsoft.com/office/drawing/2016/5/12/chartex" xmlns:cx7="http://schemas.microsoft.com/office/drawing/2016/5/13/chartex" xmlns:cx8="http://schemas.microsoft.com/office/drawing/2016/5/14/chartex" xmlns:mc="http://schemas.openxmlformats.org/markup-compatibility/2006" xmlns:aink="http://schemas.microsoft.com/office/drawing/2016/ink" xmlns:am3d="http://schemas.microsoft.com/office/drawing/2017/model3d" xmlns:o="urn:schemas-microsoft-com:office:office" xmlns:r="http://schemas.openxmlformats.org/officeDocument/2006/relationships" xmlns:m="http://schemas.openxmlformats.org/officeDocument/2006/math" xmlns:v="urn:schemas-microsoft-com:vml" xmlns:wp14="http://schemas.microsoft.com/office/word/2010/wordprocessingDrawing" xmlns:wp="http://schemas.openxmlformats.org/drawingml/2006/wordprocessingDrawing" xmlns:w10="urn:schemas-microsoft-com:office:word" xmlns:w="http://schemas.openxmlformats.org/wordprocessingml/2006/main" xmlns:w14="http://schemas.microsoft.com/office/word/2010/wordml" xmlns:w15="http://schemas.microsoft.com/office/word/2012/wordml" xmlns:w16cex="http://schemas.microsoft.com/office/word/2018/wordml/cex" xmlns:w16cid="http://schemas.microsoft.com/office/word/2016/wordml/cid" xmlns:w16="http://schemas.microsoft.com/office/word/2018/wordml" xmlns:w16se="http://schemas.microsoft.com/office/word/2015/wordml/symex" xmlns:wpg="http://schemas.microsoft.com/office/word/2010/wordprocessingGroup" xmlns:wpi="http://schemas.microsoft.com/office/word/2010/wordprocessingInk" xmlns:wne="http://schemas.microsoft.com/office/word/2006/wordml" xmlns:wps="http://schemas.microsoft.com/office/word/2010/wordprocessingShape" mc:Ignorable="w14 w15 w16se w16cid w16 w16cex wp14">
+<w:endnotes xmlns:wpc="http://schemas.microsoft.com/office/word/2010/wordprocessingCanvas" xmlns:cx="http://schemas.microsoft.com/office/drawing/2014/chartex" xmlns:cx1="http://schemas.microsoft.com/office/drawing/2015/9/8/chartex" xmlns:cx2="http://schemas.microsoft.com/office/drawing/2015/10/21/chartex" xmlns:cx3="http://schemas.microsoft.com/office/drawing/2016/5/9/chartex" xmlns:cx4="http://schemas.microsoft.com/office/drawing/2016/5/10/chartex" xmlns:cx5="http://schemas.microsoft.com/office/drawing/2016/5/11/chartex" xmlns:cx6="http://schemas.microsoft.com/office/drawing/2016/5/12/chartex" xmlns:cx7="http://schemas.microsoft.com/office/drawing/2016/5/13/chartex" xmlns:cx8="http://schemas.microsoft.com/office/drawing/2016/5/14/chartex" xmlns:mc="http://schemas.openxmlformats.org/markup-compatibility/2006" xmlns:aink="http://schemas.microsoft.com/office/drawing/2016/ink" xmlns:am3d="http://schemas.microsoft.com/office/drawing/2017/model3d" xmlns:o="urn:schemas-microsoft-com:office:office" xmlns:r="http://schemas.openxmlformats.org/officeDocument/2006/relationships" xmlns:m="http://schemas.openxmlformats.org/officeDocument/2006/math" xmlns:v="urn:schemas-microsoft-com:vml" xmlns:wp14="http://schemas.microsoft.com/office/word/2010/wordprocessingDrawing" xmlns:wp="http://schemas.openxmlformats.org/drawingml/2006/wordprocessingDrawing" xmlns:w10="urn:schemas-microsoft-com:office:word" xmlns:w="http://schemas.openxmlformats.org/wordprocessingml/2006/main" xmlns:w14="http://schemas.microsoft.com/office/word/2010/wordml" xmlns:w15="http://schemas.microsoft.com/office/word/2012/wordml" xmlns:w16cid="http://schemas.microsoft.com/office/word/2016/wordml/cid" xmlns:w16se="http://schemas.microsoft.com/office/word/2015/wordml/symex" xmlns:wpg="http://schemas.microsoft.com/office/word/2010/wordprocessingGroup" xmlns:wpi="http://schemas.microsoft.com/office/word/2010/wordprocessingInk" xmlns:wne="http://schemas.microsoft.com/office/word/2006/wordml" xmlns:wps="http://schemas.microsoft.com/office/word/2010/wordprocessingShape" mc:Ignorable="w14 w15 w16se w16cid wp14">
   <w:endnote w:type="separator" w:id="-1">
     <w:p>
       <w:r>
@@ -12817,7 +12457,7 @@
 </file>
 
 <file path=word/footer1.xml><?xml version="1.0" encoding="utf-8"?>
-<w:ftr xmlns:wpc="http://schemas.microsoft.com/office/word/2010/wordprocessingCanvas" xmlns:cx="http://schemas.microsoft.com/office/drawing/2014/chartex" xmlns:cx1="http://schemas.microsoft.com/office/drawing/2015/9/8/chartex" xmlns:cx2="http://schemas.microsoft.com/office/drawing/2015/10/21/chartex" xmlns:cx3="http://schemas.microsoft.com/office/drawing/2016/5/9/chartex" xmlns:cx4="http://schemas.microsoft.com/office/drawing/2016/5/10/chartex" xmlns:cx5="http://schemas.microsoft.com/office/drawing/2016/5/11/chartex" xmlns:cx6="http://schemas.microsoft.com/office/drawing/2016/5/12/chartex" xmlns:cx7="http://schemas.microsoft.com/office/drawing/2016/5/13/chartex" xmlns:cx8="http://schemas.microsoft.com/office/drawing/2016/5/14/chartex" xmlns:mc="http://schemas.openxmlformats.org/markup-compatibility/2006" xmlns:aink="http://schemas.microsoft.com/office/drawing/2016/ink" xmlns:am3d="http://schemas.microsoft.com/office/drawing/2017/model3d" xmlns:o="urn:schemas-microsoft-com:office:office" xmlns:r="http://schemas.openxmlformats.org/officeDocument/2006/relationships" xmlns:m="http://schemas.openxmlformats.org/officeDocument/2006/math" xmlns:v="urn:schemas-microsoft-com:vml" xmlns:wp14="http://schemas.microsoft.com/office/word/2010/wordprocessingDrawing" xmlns:wp="http://schemas.openxmlformats.org/drawingml/2006/wordprocessingDrawing" xmlns:w10="urn:schemas-microsoft-com:office:word" xmlns:w="http://schemas.openxmlformats.org/wordprocessingml/2006/main" xmlns:w14="http://schemas.microsoft.com/office/word/2010/wordml" xmlns:w15="http://schemas.microsoft.com/office/word/2012/wordml" xmlns:w16cex="http://schemas.microsoft.com/office/word/2018/wordml/cex" xmlns:w16cid="http://schemas.microsoft.com/office/word/2016/wordml/cid" xmlns:w16="http://schemas.microsoft.com/office/word/2018/wordml" xmlns:w16se="http://schemas.microsoft.com/office/word/2015/wordml/symex" xmlns:wpg="http://schemas.microsoft.com/office/word/2010/wordprocessingGroup" xmlns:wpi="http://schemas.microsoft.com/office/word/2010/wordprocessingInk" xmlns:wne="http://schemas.microsoft.com/office/word/2006/wordml" xmlns:wps="http://schemas.microsoft.com/office/word/2010/wordprocessingShape" mc:Ignorable="w14 w15 w16se w16cid w16 w16cex wp14">
+<w:ftr xmlns:wpc="http://schemas.microsoft.com/office/word/2010/wordprocessingCanvas" xmlns:cx="http://schemas.microsoft.com/office/drawing/2014/chartex" xmlns:cx1="http://schemas.microsoft.com/office/drawing/2015/9/8/chartex" xmlns:cx2="http://schemas.microsoft.com/office/drawing/2015/10/21/chartex" xmlns:cx3="http://schemas.microsoft.com/office/drawing/2016/5/9/chartex" xmlns:cx4="http://schemas.microsoft.com/office/drawing/2016/5/10/chartex" xmlns:cx5="http://schemas.microsoft.com/office/drawing/2016/5/11/chartex" xmlns:cx6="http://schemas.microsoft.com/office/drawing/2016/5/12/chartex" xmlns:cx7="http://schemas.microsoft.com/office/drawing/2016/5/13/chartex" xmlns:cx8="http://schemas.microsoft.com/office/drawing/2016/5/14/chartex" xmlns:mc="http://schemas.openxmlformats.org/markup-compatibility/2006" xmlns:aink="http://schemas.microsoft.com/office/drawing/2016/ink" xmlns:am3d="http://schemas.microsoft.com/office/drawing/2017/model3d" xmlns:o="urn:schemas-microsoft-com:office:office" xmlns:r="http://schemas.openxmlformats.org/officeDocument/2006/relationships" xmlns:m="http://schemas.openxmlformats.org/officeDocument/2006/math" xmlns:v="urn:schemas-microsoft-com:vml" xmlns:wp14="http://schemas.microsoft.com/office/word/2010/wordprocessingDrawing" xmlns:wp="http://schemas.openxmlformats.org/drawingml/2006/wordprocessingDrawing" xmlns:w10="urn:schemas-microsoft-com:office:word" xmlns:w="http://schemas.openxmlformats.org/wordprocessingml/2006/main" xmlns:w14="http://schemas.microsoft.com/office/word/2010/wordml" xmlns:w15="http://schemas.microsoft.com/office/word/2012/wordml" xmlns:w16cid="http://schemas.microsoft.com/office/word/2016/wordml/cid" xmlns:w16se="http://schemas.microsoft.com/office/word/2015/wordml/symex" xmlns:wpg="http://schemas.microsoft.com/office/word/2010/wordprocessingGroup" xmlns:wpi="http://schemas.microsoft.com/office/word/2010/wordprocessingInk" xmlns:wne="http://schemas.microsoft.com/office/word/2006/wordml" xmlns:wps="http://schemas.microsoft.com/office/word/2010/wordprocessingShape" mc:Ignorable="w14 w15 w16se w16cid wp14">
   <w:tbl>
     <w:tblPr>
       <w:tblW w:w="0" w:type="auto"/>
@@ -12875,7 +12515,7 @@
 </file>
 
 <file path=word/footer10.xml><?xml version="1.0" encoding="utf-8"?>
-<w:ftr xmlns:wpc="http://schemas.microsoft.com/office/word/2010/wordprocessingCanvas" xmlns:cx="http://schemas.microsoft.com/office/drawing/2014/chartex" xmlns:cx1="http://schemas.microsoft.com/office/drawing/2015/9/8/chartex" xmlns:cx2="http://schemas.microsoft.com/office/drawing/2015/10/21/chartex" xmlns:cx3="http://schemas.microsoft.com/office/drawing/2016/5/9/chartex" xmlns:cx4="http://schemas.microsoft.com/office/drawing/2016/5/10/chartex" xmlns:cx5="http://schemas.microsoft.com/office/drawing/2016/5/11/chartex" xmlns:cx6="http://schemas.microsoft.com/office/drawing/2016/5/12/chartex" xmlns:cx7="http://schemas.microsoft.com/office/drawing/2016/5/13/chartex" xmlns:cx8="http://schemas.microsoft.com/office/drawing/2016/5/14/chartex" xmlns:mc="http://schemas.openxmlformats.org/markup-compatibility/2006" xmlns:aink="http://schemas.microsoft.com/office/drawing/2016/ink" xmlns:am3d="http://schemas.microsoft.com/office/drawing/2017/model3d" xmlns:o="urn:schemas-microsoft-com:office:office" xmlns:r="http://schemas.openxmlformats.org/officeDocument/2006/relationships" xmlns:m="http://schemas.openxmlformats.org/officeDocument/2006/math" xmlns:v="urn:schemas-microsoft-com:vml" xmlns:wp14="http://schemas.microsoft.com/office/word/2010/wordprocessingDrawing" xmlns:wp="http://schemas.openxmlformats.org/drawingml/2006/wordprocessingDrawing" xmlns:w10="urn:schemas-microsoft-com:office:word" xmlns:w="http://schemas.openxmlformats.org/wordprocessingml/2006/main" xmlns:w14="http://schemas.microsoft.com/office/word/2010/wordml" xmlns:w15="http://schemas.microsoft.com/office/word/2012/wordml" xmlns:w16cex="http://schemas.microsoft.com/office/word/2018/wordml/cex" xmlns:w16cid="http://schemas.microsoft.com/office/word/2016/wordml/cid" xmlns:w16="http://schemas.microsoft.com/office/word/2018/wordml" xmlns:w16se="http://schemas.microsoft.com/office/word/2015/wordml/symex" xmlns:wpg="http://schemas.microsoft.com/office/word/2010/wordprocessingGroup" xmlns:wpi="http://schemas.microsoft.com/office/word/2010/wordprocessingInk" xmlns:wne="http://schemas.microsoft.com/office/word/2006/wordml" xmlns:wps="http://schemas.microsoft.com/office/word/2010/wordprocessingShape" mc:Ignorable="w14 w15 w16se w16cid w16 w16cex wp14">
+<w:ftr xmlns:wpc="http://schemas.microsoft.com/office/word/2010/wordprocessingCanvas" xmlns:cx="http://schemas.microsoft.com/office/drawing/2014/chartex" xmlns:cx1="http://schemas.microsoft.com/office/drawing/2015/9/8/chartex" xmlns:cx2="http://schemas.microsoft.com/office/drawing/2015/10/21/chartex" xmlns:cx3="http://schemas.microsoft.com/office/drawing/2016/5/9/chartex" xmlns:cx4="http://schemas.microsoft.com/office/drawing/2016/5/10/chartex" xmlns:cx5="http://schemas.microsoft.com/office/drawing/2016/5/11/chartex" xmlns:cx6="http://schemas.microsoft.com/office/drawing/2016/5/12/chartex" xmlns:cx7="http://schemas.microsoft.com/office/drawing/2016/5/13/chartex" xmlns:cx8="http://schemas.microsoft.com/office/drawing/2016/5/14/chartex" xmlns:mc="http://schemas.openxmlformats.org/markup-compatibility/2006" xmlns:aink="http://schemas.microsoft.com/office/drawing/2016/ink" xmlns:am3d="http://schemas.microsoft.com/office/drawing/2017/model3d" xmlns:o="urn:schemas-microsoft-com:office:office" xmlns:r="http://schemas.openxmlformats.org/officeDocument/2006/relationships" xmlns:m="http://schemas.openxmlformats.org/officeDocument/2006/math" xmlns:v="urn:schemas-microsoft-com:vml" xmlns:wp14="http://schemas.microsoft.com/office/word/2010/wordprocessingDrawing" xmlns:wp="http://schemas.openxmlformats.org/drawingml/2006/wordprocessingDrawing" xmlns:w10="urn:schemas-microsoft-com:office:word" xmlns:w="http://schemas.openxmlformats.org/wordprocessingml/2006/main" xmlns:w14="http://schemas.microsoft.com/office/word/2010/wordml" xmlns:w15="http://schemas.microsoft.com/office/word/2012/wordml" xmlns:w16cid="http://schemas.microsoft.com/office/word/2016/wordml/cid" xmlns:w16se="http://schemas.microsoft.com/office/word/2015/wordml/symex" xmlns:wpg="http://schemas.microsoft.com/office/word/2010/wordprocessingGroup" xmlns:wpi="http://schemas.microsoft.com/office/word/2010/wordprocessingInk" xmlns:wne="http://schemas.microsoft.com/office/word/2006/wordml" xmlns:wps="http://schemas.microsoft.com/office/word/2010/wordprocessingShape" mc:Ignorable="w14 w15 w16se w16cid wp14">
   <w:tbl>
     <w:tblPr>
       <w:tblW w:w="9000" w:type="dxa"/>
@@ -13020,7 +12660,7 @@
 </file>
 
 <file path=word/footer2.xml><?xml version="1.0" encoding="utf-8"?>
-<w:ftr xmlns:wpc="http://schemas.microsoft.com/office/word/2010/wordprocessingCanvas" xmlns:cx="http://schemas.microsoft.com/office/drawing/2014/chartex" xmlns:cx1="http://schemas.microsoft.com/office/drawing/2015/9/8/chartex" xmlns:cx2="http://schemas.microsoft.com/office/drawing/2015/10/21/chartex" xmlns:cx3="http://schemas.microsoft.com/office/drawing/2016/5/9/chartex" xmlns:cx4="http://schemas.microsoft.com/office/drawing/2016/5/10/chartex" xmlns:cx5="http://schemas.microsoft.com/office/drawing/2016/5/11/chartex" xmlns:cx6="http://schemas.microsoft.com/office/drawing/2016/5/12/chartex" xmlns:cx7="http://schemas.microsoft.com/office/drawing/2016/5/13/chartex" xmlns:cx8="http://schemas.microsoft.com/office/drawing/2016/5/14/chartex" xmlns:mc="http://schemas.openxmlformats.org/markup-compatibility/2006" xmlns:aink="http://schemas.microsoft.com/office/drawing/2016/ink" xmlns:am3d="http://schemas.microsoft.com/office/drawing/2017/model3d" xmlns:o="urn:schemas-microsoft-com:office:office" xmlns:r="http://schemas.openxmlformats.org/officeDocument/2006/relationships" xmlns:m="http://schemas.openxmlformats.org/officeDocument/2006/math" xmlns:v="urn:schemas-microsoft-com:vml" xmlns:wp14="http://schemas.microsoft.com/office/word/2010/wordprocessingDrawing" xmlns:wp="http://schemas.openxmlformats.org/drawingml/2006/wordprocessingDrawing" xmlns:w10="urn:schemas-microsoft-com:office:word" xmlns:w="http://schemas.openxmlformats.org/wordprocessingml/2006/main" xmlns:w14="http://schemas.microsoft.com/office/word/2010/wordml" xmlns:w15="http://schemas.microsoft.com/office/word/2012/wordml" xmlns:w16cex="http://schemas.microsoft.com/office/word/2018/wordml/cex" xmlns:w16cid="http://schemas.microsoft.com/office/word/2016/wordml/cid" xmlns:w16="http://schemas.microsoft.com/office/word/2018/wordml" xmlns:w16se="http://schemas.microsoft.com/office/word/2015/wordml/symex" xmlns:wpg="http://schemas.microsoft.com/office/word/2010/wordprocessingGroup" xmlns:wpi="http://schemas.microsoft.com/office/word/2010/wordprocessingInk" xmlns:wne="http://schemas.microsoft.com/office/word/2006/wordml" xmlns:wps="http://schemas.microsoft.com/office/word/2010/wordprocessingShape" mc:Ignorable="w14 w15 w16se w16cid w16 w16cex wp14">
+<w:ftr xmlns:wpc="http://schemas.microsoft.com/office/word/2010/wordprocessingCanvas" xmlns:cx="http://schemas.microsoft.com/office/drawing/2014/chartex" xmlns:cx1="http://schemas.microsoft.com/office/drawing/2015/9/8/chartex" xmlns:cx2="http://schemas.microsoft.com/office/drawing/2015/10/21/chartex" xmlns:cx3="http://schemas.microsoft.com/office/drawing/2016/5/9/chartex" xmlns:cx4="http://schemas.microsoft.com/office/drawing/2016/5/10/chartex" xmlns:cx5="http://schemas.microsoft.com/office/drawing/2016/5/11/chartex" xmlns:cx6="http://schemas.microsoft.com/office/drawing/2016/5/12/chartex" xmlns:cx7="http://schemas.microsoft.com/office/drawing/2016/5/13/chartex" xmlns:cx8="http://schemas.microsoft.com/office/drawing/2016/5/14/chartex" xmlns:mc="http://schemas.openxmlformats.org/markup-compatibility/2006" xmlns:aink="http://schemas.microsoft.com/office/drawing/2016/ink" xmlns:am3d="http://schemas.microsoft.com/office/drawing/2017/model3d" xmlns:o="urn:schemas-microsoft-com:office:office" xmlns:r="http://schemas.openxmlformats.org/officeDocument/2006/relationships" xmlns:m="http://schemas.openxmlformats.org/officeDocument/2006/math" xmlns:v="urn:schemas-microsoft-com:vml" xmlns:wp14="http://schemas.microsoft.com/office/word/2010/wordprocessingDrawing" xmlns:wp="http://schemas.openxmlformats.org/drawingml/2006/wordprocessingDrawing" xmlns:w10="urn:schemas-microsoft-com:office:word" xmlns:w="http://schemas.openxmlformats.org/wordprocessingml/2006/main" xmlns:w14="http://schemas.microsoft.com/office/word/2010/wordml" xmlns:w15="http://schemas.microsoft.com/office/word/2012/wordml" xmlns:w16cid="http://schemas.microsoft.com/office/word/2016/wordml/cid" xmlns:w16se="http://schemas.microsoft.com/office/word/2015/wordml/symex" xmlns:wpg="http://schemas.microsoft.com/office/word/2010/wordprocessingGroup" xmlns:wpi="http://schemas.microsoft.com/office/word/2010/wordprocessingInk" xmlns:wne="http://schemas.microsoft.com/office/word/2006/wordml" xmlns:wps="http://schemas.microsoft.com/office/word/2010/wordprocessingShape" mc:Ignorable="w14 w15 w16se w16cid wp14">
   <w:tbl>
     <w:tblPr>
       <w:tblW w:w="0" w:type="auto"/>
@@ -13217,7 +12857,7 @@
 </file>
 
 <file path=word/footer3.xml><?xml version="1.0" encoding="utf-8"?>
-<w:ftr xmlns:wpc="http://schemas.microsoft.com/office/word/2010/wordprocessingCanvas" xmlns:cx="http://schemas.microsoft.com/office/drawing/2014/chartex" xmlns:cx1="http://schemas.microsoft.com/office/drawing/2015/9/8/chartex" xmlns:cx2="http://schemas.microsoft.com/office/drawing/2015/10/21/chartex" xmlns:cx3="http://schemas.microsoft.com/office/drawing/2016/5/9/chartex" xmlns:cx4="http://schemas.microsoft.com/office/drawing/2016/5/10/chartex" xmlns:cx5="http://schemas.microsoft.com/office/drawing/2016/5/11/chartex" xmlns:cx6="http://schemas.microsoft.com/office/drawing/2016/5/12/chartex" xmlns:cx7="http://schemas.microsoft.com/office/drawing/2016/5/13/chartex" xmlns:cx8="http://schemas.microsoft.com/office/drawing/2016/5/14/chartex" xmlns:mc="http://schemas.openxmlformats.org/markup-compatibility/2006" xmlns:aink="http://schemas.microsoft.com/office/drawing/2016/ink" xmlns:am3d="http://schemas.microsoft.com/office/drawing/2017/model3d" xmlns:o="urn:schemas-microsoft-com:office:office" xmlns:r="http://schemas.openxmlformats.org/officeDocument/2006/relationships" xmlns:m="http://schemas.openxmlformats.org/officeDocument/2006/math" xmlns:v="urn:schemas-microsoft-com:vml" xmlns:wp14="http://schemas.microsoft.com/office/word/2010/wordprocessingDrawing" xmlns:wp="http://schemas.openxmlformats.org/drawingml/2006/wordprocessingDrawing" xmlns:w10="urn:schemas-microsoft-com:office:word" xmlns:w="http://schemas.openxmlformats.org/wordprocessingml/2006/main" xmlns:w14="http://schemas.microsoft.com/office/word/2010/wordml" xmlns:w15="http://schemas.microsoft.com/office/word/2012/wordml" xmlns:w16cex="http://schemas.microsoft.com/office/word/2018/wordml/cex" xmlns:w16cid="http://schemas.microsoft.com/office/word/2016/wordml/cid" xmlns:w16="http://schemas.microsoft.com/office/word/2018/wordml" xmlns:w16se="http://schemas.microsoft.com/office/word/2015/wordml/symex" xmlns:wpg="http://schemas.microsoft.com/office/word/2010/wordprocessingGroup" xmlns:wpi="http://schemas.microsoft.com/office/word/2010/wordprocessingInk" xmlns:wne="http://schemas.microsoft.com/office/word/2006/wordml" xmlns:wps="http://schemas.microsoft.com/office/word/2010/wordprocessingShape" mc:Ignorable="w14 w15 w16se w16cid w16 w16cex wp14">
+<w:ftr xmlns:wpc="http://schemas.microsoft.com/office/word/2010/wordprocessingCanvas" xmlns:cx="http://schemas.microsoft.com/office/drawing/2014/chartex" xmlns:cx1="http://schemas.microsoft.com/office/drawing/2015/9/8/chartex" xmlns:cx2="http://schemas.microsoft.com/office/drawing/2015/10/21/chartex" xmlns:cx3="http://schemas.microsoft.com/office/drawing/2016/5/9/chartex" xmlns:cx4="http://schemas.microsoft.com/office/drawing/2016/5/10/chartex" xmlns:cx5="http://schemas.microsoft.com/office/drawing/2016/5/11/chartex" xmlns:cx6="http://schemas.microsoft.com/office/drawing/2016/5/12/chartex" xmlns:cx7="http://schemas.microsoft.com/office/drawing/2016/5/13/chartex" xmlns:cx8="http://schemas.microsoft.com/office/drawing/2016/5/14/chartex" xmlns:mc="http://schemas.openxmlformats.org/markup-compatibility/2006" xmlns:aink="http://schemas.microsoft.com/office/drawing/2016/ink" xmlns:am3d="http://schemas.microsoft.com/office/drawing/2017/model3d" xmlns:o="urn:schemas-microsoft-com:office:office" xmlns:r="http://schemas.openxmlformats.org/officeDocument/2006/relationships" xmlns:m="http://schemas.openxmlformats.org/officeDocument/2006/math" xmlns:v="urn:schemas-microsoft-com:vml" xmlns:wp14="http://schemas.microsoft.com/office/word/2010/wordprocessingDrawing" xmlns:wp="http://schemas.openxmlformats.org/drawingml/2006/wordprocessingDrawing" xmlns:w10="urn:schemas-microsoft-com:office:word" xmlns:w="http://schemas.openxmlformats.org/wordprocessingml/2006/main" xmlns:w14="http://schemas.microsoft.com/office/word/2010/wordml" xmlns:w15="http://schemas.microsoft.com/office/word/2012/wordml" xmlns:w16cid="http://schemas.microsoft.com/office/word/2016/wordml/cid" xmlns:w16se="http://schemas.microsoft.com/office/word/2015/wordml/symex" xmlns:wpg="http://schemas.microsoft.com/office/word/2010/wordprocessingGroup" xmlns:wpi="http://schemas.microsoft.com/office/word/2010/wordprocessingInk" xmlns:wne="http://schemas.microsoft.com/office/word/2006/wordml" xmlns:wps="http://schemas.microsoft.com/office/word/2010/wordprocessingShape" mc:Ignorable="w14 w15 w16se w16cid wp14">
   <w:tbl>
     <w:tblPr>
       <w:tblW w:w="9000" w:type="dxa"/>
@@ -13362,7 +13002,7 @@
 </file>
 
 <file path=word/footer4.xml><?xml version="1.0" encoding="utf-8"?>
-<w:ftr xmlns:wpc="http://schemas.microsoft.com/office/word/2010/wordprocessingCanvas" xmlns:cx="http://schemas.microsoft.com/office/drawing/2014/chartex" xmlns:cx1="http://schemas.microsoft.com/office/drawing/2015/9/8/chartex" xmlns:cx2="http://schemas.microsoft.com/office/drawing/2015/10/21/chartex" xmlns:cx3="http://schemas.microsoft.com/office/drawing/2016/5/9/chartex" xmlns:cx4="http://schemas.microsoft.com/office/drawing/2016/5/10/chartex" xmlns:cx5="http://schemas.microsoft.com/office/drawing/2016/5/11/chartex" xmlns:cx6="http://schemas.microsoft.com/office/drawing/2016/5/12/chartex" xmlns:cx7="http://schemas.microsoft.com/office/drawing/2016/5/13/chartex" xmlns:cx8="http://schemas.microsoft.com/office/drawing/2016/5/14/chartex" xmlns:mc="http://schemas.openxmlformats.org/markup-compatibility/2006" xmlns:aink="http://schemas.microsoft.com/office/drawing/2016/ink" xmlns:am3d="http://schemas.microsoft.com/office/drawing/2017/model3d" xmlns:o="urn:schemas-microsoft-com:office:office" xmlns:r="http://schemas.openxmlformats.org/officeDocument/2006/relationships" xmlns:m="http://schemas.openxmlformats.org/officeDocument/2006/math" xmlns:v="urn:schemas-microsoft-com:vml" xmlns:wp14="http://schemas.microsoft.com/office/word/2010/wordprocessingDrawing" xmlns:wp="http://schemas.openxmlformats.org/drawingml/2006/wordprocessingDrawing" xmlns:w10="urn:schemas-microsoft-com:office:word" xmlns:w="http://schemas.openxmlformats.org/wordprocessingml/2006/main" xmlns:w14="http://schemas.microsoft.com/office/word/2010/wordml" xmlns:w15="http://schemas.microsoft.com/office/word/2012/wordml" xmlns:w16cex="http://schemas.microsoft.com/office/word/2018/wordml/cex" xmlns:w16cid="http://schemas.microsoft.com/office/word/2016/wordml/cid" xmlns:w16="http://schemas.microsoft.com/office/word/2018/wordml" xmlns:w16se="http://schemas.microsoft.com/office/word/2015/wordml/symex" xmlns:wpg="http://schemas.microsoft.com/office/word/2010/wordprocessingGroup" xmlns:wpi="http://schemas.microsoft.com/office/word/2010/wordprocessingInk" xmlns:wne="http://schemas.microsoft.com/office/word/2006/wordml" xmlns:wps="http://schemas.microsoft.com/office/word/2010/wordprocessingShape" mc:Ignorable="w14 w15 w16se w16cid w16 w16cex wp14">
+<w:ftr xmlns:wpc="http://schemas.microsoft.com/office/word/2010/wordprocessingCanvas" xmlns:cx="http://schemas.microsoft.com/office/drawing/2014/chartex" xmlns:cx1="http://schemas.microsoft.com/office/drawing/2015/9/8/chartex" xmlns:cx2="http://schemas.microsoft.com/office/drawing/2015/10/21/chartex" xmlns:cx3="http://schemas.microsoft.com/office/drawing/2016/5/9/chartex" xmlns:cx4="http://schemas.microsoft.com/office/drawing/2016/5/10/chartex" xmlns:cx5="http://schemas.microsoft.com/office/drawing/2016/5/11/chartex" xmlns:cx6="http://schemas.microsoft.com/office/drawing/2016/5/12/chartex" xmlns:cx7="http://schemas.microsoft.com/office/drawing/2016/5/13/chartex" xmlns:cx8="http://schemas.microsoft.com/office/drawing/2016/5/14/chartex" xmlns:mc="http://schemas.openxmlformats.org/markup-compatibility/2006" xmlns:aink="http://schemas.microsoft.com/office/drawing/2016/ink" xmlns:am3d="http://schemas.microsoft.com/office/drawing/2017/model3d" xmlns:o="urn:schemas-microsoft-com:office:office" xmlns:r="http://schemas.openxmlformats.org/officeDocument/2006/relationships" xmlns:m="http://schemas.openxmlformats.org/officeDocument/2006/math" xmlns:v="urn:schemas-microsoft-com:vml" xmlns:wp14="http://schemas.microsoft.com/office/word/2010/wordprocessingDrawing" xmlns:wp="http://schemas.openxmlformats.org/drawingml/2006/wordprocessingDrawing" xmlns:w10="urn:schemas-microsoft-com:office:word" xmlns:w="http://schemas.openxmlformats.org/wordprocessingml/2006/main" xmlns:w14="http://schemas.microsoft.com/office/word/2010/wordml" xmlns:w15="http://schemas.microsoft.com/office/word/2012/wordml" xmlns:w16cid="http://schemas.microsoft.com/office/word/2016/wordml/cid" xmlns:w16se="http://schemas.microsoft.com/office/word/2015/wordml/symex" xmlns:wpg="http://schemas.microsoft.com/office/word/2010/wordprocessingGroup" xmlns:wpi="http://schemas.microsoft.com/office/word/2010/wordprocessingInk" xmlns:wne="http://schemas.microsoft.com/office/word/2006/wordml" xmlns:wps="http://schemas.microsoft.com/office/word/2010/wordprocessingShape" mc:Ignorable="w14 w15 w16se w16cid wp14">
   <w:tbl>
     <w:tblPr>
       <w:tblW w:w="9000" w:type="dxa"/>
@@ -13507,7 +13147,7 @@
 </file>
 
 <file path=word/footer5.xml><?xml version="1.0" encoding="utf-8"?>
-<w:ftr xmlns:wpc="http://schemas.microsoft.com/office/word/2010/wordprocessingCanvas" xmlns:cx="http://schemas.microsoft.com/office/drawing/2014/chartex" xmlns:cx1="http://schemas.microsoft.com/office/drawing/2015/9/8/chartex" xmlns:cx2="http://schemas.microsoft.com/office/drawing/2015/10/21/chartex" xmlns:cx3="http://schemas.microsoft.com/office/drawing/2016/5/9/chartex" xmlns:cx4="http://schemas.microsoft.com/office/drawing/2016/5/10/chartex" xmlns:cx5="http://schemas.microsoft.com/office/drawing/2016/5/11/chartex" xmlns:cx6="http://schemas.microsoft.com/office/drawing/2016/5/12/chartex" xmlns:cx7="http://schemas.microsoft.com/office/drawing/2016/5/13/chartex" xmlns:cx8="http://schemas.microsoft.com/office/drawing/2016/5/14/chartex" xmlns:mc="http://schemas.openxmlformats.org/markup-compatibility/2006" xmlns:aink="http://schemas.microsoft.com/office/drawing/2016/ink" xmlns:am3d="http://schemas.microsoft.com/office/drawing/2017/model3d" xmlns:o="urn:schemas-microsoft-com:office:office" xmlns:r="http://schemas.openxmlformats.org/officeDocument/2006/relationships" xmlns:m="http://schemas.openxmlformats.org/officeDocument/2006/math" xmlns:v="urn:schemas-microsoft-com:vml" xmlns:wp14="http://schemas.microsoft.com/office/word/2010/wordprocessingDrawing" xmlns:wp="http://schemas.openxmlformats.org/drawingml/2006/wordprocessingDrawing" xmlns:w10="urn:schemas-microsoft-com:office:word" xmlns:w="http://schemas.openxmlformats.org/wordprocessingml/2006/main" xmlns:w14="http://schemas.microsoft.com/office/word/2010/wordml" xmlns:w15="http://schemas.microsoft.com/office/word/2012/wordml" xmlns:w16cex="http://schemas.microsoft.com/office/word/2018/wordml/cex" xmlns:w16cid="http://schemas.microsoft.com/office/word/2016/wordml/cid" xmlns:w16="http://schemas.microsoft.com/office/word/2018/wordml" xmlns:w16se="http://schemas.microsoft.com/office/word/2015/wordml/symex" xmlns:wpg="http://schemas.microsoft.com/office/word/2010/wordprocessingGroup" xmlns:wpi="http://schemas.microsoft.com/office/word/2010/wordprocessingInk" xmlns:wne="http://schemas.microsoft.com/office/word/2006/wordml" xmlns:wps="http://schemas.microsoft.com/office/word/2010/wordprocessingShape" mc:Ignorable="w14 w15 w16se w16cid w16 w16cex wp14">
+<w:ftr xmlns:wpc="http://schemas.microsoft.com/office/word/2010/wordprocessingCanvas" xmlns:cx="http://schemas.microsoft.com/office/drawing/2014/chartex" xmlns:cx1="http://schemas.microsoft.com/office/drawing/2015/9/8/chartex" xmlns:cx2="http://schemas.microsoft.com/office/drawing/2015/10/21/chartex" xmlns:cx3="http://schemas.microsoft.com/office/drawing/2016/5/9/chartex" xmlns:cx4="http://schemas.microsoft.com/office/drawing/2016/5/10/chartex" xmlns:cx5="http://schemas.microsoft.com/office/drawing/2016/5/11/chartex" xmlns:cx6="http://schemas.microsoft.com/office/drawing/2016/5/12/chartex" xmlns:cx7="http://schemas.microsoft.com/office/drawing/2016/5/13/chartex" xmlns:cx8="http://schemas.microsoft.com/office/drawing/2016/5/14/chartex" xmlns:mc="http://schemas.openxmlformats.org/markup-compatibility/2006" xmlns:aink="http://schemas.microsoft.com/office/drawing/2016/ink" xmlns:am3d="http://schemas.microsoft.com/office/drawing/2017/model3d" xmlns:o="urn:schemas-microsoft-com:office:office" xmlns:r="http://schemas.openxmlformats.org/officeDocument/2006/relationships" xmlns:m="http://schemas.openxmlformats.org/officeDocument/2006/math" xmlns:v="urn:schemas-microsoft-com:vml" xmlns:wp14="http://schemas.microsoft.com/office/word/2010/wordprocessingDrawing" xmlns:wp="http://schemas.openxmlformats.org/drawingml/2006/wordprocessingDrawing" xmlns:w10="urn:schemas-microsoft-com:office:word" xmlns:w="http://schemas.openxmlformats.org/wordprocessingml/2006/main" xmlns:w14="http://schemas.microsoft.com/office/word/2010/wordml" xmlns:w15="http://schemas.microsoft.com/office/word/2012/wordml" xmlns:w16cid="http://schemas.microsoft.com/office/word/2016/wordml/cid" xmlns:w16se="http://schemas.microsoft.com/office/word/2015/wordml/symex" xmlns:wpg="http://schemas.microsoft.com/office/word/2010/wordprocessingGroup" xmlns:wpi="http://schemas.microsoft.com/office/word/2010/wordprocessingInk" xmlns:wne="http://schemas.microsoft.com/office/word/2006/wordml" xmlns:wps="http://schemas.microsoft.com/office/word/2010/wordprocessingShape" mc:Ignorable="w14 w15 w16se w16cid wp14">
   <w:tbl>
     <w:tblPr>
       <w:tblW w:w="9000" w:type="dxa"/>
@@ -13652,7 +13292,7 @@
 </file>
 
 <file path=word/footer6.xml><?xml version="1.0" encoding="utf-8"?>
-<w:ftr xmlns:wpc="http://schemas.microsoft.com/office/word/2010/wordprocessingCanvas" xmlns:cx="http://schemas.microsoft.com/office/drawing/2014/chartex" xmlns:cx1="http://schemas.microsoft.com/office/drawing/2015/9/8/chartex" xmlns:cx2="http://schemas.microsoft.com/office/drawing/2015/10/21/chartex" xmlns:cx3="http://schemas.microsoft.com/office/drawing/2016/5/9/chartex" xmlns:cx4="http://schemas.microsoft.com/office/drawing/2016/5/10/chartex" xmlns:cx5="http://schemas.microsoft.com/office/drawing/2016/5/11/chartex" xmlns:cx6="http://schemas.microsoft.com/office/drawing/2016/5/12/chartex" xmlns:cx7="http://schemas.microsoft.com/office/drawing/2016/5/13/chartex" xmlns:cx8="http://schemas.microsoft.com/office/drawing/2016/5/14/chartex" xmlns:mc="http://schemas.openxmlformats.org/markup-compatibility/2006" xmlns:aink="http://schemas.microsoft.com/office/drawing/2016/ink" xmlns:am3d="http://schemas.microsoft.com/office/drawing/2017/model3d" xmlns:o="urn:schemas-microsoft-com:office:office" xmlns:r="http://schemas.openxmlformats.org/officeDocument/2006/relationships" xmlns:m="http://schemas.openxmlformats.org/officeDocument/2006/math" xmlns:v="urn:schemas-microsoft-com:vml" xmlns:wp14="http://schemas.microsoft.com/office/word/2010/wordprocessingDrawing" xmlns:wp="http://schemas.openxmlformats.org/drawingml/2006/wordprocessingDrawing" xmlns:w10="urn:schemas-microsoft-com:office:word" xmlns:w="http://schemas.openxmlformats.org/wordprocessingml/2006/main" xmlns:w14="http://schemas.microsoft.com/office/word/2010/wordml" xmlns:w15="http://schemas.microsoft.com/office/word/2012/wordml" xmlns:w16cex="http://schemas.microsoft.com/office/word/2018/wordml/cex" xmlns:w16cid="http://schemas.microsoft.com/office/word/2016/wordml/cid" xmlns:w16="http://schemas.microsoft.com/office/word/2018/wordml" xmlns:w16se="http://schemas.microsoft.com/office/word/2015/wordml/symex" xmlns:wpg="http://schemas.microsoft.com/office/word/2010/wordprocessingGroup" xmlns:wpi="http://schemas.microsoft.com/office/word/2010/wordprocessingInk" xmlns:wne="http://schemas.microsoft.com/office/word/2006/wordml" xmlns:wps="http://schemas.microsoft.com/office/word/2010/wordprocessingShape" mc:Ignorable="w14 w15 w16se w16cid w16 w16cex wp14">
+<w:ftr xmlns:wpc="http://schemas.microsoft.com/office/word/2010/wordprocessingCanvas" xmlns:cx="http://schemas.microsoft.com/office/drawing/2014/chartex" xmlns:cx1="http://schemas.microsoft.com/office/drawing/2015/9/8/chartex" xmlns:cx2="http://schemas.microsoft.com/office/drawing/2015/10/21/chartex" xmlns:cx3="http://schemas.microsoft.com/office/drawing/2016/5/9/chartex" xmlns:cx4="http://schemas.microsoft.com/office/drawing/2016/5/10/chartex" xmlns:cx5="http://schemas.microsoft.com/office/drawing/2016/5/11/chartex" xmlns:cx6="http://schemas.microsoft.com/office/drawing/2016/5/12/chartex" xmlns:cx7="http://schemas.microsoft.com/office/drawing/2016/5/13/chartex" xmlns:cx8="http://schemas.microsoft.com/office/drawing/2016/5/14/chartex" xmlns:mc="http://schemas.openxmlformats.org/markup-compatibility/2006" xmlns:aink="http://schemas.microsoft.com/office/drawing/2016/ink" xmlns:am3d="http://schemas.microsoft.com/office/drawing/2017/model3d" xmlns:o="urn:schemas-microsoft-com:office:office" xmlns:r="http://schemas.openxmlformats.org/officeDocument/2006/relationships" xmlns:m="http://schemas.openxmlformats.org/officeDocument/2006/math" xmlns:v="urn:schemas-microsoft-com:vml" xmlns:wp14="http://schemas.microsoft.com/office/word/2010/wordprocessingDrawing" xmlns:wp="http://schemas.openxmlformats.org/drawingml/2006/wordprocessingDrawing" xmlns:w10="urn:schemas-microsoft-com:office:word" xmlns:w="http://schemas.openxmlformats.org/wordprocessingml/2006/main" xmlns:w14="http://schemas.microsoft.com/office/word/2010/wordml" xmlns:w15="http://schemas.microsoft.com/office/word/2012/wordml" xmlns:w16cid="http://schemas.microsoft.com/office/word/2016/wordml/cid" xmlns:w16se="http://schemas.microsoft.com/office/word/2015/wordml/symex" xmlns:wpg="http://schemas.microsoft.com/office/word/2010/wordprocessingGroup" xmlns:wpi="http://schemas.microsoft.com/office/word/2010/wordprocessingInk" xmlns:wne="http://schemas.microsoft.com/office/word/2006/wordml" xmlns:wps="http://schemas.microsoft.com/office/word/2010/wordprocessingShape" mc:Ignorable="w14 w15 w16se w16cid wp14">
   <w:tbl>
     <w:tblPr>
       <w:tblW w:w="9000" w:type="dxa"/>
@@ -13797,7 +13437,7 @@
 </file>
 
 <file path=word/footer7.xml><?xml version="1.0" encoding="utf-8"?>
-<w:ftr xmlns:wpc="http://schemas.microsoft.com/office/word/2010/wordprocessingCanvas" xmlns:cx="http://schemas.microsoft.com/office/drawing/2014/chartex" xmlns:cx1="http://schemas.microsoft.com/office/drawing/2015/9/8/chartex" xmlns:cx2="http://schemas.microsoft.com/office/drawing/2015/10/21/chartex" xmlns:cx3="http://schemas.microsoft.com/office/drawing/2016/5/9/chartex" xmlns:cx4="http://schemas.microsoft.com/office/drawing/2016/5/10/chartex" xmlns:cx5="http://schemas.microsoft.com/office/drawing/2016/5/11/chartex" xmlns:cx6="http://schemas.microsoft.com/office/drawing/2016/5/12/chartex" xmlns:cx7="http://schemas.microsoft.com/office/drawing/2016/5/13/chartex" xmlns:cx8="http://schemas.microsoft.com/office/drawing/2016/5/14/chartex" xmlns:mc="http://schemas.openxmlformats.org/markup-compatibility/2006" xmlns:aink="http://schemas.microsoft.com/office/drawing/2016/ink" xmlns:am3d="http://schemas.microsoft.com/office/drawing/2017/model3d" xmlns:o="urn:schemas-microsoft-com:office:office" xmlns:r="http://schemas.openxmlformats.org/officeDocument/2006/relationships" xmlns:m="http://schemas.openxmlformats.org/officeDocument/2006/math" xmlns:v="urn:schemas-microsoft-com:vml" xmlns:wp14="http://schemas.microsoft.com/office/word/2010/wordprocessingDrawing" xmlns:wp="http://schemas.openxmlformats.org/drawingml/2006/wordprocessingDrawing" xmlns:w10="urn:schemas-microsoft-com:office:word" xmlns:w="http://schemas.openxmlformats.org/wordprocessingml/2006/main" xmlns:w14="http://schemas.microsoft.com/office/word/2010/wordml" xmlns:w15="http://schemas.microsoft.com/office/word/2012/wordml" xmlns:w16cex="http://schemas.microsoft.com/office/word/2018/wordml/cex" xmlns:w16cid="http://schemas.microsoft.com/office/word/2016/wordml/cid" xmlns:w16="http://schemas.microsoft.com/office/word/2018/wordml" xmlns:w16se="http://schemas.microsoft.com/office/word/2015/wordml/symex" xmlns:wpg="http://schemas.microsoft.com/office/word/2010/wordprocessingGroup" xmlns:wpi="http://schemas.microsoft.com/office/word/2010/wordprocessingInk" xmlns:wne="http://schemas.microsoft.com/office/word/2006/wordml" xmlns:wps="http://schemas.microsoft.com/office/word/2010/wordprocessingShape" mc:Ignorable="w14 w15 w16se w16cid w16 w16cex wp14">
+<w:ftr xmlns:wpc="http://schemas.microsoft.com/office/word/2010/wordprocessingCanvas" xmlns:cx="http://schemas.microsoft.com/office/drawing/2014/chartex" xmlns:cx1="http://schemas.microsoft.com/office/drawing/2015/9/8/chartex" xmlns:cx2="http://schemas.microsoft.com/office/drawing/2015/10/21/chartex" xmlns:cx3="http://schemas.microsoft.com/office/drawing/2016/5/9/chartex" xmlns:cx4="http://schemas.microsoft.com/office/drawing/2016/5/10/chartex" xmlns:cx5="http://schemas.microsoft.com/office/drawing/2016/5/11/chartex" xmlns:cx6="http://schemas.microsoft.com/office/drawing/2016/5/12/chartex" xmlns:cx7="http://schemas.microsoft.com/office/drawing/2016/5/13/chartex" xmlns:cx8="http://schemas.microsoft.com/office/drawing/2016/5/14/chartex" xmlns:mc="http://schemas.openxmlformats.org/markup-compatibility/2006" xmlns:aink="http://schemas.microsoft.com/office/drawing/2016/ink" xmlns:am3d="http://schemas.microsoft.com/office/drawing/2017/model3d" xmlns:o="urn:schemas-microsoft-com:office:office" xmlns:r="http://schemas.openxmlformats.org/officeDocument/2006/relationships" xmlns:m="http://schemas.openxmlformats.org/officeDocument/2006/math" xmlns:v="urn:schemas-microsoft-com:vml" xmlns:wp14="http://schemas.microsoft.com/office/word/2010/wordprocessingDrawing" xmlns:wp="http://schemas.openxmlformats.org/drawingml/2006/wordprocessingDrawing" xmlns:w10="urn:schemas-microsoft-com:office:word" xmlns:w="http://schemas.openxmlformats.org/wordprocessingml/2006/main" xmlns:w14="http://schemas.microsoft.com/office/word/2010/wordml" xmlns:w15="http://schemas.microsoft.com/office/word/2012/wordml" xmlns:w16cid="http://schemas.microsoft.com/office/word/2016/wordml/cid" xmlns:w16se="http://schemas.microsoft.com/office/word/2015/wordml/symex" xmlns:wpg="http://schemas.microsoft.com/office/word/2010/wordprocessingGroup" xmlns:wpi="http://schemas.microsoft.com/office/word/2010/wordprocessingInk" xmlns:wne="http://schemas.microsoft.com/office/word/2006/wordml" xmlns:wps="http://schemas.microsoft.com/office/word/2010/wordprocessingShape" mc:Ignorable="w14 w15 w16se w16cid wp14">
   <w:tbl>
     <w:tblPr>
       <w:tblW w:w="9000" w:type="dxa"/>
@@ -13942,7 +13582,7 @@
 </file>
 
 <file path=word/footer8.xml><?xml version="1.0" encoding="utf-8"?>
-<w:ftr xmlns:wpc="http://schemas.microsoft.com/office/word/2010/wordprocessingCanvas" xmlns:cx="http://schemas.microsoft.com/office/drawing/2014/chartex" xmlns:cx1="http://schemas.microsoft.com/office/drawing/2015/9/8/chartex" xmlns:cx2="http://schemas.microsoft.com/office/drawing/2015/10/21/chartex" xmlns:cx3="http://schemas.microsoft.com/office/drawing/2016/5/9/chartex" xmlns:cx4="http://schemas.microsoft.com/office/drawing/2016/5/10/chartex" xmlns:cx5="http://schemas.microsoft.com/office/drawing/2016/5/11/chartex" xmlns:cx6="http://schemas.microsoft.com/office/drawing/2016/5/12/chartex" xmlns:cx7="http://schemas.microsoft.com/office/drawing/2016/5/13/chartex" xmlns:cx8="http://schemas.microsoft.com/office/drawing/2016/5/14/chartex" xmlns:mc="http://schemas.openxmlformats.org/markup-compatibility/2006" xmlns:aink="http://schemas.microsoft.com/office/drawing/2016/ink" xmlns:am3d="http://schemas.microsoft.com/office/drawing/2017/model3d" xmlns:o="urn:schemas-microsoft-com:office:office" xmlns:r="http://schemas.openxmlformats.org/officeDocument/2006/relationships" xmlns:m="http://schemas.openxmlformats.org/officeDocument/2006/math" xmlns:v="urn:schemas-microsoft-com:vml" xmlns:wp14="http://schemas.microsoft.com/office/word/2010/wordprocessingDrawing" xmlns:wp="http://schemas.openxmlformats.org/drawingml/2006/wordprocessingDrawing" xmlns:w10="urn:schemas-microsoft-com:office:word" xmlns:w="http://schemas.openxmlformats.org/wordprocessingml/2006/main" xmlns:w14="http://schemas.microsoft.com/office/word/2010/wordml" xmlns:w15="http://schemas.microsoft.com/office/word/2012/wordml" xmlns:w16cex="http://schemas.microsoft.com/office/word/2018/wordml/cex" xmlns:w16cid="http://schemas.microsoft.com/office/word/2016/wordml/cid" xmlns:w16="http://schemas.microsoft.com/office/word/2018/wordml" xmlns:w16se="http://schemas.microsoft.com/office/word/2015/wordml/symex" xmlns:wpg="http://schemas.microsoft.com/office/word/2010/wordprocessingGroup" xmlns:wpi="http://schemas.microsoft.com/office/word/2010/wordprocessingInk" xmlns:wne="http://schemas.microsoft.com/office/word/2006/wordml" xmlns:wps="http://schemas.microsoft.com/office/word/2010/wordprocessingShape" mc:Ignorable="w14 w15 w16se w16cid w16 w16cex wp14">
+<w:ftr xmlns:wpc="http://schemas.microsoft.com/office/word/2010/wordprocessingCanvas" xmlns:cx="http://schemas.microsoft.com/office/drawing/2014/chartex" xmlns:cx1="http://schemas.microsoft.com/office/drawing/2015/9/8/chartex" xmlns:cx2="http://schemas.microsoft.com/office/drawing/2015/10/21/chartex" xmlns:cx3="http://schemas.microsoft.com/office/drawing/2016/5/9/chartex" xmlns:cx4="http://schemas.microsoft.com/office/drawing/2016/5/10/chartex" xmlns:cx5="http://schemas.microsoft.com/office/drawing/2016/5/11/chartex" xmlns:cx6="http://schemas.microsoft.com/office/drawing/2016/5/12/chartex" xmlns:cx7="http://schemas.microsoft.com/office/drawing/2016/5/13/chartex" xmlns:cx8="http://schemas.microsoft.com/office/drawing/2016/5/14/chartex" xmlns:mc="http://schemas.openxmlformats.org/markup-compatibility/2006" xmlns:aink="http://schemas.microsoft.com/office/drawing/2016/ink" xmlns:am3d="http://schemas.microsoft.com/office/drawing/2017/model3d" xmlns:o="urn:schemas-microsoft-com:office:office" xmlns:r="http://schemas.openxmlformats.org/officeDocument/2006/relationships" xmlns:m="http://schemas.openxmlformats.org/officeDocument/2006/math" xmlns:v="urn:schemas-microsoft-com:vml" xmlns:wp14="http://schemas.microsoft.com/office/word/2010/wordprocessingDrawing" xmlns:wp="http://schemas.openxmlformats.org/drawingml/2006/wordprocessingDrawing" xmlns:w10="urn:schemas-microsoft-com:office:word" xmlns:w="http://schemas.openxmlformats.org/wordprocessingml/2006/main" xmlns:w14="http://schemas.microsoft.com/office/word/2010/wordml" xmlns:w15="http://schemas.microsoft.com/office/word/2012/wordml" xmlns:w16cid="http://schemas.microsoft.com/office/word/2016/wordml/cid" xmlns:w16se="http://schemas.microsoft.com/office/word/2015/wordml/symex" xmlns:wpg="http://schemas.microsoft.com/office/word/2010/wordprocessingGroup" xmlns:wpi="http://schemas.microsoft.com/office/word/2010/wordprocessingInk" xmlns:wne="http://schemas.microsoft.com/office/word/2006/wordml" xmlns:wps="http://schemas.microsoft.com/office/word/2010/wordprocessingShape" mc:Ignorable="w14 w15 w16se w16cid wp14">
   <w:tbl>
     <w:tblPr>
       <w:tblW w:w="9000" w:type="dxa"/>
@@ -14087,7 +13727,7 @@
 </file>
 
 <file path=word/footer9.xml><?xml version="1.0" encoding="utf-8"?>
-<w:ftr xmlns:wpc="http://schemas.microsoft.com/office/word/2010/wordprocessingCanvas" xmlns:cx="http://schemas.microsoft.com/office/drawing/2014/chartex" xmlns:cx1="http://schemas.microsoft.com/office/drawing/2015/9/8/chartex" xmlns:cx2="http://schemas.microsoft.com/office/drawing/2015/10/21/chartex" xmlns:cx3="http://schemas.microsoft.com/office/drawing/2016/5/9/chartex" xmlns:cx4="http://schemas.microsoft.com/office/drawing/2016/5/10/chartex" xmlns:cx5="http://schemas.microsoft.com/office/drawing/2016/5/11/chartex" xmlns:cx6="http://schemas.microsoft.com/office/drawing/2016/5/12/chartex" xmlns:cx7="http://schemas.microsoft.com/office/drawing/2016/5/13/chartex" xmlns:cx8="http://schemas.microsoft.com/office/drawing/2016/5/14/chartex" xmlns:mc="http://schemas.openxmlformats.org/markup-compatibility/2006" xmlns:aink="http://schemas.microsoft.com/office/drawing/2016/ink" xmlns:am3d="http://schemas.microsoft.com/office/drawing/2017/model3d" xmlns:o="urn:schemas-microsoft-com:office:office" xmlns:r="http://schemas.openxmlformats.org/officeDocument/2006/relationships" xmlns:m="http://schemas.openxmlformats.org/officeDocument/2006/math" xmlns:v="urn:schemas-microsoft-com:vml" xmlns:wp14="http://schemas.microsoft.com/office/word/2010/wordprocessingDrawing" xmlns:wp="http://schemas.openxmlformats.org/drawingml/2006/wordprocessingDrawing" xmlns:w10="urn:schemas-microsoft-com:office:word" xmlns:w="http://schemas.openxmlformats.org/wordprocessingml/2006/main" xmlns:w14="http://schemas.microsoft.com/office/word/2010/wordml" xmlns:w15="http://schemas.microsoft.com/office/word/2012/wordml" xmlns:w16cex="http://schemas.microsoft.com/office/word/2018/wordml/cex" xmlns:w16cid="http://schemas.microsoft.com/office/word/2016/wordml/cid" xmlns:w16="http://schemas.microsoft.com/office/word/2018/wordml" xmlns:w16se="http://schemas.microsoft.com/office/word/2015/wordml/symex" xmlns:wpg="http://schemas.microsoft.com/office/word/2010/wordprocessingGroup" xmlns:wpi="http://schemas.microsoft.com/office/word/2010/wordprocessingInk" xmlns:wne="http://schemas.microsoft.com/office/word/2006/wordml" xmlns:wps="http://schemas.microsoft.com/office/word/2010/wordprocessingShape" mc:Ignorable="w14 w15 w16se w16cid w16 w16cex wp14">
+<w:ftr xmlns:wpc="http://schemas.microsoft.com/office/word/2010/wordprocessingCanvas" xmlns:cx="http://schemas.microsoft.com/office/drawing/2014/chartex" xmlns:cx1="http://schemas.microsoft.com/office/drawing/2015/9/8/chartex" xmlns:cx2="http://schemas.microsoft.com/office/drawing/2015/10/21/chartex" xmlns:cx3="http://schemas.microsoft.com/office/drawing/2016/5/9/chartex" xmlns:cx4="http://schemas.microsoft.com/office/drawing/2016/5/10/chartex" xmlns:cx5="http://schemas.microsoft.com/office/drawing/2016/5/11/chartex" xmlns:cx6="http://schemas.microsoft.com/office/drawing/2016/5/12/chartex" xmlns:cx7="http://schemas.microsoft.com/office/drawing/2016/5/13/chartex" xmlns:cx8="http://schemas.microsoft.com/office/drawing/2016/5/14/chartex" xmlns:mc="http://schemas.openxmlformats.org/markup-compatibility/2006" xmlns:aink="http://schemas.microsoft.com/office/drawing/2016/ink" xmlns:am3d="http://schemas.microsoft.com/office/drawing/2017/model3d" xmlns:o="urn:schemas-microsoft-com:office:office" xmlns:r="http://schemas.openxmlformats.org/officeDocument/2006/relationships" xmlns:m="http://schemas.openxmlformats.org/officeDocument/2006/math" xmlns:v="urn:schemas-microsoft-com:vml" xmlns:wp14="http://schemas.microsoft.com/office/word/2010/wordprocessingDrawing" xmlns:wp="http://schemas.openxmlformats.org/drawingml/2006/wordprocessingDrawing" xmlns:w10="urn:schemas-microsoft-com:office:word" xmlns:w="http://schemas.openxmlformats.org/wordprocessingml/2006/main" xmlns:w14="http://schemas.microsoft.com/office/word/2010/wordml" xmlns:w15="http://schemas.microsoft.com/office/word/2012/wordml" xmlns:w16cid="http://schemas.microsoft.com/office/word/2016/wordml/cid" xmlns:w16se="http://schemas.microsoft.com/office/word/2015/wordml/symex" xmlns:wpg="http://schemas.microsoft.com/office/word/2010/wordprocessingGroup" xmlns:wpi="http://schemas.microsoft.com/office/word/2010/wordprocessingInk" xmlns:wne="http://schemas.microsoft.com/office/word/2006/wordml" xmlns:wps="http://schemas.microsoft.com/office/word/2010/wordprocessingShape" mc:Ignorable="w14 w15 w16se w16cid wp14">
   <w:tbl>
     <w:tblPr>
       <w:tblW w:w="9000" w:type="dxa"/>
@@ -14232,7 +13872,7 @@
 </file>
 
 <file path=word/footnotes.xml><?xml version="1.0" encoding="utf-8"?>
-<w:footnotes xmlns:wpc="http://schemas.microsoft.com/office/word/2010/wordprocessingCanvas" xmlns:cx="http://schemas.microsoft.com/office/drawing/2014/chartex" xmlns:cx1="http://schemas.microsoft.com/office/drawing/2015/9/8/chartex" xmlns:cx2="http://schemas.microsoft.com/office/drawing/2015/10/21/chartex" xmlns:cx3="http://schemas.microsoft.com/office/drawing/2016/5/9/chartex" xmlns:cx4="http://schemas.microsoft.com/office/drawing/2016/5/10/chartex" xmlns:cx5="http://schemas.microsoft.com/office/drawing/2016/5/11/chartex" xmlns:cx6="http://schemas.microsoft.com/office/drawing/2016/5/12/chartex" xmlns:cx7="http://schemas.microsoft.com/office/drawing/2016/5/13/chartex" xmlns:cx8="http://schemas.microsoft.com/office/drawing/2016/5/14/chartex" xmlns:mc="http://schemas.openxmlformats.org/markup-compatibility/2006" xmlns:aink="http://schemas.microsoft.com/office/drawing/2016/ink" xmlns:am3d="http://schemas.microsoft.com/office/drawing/2017/model3d" xmlns:o="urn:schemas-microsoft-com:office:office" xmlns:r="http://schemas.openxmlformats.org/officeDocument/2006/relationships" xmlns:m="http://schemas.openxmlformats.org/officeDocument/2006/math" xmlns:v="urn:schemas-microsoft-com:vml" xmlns:wp14="http://schemas.microsoft.com/office/word/2010/wordprocessingDrawing" xmlns:wp="http://schemas.openxmlformats.org/drawingml/2006/wordprocessingDrawing" xmlns:w10="urn:schemas-microsoft-com:office:word" xmlns:w="http://schemas.openxmlformats.org/wordprocessingml/2006/main" xmlns:w14="http://schemas.microsoft.com/office/word/2010/wordml" xmlns:w15="http://schemas.microsoft.com/office/word/2012/wordml" xmlns:w16cex="http://schemas.microsoft.com/office/word/2018/wordml/cex" xmlns:w16cid="http://schemas.microsoft.com/office/word/2016/wordml/cid" xmlns:w16="http://schemas.microsoft.com/office/word/2018/wordml" xmlns:w16se="http://schemas.microsoft.com/office/word/2015/wordml/symex" xmlns:wpg="http://schemas.microsoft.com/office/word/2010/wordprocessingGroup" xmlns:wpi="http://schemas.microsoft.com/office/word/2010/wordprocessingInk" xmlns:wne="http://schemas.microsoft.com/office/word/2006/wordml" xmlns:wps="http://schemas.microsoft.com/office/word/2010/wordprocessingShape" mc:Ignorable="w14 w15 w16se w16cid w16 w16cex wp14">
+<w:footnotes xmlns:wpc="http://schemas.microsoft.com/office/word/2010/wordprocessingCanvas" xmlns:cx="http://schemas.microsoft.com/office/drawing/2014/chartex" xmlns:cx1="http://schemas.microsoft.com/office/drawing/2015/9/8/chartex" xmlns:cx2="http://schemas.microsoft.com/office/drawing/2015/10/21/chartex" xmlns:cx3="http://schemas.microsoft.com/office/drawing/2016/5/9/chartex" xmlns:cx4="http://schemas.microsoft.com/office/drawing/2016/5/10/chartex" xmlns:cx5="http://schemas.microsoft.com/office/drawing/2016/5/11/chartex" xmlns:cx6="http://schemas.microsoft.com/office/drawing/2016/5/12/chartex" xmlns:cx7="http://schemas.microsoft.com/office/drawing/2016/5/13/chartex" xmlns:cx8="http://schemas.microsoft.com/office/drawing/2016/5/14/chartex" xmlns:mc="http://schemas.openxmlformats.org/markup-compatibility/2006" xmlns:aink="http://schemas.microsoft.com/office/drawing/2016/ink" xmlns:am3d="http://schemas.microsoft.com/office/drawing/2017/model3d" xmlns:o="urn:schemas-microsoft-com:office:office" xmlns:r="http://schemas.openxmlformats.org/officeDocument/2006/relationships" xmlns:m="http://schemas.openxmlformats.org/officeDocument/2006/math" xmlns:v="urn:schemas-microsoft-com:vml" xmlns:wp14="http://schemas.microsoft.com/office/word/2010/wordprocessingDrawing" xmlns:wp="http://schemas.openxmlformats.org/drawingml/2006/wordprocessingDrawing" xmlns:w10="urn:schemas-microsoft-com:office:word" xmlns:w="http://schemas.openxmlformats.org/wordprocessingml/2006/main" xmlns:w14="http://schemas.microsoft.com/office/word/2010/wordml" xmlns:w15="http://schemas.microsoft.com/office/word/2012/wordml" xmlns:w16cid="http://schemas.microsoft.com/office/word/2016/wordml/cid" xmlns:w16se="http://schemas.microsoft.com/office/word/2015/wordml/symex" xmlns:wpg="http://schemas.microsoft.com/office/word/2010/wordprocessingGroup" xmlns:wpi="http://schemas.microsoft.com/office/word/2010/wordprocessingInk" xmlns:wne="http://schemas.microsoft.com/office/word/2006/wordml" xmlns:wps="http://schemas.microsoft.com/office/word/2010/wordprocessingShape" mc:Ignorable="w14 w15 w16se w16cid wp14">
   <w:footnote w:type="separator" w:id="-1">
     <w:p>
       <w:r>
@@ -14251,7 +13891,7 @@
 </file>
 
 <file path=word/header1.xml><?xml version="1.0" encoding="utf-8"?>
-<w:hdr xmlns:wpc="http://schemas.microsoft.com/office/word/2010/wordprocessingCanvas" xmlns:cx="http://schemas.microsoft.com/office/drawing/2014/chartex" xmlns:cx1="http://schemas.microsoft.com/office/drawing/2015/9/8/chartex" xmlns:cx2="http://schemas.microsoft.com/office/drawing/2015/10/21/chartex" xmlns:cx3="http://schemas.microsoft.com/office/drawing/2016/5/9/chartex" xmlns:cx4="http://schemas.microsoft.com/office/drawing/2016/5/10/chartex" xmlns:cx5="http://schemas.microsoft.com/office/drawing/2016/5/11/chartex" xmlns:cx6="http://schemas.microsoft.com/office/drawing/2016/5/12/chartex" xmlns:cx7="http://schemas.microsoft.com/office/drawing/2016/5/13/chartex" xmlns:cx8="http://schemas.microsoft.com/office/drawing/2016/5/14/chartex" xmlns:mc="http://schemas.openxmlformats.org/markup-compatibility/2006" xmlns:aink="http://schemas.microsoft.com/office/drawing/2016/ink" xmlns:am3d="http://schemas.microsoft.com/office/drawing/2017/model3d" xmlns:o="urn:schemas-microsoft-com:office:office" xmlns:r="http://schemas.openxmlformats.org/officeDocument/2006/relationships" xmlns:m="http://schemas.openxmlformats.org/officeDocument/2006/math" xmlns:v="urn:schemas-microsoft-com:vml" xmlns:wp14="http://schemas.microsoft.com/office/word/2010/wordprocessingDrawing" xmlns:wp="http://schemas.openxmlformats.org/drawingml/2006/wordprocessingDrawing" xmlns:w10="urn:schemas-microsoft-com:office:word" xmlns:w="http://schemas.openxmlformats.org/wordprocessingml/2006/main" xmlns:w14="http://schemas.microsoft.com/office/word/2010/wordml" xmlns:w15="http://schemas.microsoft.com/office/word/2012/wordml" xmlns:w16cex="http://schemas.microsoft.com/office/word/2018/wordml/cex" xmlns:w16cid="http://schemas.microsoft.com/office/word/2016/wordml/cid" xmlns:w16="http://schemas.microsoft.com/office/word/2018/wordml" xmlns:w16se="http://schemas.microsoft.com/office/word/2015/wordml/symex" xmlns:wpg="http://schemas.microsoft.com/office/word/2010/wordprocessingGroup" xmlns:wpi="http://schemas.microsoft.com/office/word/2010/wordprocessingInk" xmlns:wne="http://schemas.microsoft.com/office/word/2006/wordml" xmlns:wps="http://schemas.microsoft.com/office/word/2010/wordprocessingShape" mc:Ignorable="w14 w15 w16se w16cid w16 w16cex wp14">
+<w:hdr xmlns:wpc="http://schemas.microsoft.com/office/word/2010/wordprocessingCanvas" xmlns:cx="http://schemas.microsoft.com/office/drawing/2014/chartex" xmlns:cx1="http://schemas.microsoft.com/office/drawing/2015/9/8/chartex" xmlns:cx2="http://schemas.microsoft.com/office/drawing/2015/10/21/chartex" xmlns:cx3="http://schemas.microsoft.com/office/drawing/2016/5/9/chartex" xmlns:cx4="http://schemas.microsoft.com/office/drawing/2016/5/10/chartex" xmlns:cx5="http://schemas.microsoft.com/office/drawing/2016/5/11/chartex" xmlns:cx6="http://schemas.microsoft.com/office/drawing/2016/5/12/chartex" xmlns:cx7="http://schemas.microsoft.com/office/drawing/2016/5/13/chartex" xmlns:cx8="http://schemas.microsoft.com/office/drawing/2016/5/14/chartex" xmlns:mc="http://schemas.openxmlformats.org/markup-compatibility/2006" xmlns:aink="http://schemas.microsoft.com/office/drawing/2016/ink" xmlns:am3d="http://schemas.microsoft.com/office/drawing/2017/model3d" xmlns:o="urn:schemas-microsoft-com:office:office" xmlns:r="http://schemas.openxmlformats.org/officeDocument/2006/relationships" xmlns:m="http://schemas.openxmlformats.org/officeDocument/2006/math" xmlns:v="urn:schemas-microsoft-com:vml" xmlns:wp14="http://schemas.microsoft.com/office/word/2010/wordprocessingDrawing" xmlns:wp="http://schemas.openxmlformats.org/drawingml/2006/wordprocessingDrawing" xmlns:w10="urn:schemas-microsoft-com:office:word" xmlns:w="http://schemas.openxmlformats.org/wordprocessingml/2006/main" xmlns:w14="http://schemas.microsoft.com/office/word/2010/wordml" xmlns:w15="http://schemas.microsoft.com/office/word/2012/wordml" xmlns:w16cid="http://schemas.microsoft.com/office/word/2016/wordml/cid" xmlns:w16se="http://schemas.microsoft.com/office/word/2015/wordml/symex" xmlns:wpg="http://schemas.microsoft.com/office/word/2010/wordprocessingGroup" xmlns:wpi="http://schemas.microsoft.com/office/word/2010/wordprocessingInk" xmlns:wne="http://schemas.microsoft.com/office/word/2006/wordml" xmlns:wps="http://schemas.microsoft.com/office/word/2010/wordprocessingShape" mc:Ignorable="w14 w15 w16se w16cid wp14">
   <w:p>
     <w:pPr>
       <w:rPr>
@@ -14349,7 +13989,7 @@
 </file>
 
 <file path=word/header10.xml><?xml version="1.0" encoding="utf-8"?>
-<w:hdr xmlns:wpc="http://schemas.microsoft.com/office/word/2010/wordprocessingCanvas" xmlns:cx="http://schemas.microsoft.com/office/drawing/2014/chartex" xmlns:cx1="http://schemas.microsoft.com/office/drawing/2015/9/8/chartex" xmlns:cx2="http://schemas.microsoft.com/office/drawing/2015/10/21/chartex" xmlns:cx3="http://schemas.microsoft.com/office/drawing/2016/5/9/chartex" xmlns:cx4="http://schemas.microsoft.com/office/drawing/2016/5/10/chartex" xmlns:cx5="http://schemas.microsoft.com/office/drawing/2016/5/11/chartex" xmlns:cx6="http://schemas.microsoft.com/office/drawing/2016/5/12/chartex" xmlns:cx7="http://schemas.microsoft.com/office/drawing/2016/5/13/chartex" xmlns:cx8="http://schemas.microsoft.com/office/drawing/2016/5/14/chartex" xmlns:mc="http://schemas.openxmlformats.org/markup-compatibility/2006" xmlns:aink="http://schemas.microsoft.com/office/drawing/2016/ink" xmlns:am3d="http://schemas.microsoft.com/office/drawing/2017/model3d" xmlns:o="urn:schemas-microsoft-com:office:office" xmlns:r="http://schemas.openxmlformats.org/officeDocument/2006/relationships" xmlns:m="http://schemas.openxmlformats.org/officeDocument/2006/math" xmlns:v="urn:schemas-microsoft-com:vml" xmlns:wp14="http://schemas.microsoft.com/office/word/2010/wordprocessingDrawing" xmlns:wp="http://schemas.openxmlformats.org/drawingml/2006/wordprocessingDrawing" xmlns:w10="urn:schemas-microsoft-com:office:word" xmlns:w="http://schemas.openxmlformats.org/wordprocessingml/2006/main" xmlns:w14="http://schemas.microsoft.com/office/word/2010/wordml" xmlns:w15="http://schemas.microsoft.com/office/word/2012/wordml" xmlns:w16cex="http://schemas.microsoft.com/office/word/2018/wordml/cex" xmlns:w16cid="http://schemas.microsoft.com/office/word/2016/wordml/cid" xmlns:w16="http://schemas.microsoft.com/office/word/2018/wordml" xmlns:w16se="http://schemas.microsoft.com/office/word/2015/wordml/symex" xmlns:wpg="http://schemas.microsoft.com/office/word/2010/wordprocessingGroup" xmlns:wpi="http://schemas.microsoft.com/office/word/2010/wordprocessingInk" xmlns:wne="http://schemas.microsoft.com/office/word/2006/wordml" xmlns:wps="http://schemas.microsoft.com/office/word/2010/wordprocessingShape" mc:Ignorable="w14 w15 w16se w16cid w16 w16cex wp14">
+<w:hdr xmlns:wpc="http://schemas.microsoft.com/office/word/2010/wordprocessingCanvas" xmlns:cx="http://schemas.microsoft.com/office/drawing/2014/chartex" xmlns:cx1="http://schemas.microsoft.com/office/drawing/2015/9/8/chartex" xmlns:cx2="http://schemas.microsoft.com/office/drawing/2015/10/21/chartex" xmlns:cx3="http://schemas.microsoft.com/office/drawing/2016/5/9/chartex" xmlns:cx4="http://schemas.microsoft.com/office/drawing/2016/5/10/chartex" xmlns:cx5="http://schemas.microsoft.com/office/drawing/2016/5/11/chartex" xmlns:cx6="http://schemas.microsoft.com/office/drawing/2016/5/12/chartex" xmlns:cx7="http://schemas.microsoft.com/office/drawing/2016/5/13/chartex" xmlns:cx8="http://schemas.microsoft.com/office/drawing/2016/5/14/chartex" xmlns:mc="http://schemas.openxmlformats.org/markup-compatibility/2006" xmlns:aink="http://schemas.microsoft.com/office/drawing/2016/ink" xmlns:am3d="http://schemas.microsoft.com/office/drawing/2017/model3d" xmlns:o="urn:schemas-microsoft-com:office:office" xmlns:r="http://schemas.openxmlformats.org/officeDocument/2006/relationships" xmlns:m="http://schemas.openxmlformats.org/officeDocument/2006/math" xmlns:v="urn:schemas-microsoft-com:vml" xmlns:wp14="http://schemas.microsoft.com/office/word/2010/wordprocessingDrawing" xmlns:wp="http://schemas.openxmlformats.org/drawingml/2006/wordprocessingDrawing" xmlns:w10="urn:schemas-microsoft-com:office:word" xmlns:w="http://schemas.openxmlformats.org/wordprocessingml/2006/main" xmlns:w14="http://schemas.microsoft.com/office/word/2010/wordml" xmlns:w15="http://schemas.microsoft.com/office/word/2012/wordml" xmlns:w16cid="http://schemas.microsoft.com/office/word/2016/wordml/cid" xmlns:w16se="http://schemas.microsoft.com/office/word/2015/wordml/symex" xmlns:wpg="http://schemas.microsoft.com/office/word/2010/wordprocessingGroup" xmlns:wpi="http://schemas.microsoft.com/office/word/2010/wordprocessingInk" xmlns:wne="http://schemas.microsoft.com/office/word/2006/wordml" xmlns:wps="http://schemas.microsoft.com/office/word/2010/wordprocessingShape" mc:Ignorable="w14 w15 w16se w16cid wp14">
   <w:p>
     <w:pPr>
       <w:pStyle w:val="Header"/>
@@ -14373,7 +14013,7 @@
 </file>
 
 <file path=word/header2.xml><?xml version="1.0" encoding="utf-8"?>
-<w:hdr xmlns:wpc="http://schemas.microsoft.com/office/word/2010/wordprocessingCanvas" xmlns:cx="http://schemas.microsoft.com/office/drawing/2014/chartex" xmlns:cx1="http://schemas.microsoft.com/office/drawing/2015/9/8/chartex" xmlns:cx2="http://schemas.microsoft.com/office/drawing/2015/10/21/chartex" xmlns:cx3="http://schemas.microsoft.com/office/drawing/2016/5/9/chartex" xmlns:cx4="http://schemas.microsoft.com/office/drawing/2016/5/10/chartex" xmlns:cx5="http://schemas.microsoft.com/office/drawing/2016/5/11/chartex" xmlns:cx6="http://schemas.microsoft.com/office/drawing/2016/5/12/chartex" xmlns:cx7="http://schemas.microsoft.com/office/drawing/2016/5/13/chartex" xmlns:cx8="http://schemas.microsoft.com/office/drawing/2016/5/14/chartex" xmlns:mc="http://schemas.openxmlformats.org/markup-compatibility/2006" xmlns:aink="http://schemas.microsoft.com/office/drawing/2016/ink" xmlns:am3d="http://schemas.microsoft.com/office/drawing/2017/model3d" xmlns:o="urn:schemas-microsoft-com:office:office" xmlns:r="http://schemas.openxmlformats.org/officeDocument/2006/relationships" xmlns:m="http://schemas.openxmlformats.org/officeDocument/2006/math" xmlns:v="urn:schemas-microsoft-com:vml" xmlns:wp14="http://schemas.microsoft.com/office/word/2010/wordprocessingDrawing" xmlns:wp="http://schemas.openxmlformats.org/drawingml/2006/wordprocessingDrawing" xmlns:w10="urn:schemas-microsoft-com:office:word" xmlns:w="http://schemas.openxmlformats.org/wordprocessingml/2006/main" xmlns:w14="http://schemas.microsoft.com/office/word/2010/wordml" xmlns:w15="http://schemas.microsoft.com/office/word/2012/wordml" xmlns:w16cex="http://schemas.microsoft.com/office/word/2018/wordml/cex" xmlns:w16cid="http://schemas.microsoft.com/office/word/2016/wordml/cid" xmlns:w16="http://schemas.microsoft.com/office/word/2018/wordml" xmlns:w16se="http://schemas.microsoft.com/office/word/2015/wordml/symex" xmlns:wpg="http://schemas.microsoft.com/office/word/2010/wordprocessingGroup" xmlns:wpi="http://schemas.microsoft.com/office/word/2010/wordprocessingInk" xmlns:wne="http://schemas.microsoft.com/office/word/2006/wordml" xmlns:wps="http://schemas.microsoft.com/office/word/2010/wordprocessingShape" mc:Ignorable="w14 w15 w16se w16cid w16 w16cex wp14">
+<w:hdr xmlns:wpc="http://schemas.microsoft.com/office/word/2010/wordprocessingCanvas" xmlns:cx="http://schemas.microsoft.com/office/drawing/2014/chartex" xmlns:cx1="http://schemas.microsoft.com/office/drawing/2015/9/8/chartex" xmlns:cx2="http://schemas.microsoft.com/office/drawing/2015/10/21/chartex" xmlns:cx3="http://schemas.microsoft.com/office/drawing/2016/5/9/chartex" xmlns:cx4="http://schemas.microsoft.com/office/drawing/2016/5/10/chartex" xmlns:cx5="http://schemas.microsoft.com/office/drawing/2016/5/11/chartex" xmlns:cx6="http://schemas.microsoft.com/office/drawing/2016/5/12/chartex" xmlns:cx7="http://schemas.microsoft.com/office/drawing/2016/5/13/chartex" xmlns:cx8="http://schemas.microsoft.com/office/drawing/2016/5/14/chartex" xmlns:mc="http://schemas.openxmlformats.org/markup-compatibility/2006" xmlns:aink="http://schemas.microsoft.com/office/drawing/2016/ink" xmlns:am3d="http://schemas.microsoft.com/office/drawing/2017/model3d" xmlns:o="urn:schemas-microsoft-com:office:office" xmlns:r="http://schemas.openxmlformats.org/officeDocument/2006/relationships" xmlns:m="http://schemas.openxmlformats.org/officeDocument/2006/math" xmlns:v="urn:schemas-microsoft-com:vml" xmlns:wp14="http://schemas.microsoft.com/office/word/2010/wordprocessingDrawing" xmlns:wp="http://schemas.openxmlformats.org/drawingml/2006/wordprocessingDrawing" xmlns:w10="urn:schemas-microsoft-com:office:word" xmlns:w="http://schemas.openxmlformats.org/wordprocessingml/2006/main" xmlns:w14="http://schemas.microsoft.com/office/word/2010/wordml" xmlns:w15="http://schemas.microsoft.com/office/word/2012/wordml" xmlns:w16cid="http://schemas.microsoft.com/office/word/2016/wordml/cid" xmlns:w16se="http://schemas.microsoft.com/office/word/2015/wordml/symex" xmlns:wpg="http://schemas.microsoft.com/office/word/2010/wordprocessingGroup" xmlns:wpi="http://schemas.microsoft.com/office/word/2010/wordprocessingInk" xmlns:wne="http://schemas.microsoft.com/office/word/2006/wordml" xmlns:wps="http://schemas.microsoft.com/office/word/2010/wordprocessingShape" mc:Ignorable="w14 w15 w16se w16cid wp14">
   <w:p>
     <w:pPr>
       <w:pStyle w:val="Header"/>
@@ -14386,7 +14026,7 @@
 </file>
 
 <file path=word/header3.xml><?xml version="1.0" encoding="utf-8"?>
-<w:hdr xmlns:wpc="http://schemas.microsoft.com/office/word/2010/wordprocessingCanvas" xmlns:cx="http://schemas.microsoft.com/office/drawing/2014/chartex" xmlns:cx1="http://schemas.microsoft.com/office/drawing/2015/9/8/chartex" xmlns:cx2="http://schemas.microsoft.com/office/drawing/2015/10/21/chartex" xmlns:cx3="http://schemas.microsoft.com/office/drawing/2016/5/9/chartex" xmlns:cx4="http://schemas.microsoft.com/office/drawing/2016/5/10/chartex" xmlns:cx5="http://schemas.microsoft.com/office/drawing/2016/5/11/chartex" xmlns:cx6="http://schemas.microsoft.com/office/drawing/2016/5/12/chartex" xmlns:cx7="http://schemas.microsoft.com/office/drawing/2016/5/13/chartex" xmlns:cx8="http://schemas.microsoft.com/office/drawing/2016/5/14/chartex" xmlns:mc="http://schemas.openxmlformats.org/markup-compatibility/2006" xmlns:aink="http://schemas.microsoft.com/office/drawing/2016/ink" xmlns:am3d="http://schemas.microsoft.com/office/drawing/2017/model3d" xmlns:o="urn:schemas-microsoft-com:office:office" xmlns:r="http://schemas.openxmlformats.org/officeDocument/2006/relationships" xmlns:m="http://schemas.openxmlformats.org/officeDocument/2006/math" xmlns:v="urn:schemas-microsoft-com:vml" xmlns:wp14="http://schemas.microsoft.com/office/word/2010/wordprocessingDrawing" xmlns:wp="http://schemas.openxmlformats.org/drawingml/2006/wordprocessingDrawing" xmlns:w10="urn:schemas-microsoft-com:office:word" xmlns:w="http://schemas.openxmlformats.org/wordprocessingml/2006/main" xmlns:w14="http://schemas.microsoft.com/office/word/2010/wordml" xmlns:w15="http://schemas.microsoft.com/office/word/2012/wordml" xmlns:w16cex="http://schemas.microsoft.com/office/word/2018/wordml/cex" xmlns:w16cid="http://schemas.microsoft.com/office/word/2016/wordml/cid" xmlns:w16="http://schemas.microsoft.com/office/word/2018/wordml" xmlns:w16se="http://schemas.microsoft.com/office/word/2015/wordml/symex" xmlns:wpg="http://schemas.microsoft.com/office/word/2010/wordprocessingGroup" xmlns:wpi="http://schemas.microsoft.com/office/word/2010/wordprocessingInk" xmlns:wne="http://schemas.microsoft.com/office/word/2006/wordml" xmlns:wps="http://schemas.microsoft.com/office/word/2010/wordprocessingShape" mc:Ignorable="w14 w15 w16se w16cid w16 w16cex wp14">
+<w:hdr xmlns:wpc="http://schemas.microsoft.com/office/word/2010/wordprocessingCanvas" xmlns:cx="http://schemas.microsoft.com/office/drawing/2014/chartex" xmlns:cx1="http://schemas.microsoft.com/office/drawing/2015/9/8/chartex" xmlns:cx2="http://schemas.microsoft.com/office/drawing/2015/10/21/chartex" xmlns:cx3="http://schemas.microsoft.com/office/drawing/2016/5/9/chartex" xmlns:cx4="http://schemas.microsoft.com/office/drawing/2016/5/10/chartex" xmlns:cx5="http://schemas.microsoft.com/office/drawing/2016/5/11/chartex" xmlns:cx6="http://schemas.microsoft.com/office/drawing/2016/5/12/chartex" xmlns:cx7="http://schemas.microsoft.com/office/drawing/2016/5/13/chartex" xmlns:cx8="http://schemas.microsoft.com/office/drawing/2016/5/14/chartex" xmlns:mc="http://schemas.openxmlformats.org/markup-compatibility/2006" xmlns:aink="http://schemas.microsoft.com/office/drawing/2016/ink" xmlns:am3d="http://schemas.microsoft.com/office/drawing/2017/model3d" xmlns:o="urn:schemas-microsoft-com:office:office" xmlns:r="http://schemas.openxmlformats.org/officeDocument/2006/relationships" xmlns:m="http://schemas.openxmlformats.org/officeDocument/2006/math" xmlns:v="urn:schemas-microsoft-com:vml" xmlns:wp14="http://schemas.microsoft.com/office/word/2010/wordprocessingDrawing" xmlns:wp="http://schemas.openxmlformats.org/drawingml/2006/wordprocessingDrawing" xmlns:w10="urn:schemas-microsoft-com:office:word" xmlns:w="http://schemas.openxmlformats.org/wordprocessingml/2006/main" xmlns:w14="http://schemas.microsoft.com/office/word/2010/wordml" xmlns:w15="http://schemas.microsoft.com/office/word/2012/wordml" xmlns:w16cid="http://schemas.microsoft.com/office/word/2016/wordml/cid" xmlns:w16se="http://schemas.microsoft.com/office/word/2015/wordml/symex" xmlns:wpg="http://schemas.microsoft.com/office/word/2010/wordprocessingGroup" xmlns:wpi="http://schemas.microsoft.com/office/word/2010/wordprocessingInk" xmlns:wne="http://schemas.microsoft.com/office/word/2006/wordml" xmlns:wps="http://schemas.microsoft.com/office/word/2010/wordprocessingShape" mc:Ignorable="w14 w15 w16se w16cid wp14">
   <w:p>
     <w:pPr>
       <w:pStyle w:val="Header"/>
@@ -14410,7 +14050,7 @@
 </file>
 
 <file path=word/header4.xml><?xml version="1.0" encoding="utf-8"?>
-<w:hdr xmlns:wpc="http://schemas.microsoft.com/office/word/2010/wordprocessingCanvas" xmlns:cx="http://schemas.microsoft.com/office/drawing/2014/chartex" xmlns:cx1="http://schemas.microsoft.com/office/drawing/2015/9/8/chartex" xmlns:cx2="http://schemas.microsoft.com/office/drawing/2015/10/21/chartex" xmlns:cx3="http://schemas.microsoft.com/office/drawing/2016/5/9/chartex" xmlns:cx4="http://schemas.microsoft.com/office/drawing/2016/5/10/chartex" xmlns:cx5="http://schemas.microsoft.com/office/drawing/2016/5/11/chartex" xmlns:cx6="http://schemas.microsoft.com/office/drawing/2016/5/12/chartex" xmlns:cx7="http://schemas.microsoft.com/office/drawing/2016/5/13/chartex" xmlns:cx8="http://schemas.microsoft.com/office/drawing/2016/5/14/chartex" xmlns:mc="http://schemas.openxmlformats.org/markup-compatibility/2006" xmlns:aink="http://schemas.microsoft.com/office/drawing/2016/ink" xmlns:am3d="http://schemas.microsoft.com/office/drawing/2017/model3d" xmlns:o="urn:schemas-microsoft-com:office:office" xmlns:r="http://schemas.openxmlformats.org/officeDocument/2006/relationships" xmlns:m="http://schemas.openxmlformats.org/officeDocument/2006/math" xmlns:v="urn:schemas-microsoft-com:vml" xmlns:wp14="http://schemas.microsoft.com/office/word/2010/wordprocessingDrawing" xmlns:wp="http://schemas.openxmlformats.org/drawingml/2006/wordprocessingDrawing" xmlns:w10="urn:schemas-microsoft-com:office:word" xmlns:w="http://schemas.openxmlformats.org/wordprocessingml/2006/main" xmlns:w14="http://schemas.microsoft.com/office/word/2010/wordml" xmlns:w15="http://schemas.microsoft.com/office/word/2012/wordml" xmlns:w16cex="http://schemas.microsoft.com/office/word/2018/wordml/cex" xmlns:w16cid="http://schemas.microsoft.com/office/word/2016/wordml/cid" xmlns:w16="http://schemas.microsoft.com/office/word/2018/wordml" xmlns:w16se="http://schemas.microsoft.com/office/word/2015/wordml/symex" xmlns:wpg="http://schemas.microsoft.com/office/word/2010/wordprocessingGroup" xmlns:wpi="http://schemas.microsoft.com/office/word/2010/wordprocessingInk" xmlns:wne="http://schemas.microsoft.com/office/word/2006/wordml" xmlns:wps="http://schemas.microsoft.com/office/word/2010/wordprocessingShape" mc:Ignorable="w14 w15 w16se w16cid w16 w16cex wp14">
+<w:hdr xmlns:wpc="http://schemas.microsoft.com/office/word/2010/wordprocessingCanvas" xmlns:cx="http://schemas.microsoft.com/office/drawing/2014/chartex" xmlns:cx1="http://schemas.microsoft.com/office/drawing/2015/9/8/chartex" xmlns:cx2="http://schemas.microsoft.com/office/drawing/2015/10/21/chartex" xmlns:cx3="http://schemas.microsoft.com/office/drawing/2016/5/9/chartex" xmlns:cx4="http://schemas.microsoft.com/office/drawing/2016/5/10/chartex" xmlns:cx5="http://schemas.microsoft.com/office/drawing/2016/5/11/chartex" xmlns:cx6="http://schemas.microsoft.com/office/drawing/2016/5/12/chartex" xmlns:cx7="http://schemas.microsoft.com/office/drawing/2016/5/13/chartex" xmlns:cx8="http://schemas.microsoft.com/office/drawing/2016/5/14/chartex" xmlns:mc="http://schemas.openxmlformats.org/markup-compatibility/2006" xmlns:aink="http://schemas.microsoft.com/office/drawing/2016/ink" xmlns:am3d="http://schemas.microsoft.com/office/drawing/2017/model3d" xmlns:o="urn:schemas-microsoft-com:office:office" xmlns:r="http://schemas.openxmlformats.org/officeDocument/2006/relationships" xmlns:m="http://schemas.openxmlformats.org/officeDocument/2006/math" xmlns:v="urn:schemas-microsoft-com:vml" xmlns:wp14="http://schemas.microsoft.com/office/word/2010/wordprocessingDrawing" xmlns:wp="http://schemas.openxmlformats.org/drawingml/2006/wordprocessingDrawing" xmlns:w10="urn:schemas-microsoft-com:office:word" xmlns:w="http://schemas.openxmlformats.org/wordprocessingml/2006/main" xmlns:w14="http://schemas.microsoft.com/office/word/2010/wordml" xmlns:w15="http://schemas.microsoft.com/office/word/2012/wordml" xmlns:w16cid="http://schemas.microsoft.com/office/word/2016/wordml/cid" xmlns:w16se="http://schemas.microsoft.com/office/word/2015/wordml/symex" xmlns:wpg="http://schemas.microsoft.com/office/word/2010/wordprocessingGroup" xmlns:wpi="http://schemas.microsoft.com/office/word/2010/wordprocessingInk" xmlns:wne="http://schemas.microsoft.com/office/word/2006/wordml" xmlns:wps="http://schemas.microsoft.com/office/word/2010/wordprocessingShape" mc:Ignorable="w14 w15 w16se w16cid wp14">
   <w:p>
     <w:pPr>
       <w:pStyle w:val="Header"/>
@@ -14434,7 +14074,7 @@
 </file>
 
 <file path=word/header5.xml><?xml version="1.0" encoding="utf-8"?>
-<w:hdr xmlns:wpc="http://schemas.microsoft.com/office/word/2010/wordprocessingCanvas" xmlns:cx="http://schemas.microsoft.com/office/drawing/2014/chartex" xmlns:cx1="http://schemas.microsoft.com/office/drawing/2015/9/8/chartex" xmlns:cx2="http://schemas.microsoft.com/office/drawing/2015/10/21/chartex" xmlns:cx3="http://schemas.microsoft.com/office/drawing/2016/5/9/chartex" xmlns:cx4="http://schemas.microsoft.com/office/drawing/2016/5/10/chartex" xmlns:cx5="http://schemas.microsoft.com/office/drawing/2016/5/11/chartex" xmlns:cx6="http://schemas.microsoft.com/office/drawing/2016/5/12/chartex" xmlns:cx7="http://schemas.microsoft.com/office/drawing/2016/5/13/chartex" xmlns:cx8="http://schemas.microsoft.com/office/drawing/2016/5/14/chartex" xmlns:mc="http://schemas.openxmlformats.org/markup-compatibility/2006" xmlns:aink="http://schemas.microsoft.com/office/drawing/2016/ink" xmlns:am3d="http://schemas.microsoft.com/office/drawing/2017/model3d" xmlns:o="urn:schemas-microsoft-com:office:office" xmlns:r="http://schemas.openxmlformats.org/officeDocument/2006/relationships" xmlns:m="http://schemas.openxmlformats.org/officeDocument/2006/math" xmlns:v="urn:schemas-microsoft-com:vml" xmlns:wp14="http://schemas.microsoft.com/office/word/2010/wordprocessingDrawing" xmlns:wp="http://schemas.openxmlformats.org/drawingml/2006/wordprocessingDrawing" xmlns:w10="urn:schemas-microsoft-com:office:word" xmlns:w="http://schemas.openxmlformats.org/wordprocessingml/2006/main" xmlns:w14="http://schemas.microsoft.com/office/word/2010/wordml" xmlns:w15="http://schemas.microsoft.com/office/word/2012/wordml" xmlns:w16cex="http://schemas.microsoft.com/office/word/2018/wordml/cex" xmlns:w16cid="http://schemas.microsoft.com/office/word/2016/wordml/cid" xmlns:w16="http://schemas.microsoft.com/office/word/2018/wordml" xmlns:w16se="http://schemas.microsoft.com/office/word/2015/wordml/symex" xmlns:wpg="http://schemas.microsoft.com/office/word/2010/wordprocessingGroup" xmlns:wpi="http://schemas.microsoft.com/office/word/2010/wordprocessingInk" xmlns:wne="http://schemas.microsoft.com/office/word/2006/wordml" xmlns:wps="http://schemas.microsoft.com/office/word/2010/wordprocessingShape" mc:Ignorable="w14 w15 w16se w16cid w16 w16cex wp14">
+<w:hdr xmlns:wpc="http://schemas.microsoft.com/office/word/2010/wordprocessingCanvas" xmlns:cx="http://schemas.microsoft.com/office/drawing/2014/chartex" xmlns:cx1="http://schemas.microsoft.com/office/drawing/2015/9/8/chartex" xmlns:cx2="http://schemas.microsoft.com/office/drawing/2015/10/21/chartex" xmlns:cx3="http://schemas.microsoft.com/office/drawing/2016/5/9/chartex" xmlns:cx4="http://schemas.microsoft.com/office/drawing/2016/5/10/chartex" xmlns:cx5="http://schemas.microsoft.com/office/drawing/2016/5/11/chartex" xmlns:cx6="http://schemas.microsoft.com/office/drawing/2016/5/12/chartex" xmlns:cx7="http://schemas.microsoft.com/office/drawing/2016/5/13/chartex" xmlns:cx8="http://schemas.microsoft.com/office/drawing/2016/5/14/chartex" xmlns:mc="http://schemas.openxmlformats.org/markup-compatibility/2006" xmlns:aink="http://schemas.microsoft.com/office/drawing/2016/ink" xmlns:am3d="http://schemas.microsoft.com/office/drawing/2017/model3d" xmlns:o="urn:schemas-microsoft-com:office:office" xmlns:r="http://schemas.openxmlformats.org/officeDocument/2006/relationships" xmlns:m="http://schemas.openxmlformats.org/officeDocument/2006/math" xmlns:v="urn:schemas-microsoft-com:vml" xmlns:wp14="http://schemas.microsoft.com/office/word/2010/wordprocessingDrawing" xmlns:wp="http://schemas.openxmlformats.org/drawingml/2006/wordprocessingDrawing" xmlns:w10="urn:schemas-microsoft-com:office:word" xmlns:w="http://schemas.openxmlformats.org/wordprocessingml/2006/main" xmlns:w14="http://schemas.microsoft.com/office/word/2010/wordml" xmlns:w15="http://schemas.microsoft.com/office/word/2012/wordml" xmlns:w16cid="http://schemas.microsoft.com/office/word/2016/wordml/cid" xmlns:w16se="http://schemas.microsoft.com/office/word/2015/wordml/symex" xmlns:wpg="http://schemas.microsoft.com/office/word/2010/wordprocessingGroup" xmlns:wpi="http://schemas.microsoft.com/office/word/2010/wordprocessingInk" xmlns:wne="http://schemas.microsoft.com/office/word/2006/wordml" xmlns:wps="http://schemas.microsoft.com/office/word/2010/wordprocessingShape" mc:Ignorable="w14 w15 w16se w16cid wp14">
   <w:p>
     <w:pPr>
       <w:pStyle w:val="Header"/>
@@ -14458,7 +14098,7 @@
 </file>
 
 <file path=word/header6.xml><?xml version="1.0" encoding="utf-8"?>
-<w:hdr xmlns:wpc="http://schemas.microsoft.com/office/word/2010/wordprocessingCanvas" xmlns:cx="http://schemas.microsoft.com/office/drawing/2014/chartex" xmlns:cx1="http://schemas.microsoft.com/office/drawing/2015/9/8/chartex" xmlns:cx2="http://schemas.microsoft.com/office/drawing/2015/10/21/chartex" xmlns:cx3="http://schemas.microsoft.com/office/drawing/2016/5/9/chartex" xmlns:cx4="http://schemas.microsoft.com/office/drawing/2016/5/10/chartex" xmlns:cx5="http://schemas.microsoft.com/office/drawing/2016/5/11/chartex" xmlns:cx6="http://schemas.microsoft.com/office/drawing/2016/5/12/chartex" xmlns:cx7="http://schemas.microsoft.com/office/drawing/2016/5/13/chartex" xmlns:cx8="http://schemas.microsoft.com/office/drawing/2016/5/14/chartex" xmlns:mc="http://schemas.openxmlformats.org/markup-compatibility/2006" xmlns:aink="http://schemas.microsoft.com/office/drawing/2016/ink" xmlns:am3d="http://schemas.microsoft.com/office/drawing/2017/model3d" xmlns:o="urn:schemas-microsoft-com:office:office" xmlns:r="http://schemas.openxmlformats.org/officeDocument/2006/relationships" xmlns:m="http://schemas.openxmlformats.org/officeDocument/2006/math" xmlns:v="urn:schemas-microsoft-com:vml" xmlns:wp14="http://schemas.microsoft.com/office/word/2010/wordprocessingDrawing" xmlns:wp="http://schemas.openxmlformats.org/drawingml/2006/wordprocessingDrawing" xmlns:w10="urn:schemas-microsoft-com:office:word" xmlns:w="http://schemas.openxmlformats.org/wordprocessingml/2006/main" xmlns:w14="http://schemas.microsoft.com/office/word/2010/wordml" xmlns:w15="http://schemas.microsoft.com/office/word/2012/wordml" xmlns:w16cex="http://schemas.microsoft.com/office/word/2018/wordml/cex" xmlns:w16cid="http://schemas.microsoft.com/office/word/2016/wordml/cid" xmlns:w16="http://schemas.microsoft.com/office/word/2018/wordml" xmlns:w16se="http://schemas.microsoft.com/office/word/2015/wordml/symex" xmlns:wpg="http://schemas.microsoft.com/office/word/2010/wordprocessingGroup" xmlns:wpi="http://schemas.microsoft.com/office/word/2010/wordprocessingInk" xmlns:wne="http://schemas.microsoft.com/office/word/2006/wordml" xmlns:wps="http://schemas.microsoft.com/office/word/2010/wordprocessingShape" mc:Ignorable="w14 w15 w16se w16cid w16 w16cex wp14">
+<w:hdr xmlns:wpc="http://schemas.microsoft.com/office/word/2010/wordprocessingCanvas" xmlns:cx="http://schemas.microsoft.com/office/drawing/2014/chartex" xmlns:cx1="http://schemas.microsoft.com/office/drawing/2015/9/8/chartex" xmlns:cx2="http://schemas.microsoft.com/office/drawing/2015/10/21/chartex" xmlns:cx3="http://schemas.microsoft.com/office/drawing/2016/5/9/chartex" xmlns:cx4="http://schemas.microsoft.com/office/drawing/2016/5/10/chartex" xmlns:cx5="http://schemas.microsoft.com/office/drawing/2016/5/11/chartex" xmlns:cx6="http://schemas.microsoft.com/office/drawing/2016/5/12/chartex" xmlns:cx7="http://schemas.microsoft.com/office/drawing/2016/5/13/chartex" xmlns:cx8="http://schemas.microsoft.com/office/drawing/2016/5/14/chartex" xmlns:mc="http://schemas.openxmlformats.org/markup-compatibility/2006" xmlns:aink="http://schemas.microsoft.com/office/drawing/2016/ink" xmlns:am3d="http://schemas.microsoft.com/office/drawing/2017/model3d" xmlns:o="urn:schemas-microsoft-com:office:office" xmlns:r="http://schemas.openxmlformats.org/officeDocument/2006/relationships" xmlns:m="http://schemas.openxmlformats.org/officeDocument/2006/math" xmlns:v="urn:schemas-microsoft-com:vml" xmlns:wp14="http://schemas.microsoft.com/office/word/2010/wordprocessingDrawing" xmlns:wp="http://schemas.openxmlformats.org/drawingml/2006/wordprocessingDrawing" xmlns:w10="urn:schemas-microsoft-com:office:word" xmlns:w="http://schemas.openxmlformats.org/wordprocessingml/2006/main" xmlns:w14="http://schemas.microsoft.com/office/word/2010/wordml" xmlns:w15="http://schemas.microsoft.com/office/word/2012/wordml" xmlns:w16cid="http://schemas.microsoft.com/office/word/2016/wordml/cid" xmlns:w16se="http://schemas.microsoft.com/office/word/2015/wordml/symex" xmlns:wpg="http://schemas.microsoft.com/office/word/2010/wordprocessingGroup" xmlns:wpi="http://schemas.microsoft.com/office/word/2010/wordprocessingInk" xmlns:wne="http://schemas.microsoft.com/office/word/2006/wordml" xmlns:wps="http://schemas.microsoft.com/office/word/2010/wordprocessingShape" mc:Ignorable="w14 w15 w16se w16cid wp14">
   <w:p>
     <w:pPr>
       <w:pStyle w:val="Header"/>
@@ -14482,7 +14122,7 @@
 </file>
 
 <file path=word/header7.xml><?xml version="1.0" encoding="utf-8"?>
-<w:hdr xmlns:wpc="http://schemas.microsoft.com/office/word/2010/wordprocessingCanvas" xmlns:cx="http://schemas.microsoft.com/office/drawing/2014/chartex" xmlns:cx1="http://schemas.microsoft.com/office/drawing/2015/9/8/chartex" xmlns:cx2="http://schemas.microsoft.com/office/drawing/2015/10/21/chartex" xmlns:cx3="http://schemas.microsoft.com/office/drawing/2016/5/9/chartex" xmlns:cx4="http://schemas.microsoft.com/office/drawing/2016/5/10/chartex" xmlns:cx5="http://schemas.microsoft.com/office/drawing/2016/5/11/chartex" xmlns:cx6="http://schemas.microsoft.com/office/drawing/2016/5/12/chartex" xmlns:cx7="http://schemas.microsoft.com/office/drawing/2016/5/13/chartex" xmlns:cx8="http://schemas.microsoft.com/office/drawing/2016/5/14/chartex" xmlns:mc="http://schemas.openxmlformats.org/markup-compatibility/2006" xmlns:aink="http://schemas.microsoft.com/office/drawing/2016/ink" xmlns:am3d="http://schemas.microsoft.com/office/drawing/2017/model3d" xmlns:o="urn:schemas-microsoft-com:office:office" xmlns:r="http://schemas.openxmlformats.org/officeDocument/2006/relationships" xmlns:m="http://schemas.openxmlformats.org/officeDocument/2006/math" xmlns:v="urn:schemas-microsoft-com:vml" xmlns:wp14="http://schemas.microsoft.com/office/word/2010/wordprocessingDrawing" xmlns:wp="http://schemas.openxmlformats.org/drawingml/2006/wordprocessingDrawing" xmlns:w10="urn:schemas-microsoft-com:office:word" xmlns:w="http://schemas.openxmlformats.org/wordprocessingml/2006/main" xmlns:w14="http://schemas.microsoft.com/office/word/2010/wordml" xmlns:w15="http://schemas.microsoft.com/office/word/2012/wordml" xmlns:w16cex="http://schemas.microsoft.com/office/word/2018/wordml/cex" xmlns:w16cid="http://schemas.microsoft.com/office/word/2016/wordml/cid" xmlns:w16="http://schemas.microsoft.com/office/word/2018/wordml" xmlns:w16se="http://schemas.microsoft.com/office/word/2015/wordml/symex" xmlns:wpg="http://schemas.microsoft.com/office/word/2010/wordprocessingGroup" xmlns:wpi="http://schemas.microsoft.com/office/word/2010/wordprocessingInk" xmlns:wne="http://schemas.microsoft.com/office/word/2006/wordml" xmlns:wps="http://schemas.microsoft.com/office/word/2010/wordprocessingShape" mc:Ignorable="w14 w15 w16se w16cid w16 w16cex wp14">
+<w:hdr xmlns:wpc="http://schemas.microsoft.com/office/word/2010/wordprocessingCanvas" xmlns:cx="http://schemas.microsoft.com/office/drawing/2014/chartex" xmlns:cx1="http://schemas.microsoft.com/office/drawing/2015/9/8/chartex" xmlns:cx2="http://schemas.microsoft.com/office/drawing/2015/10/21/chartex" xmlns:cx3="http://schemas.microsoft.com/office/drawing/2016/5/9/chartex" xmlns:cx4="http://schemas.microsoft.com/office/drawing/2016/5/10/chartex" xmlns:cx5="http://schemas.microsoft.com/office/drawing/2016/5/11/chartex" xmlns:cx6="http://schemas.microsoft.com/office/drawing/2016/5/12/chartex" xmlns:cx7="http://schemas.microsoft.com/office/drawing/2016/5/13/chartex" xmlns:cx8="http://schemas.microsoft.com/office/drawing/2016/5/14/chartex" xmlns:mc="http://schemas.openxmlformats.org/markup-compatibility/2006" xmlns:aink="http://schemas.microsoft.com/office/drawing/2016/ink" xmlns:am3d="http://schemas.microsoft.com/office/drawing/2017/model3d" xmlns:o="urn:schemas-microsoft-com:office:office" xmlns:r="http://schemas.openxmlformats.org/officeDocument/2006/relationships" xmlns:m="http://schemas.openxmlformats.org/officeDocument/2006/math" xmlns:v="urn:schemas-microsoft-com:vml" xmlns:wp14="http://schemas.microsoft.com/office/word/2010/wordprocessingDrawing" xmlns:wp="http://schemas.openxmlformats.org/drawingml/2006/wordprocessingDrawing" xmlns:w10="urn:schemas-microsoft-com:office:word" xmlns:w="http://schemas.openxmlformats.org/wordprocessingml/2006/main" xmlns:w14="http://schemas.microsoft.com/office/word/2010/wordml" xmlns:w15="http://schemas.microsoft.com/office/word/2012/wordml" xmlns:w16cid="http://schemas.microsoft.com/office/word/2016/wordml/cid" xmlns:w16se="http://schemas.microsoft.com/office/word/2015/wordml/symex" xmlns:wpg="http://schemas.microsoft.com/office/word/2010/wordprocessingGroup" xmlns:wpi="http://schemas.microsoft.com/office/word/2010/wordprocessingInk" xmlns:wne="http://schemas.microsoft.com/office/word/2006/wordml" xmlns:wps="http://schemas.microsoft.com/office/word/2010/wordprocessingShape" mc:Ignorable="w14 w15 w16se w16cid wp14">
   <w:p>
     <w:pPr>
       <w:pStyle w:val="Header"/>
@@ -14506,7 +14146,7 @@
 </file>
 
 <file path=word/header8.xml><?xml version="1.0" encoding="utf-8"?>
-<w:hdr xmlns:wpc="http://schemas.microsoft.com/office/word/2010/wordprocessingCanvas" xmlns:cx="http://schemas.microsoft.com/office/drawing/2014/chartex" xmlns:cx1="http://schemas.microsoft.com/office/drawing/2015/9/8/chartex" xmlns:cx2="http://schemas.microsoft.com/office/drawing/2015/10/21/chartex" xmlns:cx3="http://schemas.microsoft.com/office/drawing/2016/5/9/chartex" xmlns:cx4="http://schemas.microsoft.com/office/drawing/2016/5/10/chartex" xmlns:cx5="http://schemas.microsoft.com/office/drawing/2016/5/11/chartex" xmlns:cx6="http://schemas.microsoft.com/office/drawing/2016/5/12/chartex" xmlns:cx7="http://schemas.microsoft.com/office/drawing/2016/5/13/chartex" xmlns:cx8="http://schemas.microsoft.com/office/drawing/2016/5/14/chartex" xmlns:mc="http://schemas.openxmlformats.org/markup-compatibility/2006" xmlns:aink="http://schemas.microsoft.com/office/drawing/2016/ink" xmlns:am3d="http://schemas.microsoft.com/office/drawing/2017/model3d" xmlns:o="urn:schemas-microsoft-com:office:office" xmlns:r="http://schemas.openxmlformats.org/officeDocument/2006/relationships" xmlns:m="http://schemas.openxmlformats.org/officeDocument/2006/math" xmlns:v="urn:schemas-microsoft-com:vml" xmlns:wp14="http://schemas.microsoft.com/office/word/2010/wordprocessingDrawing" xmlns:wp="http://schemas.openxmlformats.org/drawingml/2006/wordprocessingDrawing" xmlns:w10="urn:schemas-microsoft-com:office:word" xmlns:w="http://schemas.openxmlformats.org/wordprocessingml/2006/main" xmlns:w14="http://schemas.microsoft.com/office/word/2010/wordml" xmlns:w15="http://schemas.microsoft.com/office/word/2012/wordml" xmlns:w16cex="http://schemas.microsoft.com/office/word/2018/wordml/cex" xmlns:w16cid="http://schemas.microsoft.com/office/word/2016/wordml/cid" xmlns:w16="http://schemas.microsoft.com/office/word/2018/wordml" xmlns:w16se="http://schemas.microsoft.com/office/word/2015/wordml/symex" xmlns:wpg="http://schemas.microsoft.com/office/word/2010/wordprocessingGroup" xmlns:wpi="http://schemas.microsoft.com/office/word/2010/wordprocessingInk" xmlns:wne="http://schemas.microsoft.com/office/word/2006/wordml" xmlns:wps="http://schemas.microsoft.com/office/word/2010/wordprocessingShape" mc:Ignorable="w14 w15 w16se w16cid w16 w16cex wp14">
+<w:hdr xmlns:wpc="http://schemas.microsoft.com/office/word/2010/wordprocessingCanvas" xmlns:cx="http://schemas.microsoft.com/office/drawing/2014/chartex" xmlns:cx1="http://schemas.microsoft.com/office/drawing/2015/9/8/chartex" xmlns:cx2="http://schemas.microsoft.com/office/drawing/2015/10/21/chartex" xmlns:cx3="http://schemas.microsoft.com/office/drawing/2016/5/9/chartex" xmlns:cx4="http://schemas.microsoft.com/office/drawing/2016/5/10/chartex" xmlns:cx5="http://schemas.microsoft.com/office/drawing/2016/5/11/chartex" xmlns:cx6="http://schemas.microsoft.com/office/drawing/2016/5/12/chartex" xmlns:cx7="http://schemas.microsoft.com/office/drawing/2016/5/13/chartex" xmlns:cx8="http://schemas.microsoft.com/office/drawing/2016/5/14/chartex" xmlns:mc="http://schemas.openxmlformats.org/markup-compatibility/2006" xmlns:aink="http://schemas.microsoft.com/office/drawing/2016/ink" xmlns:am3d="http://schemas.microsoft.com/office/drawing/2017/model3d" xmlns:o="urn:schemas-microsoft-com:office:office" xmlns:r="http://schemas.openxmlformats.org/officeDocument/2006/relationships" xmlns:m="http://schemas.openxmlformats.org/officeDocument/2006/math" xmlns:v="urn:schemas-microsoft-com:vml" xmlns:wp14="http://schemas.microsoft.com/office/word/2010/wordprocessingDrawing" xmlns:wp="http://schemas.openxmlformats.org/drawingml/2006/wordprocessingDrawing" xmlns:w10="urn:schemas-microsoft-com:office:word" xmlns:w="http://schemas.openxmlformats.org/wordprocessingml/2006/main" xmlns:w14="http://schemas.microsoft.com/office/word/2010/wordml" xmlns:w15="http://schemas.microsoft.com/office/word/2012/wordml" xmlns:w16cid="http://schemas.microsoft.com/office/word/2016/wordml/cid" xmlns:w16se="http://schemas.microsoft.com/office/word/2015/wordml/symex" xmlns:wpg="http://schemas.microsoft.com/office/word/2010/wordprocessingGroup" xmlns:wpi="http://schemas.microsoft.com/office/word/2010/wordprocessingInk" xmlns:wne="http://schemas.microsoft.com/office/word/2006/wordml" xmlns:wps="http://schemas.microsoft.com/office/word/2010/wordprocessingShape" mc:Ignorable="w14 w15 w16se w16cid wp14">
   <w:p>
     <w:pPr>
       <w:pStyle w:val="Header"/>
@@ -14530,7 +14170,7 @@
 </file>
 
 <file path=word/header9.xml><?xml version="1.0" encoding="utf-8"?>
-<w:hdr xmlns:wpc="http://schemas.microsoft.com/office/word/2010/wordprocessingCanvas" xmlns:cx="http://schemas.microsoft.com/office/drawing/2014/chartex" xmlns:cx1="http://schemas.microsoft.com/office/drawing/2015/9/8/chartex" xmlns:cx2="http://schemas.microsoft.com/office/drawing/2015/10/21/chartex" xmlns:cx3="http://schemas.microsoft.com/office/drawing/2016/5/9/chartex" xmlns:cx4="http://schemas.microsoft.com/office/drawing/2016/5/10/chartex" xmlns:cx5="http://schemas.microsoft.com/office/drawing/2016/5/11/chartex" xmlns:cx6="http://schemas.microsoft.com/office/drawing/2016/5/12/chartex" xmlns:cx7="http://schemas.microsoft.com/office/drawing/2016/5/13/chartex" xmlns:cx8="http://schemas.microsoft.com/office/drawing/2016/5/14/chartex" xmlns:mc="http://schemas.openxmlformats.org/markup-compatibility/2006" xmlns:aink="http://schemas.microsoft.com/office/drawing/2016/ink" xmlns:am3d="http://schemas.microsoft.com/office/drawing/2017/model3d" xmlns:o="urn:schemas-microsoft-com:office:office" xmlns:r="http://schemas.openxmlformats.org/officeDocument/2006/relationships" xmlns:m="http://schemas.openxmlformats.org/officeDocument/2006/math" xmlns:v="urn:schemas-microsoft-com:vml" xmlns:wp14="http://schemas.microsoft.com/office/word/2010/wordprocessingDrawing" xmlns:wp="http://schemas.openxmlformats.org/drawingml/2006/wordprocessingDrawing" xmlns:w10="urn:schemas-microsoft-com:office:word" xmlns:w="http://schemas.openxmlformats.org/wordprocessingml/2006/main" xmlns:w14="http://schemas.microsoft.com/office/word/2010/wordml" xmlns:w15="http://schemas.microsoft.com/office/word/2012/wordml" xmlns:w16cex="http://schemas.microsoft.com/office/word/2018/wordml/cex" xmlns:w16cid="http://schemas.microsoft.com/office/word/2016/wordml/cid" xmlns:w16="http://schemas.microsoft.com/office/word/2018/wordml" xmlns:w16se="http://schemas.microsoft.com/office/word/2015/wordml/symex" xmlns:wpg="http://schemas.microsoft.com/office/word/2010/wordprocessingGroup" xmlns:wpi="http://schemas.microsoft.com/office/word/2010/wordprocessingInk" xmlns:wne="http://schemas.microsoft.com/office/word/2006/wordml" xmlns:wps="http://schemas.microsoft.com/office/word/2010/wordprocessingShape" mc:Ignorable="w14 w15 w16se w16cid w16 w16cex wp14">
+<w:hdr xmlns:wpc="http://schemas.microsoft.com/office/word/2010/wordprocessingCanvas" xmlns:cx="http://schemas.microsoft.com/office/drawing/2014/chartex" xmlns:cx1="http://schemas.microsoft.com/office/drawing/2015/9/8/chartex" xmlns:cx2="http://schemas.microsoft.com/office/drawing/2015/10/21/chartex" xmlns:cx3="http://schemas.microsoft.com/office/drawing/2016/5/9/chartex" xmlns:cx4="http://schemas.microsoft.com/office/drawing/2016/5/10/chartex" xmlns:cx5="http://schemas.microsoft.com/office/drawing/2016/5/11/chartex" xmlns:cx6="http://schemas.microsoft.com/office/drawing/2016/5/12/chartex" xmlns:cx7="http://schemas.microsoft.com/office/drawing/2016/5/13/chartex" xmlns:cx8="http://schemas.microsoft.com/office/drawing/2016/5/14/chartex" xmlns:mc="http://schemas.openxmlformats.org/markup-compatibility/2006" xmlns:aink="http://schemas.microsoft.com/office/drawing/2016/ink" xmlns:am3d="http://schemas.microsoft.com/office/drawing/2017/model3d" xmlns:o="urn:schemas-microsoft-com:office:office" xmlns:r="http://schemas.openxmlformats.org/officeDocument/2006/relationships" xmlns:m="http://schemas.openxmlformats.org/officeDocument/2006/math" xmlns:v="urn:schemas-microsoft-com:vml" xmlns:wp14="http://schemas.microsoft.com/office/word/2010/wordprocessingDrawing" xmlns:wp="http://schemas.openxmlformats.org/drawingml/2006/wordprocessingDrawing" xmlns:w10="urn:schemas-microsoft-com:office:word" xmlns:w="http://schemas.openxmlformats.org/wordprocessingml/2006/main" xmlns:w14="http://schemas.microsoft.com/office/word/2010/wordml" xmlns:w15="http://schemas.microsoft.com/office/word/2012/wordml" xmlns:w16cid="http://schemas.microsoft.com/office/word/2016/wordml/cid" xmlns:w16se="http://schemas.microsoft.com/office/word/2015/wordml/symex" xmlns:wpg="http://schemas.microsoft.com/office/word/2010/wordprocessingGroup" xmlns:wpi="http://schemas.microsoft.com/office/word/2010/wordprocessingInk" xmlns:wne="http://schemas.microsoft.com/office/word/2006/wordml" xmlns:wps="http://schemas.microsoft.com/office/word/2010/wordprocessingShape" mc:Ignorable="w14 w15 w16se w16cid wp14">
   <w:p>
     <w:pPr>
       <w:pStyle w:val="Header"/>
@@ -14554,7 +14194,7 @@
 </file>
 
 <file path=word/numbering.xml><?xml version="1.0" encoding="utf-8"?>
-<w:numbering xmlns:wpc="http://schemas.microsoft.com/office/word/2010/wordprocessingCanvas" xmlns:cx="http://schemas.microsoft.com/office/drawing/2014/chartex" xmlns:cx1="http://schemas.microsoft.com/office/drawing/2015/9/8/chartex" xmlns:cx2="http://schemas.microsoft.com/office/drawing/2015/10/21/chartex" xmlns:cx3="http://schemas.microsoft.com/office/drawing/2016/5/9/chartex" xmlns:cx4="http://schemas.microsoft.com/office/drawing/2016/5/10/chartex" xmlns:cx5="http://schemas.microsoft.com/office/drawing/2016/5/11/chartex" xmlns:cx6="http://schemas.microsoft.com/office/drawing/2016/5/12/chartex" xmlns:cx7="http://schemas.microsoft.com/office/drawing/2016/5/13/chartex" xmlns:cx8="http://schemas.microsoft.com/office/drawing/2016/5/14/chartex" xmlns:mc="http://schemas.openxmlformats.org/markup-compatibility/2006" xmlns:aink="http://schemas.microsoft.com/office/drawing/2016/ink" xmlns:am3d="http://schemas.microsoft.com/office/drawing/2017/model3d" xmlns:o="urn:schemas-microsoft-com:office:office" xmlns:r="http://schemas.openxmlformats.org/officeDocument/2006/relationships" xmlns:m="http://schemas.openxmlformats.org/officeDocument/2006/math" xmlns:v="urn:schemas-microsoft-com:vml" xmlns:wp14="http://schemas.microsoft.com/office/word/2010/wordprocessingDrawing" xmlns:wp="http://schemas.openxmlformats.org/drawingml/2006/wordprocessingDrawing" xmlns:w10="urn:schemas-microsoft-com:office:word" xmlns:w="http://schemas.openxmlformats.org/wordprocessingml/2006/main" xmlns:w14="http://schemas.microsoft.com/office/word/2010/wordml" xmlns:w15="http://schemas.microsoft.com/office/word/2012/wordml" xmlns:w16cex="http://schemas.microsoft.com/office/word/2018/wordml/cex" xmlns:w16cid="http://schemas.microsoft.com/office/word/2016/wordml/cid" xmlns:w16="http://schemas.microsoft.com/office/word/2018/wordml" xmlns:w16se="http://schemas.microsoft.com/office/word/2015/wordml/symex" xmlns:wpg="http://schemas.microsoft.com/office/word/2010/wordprocessingGroup" xmlns:wpi="http://schemas.microsoft.com/office/word/2010/wordprocessingInk" xmlns:wne="http://schemas.microsoft.com/office/word/2006/wordml" xmlns:wps="http://schemas.microsoft.com/office/word/2010/wordprocessingShape" mc:Ignorable="w14 w15 w16se w16cid w16 w16cex wp14">
+<w:numbering xmlns:wpc="http://schemas.microsoft.com/office/word/2010/wordprocessingCanvas" xmlns:cx="http://schemas.microsoft.com/office/drawing/2014/chartex" xmlns:cx1="http://schemas.microsoft.com/office/drawing/2015/9/8/chartex" xmlns:cx2="http://schemas.microsoft.com/office/drawing/2015/10/21/chartex" xmlns:cx3="http://schemas.microsoft.com/office/drawing/2016/5/9/chartex" xmlns:cx4="http://schemas.microsoft.com/office/drawing/2016/5/10/chartex" xmlns:cx5="http://schemas.microsoft.com/office/drawing/2016/5/11/chartex" xmlns:cx6="http://schemas.microsoft.com/office/drawing/2016/5/12/chartex" xmlns:cx7="http://schemas.microsoft.com/office/drawing/2016/5/13/chartex" xmlns:cx8="http://schemas.microsoft.com/office/drawing/2016/5/14/chartex" xmlns:mc="http://schemas.openxmlformats.org/markup-compatibility/2006" xmlns:aink="http://schemas.microsoft.com/office/drawing/2016/ink" xmlns:am3d="http://schemas.microsoft.com/office/drawing/2017/model3d" xmlns:o="urn:schemas-microsoft-com:office:office" xmlns:r="http://schemas.openxmlformats.org/officeDocument/2006/relationships" xmlns:m="http://schemas.openxmlformats.org/officeDocument/2006/math" xmlns:v="urn:schemas-microsoft-com:vml" xmlns:wp14="http://schemas.microsoft.com/office/word/2010/wordprocessingDrawing" xmlns:wp="http://schemas.openxmlformats.org/drawingml/2006/wordprocessingDrawing" xmlns:w10="urn:schemas-microsoft-com:office:word" xmlns:w="http://schemas.openxmlformats.org/wordprocessingml/2006/main" xmlns:w14="http://schemas.microsoft.com/office/word/2010/wordml" xmlns:w15="http://schemas.microsoft.com/office/word/2012/wordml" xmlns:w16cid="http://schemas.microsoft.com/office/word/2016/wordml/cid" xmlns:w16se="http://schemas.microsoft.com/office/word/2015/wordml/symex" xmlns:wpg="http://schemas.microsoft.com/office/word/2010/wordprocessingGroup" xmlns:wpi="http://schemas.microsoft.com/office/word/2010/wordprocessingInk" xmlns:wne="http://schemas.microsoft.com/office/word/2006/wordml" xmlns:wps="http://schemas.microsoft.com/office/word/2010/wordprocessingShape" mc:Ignorable="w14 w15 w16se w16cid wp14">
   <w:abstractNum w:abstractNumId="0" w15:restartNumberingAfterBreak="0">
     <w:nsid w:val="FFFFFFFB"/>
     <w:multiLevelType w:val="multilevel"/>
@@ -15587,19 +15227,8 @@
 </w:numbering>
 </file>
 
-<file path=word/people.xml><?xml version="1.0" encoding="utf-8"?>
-<w15:people xmlns:wpc="http://schemas.microsoft.com/office/word/2010/wordprocessingCanvas" xmlns:cx="http://schemas.microsoft.com/office/drawing/2014/chartex" xmlns:cx1="http://schemas.microsoft.com/office/drawing/2015/9/8/chartex" xmlns:cx2="http://schemas.microsoft.com/office/drawing/2015/10/21/chartex" xmlns:cx3="http://schemas.microsoft.com/office/drawing/2016/5/9/chartex" xmlns:cx4="http://schemas.microsoft.com/office/drawing/2016/5/10/chartex" xmlns:cx5="http://schemas.microsoft.com/office/drawing/2016/5/11/chartex" xmlns:cx6="http://schemas.microsoft.com/office/drawing/2016/5/12/chartex" xmlns:cx7="http://schemas.microsoft.com/office/drawing/2016/5/13/chartex" xmlns:cx8="http://schemas.microsoft.com/office/drawing/2016/5/14/chartex" xmlns:mc="http://schemas.openxmlformats.org/markup-compatibility/2006" xmlns:aink="http://schemas.microsoft.com/office/drawing/2016/ink" xmlns:am3d="http://schemas.microsoft.com/office/drawing/2017/model3d" xmlns:o="urn:schemas-microsoft-com:office:office" xmlns:r="http://schemas.openxmlformats.org/officeDocument/2006/relationships" xmlns:m="http://schemas.openxmlformats.org/officeDocument/2006/math" xmlns:v="urn:schemas-microsoft-com:vml" xmlns:wp14="http://schemas.microsoft.com/office/word/2010/wordprocessingDrawing" xmlns:wp="http://schemas.openxmlformats.org/drawingml/2006/wordprocessingDrawing" xmlns:w10="urn:schemas-microsoft-com:office:word" xmlns:w="http://schemas.openxmlformats.org/wordprocessingml/2006/main" xmlns:w14="http://schemas.microsoft.com/office/word/2010/wordml" xmlns:w15="http://schemas.microsoft.com/office/word/2012/wordml" xmlns:w16cex="http://schemas.microsoft.com/office/word/2018/wordml/cex" xmlns:w16cid="http://schemas.microsoft.com/office/word/2016/wordml/cid" xmlns:w16="http://schemas.microsoft.com/office/word/2018/wordml" xmlns:w16se="http://schemas.microsoft.com/office/word/2015/wordml/symex" xmlns:wpg="http://schemas.microsoft.com/office/word/2010/wordprocessingGroup" xmlns:wpi="http://schemas.microsoft.com/office/word/2010/wordprocessingInk" xmlns:wne="http://schemas.microsoft.com/office/word/2006/wordml" xmlns:wps="http://schemas.microsoft.com/office/word/2010/wordprocessingShape" mc:Ignorable="w14 w15 w16se w16cid w16 w16cex wp14">
-  <w15:person w15:author="Jonathan Roman">
-    <w15:presenceInfo w15:providerId="Windows Live" w15:userId="3eb3d1642d8adc84"/>
-  </w15:person>
-  <w15:person w15:author="Medina, Stephanie">
-    <w15:presenceInfo w15:providerId="None" w15:userId="Medina, Stephanie"/>
-  </w15:person>
-</w15:people>
-</file>
-
 <file path=word/styles.xml><?xml version="1.0" encoding="utf-8"?>
-<w:styles xmlns:mc="http://schemas.openxmlformats.org/markup-compatibility/2006" xmlns:r="http://schemas.openxmlformats.org/officeDocument/2006/relationships" xmlns:w="http://schemas.openxmlformats.org/wordprocessingml/2006/main" xmlns:w14="http://schemas.microsoft.com/office/word/2010/wordml" xmlns:w15="http://schemas.microsoft.com/office/word/2012/wordml" xmlns:w16cex="http://schemas.microsoft.com/office/word/2018/wordml/cex" xmlns:w16cid="http://schemas.microsoft.com/office/word/2016/wordml/cid" xmlns:w16="http://schemas.microsoft.com/office/word/2018/wordml" xmlns:w16se="http://schemas.microsoft.com/office/word/2015/wordml/symex" mc:Ignorable="w14 w15 w16se w16cid w16 w16cex">
+<w:styles xmlns:mc="http://schemas.openxmlformats.org/markup-compatibility/2006" xmlns:r="http://schemas.openxmlformats.org/officeDocument/2006/relationships" xmlns:w="http://schemas.openxmlformats.org/wordprocessingml/2006/main" xmlns:w14="http://schemas.microsoft.com/office/word/2010/wordml" xmlns:w15="http://schemas.microsoft.com/office/word/2012/wordml" xmlns:w16cid="http://schemas.microsoft.com/office/word/2016/wordml/cid" xmlns:w16se="http://schemas.microsoft.com/office/word/2015/wordml/symex" mc:Ignorable="w14 w15 w16se w16cid">
   <w:docDefaults>
     <w:rPrDefault>
       <w:rPr>
@@ -17196,9 +16825,12 @@
 </file>
 
 <file path=customXml/item1.xml><?xml version="1.0" encoding="utf-8"?>
-<p:properties xmlns:p="http://schemas.microsoft.com/office/2006/metadata/properties" xmlns:xsi="http://www.w3.org/2001/XMLSchema-instance" xmlns:pc="http://schemas.microsoft.com/office/infopath/2007/PartnerControls">
-  <documentManagement/>
-</p:properties>
+<?mso-contentType ?>
+<FormTemplates xmlns="http://schemas.microsoft.com/sharepoint/v3/contenttype/forms">
+  <Display>DocumentLibraryForm</Display>
+  <Edit>DocumentLibraryForm</Edit>
+  <New>DocumentLibraryForm</New>
+</FormTemplates>
 </file>
 
 <file path=customXml/item2.xml><?xml version="1.0" encoding="utf-8"?>
@@ -17348,12 +16980,9 @@
 </file>
 
 <file path=customXml/item3.xml><?xml version="1.0" encoding="utf-8"?>
-<?mso-contentType ?>
-<FormTemplates xmlns="http://schemas.microsoft.com/sharepoint/v3/contenttype/forms">
-  <Display>DocumentLibraryForm</Display>
-  <Edit>DocumentLibraryForm</Edit>
-  <New>DocumentLibraryForm</New>
-</FormTemplates>
+<p:properties xmlns:p="http://schemas.microsoft.com/office/2006/metadata/properties" xmlns:xsi="http://www.w3.org/2001/XMLSchema-instance" xmlns:pc="http://schemas.microsoft.com/office/infopath/2007/PartnerControls">
+  <documentManagement/>
+</p:properties>
 </file>
 
 <file path=customXml/item4.xml><?xml version="1.0" encoding="utf-8"?>
@@ -17361,10 +16990,9 @@
 </file>
 
 <file path=customXml/itemProps1.xml><?xml version="1.0" encoding="utf-8"?>
-<ds:datastoreItem xmlns:ds="http://schemas.openxmlformats.org/officeDocument/2006/customXml" ds:itemID="{9309B550-9F05-434A-A7D6-5821D689AFBA}">
+<ds:datastoreItem xmlns:ds="http://schemas.openxmlformats.org/officeDocument/2006/customXml" ds:itemID="{91EA8238-CF19-4D8C-9B34-E7B5B250DF9C}">
   <ds:schemaRefs>
-    <ds:schemaRef ds:uri="http://schemas.microsoft.com/office/2006/metadata/properties"/>
-    <ds:schemaRef ds:uri="http://schemas.microsoft.com/office/infopath/2007/PartnerControls"/>
+    <ds:schemaRef ds:uri="http://schemas.microsoft.com/sharepoint/v3/contenttype/forms"/>
   </ds:schemaRefs>
 </ds:datastoreItem>
 </file>
@@ -17388,15 +17016,16 @@
 </file>
 
 <file path=customXml/itemProps3.xml><?xml version="1.0" encoding="utf-8"?>
-<ds:datastoreItem xmlns:ds="http://schemas.openxmlformats.org/officeDocument/2006/customXml" ds:itemID="{91EA8238-CF19-4D8C-9B34-E7B5B250DF9C}">
+<ds:datastoreItem xmlns:ds="http://schemas.openxmlformats.org/officeDocument/2006/customXml" ds:itemID="{9309B550-9F05-434A-A7D6-5821D689AFBA}">
   <ds:schemaRefs>
-    <ds:schemaRef ds:uri="http://schemas.microsoft.com/sharepoint/v3/contenttype/forms"/>
+    <ds:schemaRef ds:uri="http://schemas.microsoft.com/office/2006/metadata/properties"/>
+    <ds:schemaRef ds:uri="http://schemas.microsoft.com/office/infopath/2007/PartnerControls"/>
   </ds:schemaRefs>
 </ds:datastoreItem>
 </file>
 
 <file path=customXml/itemProps4.xml><?xml version="1.0" encoding="utf-8"?>
-<ds:datastoreItem xmlns:ds="http://schemas.openxmlformats.org/officeDocument/2006/customXml" ds:itemID="{64916731-4EF6-4B9B-A779-4647B6A581C5}">
+<ds:datastoreItem xmlns:ds="http://schemas.openxmlformats.org/officeDocument/2006/customXml" ds:itemID="{4DFEE808-C1CD-475D-A0F1-ECF896D31A0B}">
   <ds:schemaRefs>
     <ds:schemaRef ds:uri="http://schemas.openxmlformats.org/officeDocument/2006/bibliography"/>
   </ds:schemaRefs>

</xml_diff>